<commit_message>
Added admin front-end & weekly report
</commit_message>
<xml_diff>
--- a/doc/软件需求规约.docx
+++ b/doc/软件需求规约.docx
@@ -698,6 +698,8 @@
         </w:rPr>
         <w:fldChar w:fldCharType="separate"/>
       </w:r>
+      <w:bookmarkStart w:id="0" w:name="_GoBack"/>
+      <w:bookmarkEnd w:id="0"/>
       <w:r>
         <w:rPr>
           <w:rFonts w:ascii="黑体" w:eastAsia="黑体" w:hAnsi="黑体" w:cs="黑体"/>
@@ -738,7 +740,7 @@
         <w:rPr>
           <w:noProof/>
         </w:rPr>
-        <w:instrText xml:space="preserve"> PAGEREF _Toc10292616 \h </w:instrText>
+        <w:instrText xml:space="preserve"> PAGEREF _Toc13215353 \h </w:instrText>
       </w:r>
       <w:r>
         <w:rPr>
@@ -755,7 +757,7 @@
         <w:rPr>
           <w:noProof/>
         </w:rPr>
-        <w:t>4</w:t>
+        <w:t>5</w:t>
       </w:r>
       <w:r>
         <w:rPr>
@@ -818,7 +820,7 @@
         <w:rPr>
           <w:noProof/>
         </w:rPr>
-        <w:instrText xml:space="preserve"> PAGEREF _Toc10292617 \h </w:instrText>
+        <w:instrText xml:space="preserve"> PAGEREF _Toc13215354 \h </w:instrText>
       </w:r>
       <w:r>
         <w:rPr>
@@ -835,7 +837,7 @@
         <w:rPr>
           <w:noProof/>
         </w:rPr>
-        <w:t>4</w:t>
+        <w:t>5</w:t>
       </w:r>
       <w:r>
         <w:rPr>
@@ -898,7 +900,7 @@
         <w:rPr>
           <w:noProof/>
         </w:rPr>
-        <w:instrText xml:space="preserve"> PAGEREF _Toc10292618 \h </w:instrText>
+        <w:instrText xml:space="preserve"> PAGEREF _Toc13215355 \h </w:instrText>
       </w:r>
       <w:r>
         <w:rPr>
@@ -915,7 +917,7 @@
         <w:rPr>
           <w:noProof/>
         </w:rPr>
-        <w:t>4</w:t>
+        <w:t>5</w:t>
       </w:r>
       <w:r>
         <w:rPr>
@@ -978,7 +980,7 @@
         <w:rPr>
           <w:noProof/>
         </w:rPr>
-        <w:instrText xml:space="preserve"> PAGEREF _Toc10292619 \h </w:instrText>
+        <w:instrText xml:space="preserve"> PAGEREF _Toc13215356 \h </w:instrText>
       </w:r>
       <w:r>
         <w:rPr>
@@ -995,7 +997,7 @@
         <w:rPr>
           <w:noProof/>
         </w:rPr>
-        <w:t>4</w:t>
+        <w:t>5</w:t>
       </w:r>
       <w:r>
         <w:rPr>
@@ -1058,7 +1060,7 @@
         <w:rPr>
           <w:noProof/>
         </w:rPr>
-        <w:instrText xml:space="preserve"> PAGEREF _Toc10292620 \h </w:instrText>
+        <w:instrText xml:space="preserve"> PAGEREF _Toc13215357 \h </w:instrText>
       </w:r>
       <w:r>
         <w:rPr>
@@ -1075,7 +1077,397 @@
         <w:rPr>
           <w:noProof/>
         </w:rPr>
-        <w:t>4</w:t>
+        <w:t>5</w:t>
+      </w:r>
+      <w:r>
+        <w:rPr>
+          <w:noProof/>
+        </w:rPr>
+        <w:fldChar w:fldCharType="end"/>
+      </w:r>
+    </w:p>
+    <w:p>
+      <w:pPr>
+        <w:pStyle w:val="TOC2"/>
+        <w:tabs>
+          <w:tab w:val="left" w:pos="1000"/>
+        </w:tabs>
+        <w:rPr>
+          <w:rFonts w:asciiTheme="minorHAnsi" w:eastAsiaTheme="minorEastAsia" w:hAnsiTheme="minorHAnsi" w:cstheme="minorBidi"/>
+          <w:noProof/>
+          <w:kern w:val="2"/>
+          <w:sz w:val="21"/>
+          <w:szCs w:val="22"/>
+        </w:rPr>
+      </w:pPr>
+      <w:r>
+        <w:rPr>
+          <w:noProof/>
+        </w:rPr>
+        <w:t>2.1</w:t>
+      </w:r>
+      <w:r>
+        <w:rPr>
+          <w:rFonts w:asciiTheme="minorHAnsi" w:eastAsiaTheme="minorEastAsia" w:hAnsiTheme="minorHAnsi" w:cstheme="minorBidi"/>
+          <w:noProof/>
+          <w:kern w:val="2"/>
+          <w:sz w:val="21"/>
+          <w:szCs w:val="22"/>
+        </w:rPr>
+        <w:tab/>
+      </w:r>
+      <w:r>
+        <w:rPr>
+          <w:noProof/>
+        </w:rPr>
+        <w:t>产品总体效果</w:t>
+      </w:r>
+      <w:r>
+        <w:rPr>
+          <w:noProof/>
+        </w:rPr>
+        <w:tab/>
+      </w:r>
+      <w:r>
+        <w:rPr>
+          <w:noProof/>
+        </w:rPr>
+        <w:fldChar w:fldCharType="begin"/>
+      </w:r>
+      <w:r>
+        <w:rPr>
+          <w:noProof/>
+        </w:rPr>
+        <w:instrText xml:space="preserve"> PAGEREF _Toc13215358 \h </w:instrText>
+      </w:r>
+      <w:r>
+        <w:rPr>
+          <w:noProof/>
+        </w:rPr>
+      </w:r>
+      <w:r>
+        <w:rPr>
+          <w:noProof/>
+        </w:rPr>
+        <w:fldChar w:fldCharType="separate"/>
+      </w:r>
+      <w:r>
+        <w:rPr>
+          <w:noProof/>
+        </w:rPr>
+        <w:t>5</w:t>
+      </w:r>
+      <w:r>
+        <w:rPr>
+          <w:noProof/>
+        </w:rPr>
+        <w:fldChar w:fldCharType="end"/>
+      </w:r>
+    </w:p>
+    <w:p>
+      <w:pPr>
+        <w:pStyle w:val="TOC2"/>
+        <w:tabs>
+          <w:tab w:val="left" w:pos="1000"/>
+        </w:tabs>
+        <w:rPr>
+          <w:rFonts w:asciiTheme="minorHAnsi" w:eastAsiaTheme="minorEastAsia" w:hAnsiTheme="minorHAnsi" w:cstheme="minorBidi"/>
+          <w:noProof/>
+          <w:kern w:val="2"/>
+          <w:sz w:val="21"/>
+          <w:szCs w:val="22"/>
+        </w:rPr>
+      </w:pPr>
+      <w:r>
+        <w:rPr>
+          <w:noProof/>
+        </w:rPr>
+        <w:t>2.2</w:t>
+      </w:r>
+      <w:r>
+        <w:rPr>
+          <w:rFonts w:asciiTheme="minorHAnsi" w:eastAsiaTheme="minorEastAsia" w:hAnsiTheme="minorHAnsi" w:cstheme="minorBidi"/>
+          <w:noProof/>
+          <w:kern w:val="2"/>
+          <w:sz w:val="21"/>
+          <w:szCs w:val="22"/>
+        </w:rPr>
+        <w:tab/>
+      </w:r>
+      <w:r>
+        <w:rPr>
+          <w:noProof/>
+        </w:rPr>
+        <w:t>产品功能</w:t>
+      </w:r>
+      <w:r>
+        <w:rPr>
+          <w:noProof/>
+        </w:rPr>
+        <w:tab/>
+      </w:r>
+      <w:r>
+        <w:rPr>
+          <w:noProof/>
+        </w:rPr>
+        <w:fldChar w:fldCharType="begin"/>
+      </w:r>
+      <w:r>
+        <w:rPr>
+          <w:noProof/>
+        </w:rPr>
+        <w:instrText xml:space="preserve"> PAGEREF _Toc13215359 \h </w:instrText>
+      </w:r>
+      <w:r>
+        <w:rPr>
+          <w:noProof/>
+        </w:rPr>
+      </w:r>
+      <w:r>
+        <w:rPr>
+          <w:noProof/>
+        </w:rPr>
+        <w:fldChar w:fldCharType="separate"/>
+      </w:r>
+      <w:r>
+        <w:rPr>
+          <w:noProof/>
+        </w:rPr>
+        <w:t>5</w:t>
+      </w:r>
+      <w:r>
+        <w:rPr>
+          <w:noProof/>
+        </w:rPr>
+        <w:fldChar w:fldCharType="end"/>
+      </w:r>
+    </w:p>
+    <w:p>
+      <w:pPr>
+        <w:pStyle w:val="TOC2"/>
+        <w:tabs>
+          <w:tab w:val="left" w:pos="1000"/>
+        </w:tabs>
+        <w:rPr>
+          <w:rFonts w:asciiTheme="minorHAnsi" w:eastAsiaTheme="minorEastAsia" w:hAnsiTheme="minorHAnsi" w:cstheme="minorBidi"/>
+          <w:noProof/>
+          <w:kern w:val="2"/>
+          <w:sz w:val="21"/>
+          <w:szCs w:val="22"/>
+        </w:rPr>
+      </w:pPr>
+      <w:r>
+        <w:rPr>
+          <w:noProof/>
+        </w:rPr>
+        <w:t>2.3</w:t>
+      </w:r>
+      <w:r>
+        <w:rPr>
+          <w:rFonts w:asciiTheme="minorHAnsi" w:eastAsiaTheme="minorEastAsia" w:hAnsiTheme="minorHAnsi" w:cstheme="minorBidi"/>
+          <w:noProof/>
+          <w:kern w:val="2"/>
+          <w:sz w:val="21"/>
+          <w:szCs w:val="22"/>
+        </w:rPr>
+        <w:tab/>
+      </w:r>
+      <w:r>
+        <w:rPr>
+          <w:noProof/>
+        </w:rPr>
+        <w:t>用户特征</w:t>
+      </w:r>
+      <w:r>
+        <w:rPr>
+          <w:noProof/>
+        </w:rPr>
+        <w:tab/>
+      </w:r>
+      <w:r>
+        <w:rPr>
+          <w:noProof/>
+        </w:rPr>
+        <w:fldChar w:fldCharType="begin"/>
+      </w:r>
+      <w:r>
+        <w:rPr>
+          <w:noProof/>
+        </w:rPr>
+        <w:instrText xml:space="preserve"> PAGEREF _Toc13215360 \h </w:instrText>
+      </w:r>
+      <w:r>
+        <w:rPr>
+          <w:noProof/>
+        </w:rPr>
+      </w:r>
+      <w:r>
+        <w:rPr>
+          <w:noProof/>
+        </w:rPr>
+        <w:fldChar w:fldCharType="separate"/>
+      </w:r>
+      <w:r>
+        <w:rPr>
+          <w:noProof/>
+        </w:rPr>
+        <w:t>6</w:t>
+      </w:r>
+      <w:r>
+        <w:rPr>
+          <w:noProof/>
+        </w:rPr>
+        <w:fldChar w:fldCharType="end"/>
+      </w:r>
+    </w:p>
+    <w:p>
+      <w:pPr>
+        <w:pStyle w:val="TOC2"/>
+        <w:tabs>
+          <w:tab w:val="left" w:pos="1000"/>
+        </w:tabs>
+        <w:rPr>
+          <w:rFonts w:asciiTheme="minorHAnsi" w:eastAsiaTheme="minorEastAsia" w:hAnsiTheme="minorHAnsi" w:cstheme="minorBidi"/>
+          <w:noProof/>
+          <w:kern w:val="2"/>
+          <w:sz w:val="21"/>
+          <w:szCs w:val="22"/>
+        </w:rPr>
+      </w:pPr>
+      <w:r>
+        <w:rPr>
+          <w:noProof/>
+        </w:rPr>
+        <w:t>2.4</w:t>
+      </w:r>
+      <w:r>
+        <w:rPr>
+          <w:rFonts w:asciiTheme="minorHAnsi" w:eastAsiaTheme="minorEastAsia" w:hAnsiTheme="minorHAnsi" w:cstheme="minorBidi"/>
+          <w:noProof/>
+          <w:kern w:val="2"/>
+          <w:sz w:val="21"/>
+          <w:szCs w:val="22"/>
+        </w:rPr>
+        <w:tab/>
+      </w:r>
+      <w:r>
+        <w:rPr>
+          <w:noProof/>
+        </w:rPr>
+        <w:t>约束</w:t>
+      </w:r>
+      <w:r>
+        <w:rPr>
+          <w:noProof/>
+        </w:rPr>
+        <w:tab/>
+      </w:r>
+      <w:r>
+        <w:rPr>
+          <w:noProof/>
+        </w:rPr>
+        <w:fldChar w:fldCharType="begin"/>
+      </w:r>
+      <w:r>
+        <w:rPr>
+          <w:noProof/>
+        </w:rPr>
+        <w:instrText xml:space="preserve"> PAGEREF _Toc13215361 \h </w:instrText>
+      </w:r>
+      <w:r>
+        <w:rPr>
+          <w:noProof/>
+        </w:rPr>
+      </w:r>
+      <w:r>
+        <w:rPr>
+          <w:noProof/>
+        </w:rPr>
+        <w:fldChar w:fldCharType="separate"/>
+      </w:r>
+      <w:r>
+        <w:rPr>
+          <w:noProof/>
+        </w:rPr>
+        <w:t>6</w:t>
+      </w:r>
+      <w:r>
+        <w:rPr>
+          <w:noProof/>
+        </w:rPr>
+        <w:fldChar w:fldCharType="end"/>
+      </w:r>
+    </w:p>
+    <w:p>
+      <w:pPr>
+        <w:pStyle w:val="TOC2"/>
+        <w:tabs>
+          <w:tab w:val="left" w:pos="1000"/>
+        </w:tabs>
+        <w:rPr>
+          <w:rFonts w:asciiTheme="minorHAnsi" w:eastAsiaTheme="minorEastAsia" w:hAnsiTheme="minorHAnsi" w:cstheme="minorBidi"/>
+          <w:noProof/>
+          <w:kern w:val="2"/>
+          <w:sz w:val="21"/>
+          <w:szCs w:val="22"/>
+        </w:rPr>
+      </w:pPr>
+      <w:r>
+        <w:rPr>
+          <w:noProof/>
+        </w:rPr>
+        <w:t>2.5</w:t>
+      </w:r>
+      <w:r>
+        <w:rPr>
+          <w:rFonts w:asciiTheme="minorHAnsi" w:eastAsiaTheme="minorEastAsia" w:hAnsiTheme="minorHAnsi" w:cstheme="minorBidi"/>
+          <w:noProof/>
+          <w:kern w:val="2"/>
+          <w:sz w:val="21"/>
+          <w:szCs w:val="22"/>
+        </w:rPr>
+        <w:tab/>
+      </w:r>
+      <w:r>
+        <w:rPr>
+          <w:noProof/>
+        </w:rPr>
+        <w:t>假设和依赖关系</w:t>
+      </w:r>
+      <w:r>
+        <w:rPr>
+          <w:noProof/>
+        </w:rPr>
+        <w:tab/>
+      </w:r>
+      <w:r>
+        <w:rPr>
+          <w:noProof/>
+        </w:rPr>
+        <w:fldChar w:fldCharType="begin"/>
+      </w:r>
+      <w:r>
+        <w:rPr>
+          <w:noProof/>
+        </w:rPr>
+        <w:instrText xml:space="preserve"> PAGEREF _Toc13215362 \h </w:instrText>
+      </w:r>
+      <w:r>
+        <w:rPr>
+          <w:noProof/>
+        </w:rPr>
+      </w:r>
+      <w:r>
+        <w:rPr>
+          <w:noProof/>
+        </w:rPr>
+        <w:fldChar w:fldCharType="separate"/>
+      </w:r>
+      <w:r>
+        <w:rPr>
+          <w:noProof/>
+        </w:rPr>
+        <w:t>6</w:t>
       </w:r>
       <w:r>
         <w:rPr>
@@ -1138,7 +1530,7 @@
         <w:rPr>
           <w:noProof/>
         </w:rPr>
-        <w:instrText xml:space="preserve"> PAGEREF _Toc10292621 \h </w:instrText>
+        <w:instrText xml:space="preserve"> PAGEREF _Toc13215363 \h </w:instrText>
       </w:r>
       <w:r>
         <w:rPr>
@@ -1155,7 +1547,7 @@
         <w:rPr>
           <w:noProof/>
         </w:rPr>
-        <w:t>5</w:t>
+        <w:t>7</w:t>
       </w:r>
       <w:r>
         <w:rPr>
@@ -1218,7 +1610,7 @@
         <w:rPr>
           <w:noProof/>
         </w:rPr>
-        <w:instrText xml:space="preserve"> PAGEREF _Toc10292622 \h </w:instrText>
+        <w:instrText xml:space="preserve"> PAGEREF _Toc13215364 \h </w:instrText>
       </w:r>
       <w:r>
         <w:rPr>
@@ -1235,7 +1627,7 @@
         <w:rPr>
           <w:noProof/>
         </w:rPr>
-        <w:t>5</w:t>
+        <w:t>7</w:t>
       </w:r>
       <w:r>
         <w:rPr>
@@ -1295,7 +1687,7 @@
         <w:rPr>
           <w:noProof/>
         </w:rPr>
-        <w:instrText xml:space="preserve"> PAGEREF _Toc10292623 \h </w:instrText>
+        <w:instrText xml:space="preserve"> PAGEREF _Toc13215365 \h </w:instrText>
       </w:r>
       <w:r>
         <w:rPr>
@@ -1312,7 +1704,7 @@
         <w:rPr>
           <w:noProof/>
         </w:rPr>
-        <w:t>5</w:t>
+        <w:t>7</w:t>
       </w:r>
       <w:r>
         <w:rPr>
@@ -1354,6 +1746,314 @@
           <w:rFonts w:ascii="黑体" w:eastAsia="黑体" w:hAnsi="黑体" w:cs="黑体"/>
           <w:noProof/>
         </w:rPr>
+        <w:t>&lt;Use case 查看宠物图鉴 规约&gt;</w:t>
+      </w:r>
+      <w:r>
+        <w:rPr>
+          <w:noProof/>
+        </w:rPr>
+        <w:tab/>
+      </w:r>
+      <w:r>
+        <w:rPr>
+          <w:noProof/>
+        </w:rPr>
+        <w:fldChar w:fldCharType="begin"/>
+      </w:r>
+      <w:r>
+        <w:rPr>
+          <w:noProof/>
+        </w:rPr>
+        <w:instrText xml:space="preserve"> PAGEREF _Toc13215366 \h </w:instrText>
+      </w:r>
+      <w:r>
+        <w:rPr>
+          <w:noProof/>
+        </w:rPr>
+      </w:r>
+      <w:r>
+        <w:rPr>
+          <w:noProof/>
+        </w:rPr>
+        <w:fldChar w:fldCharType="separate"/>
+      </w:r>
+      <w:r>
+        <w:rPr>
+          <w:noProof/>
+        </w:rPr>
+        <w:t>7</w:t>
+      </w:r>
+      <w:r>
+        <w:rPr>
+          <w:noProof/>
+        </w:rPr>
+        <w:fldChar w:fldCharType="end"/>
+      </w:r>
+    </w:p>
+    <w:p>
+      <w:pPr>
+        <w:pStyle w:val="TOC3"/>
+        <w:rPr>
+          <w:rFonts w:asciiTheme="minorHAnsi" w:eastAsiaTheme="minorEastAsia" w:hAnsiTheme="minorHAnsi" w:cstheme="minorBidi"/>
+          <w:noProof/>
+          <w:kern w:val="2"/>
+          <w:sz w:val="21"/>
+          <w:szCs w:val="22"/>
+        </w:rPr>
+      </w:pPr>
+      <w:r>
+        <w:rPr>
+          <w:rFonts w:ascii="黑体" w:eastAsia="黑体" w:hAnsi="黑体" w:cs="黑体"/>
+          <w:noProof/>
+        </w:rPr>
+        <w:t>3.1.3</w:t>
+      </w:r>
+      <w:r>
+        <w:rPr>
+          <w:rFonts w:asciiTheme="minorHAnsi" w:eastAsiaTheme="minorEastAsia" w:hAnsiTheme="minorHAnsi" w:cstheme="minorBidi"/>
+          <w:noProof/>
+          <w:kern w:val="2"/>
+          <w:sz w:val="21"/>
+          <w:szCs w:val="22"/>
+        </w:rPr>
+        <w:tab/>
+      </w:r>
+      <w:r>
+        <w:rPr>
+          <w:rFonts w:ascii="黑体" w:eastAsia="黑体" w:hAnsi="黑体" w:cs="黑体"/>
+          <w:noProof/>
+        </w:rPr>
+        <w:t>&lt;Use case 查看宠物信息 规约&gt;</w:t>
+      </w:r>
+      <w:r>
+        <w:rPr>
+          <w:noProof/>
+        </w:rPr>
+        <w:tab/>
+      </w:r>
+      <w:r>
+        <w:rPr>
+          <w:noProof/>
+        </w:rPr>
+        <w:fldChar w:fldCharType="begin"/>
+      </w:r>
+      <w:r>
+        <w:rPr>
+          <w:noProof/>
+        </w:rPr>
+        <w:instrText xml:space="preserve"> PAGEREF _Toc13215367 \h </w:instrText>
+      </w:r>
+      <w:r>
+        <w:rPr>
+          <w:noProof/>
+        </w:rPr>
+      </w:r>
+      <w:r>
+        <w:rPr>
+          <w:noProof/>
+        </w:rPr>
+        <w:fldChar w:fldCharType="separate"/>
+      </w:r>
+      <w:r>
+        <w:rPr>
+          <w:noProof/>
+        </w:rPr>
+        <w:t>8</w:t>
+      </w:r>
+      <w:r>
+        <w:rPr>
+          <w:noProof/>
+        </w:rPr>
+        <w:fldChar w:fldCharType="end"/>
+      </w:r>
+    </w:p>
+    <w:p>
+      <w:pPr>
+        <w:pStyle w:val="TOC3"/>
+        <w:rPr>
+          <w:rFonts w:asciiTheme="minorHAnsi" w:eastAsiaTheme="minorEastAsia" w:hAnsiTheme="minorHAnsi" w:cstheme="minorBidi"/>
+          <w:noProof/>
+          <w:kern w:val="2"/>
+          <w:sz w:val="21"/>
+          <w:szCs w:val="22"/>
+        </w:rPr>
+      </w:pPr>
+      <w:r>
+        <w:rPr>
+          <w:rFonts w:ascii="黑体" w:eastAsia="黑体" w:hAnsi="黑体" w:cs="黑体"/>
+          <w:noProof/>
+        </w:rPr>
+        <w:t>3.1.4</w:t>
+      </w:r>
+      <w:r>
+        <w:rPr>
+          <w:rFonts w:asciiTheme="minorHAnsi" w:eastAsiaTheme="minorEastAsia" w:hAnsiTheme="minorHAnsi" w:cstheme="minorBidi"/>
+          <w:noProof/>
+          <w:kern w:val="2"/>
+          <w:sz w:val="21"/>
+          <w:szCs w:val="22"/>
+        </w:rPr>
+        <w:tab/>
+      </w:r>
+      <w:r>
+        <w:rPr>
+          <w:rFonts w:ascii="黑体" w:eastAsia="黑体" w:hAnsi="黑体" w:cs="黑体"/>
+          <w:noProof/>
+        </w:rPr>
+        <w:t>&lt;Use case 添加好友 规约&gt;</w:t>
+      </w:r>
+      <w:r>
+        <w:rPr>
+          <w:noProof/>
+        </w:rPr>
+        <w:tab/>
+      </w:r>
+      <w:r>
+        <w:rPr>
+          <w:noProof/>
+        </w:rPr>
+        <w:fldChar w:fldCharType="begin"/>
+      </w:r>
+      <w:r>
+        <w:rPr>
+          <w:noProof/>
+        </w:rPr>
+        <w:instrText xml:space="preserve"> PAGEREF _Toc13215368 \h </w:instrText>
+      </w:r>
+      <w:r>
+        <w:rPr>
+          <w:noProof/>
+        </w:rPr>
+      </w:r>
+      <w:r>
+        <w:rPr>
+          <w:noProof/>
+        </w:rPr>
+        <w:fldChar w:fldCharType="separate"/>
+      </w:r>
+      <w:r>
+        <w:rPr>
+          <w:noProof/>
+        </w:rPr>
+        <w:t>8</w:t>
+      </w:r>
+      <w:r>
+        <w:rPr>
+          <w:noProof/>
+        </w:rPr>
+        <w:fldChar w:fldCharType="end"/>
+      </w:r>
+    </w:p>
+    <w:p>
+      <w:pPr>
+        <w:pStyle w:val="TOC3"/>
+        <w:rPr>
+          <w:rFonts w:asciiTheme="minorHAnsi" w:eastAsiaTheme="minorEastAsia" w:hAnsiTheme="minorHAnsi" w:cstheme="minorBidi"/>
+          <w:noProof/>
+          <w:kern w:val="2"/>
+          <w:sz w:val="21"/>
+          <w:szCs w:val="22"/>
+        </w:rPr>
+      </w:pPr>
+      <w:r>
+        <w:rPr>
+          <w:rFonts w:ascii="黑体" w:eastAsia="黑体" w:hAnsi="黑体" w:cs="黑体"/>
+          <w:noProof/>
+        </w:rPr>
+        <w:t>3.1.5</w:t>
+      </w:r>
+      <w:r>
+        <w:rPr>
+          <w:rFonts w:asciiTheme="minorHAnsi" w:eastAsiaTheme="minorEastAsia" w:hAnsiTheme="minorHAnsi" w:cstheme="minorBidi"/>
+          <w:noProof/>
+          <w:kern w:val="2"/>
+          <w:sz w:val="21"/>
+          <w:szCs w:val="22"/>
+        </w:rPr>
+        <w:tab/>
+      </w:r>
+      <w:r>
+        <w:rPr>
+          <w:rFonts w:ascii="黑体" w:eastAsia="黑体" w:hAnsi="黑体" w:cs="黑体"/>
+          <w:noProof/>
+        </w:rPr>
+        <w:t>&lt;Use case宠物训练 规约&gt;</w:t>
+      </w:r>
+      <w:r>
+        <w:rPr>
+          <w:noProof/>
+        </w:rPr>
+        <w:tab/>
+      </w:r>
+      <w:r>
+        <w:rPr>
+          <w:noProof/>
+        </w:rPr>
+        <w:fldChar w:fldCharType="begin"/>
+      </w:r>
+      <w:r>
+        <w:rPr>
+          <w:noProof/>
+        </w:rPr>
+        <w:instrText xml:space="preserve"> PAGEREF _Toc13215369 \h </w:instrText>
+      </w:r>
+      <w:r>
+        <w:rPr>
+          <w:noProof/>
+        </w:rPr>
+      </w:r>
+      <w:r>
+        <w:rPr>
+          <w:noProof/>
+        </w:rPr>
+        <w:fldChar w:fldCharType="separate"/>
+      </w:r>
+      <w:r>
+        <w:rPr>
+          <w:noProof/>
+        </w:rPr>
+        <w:t>9</w:t>
+      </w:r>
+      <w:r>
+        <w:rPr>
+          <w:noProof/>
+        </w:rPr>
+        <w:fldChar w:fldCharType="end"/>
+      </w:r>
+    </w:p>
+    <w:p>
+      <w:pPr>
+        <w:pStyle w:val="TOC3"/>
+        <w:rPr>
+          <w:rFonts w:asciiTheme="minorHAnsi" w:eastAsiaTheme="minorEastAsia" w:hAnsiTheme="minorHAnsi" w:cstheme="minorBidi"/>
+          <w:noProof/>
+          <w:kern w:val="2"/>
+          <w:sz w:val="21"/>
+          <w:szCs w:val="22"/>
+        </w:rPr>
+      </w:pPr>
+      <w:r>
+        <w:rPr>
+          <w:rFonts w:ascii="黑体" w:eastAsia="黑体" w:hAnsi="黑体" w:cs="黑体"/>
+          <w:noProof/>
+        </w:rPr>
+        <w:t>3.1.6</w:t>
+      </w:r>
+      <w:r>
+        <w:rPr>
+          <w:rFonts w:asciiTheme="minorHAnsi" w:eastAsiaTheme="minorEastAsia" w:hAnsiTheme="minorHAnsi" w:cstheme="minorBidi"/>
+          <w:noProof/>
+          <w:kern w:val="2"/>
+          <w:sz w:val="21"/>
+          <w:szCs w:val="22"/>
+        </w:rPr>
+        <w:tab/>
+      </w:r>
+      <w:r>
+        <w:rPr>
+          <w:rFonts w:ascii="黑体" w:eastAsia="黑体" w:hAnsi="黑体" w:cs="黑体"/>
+          <w:noProof/>
+        </w:rPr>
         <w:t>&lt;Use case 跑步 规约&gt;</w:t>
       </w:r>
       <w:r>
@@ -1372,7 +2072,7 @@
         <w:rPr>
           <w:noProof/>
         </w:rPr>
-        <w:instrText xml:space="preserve"> PAGEREF _Toc10292624 \h </w:instrText>
+        <w:instrText xml:space="preserve"> PAGEREF _Toc13215370 \h </w:instrText>
       </w:r>
       <w:r>
         <w:rPr>
@@ -1389,7 +2089,7 @@
         <w:rPr>
           <w:noProof/>
         </w:rPr>
-        <w:t>6</w:t>
+        <w:t>10</w:t>
       </w:r>
       <w:r>
         <w:rPr>
@@ -1414,7 +2114,7 @@
           <w:rFonts w:ascii="黑体" w:eastAsia="黑体" w:hAnsi="黑体" w:cs="黑体"/>
           <w:noProof/>
         </w:rPr>
-        <w:t>3.1.3</w:t>
+        <w:t>3.1.7</w:t>
       </w:r>
       <w:r>
         <w:rPr>
@@ -1449,7 +2149,7 @@
         <w:rPr>
           <w:noProof/>
         </w:rPr>
-        <w:instrText xml:space="preserve"> PAGEREF _Toc10292625 \h </w:instrText>
+        <w:instrText xml:space="preserve"> PAGEREF _Toc13215371 \h </w:instrText>
       </w:r>
       <w:r>
         <w:rPr>
@@ -1466,7 +2166,7 @@
         <w:rPr>
           <w:noProof/>
         </w:rPr>
-        <w:t>6</w:t>
+        <w:t>10</w:t>
       </w:r>
       <w:r>
         <w:rPr>
@@ -1491,16 +2191,33 @@
           <w:rFonts w:ascii="黑体" w:eastAsia="黑体" w:hAnsi="黑体" w:cs="黑体"/>
           <w:noProof/>
         </w:rPr>
-        <w:t>3.1.4 &lt;Use case 登录 规约&gt;</w:t>
-      </w:r>
-      <w:r>
-        <w:rPr>
-          <w:noProof/>
+        <w:t>3.1.8</w:t>
+      </w:r>
+      <w:r>
+        <w:rPr>
+          <w:rFonts w:asciiTheme="minorHAnsi" w:eastAsiaTheme="minorEastAsia" w:hAnsiTheme="minorHAnsi" w:cstheme="minorBidi"/>
+          <w:noProof/>
+          <w:kern w:val="2"/>
+          <w:sz w:val="21"/>
+          <w:szCs w:val="22"/>
         </w:rPr>
         <w:tab/>
       </w:r>
       <w:r>
         <w:rPr>
+          <w:rFonts w:ascii="黑体" w:eastAsia="黑体" w:hAnsi="黑体" w:cs="黑体"/>
+          <w:noProof/>
+        </w:rPr>
+        <w:t>&lt;Use case 获得道具 规约&gt;</w:t>
+      </w:r>
+      <w:r>
+        <w:rPr>
+          <w:noProof/>
+        </w:rPr>
+        <w:tab/>
+      </w:r>
+      <w:r>
+        <w:rPr>
           <w:noProof/>
         </w:rPr>
         <w:fldChar w:fldCharType="begin"/>
@@ -1509,7 +2226,7 @@
         <w:rPr>
           <w:noProof/>
         </w:rPr>
-        <w:instrText xml:space="preserve"> PAGEREF _Toc10292626 \h </w:instrText>
+        <w:instrText xml:space="preserve"> PAGEREF _Toc13215372 \h </w:instrText>
       </w:r>
       <w:r>
         <w:rPr>
@@ -1526,7 +2243,7 @@
         <w:rPr>
           <w:noProof/>
         </w:rPr>
-        <w:t>7</w:t>
+        <w:t>11</w:t>
       </w:r>
       <w:r>
         <w:rPr>
@@ -1551,9 +2268,53 @@
           <w:rFonts w:ascii="黑体" w:eastAsia="黑体" w:hAnsi="黑体" w:cs="黑体"/>
           <w:noProof/>
         </w:rPr>
-        <w:t>3.1.4</w:t>
-      </w:r>
-      <w:r>
+        <w:t>3.1.8 &lt;Use case 登录 规约&gt;</w:t>
+      </w:r>
+      <w:r>
+        <w:rPr>
+          <w:noProof/>
+        </w:rPr>
+        <w:tab/>
+      </w:r>
+      <w:r>
+        <w:rPr>
+          <w:noProof/>
+        </w:rPr>
+        <w:fldChar w:fldCharType="begin"/>
+      </w:r>
+      <w:r>
+        <w:rPr>
+          <w:noProof/>
+        </w:rPr>
+        <w:instrText xml:space="preserve"> PAGEREF _Toc13215373 \h </w:instrText>
+      </w:r>
+      <w:r>
+        <w:rPr>
+          <w:noProof/>
+        </w:rPr>
+      </w:r>
+      <w:r>
+        <w:rPr>
+          <w:noProof/>
+        </w:rPr>
+        <w:fldChar w:fldCharType="separate"/>
+      </w:r>
+      <w:r>
+        <w:rPr>
+          <w:noProof/>
+        </w:rPr>
+        <w:t>12</w:t>
+      </w:r>
+      <w:r>
+        <w:rPr>
+          <w:noProof/>
+        </w:rPr>
+        <w:fldChar w:fldCharType="end"/>
+      </w:r>
+    </w:p>
+    <w:p>
+      <w:pPr>
+        <w:pStyle w:val="TOC3"/>
         <w:rPr>
           <w:rFonts w:asciiTheme="minorHAnsi" w:eastAsiaTheme="minorEastAsia" w:hAnsiTheme="minorHAnsi" w:cstheme="minorBidi"/>
           <w:noProof/>
@@ -1561,6 +2322,22 @@
           <w:sz w:val="21"/>
           <w:szCs w:val="22"/>
         </w:rPr>
+      </w:pPr>
+      <w:r>
+        <w:rPr>
+          <w:rFonts w:ascii="黑体" w:eastAsia="黑体" w:hAnsi="黑体" w:cs="黑体"/>
+          <w:noProof/>
+        </w:rPr>
+        <w:t>3.1.9</w:t>
+      </w:r>
+      <w:r>
+        <w:rPr>
+          <w:rFonts w:asciiTheme="minorHAnsi" w:eastAsiaTheme="minorEastAsia" w:hAnsiTheme="minorHAnsi" w:cstheme="minorBidi"/>
+          <w:noProof/>
+          <w:kern w:val="2"/>
+          <w:sz w:val="21"/>
+          <w:szCs w:val="22"/>
+        </w:rPr>
         <w:tab/>
       </w:r>
       <w:r>
@@ -1586,7 +2363,7 @@
         <w:rPr>
           <w:noProof/>
         </w:rPr>
-        <w:instrText xml:space="preserve"> PAGEREF _Toc10292627 \h </w:instrText>
+        <w:instrText xml:space="preserve"> PAGEREF _Toc13215374 \h </w:instrText>
       </w:r>
       <w:r>
         <w:rPr>
@@ -1603,7 +2380,7 @@
         <w:rPr>
           <w:noProof/>
         </w:rPr>
-        <w:t>7</w:t>
+        <w:t>12</w:t>
       </w:r>
       <w:r>
         <w:rPr>
@@ -1615,6 +2392,9 @@
     <w:p>
       <w:pPr>
         <w:pStyle w:val="TOC3"/>
+        <w:tabs>
+          <w:tab w:val="left" w:pos="1674"/>
+        </w:tabs>
         <w:rPr>
           <w:rFonts w:asciiTheme="minorHAnsi" w:eastAsiaTheme="minorEastAsia" w:hAnsiTheme="minorHAnsi" w:cstheme="minorBidi"/>
           <w:noProof/>
@@ -1628,7 +2408,7 @@
           <w:rFonts w:ascii="黑体" w:eastAsia="黑体" w:hAnsi="黑体" w:cs="黑体"/>
           <w:noProof/>
         </w:rPr>
-        <w:t>3.1.5</w:t>
+        <w:t>3.1.10</w:t>
       </w:r>
       <w:r>
         <w:rPr>
@@ -1663,7 +2443,7 @@
         <w:rPr>
           <w:noProof/>
         </w:rPr>
-        <w:instrText xml:space="preserve"> PAGEREF _Toc10292628 \h </w:instrText>
+        <w:instrText xml:space="preserve"> PAGEREF _Toc13215375 \h </w:instrText>
       </w:r>
       <w:r>
         <w:rPr>
@@ -1680,7 +2460,7 @@
         <w:rPr>
           <w:noProof/>
         </w:rPr>
-        <w:t>8</w:t>
+        <w:t>13</w:t>
       </w:r>
       <w:r>
         <w:rPr>
@@ -1692,6 +2472,9 @@
     <w:p>
       <w:pPr>
         <w:pStyle w:val="TOC3"/>
+        <w:tabs>
+          <w:tab w:val="left" w:pos="1674"/>
+        </w:tabs>
         <w:rPr>
           <w:rFonts w:asciiTheme="minorHAnsi" w:eastAsiaTheme="minorEastAsia" w:hAnsiTheme="minorHAnsi" w:cstheme="minorBidi"/>
           <w:noProof/>
@@ -1705,7 +2488,7 @@
           <w:rFonts w:ascii="黑体" w:eastAsia="黑体" w:hAnsi="黑体" w:cs="黑体"/>
           <w:noProof/>
         </w:rPr>
-        <w:t>3.1.6</w:t>
+        <w:t>3.1.11</w:t>
       </w:r>
       <w:r>
         <w:rPr>
@@ -1740,7 +2523,7 @@
         <w:rPr>
           <w:noProof/>
         </w:rPr>
-        <w:instrText xml:space="preserve"> PAGEREF _Toc10292629 \h </w:instrText>
+        <w:instrText xml:space="preserve"> PAGEREF _Toc13215376 \h </w:instrText>
       </w:r>
       <w:r>
         <w:rPr>
@@ -1757,7 +2540,7 @@
         <w:rPr>
           <w:noProof/>
         </w:rPr>
-        <w:t>9</w:t>
+        <w:t>13</w:t>
       </w:r>
       <w:r>
         <w:rPr>
@@ -1769,6 +2552,9 @@
     <w:p>
       <w:pPr>
         <w:pStyle w:val="TOC3"/>
+        <w:tabs>
+          <w:tab w:val="left" w:pos="1674"/>
+        </w:tabs>
         <w:rPr>
           <w:rFonts w:asciiTheme="minorHAnsi" w:eastAsiaTheme="minorEastAsia" w:hAnsiTheme="minorHAnsi" w:cstheme="minorBidi"/>
           <w:noProof/>
@@ -1782,7 +2568,7 @@
           <w:rFonts w:ascii="黑体" w:eastAsia="黑体" w:hAnsi="黑体" w:cs="黑体"/>
           <w:noProof/>
         </w:rPr>
-        <w:t>3.1.7</w:t>
+        <w:t>3.1.12</w:t>
       </w:r>
       <w:r>
         <w:rPr>
@@ -1799,7 +2585,7 @@
           <w:rFonts w:ascii="黑体" w:eastAsia="黑体" w:hAnsi="黑体" w:cs="黑体"/>
           <w:noProof/>
         </w:rPr>
-        <w:t>&lt;Use case管理用户信息 规约&gt;</w:t>
+        <w:t>&lt;Use case查看用户信息 规约&gt;</w:t>
       </w:r>
       <w:r>
         <w:rPr>
@@ -1817,7 +2603,7 @@
         <w:rPr>
           <w:noProof/>
         </w:rPr>
-        <w:instrText xml:space="preserve"> PAGEREF _Toc10292630 \h </w:instrText>
+        <w:instrText xml:space="preserve"> PAGEREF _Toc13215377 \h </w:instrText>
       </w:r>
       <w:r>
         <w:rPr>
@@ -1834,7 +2620,7 @@
         <w:rPr>
           <w:noProof/>
         </w:rPr>
-        <w:t>9</w:t>
+        <w:t>14</w:t>
       </w:r>
       <w:r>
         <w:rPr>
@@ -1846,6 +2632,9 @@
     <w:p>
       <w:pPr>
         <w:pStyle w:val="TOC3"/>
+        <w:tabs>
+          <w:tab w:val="left" w:pos="1674"/>
+        </w:tabs>
         <w:rPr>
           <w:rFonts w:asciiTheme="minorHAnsi" w:eastAsiaTheme="minorEastAsia" w:hAnsiTheme="minorHAnsi" w:cstheme="minorBidi"/>
           <w:noProof/>
@@ -1859,7 +2648,7 @@
           <w:rFonts w:ascii="黑体" w:eastAsia="黑体" w:hAnsi="黑体" w:cs="黑体"/>
           <w:noProof/>
         </w:rPr>
-        <w:t>3.1.8</w:t>
+        <w:t>3.1.13</w:t>
       </w:r>
       <w:r>
         <w:rPr>
@@ -1894,7 +2683,7 @@
         <w:rPr>
           <w:noProof/>
         </w:rPr>
-        <w:instrText xml:space="preserve"> PAGEREF _Toc10292631 \h </w:instrText>
+        <w:instrText xml:space="preserve"> PAGEREF _Toc13215378 \h </w:instrText>
       </w:r>
       <w:r>
         <w:rPr>
@@ -1911,7 +2700,87 @@
         <w:rPr>
           <w:noProof/>
         </w:rPr>
-        <w:t>10</w:t>
+        <w:t>14</w:t>
+      </w:r>
+      <w:r>
+        <w:rPr>
+          <w:noProof/>
+        </w:rPr>
+        <w:fldChar w:fldCharType="end"/>
+      </w:r>
+    </w:p>
+    <w:p>
+      <w:pPr>
+        <w:pStyle w:val="TOC3"/>
+        <w:tabs>
+          <w:tab w:val="left" w:pos="1674"/>
+        </w:tabs>
+        <w:rPr>
+          <w:rFonts w:asciiTheme="minorHAnsi" w:eastAsiaTheme="minorEastAsia" w:hAnsiTheme="minorHAnsi" w:cstheme="minorBidi"/>
+          <w:noProof/>
+          <w:kern w:val="2"/>
+          <w:sz w:val="21"/>
+          <w:szCs w:val="22"/>
+        </w:rPr>
+      </w:pPr>
+      <w:r>
+        <w:rPr>
+          <w:rFonts w:ascii="黑体" w:eastAsia="黑体" w:hAnsi="黑体" w:cs="黑体"/>
+          <w:noProof/>
+        </w:rPr>
+        <w:t>3.1.14</w:t>
+      </w:r>
+      <w:r>
+        <w:rPr>
+          <w:rFonts w:asciiTheme="minorHAnsi" w:eastAsiaTheme="minorEastAsia" w:hAnsiTheme="minorHAnsi" w:cstheme="minorBidi"/>
+          <w:noProof/>
+          <w:kern w:val="2"/>
+          <w:sz w:val="21"/>
+          <w:szCs w:val="22"/>
+        </w:rPr>
+        <w:tab/>
+      </w:r>
+      <w:r>
+        <w:rPr>
+          <w:rFonts w:ascii="黑体" w:eastAsia="黑体" w:hAnsi="黑体" w:cs="黑体"/>
+          <w:noProof/>
+        </w:rPr>
+        <w:t>&lt;Use case 管理用户 规约&gt;</w:t>
+      </w:r>
+      <w:r>
+        <w:rPr>
+          <w:noProof/>
+        </w:rPr>
+        <w:tab/>
+      </w:r>
+      <w:r>
+        <w:rPr>
+          <w:noProof/>
+        </w:rPr>
+        <w:fldChar w:fldCharType="begin"/>
+      </w:r>
+      <w:r>
+        <w:rPr>
+          <w:noProof/>
+        </w:rPr>
+        <w:instrText xml:space="preserve"> PAGEREF _Toc13215379 \h </w:instrText>
+      </w:r>
+      <w:r>
+        <w:rPr>
+          <w:noProof/>
+        </w:rPr>
+      </w:r>
+      <w:r>
+        <w:rPr>
+          <w:noProof/>
+        </w:rPr>
+        <w:fldChar w:fldCharType="separate"/>
+      </w:r>
+      <w:r>
+        <w:rPr>
+          <w:noProof/>
+        </w:rPr>
+        <w:t>15</w:t>
       </w:r>
       <w:r>
         <w:rPr>
@@ -1974,7 +2843,7 @@
         <w:rPr>
           <w:noProof/>
         </w:rPr>
-        <w:instrText xml:space="preserve"> PAGEREF _Toc10292632 \h </w:instrText>
+        <w:instrText xml:space="preserve"> PAGEREF _Toc13215380 \h </w:instrText>
       </w:r>
       <w:r>
         <w:rPr>
@@ -1991,7 +2860,7 @@
         <w:rPr>
           <w:noProof/>
         </w:rPr>
-        <w:t>10</w:t>
+        <w:t>15</w:t>
       </w:r>
       <w:r>
         <w:rPr>
@@ -2054,7 +2923,7 @@
         <w:rPr>
           <w:noProof/>
         </w:rPr>
-        <w:instrText xml:space="preserve"> PAGEREF _Toc10292633 \h </w:instrText>
+        <w:instrText xml:space="preserve"> PAGEREF _Toc13215381 \h </w:instrText>
       </w:r>
       <w:r>
         <w:rPr>
@@ -2071,7 +2940,7 @@
         <w:rPr>
           <w:noProof/>
         </w:rPr>
-        <w:t>10</w:t>
+        <w:t>16</w:t>
       </w:r>
       <w:r>
         <w:rPr>
@@ -2134,7 +3003,7 @@
         <w:rPr>
           <w:noProof/>
         </w:rPr>
-        <w:instrText xml:space="preserve"> PAGEREF _Toc10292634 \h </w:instrText>
+        <w:instrText xml:space="preserve"> PAGEREF _Toc13215382 \h </w:instrText>
       </w:r>
       <w:r>
         <w:rPr>
@@ -2151,7 +3020,7 @@
         <w:rPr>
           <w:noProof/>
         </w:rPr>
-        <w:t>11</w:t>
+        <w:t>16</w:t>
       </w:r>
       <w:r>
         <w:rPr>
@@ -2214,7 +3083,7 @@
         <w:rPr>
           <w:noProof/>
         </w:rPr>
-        <w:instrText xml:space="preserve"> PAGEREF _Toc10292635 \h </w:instrText>
+        <w:instrText xml:space="preserve"> PAGEREF _Toc13215383 \h </w:instrText>
       </w:r>
       <w:r>
         <w:rPr>
@@ -2231,7 +3100,7 @@
         <w:rPr>
           <w:noProof/>
         </w:rPr>
-        <w:t>11</w:t>
+        <w:t>16</w:t>
       </w:r>
       <w:r>
         <w:rPr>
@@ -2294,7 +3163,7 @@
         <w:rPr>
           <w:noProof/>
         </w:rPr>
-        <w:instrText xml:space="preserve"> PAGEREF _Toc10292636 \h </w:instrText>
+        <w:instrText xml:space="preserve"> PAGEREF _Toc13215384 \h </w:instrText>
       </w:r>
       <w:r>
         <w:rPr>
@@ -2311,7 +3180,7 @@
         <w:rPr>
           <w:noProof/>
         </w:rPr>
-        <w:t>11</w:t>
+        <w:t>17</w:t>
       </w:r>
       <w:r>
         <w:rPr>
@@ -2333,7 +3202,6 @@
       </w:pPr>
       <w:r>
         <w:rPr>
-          <w:rFonts w:ascii="黑体" w:eastAsia="黑体" w:hAnsi="黑体" w:cs="黑体"/>
           <w:noProof/>
         </w:rPr>
         <w:t>3.6.1</w:t>
@@ -2350,10 +3218,9 @@
       </w:r>
       <w:r>
         <w:rPr>
-          <w:rFonts w:ascii="黑体" w:eastAsia="黑体" w:hAnsi="黑体" w:cs="黑体"/>
-          <w:noProof/>
-        </w:rPr>
-        <w:t>&lt;设计约束一&gt;</w:t>
+          <w:noProof/>
+        </w:rPr>
+        <w:t>数据库设计及详细设计工具</w:t>
       </w:r>
       <w:r>
         <w:rPr>
@@ -2371,7 +3238,7 @@
         <w:rPr>
           <w:noProof/>
         </w:rPr>
-        <w:instrText xml:space="preserve"> PAGEREF _Toc10292637 \h </w:instrText>
+        <w:instrText xml:space="preserve"> PAGEREF _Toc13215385 \h </w:instrText>
       </w:r>
       <w:r>
         <w:rPr>
@@ -2388,7 +3255,382 @@
         <w:rPr>
           <w:noProof/>
         </w:rPr>
-        <w:t>12</w:t>
+        <w:t>17</w:t>
+      </w:r>
+      <w:r>
+        <w:rPr>
+          <w:noProof/>
+        </w:rPr>
+        <w:fldChar w:fldCharType="end"/>
+      </w:r>
+    </w:p>
+    <w:p>
+      <w:pPr>
+        <w:pStyle w:val="TOC3"/>
+        <w:rPr>
+          <w:rFonts w:asciiTheme="minorHAnsi" w:eastAsiaTheme="minorEastAsia" w:hAnsiTheme="minorHAnsi" w:cstheme="minorBidi"/>
+          <w:noProof/>
+          <w:kern w:val="2"/>
+          <w:sz w:val="21"/>
+          <w:szCs w:val="22"/>
+        </w:rPr>
+      </w:pPr>
+      <w:r>
+        <w:rPr>
+          <w:noProof/>
+        </w:rPr>
+        <w:t>3.6.2</w:t>
+      </w:r>
+      <w:r>
+        <w:rPr>
+          <w:rFonts w:asciiTheme="minorHAnsi" w:eastAsiaTheme="minorEastAsia" w:hAnsiTheme="minorHAnsi" w:cstheme="minorBidi"/>
+          <w:noProof/>
+          <w:kern w:val="2"/>
+          <w:sz w:val="21"/>
+          <w:szCs w:val="22"/>
+        </w:rPr>
+        <w:tab/>
+      </w:r>
+      <w:r>
+        <w:rPr>
+          <w:noProof/>
+        </w:rPr>
+        <w:t>编程语言</w:t>
+      </w:r>
+      <w:r>
+        <w:rPr>
+          <w:noProof/>
+        </w:rPr>
+        <w:tab/>
+      </w:r>
+      <w:r>
+        <w:rPr>
+          <w:noProof/>
+        </w:rPr>
+        <w:fldChar w:fldCharType="begin"/>
+      </w:r>
+      <w:r>
+        <w:rPr>
+          <w:noProof/>
+        </w:rPr>
+        <w:instrText xml:space="preserve"> PAGEREF _Toc13215386 \h </w:instrText>
+      </w:r>
+      <w:r>
+        <w:rPr>
+          <w:noProof/>
+        </w:rPr>
+      </w:r>
+      <w:r>
+        <w:rPr>
+          <w:noProof/>
+        </w:rPr>
+        <w:fldChar w:fldCharType="separate"/>
+      </w:r>
+      <w:r>
+        <w:rPr>
+          <w:noProof/>
+        </w:rPr>
+        <w:t>17</w:t>
+      </w:r>
+      <w:r>
+        <w:rPr>
+          <w:noProof/>
+        </w:rPr>
+        <w:fldChar w:fldCharType="end"/>
+      </w:r>
+    </w:p>
+    <w:p>
+      <w:pPr>
+        <w:pStyle w:val="TOC3"/>
+        <w:rPr>
+          <w:rFonts w:asciiTheme="minorHAnsi" w:eastAsiaTheme="minorEastAsia" w:hAnsiTheme="minorHAnsi" w:cstheme="minorBidi"/>
+          <w:noProof/>
+          <w:kern w:val="2"/>
+          <w:sz w:val="21"/>
+          <w:szCs w:val="22"/>
+        </w:rPr>
+      </w:pPr>
+      <w:r>
+        <w:rPr>
+          <w:noProof/>
+        </w:rPr>
+        <w:t>3.6.3</w:t>
+      </w:r>
+      <w:r>
+        <w:rPr>
+          <w:rFonts w:asciiTheme="minorHAnsi" w:eastAsiaTheme="minorEastAsia" w:hAnsiTheme="minorHAnsi" w:cstheme="minorBidi"/>
+          <w:noProof/>
+          <w:kern w:val="2"/>
+          <w:sz w:val="21"/>
+          <w:szCs w:val="22"/>
+        </w:rPr>
+        <w:tab/>
+      </w:r>
+      <w:r>
+        <w:rPr>
+          <w:noProof/>
+        </w:rPr>
+        <w:t>编程工具</w:t>
+      </w:r>
+      <w:r>
+        <w:rPr>
+          <w:noProof/>
+        </w:rPr>
+        <w:tab/>
+      </w:r>
+      <w:r>
+        <w:rPr>
+          <w:noProof/>
+        </w:rPr>
+        <w:fldChar w:fldCharType="begin"/>
+      </w:r>
+      <w:r>
+        <w:rPr>
+          <w:noProof/>
+        </w:rPr>
+        <w:instrText xml:space="preserve"> PAGEREF _Toc13215387 \h </w:instrText>
+      </w:r>
+      <w:r>
+        <w:rPr>
+          <w:noProof/>
+        </w:rPr>
+      </w:r>
+      <w:r>
+        <w:rPr>
+          <w:noProof/>
+        </w:rPr>
+        <w:fldChar w:fldCharType="separate"/>
+      </w:r>
+      <w:r>
+        <w:rPr>
+          <w:noProof/>
+        </w:rPr>
+        <w:t>17</w:t>
+      </w:r>
+      <w:r>
+        <w:rPr>
+          <w:noProof/>
+        </w:rPr>
+        <w:fldChar w:fldCharType="end"/>
+      </w:r>
+    </w:p>
+    <w:p>
+      <w:pPr>
+        <w:pStyle w:val="TOC3"/>
+        <w:rPr>
+          <w:rFonts w:asciiTheme="minorHAnsi" w:eastAsiaTheme="minorEastAsia" w:hAnsiTheme="minorHAnsi" w:cstheme="minorBidi"/>
+          <w:noProof/>
+          <w:kern w:val="2"/>
+          <w:sz w:val="21"/>
+          <w:szCs w:val="22"/>
+        </w:rPr>
+      </w:pPr>
+      <w:r>
+        <w:rPr>
+          <w:noProof/>
+        </w:rPr>
+        <w:t>3.6.4</w:t>
+      </w:r>
+      <w:r>
+        <w:rPr>
+          <w:rFonts w:asciiTheme="minorHAnsi" w:eastAsiaTheme="minorEastAsia" w:hAnsiTheme="minorHAnsi" w:cstheme="minorBidi"/>
+          <w:noProof/>
+          <w:kern w:val="2"/>
+          <w:sz w:val="21"/>
+          <w:szCs w:val="22"/>
+        </w:rPr>
+        <w:tab/>
+      </w:r>
+      <w:r>
+        <w:rPr>
+          <w:noProof/>
+        </w:rPr>
+        <w:t>框架</w:t>
+      </w:r>
+      <w:r>
+        <w:rPr>
+          <w:noProof/>
+        </w:rPr>
+        <w:tab/>
+      </w:r>
+      <w:r>
+        <w:rPr>
+          <w:noProof/>
+        </w:rPr>
+        <w:fldChar w:fldCharType="begin"/>
+      </w:r>
+      <w:r>
+        <w:rPr>
+          <w:noProof/>
+        </w:rPr>
+        <w:instrText xml:space="preserve"> PAGEREF _Toc13215388 \h </w:instrText>
+      </w:r>
+      <w:r>
+        <w:rPr>
+          <w:noProof/>
+        </w:rPr>
+      </w:r>
+      <w:r>
+        <w:rPr>
+          <w:noProof/>
+        </w:rPr>
+        <w:fldChar w:fldCharType="separate"/>
+      </w:r>
+      <w:r>
+        <w:rPr>
+          <w:noProof/>
+        </w:rPr>
+        <w:t>17</w:t>
+      </w:r>
+      <w:r>
+        <w:rPr>
+          <w:noProof/>
+        </w:rPr>
+        <w:fldChar w:fldCharType="end"/>
+      </w:r>
+    </w:p>
+    <w:p>
+      <w:pPr>
+        <w:pStyle w:val="TOC3"/>
+        <w:rPr>
+          <w:rFonts w:asciiTheme="minorHAnsi" w:eastAsiaTheme="minorEastAsia" w:hAnsiTheme="minorHAnsi" w:cstheme="minorBidi"/>
+          <w:noProof/>
+          <w:kern w:val="2"/>
+          <w:sz w:val="21"/>
+          <w:szCs w:val="22"/>
+        </w:rPr>
+      </w:pPr>
+      <w:r>
+        <w:rPr>
+          <w:noProof/>
+        </w:rPr>
+        <w:t>3.6.5</w:t>
+      </w:r>
+      <w:r>
+        <w:rPr>
+          <w:rFonts w:asciiTheme="minorHAnsi" w:eastAsiaTheme="minorEastAsia" w:hAnsiTheme="minorHAnsi" w:cstheme="minorBidi"/>
+          <w:noProof/>
+          <w:kern w:val="2"/>
+          <w:sz w:val="21"/>
+          <w:szCs w:val="22"/>
+        </w:rPr>
+        <w:tab/>
+      </w:r>
+      <w:r>
+        <w:rPr>
+          <w:noProof/>
+        </w:rPr>
+        <w:t>数据库</w:t>
+      </w:r>
+      <w:r>
+        <w:rPr>
+          <w:noProof/>
+        </w:rPr>
+        <w:tab/>
+      </w:r>
+      <w:r>
+        <w:rPr>
+          <w:noProof/>
+        </w:rPr>
+        <w:fldChar w:fldCharType="begin"/>
+      </w:r>
+      <w:r>
+        <w:rPr>
+          <w:noProof/>
+        </w:rPr>
+        <w:instrText xml:space="preserve"> PAGEREF _Toc13215389 \h </w:instrText>
+      </w:r>
+      <w:r>
+        <w:rPr>
+          <w:noProof/>
+        </w:rPr>
+      </w:r>
+      <w:r>
+        <w:rPr>
+          <w:noProof/>
+        </w:rPr>
+        <w:fldChar w:fldCharType="separate"/>
+      </w:r>
+      <w:r>
+        <w:rPr>
+          <w:noProof/>
+        </w:rPr>
+        <w:t>17</w:t>
+      </w:r>
+      <w:r>
+        <w:rPr>
+          <w:noProof/>
+        </w:rPr>
+        <w:fldChar w:fldCharType="end"/>
+      </w:r>
+    </w:p>
+    <w:p>
+      <w:pPr>
+        <w:pStyle w:val="TOC3"/>
+        <w:rPr>
+          <w:rFonts w:asciiTheme="minorHAnsi" w:eastAsiaTheme="minorEastAsia" w:hAnsiTheme="minorHAnsi" w:cstheme="minorBidi"/>
+          <w:noProof/>
+          <w:kern w:val="2"/>
+          <w:sz w:val="21"/>
+          <w:szCs w:val="22"/>
+        </w:rPr>
+      </w:pPr>
+      <w:r>
+        <w:rPr>
+          <w:noProof/>
+        </w:rPr>
+        <w:t>3.6.6</w:t>
+      </w:r>
+      <w:r>
+        <w:rPr>
+          <w:rFonts w:asciiTheme="minorHAnsi" w:eastAsiaTheme="minorEastAsia" w:hAnsiTheme="minorHAnsi" w:cstheme="minorBidi"/>
+          <w:noProof/>
+          <w:kern w:val="2"/>
+          <w:sz w:val="21"/>
+          <w:szCs w:val="22"/>
+        </w:rPr>
+        <w:tab/>
+      </w:r>
+      <w:r>
+        <w:rPr>
+          <w:noProof/>
+        </w:rPr>
+        <w:t>编程语言规范</w:t>
+      </w:r>
+      <w:r>
+        <w:rPr>
+          <w:noProof/>
+        </w:rPr>
+        <w:tab/>
+      </w:r>
+      <w:r>
+        <w:rPr>
+          <w:noProof/>
+        </w:rPr>
+        <w:fldChar w:fldCharType="begin"/>
+      </w:r>
+      <w:r>
+        <w:rPr>
+          <w:noProof/>
+        </w:rPr>
+        <w:instrText xml:space="preserve"> PAGEREF _Toc13215390 \h </w:instrText>
+      </w:r>
+      <w:r>
+        <w:rPr>
+          <w:noProof/>
+        </w:rPr>
+      </w:r>
+      <w:r>
+        <w:rPr>
+          <w:noProof/>
+        </w:rPr>
+        <w:fldChar w:fldCharType="separate"/>
+      </w:r>
+      <w:r>
+        <w:rPr>
+          <w:noProof/>
+        </w:rPr>
+        <w:t>17</w:t>
       </w:r>
       <w:r>
         <w:rPr>
@@ -2451,7 +3693,7 @@
         <w:rPr>
           <w:noProof/>
         </w:rPr>
-        <w:instrText xml:space="preserve"> PAGEREF _Toc10292638 \h </w:instrText>
+        <w:instrText xml:space="preserve"> PAGEREF _Toc13215391 \h </w:instrText>
       </w:r>
       <w:r>
         <w:rPr>
@@ -2468,7 +3710,7 @@
         <w:rPr>
           <w:noProof/>
         </w:rPr>
-        <w:t>12</w:t>
+        <w:t>17</w:t>
       </w:r>
       <w:r>
         <w:rPr>
@@ -2531,7 +3773,7 @@
         <w:rPr>
           <w:noProof/>
         </w:rPr>
-        <w:instrText xml:space="preserve"> PAGEREF _Toc10292639 \h </w:instrText>
+        <w:instrText xml:space="preserve"> PAGEREF _Toc13215392 \h </w:instrText>
       </w:r>
       <w:r>
         <w:rPr>
@@ -2548,7 +3790,7 @@
         <w:rPr>
           <w:noProof/>
         </w:rPr>
-        <w:t>12</w:t>
+        <w:t>17</w:t>
       </w:r>
       <w:r>
         <w:rPr>
@@ -2608,7 +3850,7 @@
         <w:rPr>
           <w:noProof/>
         </w:rPr>
-        <w:instrText xml:space="preserve"> PAGEREF _Toc10292640 \h </w:instrText>
+        <w:instrText xml:space="preserve"> PAGEREF _Toc13215393 \h </w:instrText>
       </w:r>
       <w:r>
         <w:rPr>
@@ -2625,7 +3867,7 @@
         <w:rPr>
           <w:noProof/>
         </w:rPr>
-        <w:t>12</w:t>
+        <w:t>17</w:t>
       </w:r>
       <w:r>
         <w:rPr>
@@ -2685,7 +3927,7 @@
         <w:rPr>
           <w:noProof/>
         </w:rPr>
-        <w:instrText xml:space="preserve"> PAGEREF _Toc10292641 \h </w:instrText>
+        <w:instrText xml:space="preserve"> PAGEREF _Toc13215394 \h </w:instrText>
       </w:r>
       <w:r>
         <w:rPr>
@@ -2702,7 +3944,7 @@
         <w:rPr>
           <w:noProof/>
         </w:rPr>
-        <w:t>12</w:t>
+        <w:t>18</w:t>
       </w:r>
       <w:r>
         <w:rPr>
@@ -2762,7 +4004,7 @@
         <w:rPr>
           <w:noProof/>
         </w:rPr>
-        <w:instrText xml:space="preserve"> PAGEREF _Toc10292642 \h </w:instrText>
+        <w:instrText xml:space="preserve"> PAGEREF _Toc13215395 \h </w:instrText>
       </w:r>
       <w:r>
         <w:rPr>
@@ -2779,7 +4021,7 @@
         <w:rPr>
           <w:noProof/>
         </w:rPr>
-        <w:t>12</w:t>
+        <w:t>18</w:t>
       </w:r>
       <w:r>
         <w:rPr>
@@ -2839,7 +4081,7 @@
         <w:rPr>
           <w:noProof/>
         </w:rPr>
-        <w:instrText xml:space="preserve"> PAGEREF _Toc10292643 \h </w:instrText>
+        <w:instrText xml:space="preserve"> PAGEREF _Toc13215396 \h </w:instrText>
       </w:r>
       <w:r>
         <w:rPr>
@@ -2856,7 +4098,7 @@
         <w:rPr>
           <w:noProof/>
         </w:rPr>
-        <w:t>12</w:t>
+        <w:t>18</w:t>
       </w:r>
       <w:r>
         <w:rPr>
@@ -2884,6 +4126,7 @@
           <w:rFonts w:ascii="黑体" w:eastAsia="黑体" w:hAnsi="黑体" w:cs="黑体"/>
           <w:noProof/>
         </w:rPr>
+        <w:lastRenderedPageBreak/>
         <w:t>3.9</w:t>
       </w:r>
       <w:r>
@@ -2919,7 +4162,7 @@
         <w:rPr>
           <w:noProof/>
         </w:rPr>
-        <w:instrText xml:space="preserve"> PAGEREF _Toc10292644 \h </w:instrText>
+        <w:instrText xml:space="preserve"> PAGEREF _Toc13215397 \h </w:instrText>
       </w:r>
       <w:r>
         <w:rPr>
@@ -2936,7 +4179,7 @@
         <w:rPr>
           <w:noProof/>
         </w:rPr>
-        <w:t>12</w:t>
+        <w:t>18</w:t>
       </w:r>
       <w:r>
         <w:rPr>
@@ -3010,16 +4253,16 @@
           <w:rFonts w:ascii="黑体" w:eastAsia="黑体" w:hAnsi="黑体" w:cs="黑体"/>
         </w:rPr>
       </w:pPr>
-      <w:bookmarkStart w:id="0" w:name="_Toc498836223"/>
-      <w:bookmarkStart w:id="1" w:name="_Toc10292616"/>
+      <w:bookmarkStart w:id="1" w:name="_Toc498836223"/>
+      <w:bookmarkStart w:id="2" w:name="_Toc13215353"/>
       <w:r>
         <w:rPr>
           <w:rFonts w:ascii="黑体" w:eastAsia="黑体" w:hAnsi="黑体" w:cs="黑体" w:hint="eastAsia"/>
         </w:rPr>
         <w:t>简介</w:t>
       </w:r>
-      <w:bookmarkEnd w:id="0"/>
       <w:bookmarkEnd w:id="1"/>
+      <w:bookmarkEnd w:id="2"/>
     </w:p>
     <w:p>
       <w:pPr>
@@ -3028,16 +4271,16 @@
           <w:rFonts w:ascii="黑体" w:eastAsia="黑体" w:hAnsi="黑体" w:cs="黑体"/>
         </w:rPr>
       </w:pPr>
-      <w:bookmarkStart w:id="2" w:name="_Toc498836224"/>
-      <w:bookmarkStart w:id="3" w:name="_Toc10292617"/>
+      <w:bookmarkStart w:id="3" w:name="_Toc498836224"/>
+      <w:bookmarkStart w:id="4" w:name="_Toc13215354"/>
       <w:r>
         <w:rPr>
           <w:rFonts w:ascii="黑体" w:eastAsia="黑体" w:hAnsi="黑体" w:cs="黑体" w:hint="eastAsia"/>
         </w:rPr>
         <w:t>目的</w:t>
       </w:r>
-      <w:bookmarkEnd w:id="2"/>
       <w:bookmarkEnd w:id="3"/>
+      <w:bookmarkEnd w:id="4"/>
     </w:p>
     <w:p>
       <w:pPr>
@@ -3133,58 +4376,74 @@
           <w:rFonts w:ascii="黑体" w:eastAsia="黑体" w:hAnsi="黑体" w:cs="黑体"/>
         </w:rPr>
       </w:pPr>
-      <w:bookmarkStart w:id="4" w:name="_Toc498836226"/>
-      <w:bookmarkStart w:id="5" w:name="_Toc10292618"/>
+      <w:bookmarkStart w:id="5" w:name="_Toc498836226"/>
+      <w:bookmarkStart w:id="6" w:name="_Toc13215355"/>
       <w:r>
         <w:rPr>
           <w:rFonts w:ascii="黑体" w:eastAsia="黑体" w:hAnsi="黑体" w:cs="黑体" w:hint="eastAsia"/>
         </w:rPr>
         <w:t>定义、首字母缩写词和缩略语</w:t>
       </w:r>
-      <w:bookmarkEnd w:id="4"/>
       <w:bookmarkEnd w:id="5"/>
+      <w:bookmarkEnd w:id="6"/>
     </w:p>
     <w:p>
       <w:pPr>
         <w:pStyle w:val="a5"/>
         <w:rPr>
           <w:rFonts w:asciiTheme="minorHAnsi" w:eastAsia="黑体" w:hAnsiTheme="minorHAnsi" w:cs="黑体"/>
+          <w:sz w:val="21"/>
+          <w:szCs w:val="21"/>
+        </w:rPr>
+      </w:pPr>
+      <w:r>
+        <w:rPr>
+          <w:rFonts w:ascii="黑体" w:eastAsia="黑体" w:hAnsi="黑体" w:cs="黑体" w:hint="eastAsia"/>
+          <w:sz w:val="21"/>
+          <w:szCs w:val="21"/>
+        </w:rPr>
+        <w:t>A</w:t>
+      </w:r>
+      <w:r>
+        <w:rPr>
+          <w:rFonts w:ascii="黑体" w:eastAsia="黑体" w:hAnsi="黑体" w:cs="黑体"/>
+          <w:sz w:val="21"/>
+          <w:szCs w:val="21"/>
+        </w:rPr>
+        <w:t>R</w:t>
+      </w:r>
+      <w:r>
+        <w:rPr>
+          <w:rFonts w:ascii="黑体" w:eastAsia="黑体" w:hAnsi="黑体" w:cs="黑体" w:hint="eastAsia"/>
+          <w:sz w:val="21"/>
+          <w:szCs w:val="21"/>
+        </w:rPr>
+        <w:t>：</w:t>
+      </w:r>
+      <w:r>
+        <w:rPr>
+          <w:rFonts w:ascii="黑体" w:eastAsia="黑体" w:hAnsi="黑体" w:cs="黑体"/>
+          <w:sz w:val="21"/>
+          <w:szCs w:val="21"/>
+        </w:rPr>
+        <w:t>Augmented Reality</w:t>
+      </w:r>
+      <w:r>
+        <w:rPr>
+          <w:rFonts w:asciiTheme="minorHAnsi" w:eastAsia="黑体" w:hAnsiTheme="minorHAnsi" w:cs="黑体" w:hint="eastAsia"/>
+          <w:sz w:val="21"/>
+          <w:szCs w:val="21"/>
+        </w:rPr>
+        <w:t>，</w:t>
+      </w:r>
+      <w:r>
+        <w:rPr>
+          <w:rFonts w:asciiTheme="minorHAnsi" w:eastAsia="黑体" w:hAnsiTheme="minorHAnsi" w:cs="黑体" w:hint="eastAsia"/>
           <w:sz w:val="21"/>
           <w:szCs w:val="21"/>
           <w:lang w:val="ru-RU"/>
         </w:rPr>
-      </w:pPr>
-      <w:r>
-        <w:rPr>
-          <w:rFonts w:ascii="黑体" w:eastAsia="黑体" w:hAnsi="黑体" w:cs="黑体" w:hint="eastAsia"/>
-          <w:sz w:val="21"/>
-          <w:szCs w:val="21"/>
-        </w:rPr>
-        <w:t>A</w:t>
-      </w:r>
-      <w:r>
-        <w:rPr>
-          <w:rFonts w:ascii="黑体" w:eastAsia="黑体" w:hAnsi="黑体" w:cs="黑体"/>
-          <w:sz w:val="21"/>
-          <w:szCs w:val="21"/>
-        </w:rPr>
-        <w:t>R</w:t>
-      </w:r>
-      <w:r>
-        <w:rPr>
-          <w:rFonts w:ascii="黑体" w:eastAsia="黑体" w:hAnsi="黑体" w:cs="黑体" w:hint="eastAsia"/>
-          <w:sz w:val="21"/>
-          <w:szCs w:val="21"/>
-        </w:rPr>
-        <w:t>：</w:t>
-      </w:r>
-      <w:r>
-        <w:rPr>
-          <w:rFonts w:ascii="黑体" w:eastAsia="黑体" w:hAnsi="黑体" w:cs="黑体"/>
-          <w:sz w:val="21"/>
-          <w:szCs w:val="21"/>
-        </w:rPr>
-        <w:t>Augmented Reality</w:t>
+        <w:t>即增强现实</w:t>
       </w:r>
       <w:r>
         <w:rPr>
@@ -3193,7 +4452,99 @@
           <w:szCs w:val="21"/>
           <w:lang w:val="ru-RU"/>
         </w:rPr>
-        <w:t>，即增强现实</w:t>
+        <w:t>。</w:t>
+      </w:r>
+    </w:p>
+    <w:p>
+      <w:pPr>
+        <w:pStyle w:val="a5"/>
+        <w:rPr>
+          <w:rFonts w:ascii="黑体" w:eastAsia="黑体" w:hAnsi="黑体" w:cs="黑体"/>
+          <w:sz w:val="21"/>
+          <w:szCs w:val="21"/>
+        </w:rPr>
+      </w:pPr>
+      <w:r>
+        <w:rPr>
+          <w:rFonts w:ascii="黑体" w:eastAsia="黑体" w:hAnsi="黑体" w:cs="黑体"/>
+          <w:sz w:val="21"/>
+          <w:szCs w:val="21"/>
+        </w:rPr>
+        <w:t>app</w:t>
+      </w:r>
+      <w:r>
+        <w:rPr>
+          <w:rFonts w:ascii="黑体" w:eastAsia="黑体" w:hAnsi="黑体" w:cs="黑体" w:hint="eastAsia"/>
+          <w:sz w:val="21"/>
+          <w:szCs w:val="21"/>
+        </w:rPr>
+        <w:t>：a</w:t>
+      </w:r>
+      <w:r>
+        <w:rPr>
+          <w:rFonts w:ascii="黑体" w:eastAsia="黑体" w:hAnsi="黑体" w:cs="黑体"/>
+          <w:sz w:val="21"/>
+          <w:szCs w:val="21"/>
+        </w:rPr>
+        <w:t>pplication</w:t>
+      </w:r>
+      <w:r>
+        <w:rPr>
+          <w:rFonts w:ascii="黑体" w:eastAsia="黑体" w:hAnsi="黑体" w:cs="黑体" w:hint="eastAsia"/>
+          <w:sz w:val="21"/>
+          <w:szCs w:val="21"/>
+        </w:rPr>
+        <w:t>，特指手机</w:t>
+      </w:r>
+      <w:r>
+        <w:rPr>
+          <w:rFonts w:ascii="黑体" w:eastAsia="黑体" w:hAnsi="黑体" w:cs="黑体" w:hint="eastAsia"/>
+          <w:sz w:val="21"/>
+          <w:szCs w:val="21"/>
+        </w:rPr>
+        <w:t>上的</w:t>
+      </w:r>
+      <w:r>
+        <w:rPr>
+          <w:rFonts w:ascii="黑体" w:eastAsia="黑体" w:hAnsi="黑体" w:cs="黑体" w:hint="eastAsia"/>
+          <w:sz w:val="21"/>
+          <w:szCs w:val="21"/>
+        </w:rPr>
+        <w:t>应用</w:t>
+      </w:r>
+      <w:r>
+        <w:rPr>
+          <w:rFonts w:ascii="黑体" w:eastAsia="黑体" w:hAnsi="黑体" w:cs="黑体" w:hint="eastAsia"/>
+          <w:sz w:val="21"/>
+          <w:szCs w:val="21"/>
+        </w:rPr>
+        <w:t>软件</w:t>
+      </w:r>
+      <w:r>
+        <w:rPr>
+          <w:rFonts w:ascii="黑体" w:eastAsia="黑体" w:hAnsi="黑体" w:cs="黑体" w:hint="eastAsia"/>
+          <w:sz w:val="21"/>
+          <w:szCs w:val="21"/>
+        </w:rPr>
+        <w:t>。</w:t>
+      </w:r>
+    </w:p>
+    <w:p>
+      <w:pPr>
+        <w:pStyle w:val="a5"/>
+        <w:rPr>
+          <w:rFonts w:ascii="黑体" w:eastAsia="黑体" w:hAnsi="黑体" w:cs="黑体"/>
+          <w:sz w:val="21"/>
+          <w:szCs w:val="21"/>
+        </w:rPr>
+      </w:pPr>
+      <w:r>
+        <w:rPr>
+          <w:rFonts w:ascii="黑体" w:eastAsia="黑体" w:hAnsi="黑体" w:cs="黑体" w:hint="eastAsia"/>
+          <w:sz w:val="21"/>
+          <w:szCs w:val="21"/>
+        </w:rPr>
+        <w:t>非交互式功能：显示路线</w:t>
       </w:r>
       <w:r>
         <w:rPr>
@@ -3202,99 +4553,23 @@
           <w:szCs w:val="21"/>
           <w:lang w:val="ru-RU"/>
         </w:rPr>
-        <w:t>。</w:t>
-      </w:r>
-    </w:p>
-    <w:p>
-      <w:pPr>
-        <w:pStyle w:val="a5"/>
-        <w:rPr>
-          <w:rFonts w:ascii="黑体" w:eastAsia="黑体" w:hAnsi="黑体" w:cs="黑体"/>
+        <w:t>、以</w:t>
+      </w:r>
+      <w:r>
+        <w:rPr>
+          <w:rFonts w:asciiTheme="minorHAnsi" w:eastAsia="黑体" w:hAnsiTheme="minorHAnsi" w:cs="黑体" w:hint="eastAsia"/>
           <w:sz w:val="21"/>
           <w:szCs w:val="21"/>
         </w:rPr>
-      </w:pPr>
-      <w:r>
-        <w:rPr>
-          <w:rFonts w:ascii="黑体" w:eastAsia="黑体" w:hAnsi="黑体" w:cs="黑体"/>
+        <w:t>A</w:t>
+      </w:r>
+      <w:r>
+        <w:rPr>
+          <w:rFonts w:asciiTheme="minorHAnsi" w:eastAsia="黑体" w:hAnsiTheme="minorHAnsi" w:cs="黑体"/>
           <w:sz w:val="21"/>
           <w:szCs w:val="21"/>
         </w:rPr>
-        <w:t>app</w:t>
-      </w:r>
-      <w:r>
-        <w:rPr>
-          <w:rFonts w:ascii="黑体" w:eastAsia="黑体" w:hAnsi="黑体" w:cs="黑体" w:hint="eastAsia"/>
-          <w:sz w:val="21"/>
-          <w:szCs w:val="21"/>
-        </w:rPr>
-        <w:t>：a</w:t>
-      </w:r>
-      <w:r>
-        <w:rPr>
-          <w:rFonts w:ascii="黑体" w:eastAsia="黑体" w:hAnsi="黑体" w:cs="黑体"/>
-          <w:sz w:val="21"/>
-          <w:szCs w:val="21"/>
-        </w:rPr>
-        <w:t>pplication</w:t>
-      </w:r>
-      <w:r>
-        <w:rPr>
-          <w:rFonts w:ascii="黑体" w:eastAsia="黑体" w:hAnsi="黑体" w:cs="黑体" w:hint="eastAsia"/>
-          <w:sz w:val="21"/>
-          <w:szCs w:val="21"/>
-        </w:rPr>
-        <w:t>，特指手机</w:t>
-      </w:r>
-      <w:r>
-        <w:rPr>
-          <w:rFonts w:ascii="黑体" w:eastAsia="黑体" w:hAnsi="黑体" w:cs="黑体" w:hint="eastAsia"/>
-          <w:sz w:val="21"/>
-          <w:szCs w:val="21"/>
-        </w:rPr>
-        <w:t>上的</w:t>
-      </w:r>
-      <w:r>
-        <w:rPr>
-          <w:rFonts w:ascii="黑体" w:eastAsia="黑体" w:hAnsi="黑体" w:cs="黑体" w:hint="eastAsia"/>
-          <w:sz w:val="21"/>
-          <w:szCs w:val="21"/>
-        </w:rPr>
-        <w:t>应用</w:t>
-      </w:r>
-      <w:r>
-        <w:rPr>
-          <w:rFonts w:ascii="黑体" w:eastAsia="黑体" w:hAnsi="黑体" w:cs="黑体" w:hint="eastAsia"/>
-          <w:sz w:val="21"/>
-          <w:szCs w:val="21"/>
-        </w:rPr>
-        <w:t>软件</w:t>
-      </w:r>
-      <w:r>
-        <w:rPr>
-          <w:rFonts w:ascii="黑体" w:eastAsia="黑体" w:hAnsi="黑体" w:cs="黑体" w:hint="eastAsia"/>
-          <w:sz w:val="21"/>
-          <w:szCs w:val="21"/>
-        </w:rPr>
-        <w:t>。</w:t>
-      </w:r>
-    </w:p>
-    <w:p>
-      <w:pPr>
-        <w:pStyle w:val="a5"/>
-        <w:rPr>
-          <w:rFonts w:ascii="黑体" w:eastAsia="黑体" w:hAnsi="黑体" w:cs="黑体"/>
-          <w:sz w:val="21"/>
-          <w:szCs w:val="21"/>
-        </w:rPr>
-      </w:pPr>
-      <w:r>
-        <w:rPr>
-          <w:rFonts w:ascii="黑体" w:eastAsia="黑体" w:hAnsi="黑体" w:cs="黑体" w:hint="eastAsia"/>
-          <w:sz w:val="21"/>
-          <w:szCs w:val="21"/>
-        </w:rPr>
-        <w:t>非交互式功能：显示路线</w:t>
+        <w:t>R</w:t>
       </w:r>
       <w:r>
         <w:rPr>
@@ -3303,25 +4578,27 @@
           <w:szCs w:val="21"/>
           <w:lang w:val="ru-RU"/>
         </w:rPr>
-        <w:t>、以</w:t>
-      </w:r>
-      <w:r>
-        <w:rPr>
-          <w:rFonts w:asciiTheme="minorHAnsi" w:eastAsia="黑体" w:hAnsiTheme="minorHAnsi" w:cs="黑体" w:hint="eastAsia"/>
+        <w:t>形式展现精灵形象</w:t>
+      </w:r>
+    </w:p>
+    <w:p>
+      <w:pPr>
+        <w:pStyle w:val="a5"/>
+        <w:rPr>
+          <w:rFonts w:asciiTheme="minorHAnsi" w:eastAsia="黑体" w:hAnsiTheme="minorHAnsi" w:cs="黑体"/>
           <w:sz w:val="21"/>
           <w:szCs w:val="21"/>
           <w:lang w:val="ru-RU"/>
         </w:rPr>
-        <w:t>A</w:t>
-      </w:r>
-      <w:r>
-        <w:rPr>
-          <w:rFonts w:asciiTheme="minorHAnsi" w:eastAsia="黑体" w:hAnsiTheme="minorHAnsi" w:cs="黑体"/>
+      </w:pPr>
+      <w:r>
+        <w:rPr>
+          <w:rFonts w:asciiTheme="minorHAnsi" w:eastAsia="黑体" w:hAnsiTheme="minorHAnsi" w:cs="黑体" w:hint="eastAsia"/>
           <w:sz w:val="21"/>
           <w:szCs w:val="21"/>
           <w:lang w:val="ru-RU"/>
         </w:rPr>
-        <w:t>R</w:t>
+        <w:t>基本功能：</w:t>
       </w:r>
       <w:r>
         <w:rPr>
@@ -3330,19 +4607,17 @@
           <w:szCs w:val="21"/>
           <w:lang w:val="ru-RU"/>
         </w:rPr>
-        <w:t>形式展现精灵形象</w:t>
-      </w:r>
-    </w:p>
-    <w:p>
-      <w:pPr>
-        <w:pStyle w:val="a5"/>
-        <w:rPr>
-          <w:rFonts w:asciiTheme="minorHAnsi" w:eastAsia="黑体" w:hAnsiTheme="minorHAnsi" w:cs="黑体"/>
+        <w:t>用户登录</w:t>
+      </w:r>
+      <w:r>
+        <w:rPr>
+          <w:rFonts w:asciiTheme="minorHAnsi" w:eastAsia="黑体" w:hAnsiTheme="minorHAnsi" w:cs="黑体" w:hint="eastAsia"/>
           <w:sz w:val="21"/>
           <w:szCs w:val="21"/>
           <w:lang w:val="ru-RU"/>
         </w:rPr>
-      </w:pPr>
+        <w:t>、宠物养成</w:t>
+      </w:r>
       <w:r>
         <w:rPr>
           <w:rFonts w:asciiTheme="minorHAnsi" w:eastAsia="黑体" w:hAnsiTheme="minorHAnsi" w:cs="黑体" w:hint="eastAsia"/>
@@ -3350,17 +4625,19 @@
           <w:szCs w:val="21"/>
           <w:lang w:val="ru-RU"/>
         </w:rPr>
-        <w:t>基本功能：</w:t>
-      </w:r>
-      <w:r>
-        <w:rPr>
-          <w:rFonts w:asciiTheme="minorHAnsi" w:eastAsia="黑体" w:hAnsiTheme="minorHAnsi" w:cs="黑体" w:hint="eastAsia"/>
+        <w:t>、查看周围用户、好友功能、宠物对战</w:t>
+      </w:r>
+    </w:p>
+    <w:p>
+      <w:pPr>
+        <w:pStyle w:val="a5"/>
+        <w:rPr>
+          <w:rFonts w:asciiTheme="minorHAnsi" w:eastAsia="黑体" w:hAnsiTheme="minorHAnsi" w:cs="黑体"/>
           <w:sz w:val="21"/>
           <w:szCs w:val="21"/>
           <w:lang w:val="ru-RU"/>
         </w:rPr>
-        <w:t>用户登录</w:t>
-      </w:r>
+      </w:pPr>
       <w:r>
         <w:rPr>
           <w:rFonts w:asciiTheme="minorHAnsi" w:eastAsia="黑体" w:hAnsiTheme="minorHAnsi" w:cs="黑体" w:hint="eastAsia"/>
@@ -3368,7 +4645,7 @@
           <w:szCs w:val="21"/>
           <w:lang w:val="ru-RU"/>
         </w:rPr>
-        <w:t>、宠物养成</w:t>
+        <w:t>高级功能：</w:t>
       </w:r>
       <w:r>
         <w:rPr>
@@ -3377,35 +4654,6 @@
           <w:szCs w:val="21"/>
           <w:lang w:val="ru-RU"/>
         </w:rPr>
-        <w:t>、查看周围用户、好友功能、宠物对战</w:t>
-      </w:r>
-    </w:p>
-    <w:p>
-      <w:pPr>
-        <w:pStyle w:val="a5"/>
-        <w:rPr>
-          <w:rFonts w:asciiTheme="minorHAnsi" w:eastAsia="黑体" w:hAnsiTheme="minorHAnsi" w:cs="黑体"/>
-          <w:sz w:val="21"/>
-          <w:szCs w:val="21"/>
-          <w:lang w:val="ru-RU"/>
-        </w:rPr>
-      </w:pPr>
-      <w:r>
-        <w:rPr>
-          <w:rFonts w:asciiTheme="minorHAnsi" w:eastAsia="黑体" w:hAnsiTheme="minorHAnsi" w:cs="黑体" w:hint="eastAsia"/>
-          <w:sz w:val="21"/>
-          <w:szCs w:val="21"/>
-          <w:lang w:val="ru-RU"/>
-        </w:rPr>
-        <w:t>高级功能：</w:t>
-      </w:r>
-      <w:r>
-        <w:rPr>
-          <w:rFonts w:asciiTheme="minorHAnsi" w:eastAsia="黑体" w:hAnsiTheme="minorHAnsi" w:cs="黑体" w:hint="eastAsia"/>
-          <w:sz w:val="21"/>
-          <w:szCs w:val="21"/>
-          <w:lang w:val="ru-RU"/>
-        </w:rPr>
         <w:t>更改跑步规则</w:t>
       </w:r>
     </w:p>
@@ -3416,16 +4664,16 @@
           <w:rFonts w:ascii="黑体" w:eastAsia="黑体" w:hAnsi="黑体" w:cs="黑体"/>
         </w:rPr>
       </w:pPr>
-      <w:bookmarkStart w:id="6" w:name="_Toc498836227"/>
-      <w:bookmarkStart w:id="7" w:name="_Toc10292619"/>
+      <w:bookmarkStart w:id="7" w:name="_Toc498836227"/>
+      <w:bookmarkStart w:id="8" w:name="_Toc13215356"/>
       <w:r>
         <w:rPr>
           <w:rFonts w:ascii="黑体" w:eastAsia="黑体" w:hAnsi="黑体" w:cs="黑体" w:hint="eastAsia"/>
         </w:rPr>
         <w:t>参考资料</w:t>
       </w:r>
-      <w:bookmarkEnd w:id="6"/>
       <w:bookmarkEnd w:id="7"/>
+      <w:bookmarkEnd w:id="8"/>
     </w:p>
     <w:p>
       <w:pPr>
@@ -3453,27 +4701,29 @@
           <w:rFonts w:ascii="黑体" w:eastAsia="黑体" w:hAnsi="黑体" w:cs="黑体"/>
         </w:rPr>
       </w:pPr>
-      <w:bookmarkStart w:id="8" w:name="_Toc498836229"/>
-      <w:bookmarkStart w:id="9" w:name="_Toc10292620"/>
+      <w:bookmarkStart w:id="9" w:name="_Toc498836229"/>
+      <w:bookmarkStart w:id="10" w:name="_Toc13215357"/>
       <w:r>
         <w:rPr>
           <w:rFonts w:ascii="黑体" w:eastAsia="黑体" w:hAnsi="黑体" w:cs="黑体" w:hint="eastAsia"/>
         </w:rPr>
         <w:t>整体说明</w:t>
       </w:r>
-      <w:bookmarkEnd w:id="8"/>
       <w:bookmarkEnd w:id="9"/>
+      <w:bookmarkEnd w:id="10"/>
     </w:p>
     <w:p>
       <w:pPr>
         <w:pStyle w:val="2"/>
       </w:pPr>
+      <w:bookmarkStart w:id="11" w:name="_Toc13215358"/>
       <w:r>
         <w:rPr>
           <w:rFonts w:hint="eastAsia"/>
         </w:rPr>
         <w:t>产品总体效果</w:t>
       </w:r>
+      <w:bookmarkEnd w:id="11"/>
     </w:p>
     <w:p>
       <w:pPr>
@@ -3498,12 +4748,14 @@
       <w:pPr>
         <w:pStyle w:val="2"/>
       </w:pPr>
+      <w:bookmarkStart w:id="12" w:name="_Toc13215359"/>
       <w:r>
         <w:rPr>
           <w:rFonts w:hint="eastAsia"/>
         </w:rPr>
         <w:t>产品功能</w:t>
       </w:r>
+      <w:bookmarkEnd w:id="12"/>
     </w:p>
     <w:p>
       <w:pPr>
@@ -3594,7 +4846,25 @@
           <w:sz w:val="21"/>
           <w:szCs w:val="21"/>
         </w:rPr>
-        <w:t>以AR形式展现精灵形象：到达精灵点位，用摄像头对准点位即可看到虚拟宠物的AR形象，此时可操纵精灵球进行捕捉</w:t>
+        <w:t>以AR形式展现精灵形象：到达精灵点位，用摄像头对</w:t>
+      </w:r>
+      <w:proofErr w:type="gramStart"/>
+      <w:r>
+        <w:rPr>
+          <w:rFonts w:ascii="黑体" w:eastAsia="黑体" w:hAnsi="黑体" w:cs="黑体" w:hint="eastAsia"/>
+          <w:sz w:val="21"/>
+          <w:szCs w:val="21"/>
+        </w:rPr>
+        <w:t>准点位</w:t>
+      </w:r>
+      <w:proofErr w:type="gramEnd"/>
+      <w:r>
+        <w:rPr>
+          <w:rFonts w:ascii="黑体" w:eastAsia="黑体" w:hAnsi="黑体" w:cs="黑体" w:hint="eastAsia"/>
+          <w:sz w:val="21"/>
+          <w:szCs w:val="21"/>
+        </w:rPr>
+        <w:t>即可看到虚拟宠物的AR形象，此时可操纵精灵球进行捕捉</w:t>
       </w:r>
     </w:p>
     <w:p>
@@ -3664,7 +4934,25 @@
           <w:szCs w:val="21"/>
         </w:rPr>
         <w:lastRenderedPageBreak/>
-        <w:t>更改跑步规则：服务器端可对跑步规则进行更改，可规定每次跑步的最大里程数、合法速度、必经点位以及路线范围</w:t>
+        <w:t>更改跑步规则：</w:t>
+      </w:r>
+      <w:proofErr w:type="gramStart"/>
+      <w:r>
+        <w:rPr>
+          <w:rFonts w:ascii="黑体" w:eastAsia="黑体" w:hAnsi="黑体" w:cs="黑体" w:hint="eastAsia"/>
+          <w:sz w:val="21"/>
+          <w:szCs w:val="21"/>
+        </w:rPr>
+        <w:t>服务器端可对</w:t>
+      </w:r>
+      <w:proofErr w:type="gramEnd"/>
+      <w:r>
+        <w:rPr>
+          <w:rFonts w:ascii="黑体" w:eastAsia="黑体" w:hAnsi="黑体" w:cs="黑体" w:hint="eastAsia"/>
+          <w:sz w:val="21"/>
+          <w:szCs w:val="21"/>
+        </w:rPr>
+        <w:t>跑步规则进行更改，可规定每次跑步的最大里程数、合法速度、必经点位以及路线范围</w:t>
       </w:r>
     </w:p>
     <w:p>
@@ -3763,12 +5051,14 @@
       <w:pPr>
         <w:pStyle w:val="2"/>
       </w:pPr>
+      <w:bookmarkStart w:id="13" w:name="_Toc13215360"/>
       <w:r>
         <w:rPr>
           <w:rFonts w:hint="eastAsia"/>
         </w:rPr>
         <w:t>用户特征</w:t>
       </w:r>
+      <w:bookmarkEnd w:id="13"/>
     </w:p>
     <w:p>
       <w:pPr>
@@ -3820,12 +5110,14 @@
       <w:pPr>
         <w:pStyle w:val="2"/>
       </w:pPr>
+      <w:bookmarkStart w:id="14" w:name="_Toc13215361"/>
       <w:r>
         <w:rPr>
           <w:rFonts w:hint="eastAsia"/>
         </w:rPr>
         <w:t>约束</w:t>
       </w:r>
+      <w:bookmarkEnd w:id="14"/>
     </w:p>
     <w:p>
       <w:pPr>
@@ -3847,7 +5139,43 @@
           <w:sz w:val="21"/>
           <w:szCs w:val="21"/>
         </w:rPr>
-        <w:t>学校虽然实现了Wifi和4G信号的全面覆盖，但是在某些缺少基站的地方（如湖边）还是可能遇到信号断流的问题，因此系统需要本地处理跑步信息的能力，即使在离线状态下依然能保证一次跑步的正常完成，重新获得网络连接之后再上传跑步信息。</w:t>
+        <w:t>学校虽然实现了</w:t>
+      </w:r>
+      <w:proofErr w:type="spellStart"/>
+      <w:r>
+        <w:rPr>
+          <w:rFonts w:ascii="黑体" w:eastAsia="黑体" w:hAnsi="黑体" w:cs="黑体" w:hint="eastAsia"/>
+          <w:sz w:val="21"/>
+          <w:szCs w:val="21"/>
+        </w:rPr>
+        <w:t>Wifi</w:t>
+      </w:r>
+      <w:proofErr w:type="spellEnd"/>
+      <w:r>
+        <w:rPr>
+          <w:rFonts w:ascii="黑体" w:eastAsia="黑体" w:hAnsi="黑体" w:cs="黑体" w:hint="eastAsia"/>
+          <w:sz w:val="21"/>
+          <w:szCs w:val="21"/>
+        </w:rPr>
+        <w:t>和4G信号的全面覆盖，但是在某些缺少基站的地方（如湖边）还是可能遇到信号断流的问题，因此系统需要</w:t>
+      </w:r>
+      <w:proofErr w:type="gramStart"/>
+      <w:r>
+        <w:rPr>
+          <w:rFonts w:ascii="黑体" w:eastAsia="黑体" w:hAnsi="黑体" w:cs="黑体" w:hint="eastAsia"/>
+          <w:sz w:val="21"/>
+          <w:szCs w:val="21"/>
+        </w:rPr>
+        <w:t>本地处理</w:t>
+      </w:r>
+      <w:proofErr w:type="gramEnd"/>
+      <w:r>
+        <w:rPr>
+          <w:rFonts w:ascii="黑体" w:eastAsia="黑体" w:hAnsi="黑体" w:cs="黑体" w:hint="eastAsia"/>
+          <w:sz w:val="21"/>
+          <w:szCs w:val="21"/>
+        </w:rPr>
+        <w:t>跑步信息的能力，即使在离线状态下依然能保证一次跑步的正常完成，重新获得网络连接之后再上传跑步信息。</w:t>
       </w:r>
     </w:p>
     <w:p>
@@ -3877,12 +5205,14 @@
       <w:pPr>
         <w:pStyle w:val="2"/>
       </w:pPr>
+      <w:bookmarkStart w:id="15" w:name="_Toc13215362"/>
       <w:r>
         <w:rPr>
           <w:rFonts w:hint="eastAsia"/>
         </w:rPr>
         <w:t>假设和依赖关系</w:t>
       </w:r>
+      <w:bookmarkEnd w:id="15"/>
     </w:p>
     <w:p>
       <w:pPr>
@@ -3900,7 +5230,25 @@
           <w:sz w:val="21"/>
           <w:szCs w:val="21"/>
         </w:rPr>
-        <w:t>AR技术是此次软件开发的一大亮点也是一大难点，鉴于参与开发的四位同学先前都无AR开发经验，此功能可能无法按时完成。假如AR开发过程遇到阻碍，我们会考虑先放掉这一功能，在日后有余力时再进行二次开发。</w:t>
+        <w:t>AR技术是此次软件开发的一大亮点也是一大难点，鉴于参与开发的四位同学</w:t>
+      </w:r>
+      <w:proofErr w:type="gramStart"/>
+      <w:r>
+        <w:rPr>
+          <w:rFonts w:ascii="黑体" w:eastAsia="黑体" w:hAnsi="黑体" w:cs="黑体" w:hint="eastAsia"/>
+          <w:sz w:val="21"/>
+          <w:szCs w:val="21"/>
+        </w:rPr>
+        <w:t>先前都</w:t>
+      </w:r>
+      <w:proofErr w:type="gramEnd"/>
+      <w:r>
+        <w:rPr>
+          <w:rFonts w:ascii="黑体" w:eastAsia="黑体" w:hAnsi="黑体" w:cs="黑体" w:hint="eastAsia"/>
+          <w:sz w:val="21"/>
+          <w:szCs w:val="21"/>
+        </w:rPr>
+        <w:t>无AR开发经验，此功能可能无法按时完成。假如AR开发过程遇到阻碍，我们会考虑先放掉这一功能，在日后有余力时再进行二次开发。</w:t>
       </w:r>
     </w:p>
     <w:p>
@@ -3911,8 +5259,8 @@
           <w:rFonts w:ascii="黑体" w:eastAsia="黑体" w:hAnsi="黑体" w:cs="黑体"/>
         </w:rPr>
       </w:pPr>
-      <w:bookmarkStart w:id="10" w:name="_Toc498836230"/>
-      <w:bookmarkStart w:id="11" w:name="_Toc10292621"/>
+      <w:bookmarkStart w:id="16" w:name="_Toc498836230"/>
+      <w:bookmarkStart w:id="17" w:name="_Toc13215363"/>
       <w:r>
         <w:rPr>
           <w:rFonts w:ascii="黑体" w:eastAsia="黑体" w:hAnsi="黑体" w:cs="黑体" w:hint="eastAsia"/>
@@ -3920,8 +5268,8 @@
         <w:lastRenderedPageBreak/>
         <w:t>具体需求</w:t>
       </w:r>
-      <w:bookmarkEnd w:id="10"/>
-      <w:bookmarkEnd w:id="11"/>
+      <w:bookmarkEnd w:id="16"/>
+      <w:bookmarkEnd w:id="17"/>
     </w:p>
     <w:p>
       <w:pPr>
@@ -3930,16 +5278,16 @@
           <w:rFonts w:ascii="黑体" w:eastAsia="黑体" w:hAnsi="黑体" w:cs="黑体"/>
         </w:rPr>
       </w:pPr>
-      <w:bookmarkStart w:id="12" w:name="_Toc498836231"/>
-      <w:bookmarkStart w:id="13" w:name="_Toc10292622"/>
+      <w:bookmarkStart w:id="18" w:name="_Toc498836231"/>
+      <w:bookmarkStart w:id="19" w:name="_Toc13215364"/>
       <w:r>
         <w:rPr>
           <w:rFonts w:ascii="黑体" w:eastAsia="黑体" w:hAnsi="黑体" w:cs="黑体" w:hint="eastAsia"/>
         </w:rPr>
         <w:t>功能</w:t>
       </w:r>
-      <w:bookmarkEnd w:id="12"/>
-      <w:bookmarkEnd w:id="13"/>
+      <w:bookmarkEnd w:id="18"/>
+      <w:bookmarkEnd w:id="19"/>
     </w:p>
     <w:p>
       <w:pPr>
@@ -3948,16 +5296,37 @@
           <w:rFonts w:ascii="黑体" w:eastAsia="黑体" w:hAnsi="黑体" w:cs="黑体"/>
         </w:rPr>
       </w:pPr>
-      <w:bookmarkStart w:id="14" w:name="_Toc498836232"/>
-      <w:bookmarkStart w:id="15" w:name="_Toc10292623"/>
+      <w:bookmarkStart w:id="20" w:name="_Toc498836232"/>
+      <w:bookmarkStart w:id="21" w:name="_Toc13215365"/>
       <w:r>
         <w:rPr>
           <w:rFonts w:ascii="黑体" w:eastAsia="黑体" w:hAnsi="黑体" w:cs="黑体" w:hint="eastAsia"/>
         </w:rPr>
-        <w:t>&lt;Use case 图&gt;</w:t>
-      </w:r>
-      <w:bookmarkEnd w:id="14"/>
-      <w:bookmarkEnd w:id="15"/>
+        <w:t xml:space="preserve">&lt;Use case </w:t>
+      </w:r>
+      <w:commentRangeStart w:id="22"/>
+      <w:r>
+        <w:rPr>
+          <w:rFonts w:ascii="黑体" w:eastAsia="黑体" w:hAnsi="黑体" w:cs="黑体" w:hint="eastAsia"/>
+        </w:rPr>
+        <w:t>图</w:t>
+      </w:r>
+      <w:commentRangeEnd w:id="22"/>
+      <w:r>
+        <w:rPr>
+          <w:rStyle w:val="af3"/>
+          <w:i w:val="0"/>
+        </w:rPr>
+        <w:commentReference w:id="22"/>
+      </w:r>
+      <w:r>
+        <w:rPr>
+          <w:rFonts w:ascii="黑体" w:eastAsia="黑体" w:hAnsi="黑体" w:cs="黑体" w:hint="eastAsia"/>
+        </w:rPr>
+        <w:t>&gt;</w:t>
+      </w:r>
+      <w:bookmarkEnd w:id="20"/>
+      <w:bookmarkEnd w:id="21"/>
     </w:p>
     <w:p>
       <w:pPr>
@@ -3972,7 +5341,7 @@
           <w:noProof/>
         </w:rPr>
         <w:drawing>
-          <wp:inline distT="0" distB="0" distL="0" distR="0" wp14:anchorId="4EC1868F" wp14:editId="4440B9AA">
+          <wp:inline distT="0" distB="0" distL="0" distR="0" wp14:anchorId="103742C1" wp14:editId="330892D9">
             <wp:extent cx="5943600" cy="4733290"/>
             <wp:effectExtent l="0" t="0" r="0" b="0"/>
             <wp:docPr id="1" name="图片 1"/>
@@ -3987,7 +5356,7 @@
                     <pic:cNvPicPr/>
                   </pic:nvPicPr>
                   <pic:blipFill>
-                    <a:blip r:embed="rId9"/>
+                    <a:blip r:embed="rId12"/>
                     <a:stretch>
                       <a:fillRect/>
                     </a:stretch>
@@ -4007,8 +5376,6 @@
           </wp:inline>
         </w:drawing>
       </w:r>
-      <w:bookmarkStart w:id="16" w:name="_GoBack"/>
-      <w:bookmarkEnd w:id="16"/>
     </w:p>
     <w:p>
       <w:pPr>
@@ -4043,7 +5410,43 @@
           <w:sz w:val="21"/>
           <w:szCs w:val="21"/>
         </w:rPr>
-        <w:t>·用户的usecase包括跑步、查看附近用户、宠物对战、查看好友信息，这四个用例都依赖于登录，usecase“跑步”包含了“捕捉精灵”，因为捕捉精灵发生在跑步过程中</w:t>
+        <w:t>·用户的</w:t>
+      </w:r>
+      <w:proofErr w:type="spellStart"/>
+      <w:r>
+        <w:rPr>
+          <w:rFonts w:ascii="黑体" w:eastAsia="黑体" w:hAnsi="黑体" w:cs="黑体" w:hint="eastAsia"/>
+          <w:sz w:val="21"/>
+          <w:szCs w:val="21"/>
+        </w:rPr>
+        <w:t>usecase</w:t>
+      </w:r>
+      <w:proofErr w:type="spellEnd"/>
+      <w:r>
+        <w:rPr>
+          <w:rFonts w:ascii="黑体" w:eastAsia="黑体" w:hAnsi="黑体" w:cs="黑体" w:hint="eastAsia"/>
+          <w:sz w:val="21"/>
+          <w:szCs w:val="21"/>
+        </w:rPr>
+        <w:t>包括跑步、查看附近用户、宠物对战、查看好友信息，这四个用例都依赖于登录，</w:t>
+      </w:r>
+      <w:proofErr w:type="spellStart"/>
+      <w:r>
+        <w:rPr>
+          <w:rFonts w:ascii="黑体" w:eastAsia="黑体" w:hAnsi="黑体" w:cs="黑体" w:hint="eastAsia"/>
+          <w:sz w:val="21"/>
+          <w:szCs w:val="21"/>
+        </w:rPr>
+        <w:t>usecase</w:t>
+      </w:r>
+      <w:proofErr w:type="spellEnd"/>
+      <w:r>
+        <w:rPr>
+          <w:rFonts w:ascii="黑体" w:eastAsia="黑体" w:hAnsi="黑体" w:cs="黑体" w:hint="eastAsia"/>
+          <w:sz w:val="21"/>
+          <w:szCs w:val="21"/>
+        </w:rPr>
+        <w:t>“跑步”包含了“捕捉精灵”，因为捕捉精灵发生在跑步过程中</w:t>
       </w:r>
     </w:p>
     <w:p>
@@ -4071,6 +5474,7 @@
           <w:rFonts w:ascii="黑体" w:eastAsia="黑体" w:hAnsi="黑体" w:cs="黑体"/>
         </w:rPr>
       </w:pPr>
+      <w:bookmarkStart w:id="23" w:name="_Toc13215366"/>
       <w:r>
         <w:rPr>
           <w:rFonts w:ascii="黑体" w:eastAsia="黑体" w:hAnsi="黑体" w:cs="黑体" w:hint="eastAsia"/>
@@ -4091,6 +5495,7 @@
         </w:rPr>
         <w:t xml:space="preserve"> 规约&gt;</w:t>
       </w:r>
+      <w:bookmarkEnd w:id="23"/>
     </w:p>
     <w:tbl>
       <w:tblPr>
@@ -4483,7 +5888,25 @@
                 <w:sz w:val="21"/>
                 <w:szCs w:val="21"/>
               </w:rPr>
-              <w:t>用户点击只看已拥有,隐藏未拥有的宠物</w:t>
+              <w:t>用户</w:t>
+            </w:r>
+            <w:proofErr w:type="gramStart"/>
+            <w:r>
+              <w:rPr>
+                <w:rFonts w:ascii="黑体" w:eastAsia="黑体" w:hAnsi="黑体" w:cs="黑体" w:hint="eastAsia"/>
+                <w:sz w:val="21"/>
+                <w:szCs w:val="21"/>
+              </w:rPr>
+              <w:t>点击只</w:t>
+            </w:r>
+            <w:proofErr w:type="gramEnd"/>
+            <w:r>
+              <w:rPr>
+                <w:rFonts w:ascii="黑体" w:eastAsia="黑体" w:hAnsi="黑体" w:cs="黑体" w:hint="eastAsia"/>
+                <w:sz w:val="21"/>
+                <w:szCs w:val="21"/>
+              </w:rPr>
+              <w:t>看已拥有,隐藏未拥有的宠物</w:t>
             </w:r>
           </w:p>
           <w:p>
@@ -4599,6 +6022,7 @@
           <w:rFonts w:ascii="黑体" w:eastAsia="黑体" w:hAnsi="黑体" w:cs="黑体"/>
         </w:rPr>
       </w:pPr>
+      <w:bookmarkStart w:id="24" w:name="_Toc13215367"/>
       <w:r>
         <w:rPr>
           <w:rFonts w:ascii="黑体" w:eastAsia="黑体" w:hAnsi="黑体" w:cs="黑体" w:hint="eastAsia"/>
@@ -4619,6 +6043,7 @@
         </w:rPr>
         <w:t xml:space="preserve"> 规约&gt;</w:t>
       </w:r>
+      <w:bookmarkEnd w:id="24"/>
     </w:p>
     <w:tbl>
       <w:tblPr>
@@ -5098,6 +6523,7 @@
           <w:rFonts w:ascii="黑体" w:eastAsia="黑体" w:hAnsi="黑体" w:cs="黑体"/>
         </w:rPr>
       </w:pPr>
+      <w:bookmarkStart w:id="25" w:name="_Toc13215368"/>
       <w:r>
         <w:rPr>
           <w:rFonts w:ascii="黑体" w:eastAsia="黑体" w:hAnsi="黑体" w:cs="黑体" w:hint="eastAsia"/>
@@ -5118,6 +6544,7 @@
         </w:rPr>
         <w:t xml:space="preserve"> 规约&gt;</w:t>
       </w:r>
+      <w:bookmarkEnd w:id="25"/>
     </w:p>
     <w:tbl>
       <w:tblPr>
@@ -5598,6 +7025,7 @@
           <w:rFonts w:ascii="黑体" w:eastAsia="黑体" w:hAnsi="黑体" w:cs="黑体"/>
         </w:rPr>
       </w:pPr>
+      <w:bookmarkStart w:id="26" w:name="_Toc13215369"/>
       <w:r>
         <w:rPr>
           <w:rFonts w:ascii="黑体" w:eastAsia="黑体" w:hAnsi="黑体" w:cs="黑体" w:hint="eastAsia"/>
@@ -5618,6 +7046,7 @@
         </w:rPr>
         <w:t xml:space="preserve"> 规约&gt;</w:t>
       </w:r>
+      <w:bookmarkEnd w:id="26"/>
     </w:p>
     <w:tbl>
       <w:tblPr>
@@ -6137,14 +7566,14 @@
           <w:rFonts w:ascii="黑体" w:eastAsia="黑体" w:hAnsi="黑体" w:cs="黑体"/>
         </w:rPr>
       </w:pPr>
-      <w:bookmarkStart w:id="17" w:name="_Toc10292624"/>
+      <w:bookmarkStart w:id="27" w:name="_Toc13215370"/>
       <w:r>
         <w:rPr>
           <w:rFonts w:ascii="黑体" w:eastAsia="黑体" w:hAnsi="黑体" w:cs="黑体" w:hint="eastAsia"/>
         </w:rPr>
         <w:t>&lt;Use case 跑步 规约&gt;</w:t>
       </w:r>
-      <w:bookmarkEnd w:id="17"/>
+      <w:bookmarkEnd w:id="27"/>
     </w:p>
     <w:tbl>
       <w:tblPr>
@@ -6670,14 +8099,14 @@
           <w:rFonts w:ascii="黑体" w:eastAsia="黑体" w:hAnsi="黑体" w:cs="黑体"/>
         </w:rPr>
       </w:pPr>
-      <w:bookmarkStart w:id="18" w:name="_Toc10292625"/>
+      <w:bookmarkStart w:id="28" w:name="_Toc13215371"/>
       <w:r>
         <w:rPr>
           <w:rFonts w:ascii="黑体" w:eastAsia="黑体" w:hAnsi="黑体" w:cs="黑体" w:hint="eastAsia"/>
         </w:rPr>
         <w:t>&lt;Use case 捕捉精灵 规约&gt;</w:t>
       </w:r>
-      <w:bookmarkEnd w:id="18"/>
+      <w:bookmarkEnd w:id="28"/>
     </w:p>
     <w:tbl>
       <w:tblPr>
@@ -7208,7 +8637,7 @@
           <w:rFonts w:ascii="黑体" w:eastAsia="黑体" w:hAnsi="黑体" w:cs="黑体"/>
         </w:rPr>
       </w:pPr>
-      <w:bookmarkStart w:id="19" w:name="_Toc10292626"/>
+      <w:bookmarkStart w:id="29" w:name="_Toc13215372"/>
       <w:r>
         <w:rPr>
           <w:rFonts w:ascii="黑体" w:eastAsia="黑体" w:hAnsi="黑体" w:cs="黑体" w:hint="eastAsia"/>
@@ -7229,6 +8658,7 @@
         </w:rPr>
         <w:t xml:space="preserve"> 规约&gt;</w:t>
       </w:r>
+      <w:bookmarkEnd w:id="29"/>
     </w:p>
     <w:tbl>
       <w:tblPr>
@@ -7743,6 +9173,7 @@
           <w:rFonts w:ascii="黑体" w:eastAsia="黑体" w:hAnsi="黑体" w:cs="黑体"/>
         </w:rPr>
       </w:pPr>
+      <w:bookmarkStart w:id="30" w:name="_Toc13215373"/>
       <w:r>
         <w:rPr>
           <w:rFonts w:ascii="黑体" w:eastAsia="黑体" w:hAnsi="黑体" w:cs="黑体" w:hint="eastAsia"/>
@@ -7761,7 +9192,7 @@
         </w:rPr>
         <w:t xml:space="preserve"> &lt;Use case 登录 规约&gt;</w:t>
       </w:r>
-      <w:bookmarkEnd w:id="19"/>
+      <w:bookmarkEnd w:id="30"/>
     </w:p>
     <w:tbl>
       <w:tblPr>
@@ -8266,14 +9697,14 @@
           <w:rFonts w:ascii="黑体" w:eastAsia="黑体" w:hAnsi="黑体" w:cs="黑体"/>
         </w:rPr>
       </w:pPr>
-      <w:bookmarkStart w:id="20" w:name="_Toc10292627"/>
+      <w:bookmarkStart w:id="31" w:name="_Toc13215374"/>
       <w:r>
         <w:rPr>
           <w:rFonts w:ascii="黑体" w:eastAsia="黑体" w:hAnsi="黑体" w:cs="黑体" w:hint="eastAsia"/>
         </w:rPr>
         <w:t>&lt;Use case 查看附近用户 规约&gt;</w:t>
       </w:r>
-      <w:bookmarkEnd w:id="20"/>
+      <w:bookmarkEnd w:id="31"/>
     </w:p>
     <w:tbl>
       <w:tblPr>
@@ -8603,7 +10034,25 @@
                 <w:sz w:val="21"/>
                 <w:szCs w:val="21"/>
               </w:rPr>
-              <w:t>上传用户地址至服务器，服务器回传附近用户信息</w:t>
+              <w:t>上</w:t>
+            </w:r>
+            <w:proofErr w:type="gramStart"/>
+            <w:r>
+              <w:rPr>
+                <w:rFonts w:ascii="黑体" w:eastAsia="黑体" w:hAnsi="黑体" w:cs="黑体" w:hint="eastAsia"/>
+                <w:sz w:val="21"/>
+                <w:szCs w:val="21"/>
+              </w:rPr>
+              <w:t>传用户</w:t>
+            </w:r>
+            <w:proofErr w:type="gramEnd"/>
+            <w:r>
+              <w:rPr>
+                <w:rFonts w:ascii="黑体" w:eastAsia="黑体" w:hAnsi="黑体" w:cs="黑体" w:hint="eastAsia"/>
+                <w:sz w:val="21"/>
+                <w:szCs w:val="21"/>
+              </w:rPr>
+              <w:t>地址至服务器，服务器回传附近用户信息</w:t>
             </w:r>
           </w:p>
           <w:p>
@@ -8736,14 +10185,14 @@
           <w:rFonts w:ascii="黑体" w:eastAsia="黑体" w:hAnsi="黑体" w:cs="黑体"/>
         </w:rPr>
       </w:pPr>
-      <w:bookmarkStart w:id="21" w:name="_Toc10292628"/>
+      <w:bookmarkStart w:id="32" w:name="_Toc13215375"/>
       <w:r>
         <w:rPr>
           <w:rFonts w:ascii="黑体" w:eastAsia="黑体" w:hAnsi="黑体" w:cs="黑体" w:hint="eastAsia"/>
         </w:rPr>
         <w:t>&lt;Use case 宠物对战 规约&gt;</w:t>
       </w:r>
-      <w:bookmarkEnd w:id="21"/>
+      <w:bookmarkEnd w:id="32"/>
     </w:p>
     <w:tbl>
       <w:tblPr>
@@ -9245,14 +10694,14 @@
           <w:rFonts w:ascii="黑体" w:eastAsia="黑体" w:hAnsi="黑体" w:cs="黑体"/>
         </w:rPr>
       </w:pPr>
-      <w:bookmarkStart w:id="22" w:name="_Toc10292629"/>
+      <w:bookmarkStart w:id="33" w:name="_Toc13215376"/>
       <w:r>
         <w:rPr>
           <w:rFonts w:ascii="黑体" w:eastAsia="黑体" w:hAnsi="黑体" w:cs="黑体" w:hint="eastAsia"/>
         </w:rPr>
         <w:t>&lt;Use case 查看好友信息 规约&gt;</w:t>
       </w:r>
-      <w:bookmarkEnd w:id="22"/>
+      <w:bookmarkEnd w:id="33"/>
     </w:p>
     <w:tbl>
       <w:tblPr>
@@ -9692,7 +11141,25 @@
                 <w:sz w:val="21"/>
                 <w:szCs w:val="21"/>
               </w:rPr>
-              <w:t>4.1不点击“退出查看”，系统一直停留在好友信息上</w:t>
+              <w:t>4.1</w:t>
+            </w:r>
+            <w:proofErr w:type="gramStart"/>
+            <w:r>
+              <w:rPr>
+                <w:rFonts w:ascii="黑体" w:eastAsia="黑体" w:hAnsi="黑体" w:cs="黑体" w:hint="eastAsia"/>
+                <w:sz w:val="21"/>
+                <w:szCs w:val="21"/>
+              </w:rPr>
+              <w:t>不</w:t>
+            </w:r>
+            <w:proofErr w:type="gramEnd"/>
+            <w:r>
+              <w:rPr>
+                <w:rFonts w:ascii="黑体" w:eastAsia="黑体" w:hAnsi="黑体" w:cs="黑体" w:hint="eastAsia"/>
+                <w:sz w:val="21"/>
+                <w:szCs w:val="21"/>
+              </w:rPr>
+              <w:t>点击“退出查看”，系统一直停留在好友信息上</w:t>
             </w:r>
           </w:p>
         </w:tc>
@@ -9755,14 +11222,47 @@
           <w:rFonts w:ascii="黑体" w:eastAsia="黑体" w:hAnsi="黑体" w:cs="黑体"/>
         </w:rPr>
       </w:pPr>
-      <w:bookmarkStart w:id="23" w:name="_Toc10292630"/>
+      <w:bookmarkStart w:id="34" w:name="_Toc13215377"/>
+      <w:commentRangeStart w:id="35"/>
       <w:r>
         <w:rPr>
           <w:rFonts w:ascii="黑体" w:eastAsia="黑体" w:hAnsi="黑体" w:cs="黑体" w:hint="eastAsia"/>
         </w:rPr>
-        <w:t>&lt;Use case管理用户信息 规约&gt;</w:t>
-      </w:r>
-      <w:bookmarkEnd w:id="23"/>
+        <w:t>&lt;Use case</w:t>
+      </w:r>
+      <w:r>
+        <w:rPr>
+          <w:rFonts w:ascii="黑体" w:eastAsia="黑体" w:hAnsi="黑体" w:cs="黑体" w:hint="eastAsia"/>
+        </w:rPr>
+        <w:t>查看</w:t>
+      </w:r>
+      <w:r>
+        <w:rPr>
+          <w:rFonts w:ascii="黑体" w:eastAsia="黑体" w:hAnsi="黑体" w:cs="黑体" w:hint="eastAsia"/>
+        </w:rPr>
+        <w:t>用户</w:t>
+      </w:r>
+      <w:r>
+        <w:rPr>
+          <w:rFonts w:ascii="黑体" w:eastAsia="黑体" w:hAnsi="黑体" w:cs="黑体" w:hint="eastAsia"/>
+        </w:rPr>
+        <w:t>信息</w:t>
+      </w:r>
+      <w:r>
+        <w:rPr>
+          <w:rFonts w:ascii="黑体" w:eastAsia="黑体" w:hAnsi="黑体" w:cs="黑体" w:hint="eastAsia"/>
+        </w:rPr>
+        <w:t xml:space="preserve"> 规约&gt;</w:t>
+      </w:r>
+      <w:commentRangeEnd w:id="35"/>
+      <w:r>
+        <w:rPr>
+          <w:rStyle w:val="af3"/>
+          <w:i w:val="0"/>
+        </w:rPr>
+        <w:commentReference w:id="35"/>
+      </w:r>
+      <w:bookmarkEnd w:id="34"/>
     </w:p>
     <w:tbl>
       <w:tblPr>
@@ -9821,7 +11321,7 @@
                 <w:sz w:val="21"/>
                 <w:szCs w:val="21"/>
               </w:rPr>
-              <w:t>管理用户信息</w:t>
+              <w:t>查看用户信息</w:t>
             </w:r>
           </w:p>
         </w:tc>
@@ -9871,7 +11371,7 @@
                 <w:sz w:val="21"/>
                 <w:szCs w:val="21"/>
               </w:rPr>
-              <w:t>管理员可查看和修改用户历史跑步记录和虚拟宠物信息</w:t>
+              <w:t>管理员可查看用户历史跑步记录和虚拟宠物信息</w:t>
             </w:r>
           </w:p>
         </w:tc>
@@ -10021,7 +11521,7 @@
                 <w:sz w:val="21"/>
                 <w:szCs w:val="21"/>
               </w:rPr>
-              <w:t>用户信息被保存</w:t>
+              <w:t>无</w:t>
             </w:r>
           </w:p>
         </w:tc>
@@ -10070,7 +11570,23 @@
                 <w:sz w:val="21"/>
                 <w:szCs w:val="21"/>
               </w:rPr>
-              <w:t>点击某个用户，系统显示该用户的历史跑步记录和虚拟宠物信息</w:t>
+              <w:t>点击</w:t>
+            </w:r>
+            <w:r>
+              <w:rPr>
+                <w:rFonts w:ascii="黑体" w:eastAsia="黑体" w:hAnsi="黑体" w:cs="黑体" w:hint="eastAsia"/>
+                <w:sz w:val="21"/>
+                <w:szCs w:val="21"/>
+              </w:rPr>
+              <w:t>“用户管理”</w:t>
+            </w:r>
+            <w:r>
+              <w:rPr>
+                <w:rFonts w:ascii="黑体" w:eastAsia="黑体" w:hAnsi="黑体" w:cs="黑体" w:hint="eastAsia"/>
+                <w:sz w:val="21"/>
+                <w:szCs w:val="21"/>
+              </w:rPr>
+              <w:t>，系统显示用户列表</w:t>
             </w:r>
           </w:p>
           <w:p>
@@ -10092,73 +11608,31 @@
                 <w:sz w:val="21"/>
                 <w:szCs w:val="21"/>
               </w:rPr>
-              <w:t>点击修改</w:t>
-            </w:r>
-          </w:p>
-          <w:p>
-            <w:pPr>
-              <w:pStyle w:val="a5"/>
-              <w:numPr>
-                <w:ilvl w:val="0"/>
-                <w:numId w:val="12"/>
-              </w:numPr>
-              <w:rPr>
-                <w:rFonts w:ascii="黑体" w:eastAsia="黑体" w:hAnsi="黑体" w:cs="黑体"/>
-                <w:sz w:val="21"/>
-                <w:szCs w:val="21"/>
-              </w:rPr>
-            </w:pPr>
-            <w:r>
-              <w:rPr>
-                <w:rFonts w:ascii="黑体" w:eastAsia="黑体" w:hAnsi="黑体" w:cs="黑体" w:hint="eastAsia"/>
-                <w:sz w:val="21"/>
-                <w:szCs w:val="21"/>
-              </w:rPr>
-              <w:t>更改历史跑步记录和虚拟宠物信息</w:t>
-            </w:r>
-          </w:p>
-          <w:p>
-            <w:pPr>
-              <w:pStyle w:val="a5"/>
-              <w:numPr>
-                <w:ilvl w:val="0"/>
-                <w:numId w:val="12"/>
-              </w:numPr>
-              <w:rPr>
-                <w:rFonts w:ascii="黑体" w:eastAsia="黑体" w:hAnsi="黑体" w:cs="黑体"/>
-                <w:sz w:val="21"/>
-                <w:szCs w:val="21"/>
-              </w:rPr>
-            </w:pPr>
-            <w:r>
-              <w:rPr>
-                <w:rFonts w:ascii="黑体" w:eastAsia="黑体" w:hAnsi="黑体" w:cs="黑体" w:hint="eastAsia"/>
-                <w:sz w:val="21"/>
-                <w:szCs w:val="21"/>
-              </w:rPr>
-              <w:t>点击保存，用户信息完成修改</w:t>
-            </w:r>
-          </w:p>
-          <w:p>
-            <w:pPr>
-              <w:pStyle w:val="a5"/>
-              <w:numPr>
-                <w:ilvl w:val="0"/>
-                <w:numId w:val="12"/>
-              </w:numPr>
-              <w:rPr>
-                <w:rFonts w:ascii="黑体" w:eastAsia="黑体" w:hAnsi="黑体" w:cs="黑体"/>
-                <w:sz w:val="21"/>
-                <w:szCs w:val="21"/>
-              </w:rPr>
-            </w:pPr>
-            <w:r>
-              <w:rPr>
-                <w:rFonts w:ascii="黑体" w:eastAsia="黑体" w:hAnsi="黑体" w:cs="黑体" w:hint="eastAsia"/>
-                <w:sz w:val="21"/>
-                <w:szCs w:val="21"/>
-              </w:rPr>
-              <w:t>系统退出并跳回到用户列表</w:t>
+              <w:t>点击</w:t>
+            </w:r>
+            <w:r>
+              <w:rPr>
+                <w:rFonts w:ascii="黑体" w:eastAsia="黑体" w:hAnsi="黑体" w:cs="黑体" w:hint="eastAsia"/>
+                <w:sz w:val="21"/>
+                <w:szCs w:val="21"/>
+              </w:rPr>
+              <w:t>列表中的</w:t>
+            </w:r>
+            <w:r>
+              <w:rPr>
+                <w:rFonts w:ascii="黑体" w:eastAsia="黑体" w:hAnsi="黑体" w:cs="黑体" w:hint="eastAsia"/>
+                <w:sz w:val="21"/>
+                <w:szCs w:val="21"/>
+              </w:rPr>
+              <w:t>某个用户，系统显示该用户的历史跑步记录和虚拟宠物信息</w:t>
+            </w:r>
+            <w:r>
+              <w:rPr>
+                <w:rFonts w:ascii="黑体" w:eastAsia="黑体" w:hAnsi="黑体" w:cs="黑体" w:hint="eastAsia"/>
+                <w:sz w:val="21"/>
+                <w:szCs w:val="21"/>
+              </w:rPr>
+              <w:t>，以及禁用/解禁按钮</w:t>
             </w:r>
           </w:p>
         </w:tc>
@@ -10204,26 +11678,7 @@
                 <w:sz w:val="21"/>
                 <w:szCs w:val="21"/>
               </w:rPr>
-              <w:t>2.1不点击修改直接退出，跳转至第五步</w:t>
-            </w:r>
-          </w:p>
-          <w:p>
-            <w:pPr>
-              <w:pStyle w:val="a5"/>
-              <w:ind w:left="0" w:firstLine="400"/>
-              <w:rPr>
-                <w:rFonts w:ascii="黑体" w:eastAsia="黑体" w:hAnsi="黑体" w:cs="黑体"/>
-                <w:sz w:val="21"/>
-                <w:szCs w:val="21"/>
-              </w:rPr>
-            </w:pPr>
-            <w:r>
-              <w:rPr>
-                <w:rFonts w:ascii="黑体" w:eastAsia="黑体" w:hAnsi="黑体" w:cs="黑体" w:hint="eastAsia"/>
-                <w:sz w:val="21"/>
-                <w:szCs w:val="21"/>
-              </w:rPr>
-              <w:t>4.1不点击保存直接退出，之前的修改全部无效</w:t>
+              <w:t>无</w:t>
             </w:r>
           </w:p>
         </w:tc>
@@ -10286,14 +11741,14 @@
           <w:rFonts w:ascii="黑体" w:eastAsia="黑体" w:hAnsi="黑体" w:cs="黑体"/>
         </w:rPr>
       </w:pPr>
-      <w:bookmarkStart w:id="24" w:name="_Toc10292631"/>
+      <w:bookmarkStart w:id="36" w:name="_Toc13215378"/>
       <w:r>
         <w:rPr>
           <w:rFonts w:ascii="黑体" w:eastAsia="黑体" w:hAnsi="黑体" w:cs="黑体" w:hint="eastAsia"/>
         </w:rPr>
         <w:t>&lt;Use case 更改跑步规则 规约&gt;</w:t>
       </w:r>
-      <w:bookmarkEnd w:id="24"/>
+      <w:bookmarkEnd w:id="36"/>
     </w:p>
     <w:tbl>
       <w:tblPr>
@@ -10322,6 +11777,7 @@
                 <w:szCs w:val="21"/>
               </w:rPr>
             </w:pPr>
+            <w:bookmarkStart w:id="37" w:name="_Hlk13213309"/>
             <w:r>
               <w:rPr>
                 <w:rFonts w:ascii="黑体" w:eastAsia="黑体" w:hAnsi="黑体" w:cs="黑体" w:hint="eastAsia"/>
@@ -10378,7 +11834,6 @@
                 <w:sz w:val="21"/>
                 <w:szCs w:val="21"/>
               </w:rPr>
-              <w:lastRenderedPageBreak/>
               <w:t>用例描述</w:t>
             </w:r>
           </w:p>
@@ -10479,6 +11934,7 @@
                 <w:sz w:val="21"/>
                 <w:szCs w:val="21"/>
               </w:rPr>
+              <w:lastRenderedPageBreak/>
               <w:t>前置条件</w:t>
             </w:r>
           </w:p>
@@ -10634,13 +12090,23 @@
                 <w:szCs w:val="21"/>
               </w:rPr>
             </w:pPr>
-            <w:r>
-              <w:rPr>
-                <w:rFonts w:ascii="黑体" w:eastAsia="黑体" w:hAnsi="黑体" w:cs="黑体" w:hint="eastAsia"/>
-                <w:sz w:val="21"/>
-                <w:szCs w:val="21"/>
-              </w:rPr>
-              <w:t>更改总里程、合法速度、必经点位、路线范围</w:t>
+            <w:proofErr w:type="gramStart"/>
+            <w:r>
+              <w:rPr>
+                <w:rFonts w:ascii="黑体" w:eastAsia="黑体" w:hAnsi="黑体" w:cs="黑体" w:hint="eastAsia"/>
+                <w:sz w:val="21"/>
+                <w:szCs w:val="21"/>
+              </w:rPr>
+              <w:t>更改总</w:t>
+            </w:r>
+            <w:proofErr w:type="gramEnd"/>
+            <w:r>
+              <w:rPr>
+                <w:rFonts w:ascii="黑体" w:eastAsia="黑体" w:hAnsi="黑体" w:cs="黑体" w:hint="eastAsia"/>
+                <w:sz w:val="21"/>
+                <w:szCs w:val="21"/>
+              </w:rPr>
+              <w:t>里程、合法速度、必经点位、路线范围</w:t>
             </w:r>
           </w:p>
           <w:p>
@@ -10731,6 +12197,557 @@
                 <w:szCs w:val="21"/>
               </w:rPr>
               <w:t xml:space="preserve">    3.1未点击保存就退出系统，此次修改全部无效</w:t>
+            </w:r>
+          </w:p>
+        </w:tc>
+      </w:tr>
+      <w:tr>
+        <w:tc>
+          <w:tcPr>
+            <w:tcW w:w="1037" w:type="dxa"/>
+          </w:tcPr>
+          <w:p>
+            <w:pPr>
+              <w:pStyle w:val="a5"/>
+              <w:ind w:left="0"/>
+              <w:rPr>
+                <w:rFonts w:ascii="黑体" w:eastAsia="黑体" w:hAnsi="黑体" w:cs="黑体"/>
+                <w:sz w:val="21"/>
+                <w:szCs w:val="21"/>
+              </w:rPr>
+            </w:pPr>
+            <w:r>
+              <w:rPr>
+                <w:rFonts w:ascii="黑体" w:eastAsia="黑体" w:hAnsi="黑体" w:cs="黑体" w:hint="eastAsia"/>
+                <w:sz w:val="21"/>
+                <w:szCs w:val="21"/>
+              </w:rPr>
+              <w:t>备注</w:t>
+            </w:r>
+          </w:p>
+        </w:tc>
+        <w:tc>
+          <w:tcPr>
+            <w:tcW w:w="7492" w:type="dxa"/>
+          </w:tcPr>
+          <w:p>
+            <w:pPr>
+              <w:pStyle w:val="a5"/>
+              <w:ind w:left="0"/>
+              <w:rPr>
+                <w:rFonts w:ascii="黑体" w:eastAsia="黑体" w:hAnsi="黑体" w:cs="黑体"/>
+                <w:sz w:val="21"/>
+                <w:szCs w:val="21"/>
+              </w:rPr>
+            </w:pPr>
+            <w:r>
+              <w:rPr>
+                <w:rFonts w:ascii="黑体" w:eastAsia="黑体" w:hAnsi="黑体" w:cs="黑体" w:hint="eastAsia"/>
+                <w:sz w:val="21"/>
+                <w:szCs w:val="21"/>
+              </w:rPr>
+              <w:t>无</w:t>
+            </w:r>
+          </w:p>
+        </w:tc>
+      </w:tr>
+    </w:tbl>
+    <w:p>
+      <w:pPr>
+        <w:pStyle w:val="3"/>
+        <w:rPr>
+          <w:rFonts w:ascii="黑体" w:eastAsia="黑体" w:hAnsi="黑体" w:cs="黑体"/>
+        </w:rPr>
+      </w:pPr>
+      <w:bookmarkStart w:id="38" w:name="_Toc13215379"/>
+      <w:bookmarkEnd w:id="37"/>
+      <w:commentRangeStart w:id="39"/>
+      <w:r>
+        <w:rPr>
+          <w:rFonts w:ascii="黑体" w:eastAsia="黑体" w:hAnsi="黑体" w:cs="黑体" w:hint="eastAsia"/>
+        </w:rPr>
+        <w:t>&lt;Use case 管理用户 规约&gt;</w:t>
+      </w:r>
+      <w:commentRangeEnd w:id="39"/>
+      <w:r>
+        <w:rPr>
+          <w:rStyle w:val="af3"/>
+          <w:i w:val="0"/>
+        </w:rPr>
+        <w:commentReference w:id="39"/>
+      </w:r>
+      <w:bookmarkEnd w:id="38"/>
+    </w:p>
+    <w:tbl>
+      <w:tblPr>
+        <w:tblStyle w:val="ac"/>
+        <w:tblW w:w="8529" w:type="dxa"/>
+        <w:tblInd w:w="884" w:type="dxa"/>
+        <w:tblLayout w:type="fixed"/>
+        <w:tblLook w:val="04A0" w:firstRow="1" w:lastRow="0" w:firstColumn="1" w:lastColumn="0" w:noHBand="0" w:noVBand="1"/>
+      </w:tblPr>
+      <w:tblGrid>
+        <w:gridCol w:w="1037"/>
+        <w:gridCol w:w="7492"/>
+      </w:tblGrid>
+      <w:tr>
+        <w:tc>
+          <w:tcPr>
+            <w:tcW w:w="1037" w:type="dxa"/>
+          </w:tcPr>
+          <w:p>
+            <w:pPr>
+              <w:pStyle w:val="a5"/>
+              <w:ind w:left="0"/>
+              <w:rPr>
+                <w:rFonts w:ascii="黑体" w:eastAsia="黑体" w:hAnsi="黑体" w:cs="黑体"/>
+                <w:sz w:val="21"/>
+                <w:szCs w:val="21"/>
+              </w:rPr>
+            </w:pPr>
+            <w:r>
+              <w:rPr>
+                <w:rFonts w:ascii="黑体" w:eastAsia="黑体" w:hAnsi="黑体" w:cs="黑体" w:hint="eastAsia"/>
+                <w:sz w:val="21"/>
+                <w:szCs w:val="21"/>
+              </w:rPr>
+              <w:t>用例名称</w:t>
+            </w:r>
+          </w:p>
+        </w:tc>
+        <w:tc>
+          <w:tcPr>
+            <w:tcW w:w="7492" w:type="dxa"/>
+          </w:tcPr>
+          <w:p>
+            <w:pPr>
+              <w:pStyle w:val="a5"/>
+              <w:ind w:left="0"/>
+              <w:rPr>
+                <w:rFonts w:ascii="黑体" w:eastAsia="黑体" w:hAnsi="黑体" w:cs="黑体"/>
+                <w:sz w:val="21"/>
+                <w:szCs w:val="21"/>
+              </w:rPr>
+            </w:pPr>
+            <w:r>
+              <w:rPr>
+                <w:rFonts w:ascii="黑体" w:eastAsia="黑体" w:hAnsi="黑体" w:cs="黑体" w:hint="eastAsia"/>
+                <w:sz w:val="21"/>
+                <w:szCs w:val="21"/>
+              </w:rPr>
+              <w:t>管理用户</w:t>
+            </w:r>
+          </w:p>
+        </w:tc>
+      </w:tr>
+      <w:tr>
+        <w:tc>
+          <w:tcPr>
+            <w:tcW w:w="1037" w:type="dxa"/>
+          </w:tcPr>
+          <w:p>
+            <w:pPr>
+              <w:pStyle w:val="a5"/>
+              <w:ind w:left="0"/>
+              <w:rPr>
+                <w:rFonts w:ascii="黑体" w:eastAsia="黑体" w:hAnsi="黑体" w:cs="黑体"/>
+                <w:sz w:val="21"/>
+                <w:szCs w:val="21"/>
+              </w:rPr>
+            </w:pPr>
+            <w:r>
+              <w:rPr>
+                <w:rFonts w:ascii="黑体" w:eastAsia="黑体" w:hAnsi="黑体" w:cs="黑体" w:hint="eastAsia"/>
+                <w:sz w:val="21"/>
+                <w:szCs w:val="21"/>
+              </w:rPr>
+              <w:t>用例描述</w:t>
+            </w:r>
+          </w:p>
+        </w:tc>
+        <w:tc>
+          <w:tcPr>
+            <w:tcW w:w="7492" w:type="dxa"/>
+          </w:tcPr>
+          <w:p>
+            <w:pPr>
+              <w:pStyle w:val="a5"/>
+              <w:ind w:left="0"/>
+              <w:rPr>
+                <w:rFonts w:ascii="黑体" w:eastAsia="黑体" w:hAnsi="黑体" w:cs="黑体"/>
+                <w:sz w:val="21"/>
+                <w:szCs w:val="21"/>
+              </w:rPr>
+            </w:pPr>
+            <w:r>
+              <w:rPr>
+                <w:rFonts w:ascii="黑体" w:eastAsia="黑体" w:hAnsi="黑体" w:cs="黑体" w:hint="eastAsia"/>
+                <w:sz w:val="21"/>
+                <w:szCs w:val="21"/>
+              </w:rPr>
+              <w:t>管理员可以</w:t>
+            </w:r>
+            <w:r>
+              <w:rPr>
+                <w:rFonts w:ascii="黑体" w:eastAsia="黑体" w:hAnsi="黑体" w:cs="黑体" w:hint="eastAsia"/>
+                <w:sz w:val="21"/>
+                <w:szCs w:val="21"/>
+              </w:rPr>
+              <w:t>禁用、解禁用户</w:t>
+            </w:r>
+          </w:p>
+        </w:tc>
+      </w:tr>
+      <w:tr>
+        <w:tc>
+          <w:tcPr>
+            <w:tcW w:w="1037" w:type="dxa"/>
+          </w:tcPr>
+          <w:p>
+            <w:pPr>
+              <w:pStyle w:val="a5"/>
+              <w:ind w:left="0"/>
+              <w:rPr>
+                <w:rFonts w:ascii="黑体" w:eastAsia="黑体" w:hAnsi="黑体" w:cs="黑体"/>
+                <w:sz w:val="21"/>
+                <w:szCs w:val="21"/>
+              </w:rPr>
+            </w:pPr>
+            <w:r>
+              <w:rPr>
+                <w:rFonts w:ascii="黑体" w:eastAsia="黑体" w:hAnsi="黑体" w:cs="黑体" w:hint="eastAsia"/>
+                <w:sz w:val="21"/>
+                <w:szCs w:val="21"/>
+              </w:rPr>
+              <w:t>主参与者</w:t>
+            </w:r>
+          </w:p>
+        </w:tc>
+        <w:tc>
+          <w:tcPr>
+            <w:tcW w:w="7492" w:type="dxa"/>
+          </w:tcPr>
+          <w:p>
+            <w:pPr>
+              <w:pStyle w:val="a5"/>
+              <w:ind w:left="0"/>
+              <w:rPr>
+                <w:rFonts w:ascii="黑体" w:eastAsia="黑体" w:hAnsi="黑体" w:cs="黑体"/>
+                <w:sz w:val="21"/>
+                <w:szCs w:val="21"/>
+              </w:rPr>
+            </w:pPr>
+            <w:r>
+              <w:rPr>
+                <w:rFonts w:ascii="黑体" w:eastAsia="黑体" w:hAnsi="黑体" w:cs="黑体" w:hint="eastAsia"/>
+                <w:sz w:val="21"/>
+                <w:szCs w:val="21"/>
+              </w:rPr>
+              <w:t>服务器管理员</w:t>
+            </w:r>
+          </w:p>
+        </w:tc>
+      </w:tr>
+      <w:tr>
+        <w:tc>
+          <w:tcPr>
+            <w:tcW w:w="1037" w:type="dxa"/>
+          </w:tcPr>
+          <w:p>
+            <w:pPr>
+              <w:pStyle w:val="a5"/>
+              <w:ind w:left="0"/>
+              <w:rPr>
+                <w:rFonts w:ascii="黑体" w:eastAsia="黑体" w:hAnsi="黑体" w:cs="黑体"/>
+                <w:sz w:val="21"/>
+                <w:szCs w:val="21"/>
+              </w:rPr>
+            </w:pPr>
+            <w:r>
+              <w:rPr>
+                <w:rFonts w:ascii="黑体" w:eastAsia="黑体" w:hAnsi="黑体" w:cs="黑体" w:hint="eastAsia"/>
+                <w:sz w:val="21"/>
+                <w:szCs w:val="21"/>
+              </w:rPr>
+              <w:t>前置条件</w:t>
+            </w:r>
+          </w:p>
+        </w:tc>
+        <w:tc>
+          <w:tcPr>
+            <w:tcW w:w="7492" w:type="dxa"/>
+          </w:tcPr>
+          <w:p>
+            <w:pPr>
+              <w:pStyle w:val="a5"/>
+              <w:ind w:left="0"/>
+              <w:rPr>
+                <w:rFonts w:ascii="黑体" w:eastAsia="黑体" w:hAnsi="黑体" w:cs="黑体"/>
+                <w:sz w:val="21"/>
+                <w:szCs w:val="21"/>
+              </w:rPr>
+            </w:pPr>
+            <w:r>
+              <w:rPr>
+                <w:rFonts w:ascii="黑体" w:eastAsia="黑体" w:hAnsi="黑体" w:cs="黑体" w:hint="eastAsia"/>
+                <w:sz w:val="21"/>
+                <w:szCs w:val="21"/>
+              </w:rPr>
+              <w:t>无</w:t>
+            </w:r>
+          </w:p>
+        </w:tc>
+      </w:tr>
+      <w:tr>
+        <w:tc>
+          <w:tcPr>
+            <w:tcW w:w="1037" w:type="dxa"/>
+          </w:tcPr>
+          <w:p>
+            <w:pPr>
+              <w:pStyle w:val="a5"/>
+              <w:ind w:left="0"/>
+              <w:rPr>
+                <w:rFonts w:ascii="黑体" w:eastAsia="黑体" w:hAnsi="黑体" w:cs="黑体"/>
+                <w:sz w:val="21"/>
+                <w:szCs w:val="21"/>
+              </w:rPr>
+            </w:pPr>
+            <w:r>
+              <w:rPr>
+                <w:rFonts w:ascii="黑体" w:eastAsia="黑体" w:hAnsi="黑体" w:cs="黑体" w:hint="eastAsia"/>
+                <w:sz w:val="21"/>
+                <w:szCs w:val="21"/>
+              </w:rPr>
+              <w:t>后置条件</w:t>
+            </w:r>
+          </w:p>
+        </w:tc>
+        <w:tc>
+          <w:tcPr>
+            <w:tcW w:w="7492" w:type="dxa"/>
+          </w:tcPr>
+          <w:p>
+            <w:pPr>
+              <w:pStyle w:val="a5"/>
+              <w:ind w:left="0"/>
+              <w:rPr>
+                <w:rFonts w:ascii="黑体" w:eastAsia="黑体" w:hAnsi="黑体" w:cs="黑体"/>
+                <w:sz w:val="21"/>
+                <w:szCs w:val="21"/>
+              </w:rPr>
+            </w:pPr>
+            <w:r>
+              <w:rPr>
+                <w:rFonts w:ascii="黑体" w:eastAsia="黑体" w:hAnsi="黑体" w:cs="黑体" w:hint="eastAsia"/>
+                <w:sz w:val="21"/>
+                <w:szCs w:val="21"/>
+              </w:rPr>
+              <w:t>无</w:t>
+            </w:r>
+          </w:p>
+        </w:tc>
+      </w:tr>
+      <w:tr>
+        <w:tc>
+          <w:tcPr>
+            <w:tcW w:w="8529" w:type="dxa"/>
+            <w:gridSpan w:val="2"/>
+          </w:tcPr>
+          <w:p>
+            <w:pPr>
+              <w:pStyle w:val="a5"/>
+              <w:ind w:left="0"/>
+              <w:rPr>
+                <w:rFonts w:ascii="黑体" w:eastAsia="黑体" w:hAnsi="黑体" w:cs="黑体"/>
+                <w:sz w:val="21"/>
+                <w:szCs w:val="21"/>
+              </w:rPr>
+            </w:pPr>
+            <w:r>
+              <w:rPr>
+                <w:rFonts w:ascii="黑体" w:eastAsia="黑体" w:hAnsi="黑体" w:cs="黑体" w:hint="eastAsia"/>
+                <w:sz w:val="21"/>
+                <w:szCs w:val="21"/>
+              </w:rPr>
+              <w:t>基本事件流程：</w:t>
+            </w:r>
+          </w:p>
+          <w:p>
+            <w:pPr>
+              <w:pStyle w:val="a5"/>
+              <w:numPr>
+                <w:ilvl w:val="0"/>
+                <w:numId w:val="15"/>
+              </w:numPr>
+              <w:tabs>
+                <w:tab w:val="left" w:pos="312"/>
+              </w:tabs>
+              <w:rPr>
+                <w:rFonts w:ascii="黑体" w:eastAsia="黑体" w:hAnsi="黑体" w:cs="黑体"/>
+                <w:sz w:val="21"/>
+                <w:szCs w:val="21"/>
+              </w:rPr>
+            </w:pPr>
+            <w:r>
+              <w:rPr>
+                <w:rFonts w:ascii="黑体" w:eastAsia="黑体" w:hAnsi="黑体" w:cs="黑体" w:hint="eastAsia"/>
+                <w:sz w:val="21"/>
+                <w:szCs w:val="21"/>
+              </w:rPr>
+              <w:t>执行</w:t>
+            </w:r>
+            <w:r>
+              <w:rPr>
+                <w:rFonts w:ascii="黑体" w:eastAsia="黑体" w:hAnsi="黑体" w:cs="黑体" w:hint="eastAsia"/>
+                <w:sz w:val="21"/>
+                <w:szCs w:val="21"/>
+              </w:rPr>
+              <w:t>用例“查看用户信息”</w:t>
+            </w:r>
+            <w:r>
+              <w:rPr>
+                <w:rFonts w:ascii="黑体" w:eastAsia="黑体" w:hAnsi="黑体" w:cs="黑体" w:hint="eastAsia"/>
+                <w:sz w:val="21"/>
+                <w:szCs w:val="21"/>
+              </w:rPr>
+              <w:t>的事件流</w:t>
+            </w:r>
+          </w:p>
+          <w:p>
+            <w:pPr>
+              <w:pStyle w:val="a5"/>
+              <w:numPr>
+                <w:ilvl w:val="0"/>
+                <w:numId w:val="15"/>
+              </w:numPr>
+              <w:tabs>
+                <w:tab w:val="left" w:pos="312"/>
+              </w:tabs>
+              <w:rPr>
+                <w:rFonts w:ascii="黑体" w:eastAsia="黑体" w:hAnsi="黑体" w:cs="黑体"/>
+                <w:sz w:val="21"/>
+                <w:szCs w:val="21"/>
+              </w:rPr>
+            </w:pPr>
+            <w:r>
+              <w:rPr>
+                <w:rFonts w:ascii="黑体" w:eastAsia="黑体" w:hAnsi="黑体" w:cs="黑体" w:hint="eastAsia"/>
+                <w:sz w:val="21"/>
+                <w:szCs w:val="21"/>
+              </w:rPr>
+              <w:t>点击“禁用</w:t>
+            </w:r>
+            <w:r>
+              <w:rPr>
+                <w:rFonts w:ascii="黑体" w:eastAsia="黑体" w:hAnsi="黑体" w:cs="黑体" w:hint="eastAsia"/>
+                <w:sz w:val="21"/>
+                <w:szCs w:val="21"/>
+              </w:rPr>
+              <w:t>/解禁</w:t>
+            </w:r>
+            <w:r>
+              <w:rPr>
+                <w:rFonts w:ascii="黑体" w:eastAsia="黑体" w:hAnsi="黑体" w:cs="黑体" w:hint="eastAsia"/>
+                <w:sz w:val="21"/>
+                <w:szCs w:val="21"/>
+              </w:rPr>
+              <w:t>”</w:t>
+            </w:r>
+            <w:r>
+              <w:rPr>
+                <w:rFonts w:ascii="黑体" w:eastAsia="黑体" w:hAnsi="黑体" w:cs="黑体" w:hint="eastAsia"/>
+                <w:sz w:val="21"/>
+                <w:szCs w:val="21"/>
+              </w:rPr>
+              <w:t>按钮，系统弹出提示框</w:t>
+            </w:r>
+          </w:p>
+          <w:p>
+            <w:pPr>
+              <w:pStyle w:val="a5"/>
+              <w:numPr>
+                <w:ilvl w:val="0"/>
+                <w:numId w:val="15"/>
+              </w:numPr>
+              <w:tabs>
+                <w:tab w:val="left" w:pos="312"/>
+              </w:tabs>
+              <w:rPr>
+                <w:rFonts w:ascii="黑体" w:eastAsia="黑体" w:hAnsi="黑体" w:cs="黑体"/>
+                <w:sz w:val="21"/>
+                <w:szCs w:val="21"/>
+              </w:rPr>
+            </w:pPr>
+            <w:r>
+              <w:rPr>
+                <w:rFonts w:ascii="黑体" w:eastAsia="黑体" w:hAnsi="黑体" w:cs="黑体" w:hint="eastAsia"/>
+                <w:sz w:val="21"/>
+                <w:szCs w:val="21"/>
+              </w:rPr>
+              <w:t>点击“确定”，用户被禁用/解禁</w:t>
+            </w:r>
+          </w:p>
+        </w:tc>
+      </w:tr>
+      <w:tr>
+        <w:tc>
+          <w:tcPr>
+            <w:tcW w:w="8529" w:type="dxa"/>
+            <w:gridSpan w:val="2"/>
+          </w:tcPr>
+          <w:p>
+            <w:pPr>
+              <w:pStyle w:val="a5"/>
+              <w:ind w:left="0"/>
+              <w:rPr>
+                <w:rFonts w:ascii="黑体" w:eastAsia="黑体" w:hAnsi="黑体" w:cs="黑体"/>
+                <w:sz w:val="21"/>
+                <w:szCs w:val="21"/>
+              </w:rPr>
+            </w:pPr>
+            <w:r>
+              <w:rPr>
+                <w:rFonts w:ascii="黑体" w:eastAsia="黑体" w:hAnsi="黑体" w:cs="黑体" w:hint="eastAsia"/>
+                <w:sz w:val="21"/>
+                <w:szCs w:val="21"/>
+              </w:rPr>
+              <w:t>候选事件流程：</w:t>
+            </w:r>
+          </w:p>
+          <w:p>
+            <w:pPr>
+              <w:pStyle w:val="a5"/>
+              <w:ind w:left="0"/>
+              <w:rPr>
+                <w:rFonts w:ascii="黑体" w:eastAsia="黑体" w:hAnsi="黑体" w:cs="黑体"/>
+                <w:sz w:val="21"/>
+                <w:szCs w:val="21"/>
+              </w:rPr>
+            </w:pPr>
+            <w:r>
+              <w:rPr>
+                <w:rFonts w:ascii="黑体" w:eastAsia="黑体" w:hAnsi="黑体" w:cs="黑体" w:hint="eastAsia"/>
+                <w:sz w:val="21"/>
+                <w:szCs w:val="21"/>
+              </w:rPr>
+              <w:t xml:space="preserve">    </w:t>
+            </w:r>
+            <w:r>
+              <w:rPr>
+                <w:rFonts w:ascii="黑体" w:eastAsia="黑体" w:hAnsi="黑体" w:cs="黑体"/>
+                <w:sz w:val="21"/>
+                <w:szCs w:val="21"/>
+              </w:rPr>
+              <w:t xml:space="preserve">3.1 </w:t>
+            </w:r>
+            <w:r>
+              <w:rPr>
+                <w:rFonts w:ascii="黑体" w:eastAsia="黑体" w:hAnsi="黑体" w:cs="黑体" w:hint="eastAsia"/>
+                <w:sz w:val="21"/>
+                <w:szCs w:val="21"/>
+              </w:rPr>
+              <w:t>点击“取消”，不进行任何修改</w:t>
             </w:r>
           </w:p>
         </w:tc>
@@ -10798,6 +12815,7 @@
         </w:rPr>
       </w:pPr>
     </w:p>
+    <w:p/>
     <w:p>
       <w:pPr>
         <w:pStyle w:val="2"/>
@@ -10805,16 +12823,16 @@
           <w:rFonts w:ascii="黑体" w:eastAsia="黑体" w:hAnsi="黑体" w:cs="黑体"/>
         </w:rPr>
       </w:pPr>
-      <w:bookmarkStart w:id="25" w:name="_Toc498836233"/>
-      <w:bookmarkStart w:id="26" w:name="_Toc10292632"/>
+      <w:bookmarkStart w:id="40" w:name="_Toc498836233"/>
+      <w:bookmarkStart w:id="41" w:name="_Toc13215380"/>
       <w:r>
         <w:rPr>
           <w:rFonts w:ascii="黑体" w:eastAsia="黑体" w:hAnsi="黑体" w:cs="黑体" w:hint="eastAsia"/>
         </w:rPr>
         <w:t>易用性</w:t>
       </w:r>
-      <w:bookmarkEnd w:id="25"/>
-      <w:bookmarkEnd w:id="26"/>
+      <w:bookmarkEnd w:id="40"/>
+      <w:bookmarkEnd w:id="41"/>
     </w:p>
     <w:p>
       <w:pPr>
@@ -10824,7 +12842,7 @@
           <w:szCs w:val="21"/>
         </w:rPr>
       </w:pPr>
-      <w:bookmarkStart w:id="27" w:name="_Toc498836235"/>
+      <w:bookmarkStart w:id="42" w:name="_Toc498836235"/>
       <w:r>
         <w:rPr>
           <w:rFonts w:ascii="黑体" w:eastAsia="黑体" w:hAnsi="黑体" w:hint="eastAsia"/>
@@ -10846,6 +12864,7 @@
           <w:rFonts w:ascii="黑体" w:eastAsia="黑体" w:hAnsi="黑体" w:hint="eastAsia"/>
           <w:szCs w:val="21"/>
         </w:rPr>
+        <w:lastRenderedPageBreak/>
         <w:t>管理员通过浏览器访问图形化界面, 80%管理员通过30分钟的培训后，能够掌握该产品的基本功能</w:t>
       </w:r>
     </w:p>
@@ -10865,15 +12884,15 @@
           <w:rFonts w:ascii="黑体" w:eastAsia="黑体" w:hAnsi="黑体" w:cs="黑体"/>
         </w:rPr>
       </w:pPr>
-      <w:bookmarkStart w:id="28" w:name="_Toc10292633"/>
+      <w:bookmarkStart w:id="43" w:name="_Toc13215381"/>
       <w:r>
         <w:rPr>
           <w:rFonts w:ascii="黑体" w:eastAsia="黑体" w:hAnsi="黑体" w:cs="黑体" w:hint="eastAsia"/>
         </w:rPr>
         <w:t>可靠性</w:t>
       </w:r>
-      <w:bookmarkEnd w:id="27"/>
-      <w:bookmarkEnd w:id="28"/>
+      <w:bookmarkEnd w:id="42"/>
+      <w:bookmarkEnd w:id="43"/>
     </w:p>
     <w:p>
       <w:pPr>
@@ -10882,7 +12901,7 @@
           <w:rFonts w:ascii="黑体" w:eastAsia="黑体" w:hAnsi="黑体"/>
         </w:rPr>
       </w:pPr>
-      <w:bookmarkStart w:id="29" w:name="_Toc498836237"/>
+      <w:bookmarkStart w:id="44" w:name="_Toc498836237"/>
       <w:r>
         <w:rPr>
           <w:rFonts w:ascii="黑体" w:eastAsia="黑体" w:hAnsi="黑体" w:hint="eastAsia"/>
@@ -10931,7 +12950,23 @@
           <w:rFonts w:ascii="黑体" w:eastAsia="黑体" w:hAnsi="黑体" w:hint="eastAsia"/>
           <w:szCs w:val="21"/>
         </w:rPr>
-        <w:t>在服务器端提供数据备份功</w:t>
+        <w:t>在服务器</w:t>
+      </w:r>
+      <w:proofErr w:type="gramStart"/>
+      <w:r>
+        <w:rPr>
+          <w:rFonts w:ascii="黑体" w:eastAsia="黑体" w:hAnsi="黑体" w:hint="eastAsia"/>
+          <w:szCs w:val="21"/>
+        </w:rPr>
+        <w:t>端提供</w:t>
+      </w:r>
+      <w:proofErr w:type="gramEnd"/>
+      <w:r>
+        <w:rPr>
+          <w:rFonts w:ascii="黑体" w:eastAsia="黑体" w:hAnsi="黑体" w:hint="eastAsia"/>
+          <w:szCs w:val="21"/>
+        </w:rPr>
+        <w:t>数据备份功</w:t>
       </w:r>
     </w:p>
     <w:p>
@@ -11033,15 +13068,15 @@
           <w:rFonts w:ascii="黑体" w:eastAsia="黑体" w:hAnsi="黑体" w:cs="黑体"/>
         </w:rPr>
       </w:pPr>
-      <w:bookmarkStart w:id="30" w:name="_Toc10292634"/>
+      <w:bookmarkStart w:id="45" w:name="_Toc13215382"/>
       <w:r>
         <w:rPr>
           <w:rFonts w:ascii="黑体" w:eastAsia="黑体" w:hAnsi="黑体" w:cs="黑体" w:hint="eastAsia"/>
         </w:rPr>
         <w:t>性能</w:t>
       </w:r>
-      <w:bookmarkEnd w:id="29"/>
-      <w:bookmarkEnd w:id="30"/>
+      <w:bookmarkEnd w:id="44"/>
+      <w:bookmarkEnd w:id="45"/>
     </w:p>
     <w:p>
       <w:pPr>
@@ -11051,7 +13086,7 @@
           <w:szCs w:val="21"/>
         </w:rPr>
       </w:pPr>
-      <w:bookmarkStart w:id="31" w:name="_Toc498836239"/>
+      <w:bookmarkStart w:id="46" w:name="_Toc498836239"/>
       <w:r>
         <w:rPr>
           <w:rFonts w:ascii="黑体" w:eastAsia="黑体" w:hAnsi="黑体" w:hint="eastAsia"/>
@@ -11073,7 +13108,6 @@
           <w:rFonts w:ascii="黑体" w:eastAsia="黑体" w:hAnsi="黑体" w:hint="eastAsia"/>
           <w:szCs w:val="21"/>
         </w:rPr>
-        <w:lastRenderedPageBreak/>
         <w:t>每秒可处理1000个事务</w:t>
       </w:r>
     </w:p>
@@ -11093,7 +13127,7 @@
           <w:rFonts w:ascii="黑体" w:eastAsia="黑体" w:hAnsi="黑体"/>
         </w:rPr>
       </w:pPr>
-      <w:bookmarkStart w:id="32" w:name="_Hlk10059741"/>
+      <w:bookmarkStart w:id="47" w:name="_Hlk10059741"/>
       <w:r>
         <w:rPr>
           <w:rFonts w:ascii="黑体" w:eastAsia="黑体" w:hAnsi="黑体" w:hint="eastAsia"/>
@@ -11278,7 +13312,7 @@
         </w:rPr>
         <w:t>对战界面加载:平均2秒 最长5</w:t>
       </w:r>
-      <w:bookmarkEnd w:id="32"/>
+      <w:bookmarkEnd w:id="47"/>
       <w:r>
         <w:rPr>
           <w:rFonts w:ascii="黑体" w:eastAsia="黑体" w:hAnsi="黑体" w:hint="eastAsia"/>
@@ -11411,15 +13445,15 @@
           <w:rFonts w:ascii="黑体" w:eastAsia="黑体" w:hAnsi="黑体" w:cs="黑体"/>
         </w:rPr>
       </w:pPr>
-      <w:bookmarkStart w:id="33" w:name="_Toc10292635"/>
+      <w:bookmarkStart w:id="48" w:name="_Toc13215383"/>
       <w:r>
         <w:rPr>
           <w:rFonts w:ascii="黑体" w:eastAsia="黑体" w:hAnsi="黑体" w:cs="黑体" w:hint="eastAsia"/>
         </w:rPr>
         <w:t>可支持性</w:t>
       </w:r>
-      <w:bookmarkEnd w:id="31"/>
-      <w:bookmarkEnd w:id="33"/>
+      <w:bookmarkEnd w:id="46"/>
+      <w:bookmarkEnd w:id="48"/>
     </w:p>
     <w:p>
       <w:pPr>
@@ -11429,7 +13463,7 @@
           <w:szCs w:val="21"/>
         </w:rPr>
       </w:pPr>
-      <w:bookmarkStart w:id="34" w:name="_Toc498836241"/>
+      <w:bookmarkStart w:id="49" w:name="_Toc498836241"/>
       <w:r>
         <w:rPr>
           <w:rFonts w:eastAsia="黑体" w:hint="eastAsia"/>
@@ -11519,20 +13553,22 @@
           <w:rFonts w:ascii="黑体" w:eastAsia="黑体" w:hAnsi="黑体" w:cs="黑体"/>
         </w:rPr>
       </w:pPr>
-      <w:bookmarkStart w:id="35" w:name="_Toc10292636"/>
+      <w:bookmarkStart w:id="50" w:name="_Toc13215384"/>
       <w:r>
         <w:rPr>
           <w:rFonts w:ascii="黑体" w:eastAsia="黑体" w:hAnsi="黑体" w:cs="黑体" w:hint="eastAsia"/>
         </w:rPr>
+        <w:lastRenderedPageBreak/>
         <w:t>设计约束</w:t>
       </w:r>
-      <w:bookmarkEnd w:id="34"/>
-      <w:bookmarkEnd w:id="35"/>
+      <w:bookmarkEnd w:id="49"/>
+      <w:bookmarkEnd w:id="50"/>
     </w:p>
     <w:p>
       <w:pPr>
         <w:pStyle w:val="3"/>
       </w:pPr>
+      <w:bookmarkStart w:id="51" w:name="_Toc13215385"/>
       <w:r>
         <w:rPr>
           <w:rFonts w:hint="eastAsia"/>
@@ -11551,6 +13587,7 @@
         </w:rPr>
         <w:t>及详细设计工具</w:t>
       </w:r>
+      <w:bookmarkEnd w:id="51"/>
     </w:p>
     <w:p>
       <w:pPr>
@@ -11584,13 +13621,15 @@
       <w:pPr>
         <w:pStyle w:val="3"/>
       </w:pPr>
+      <w:bookmarkStart w:id="52" w:name="_Toc13215386"/>
       <w:r>
         <w:rPr>
           <w:rFonts w:hint="eastAsia"/>
         </w:rPr>
         <w:t>编程语言</w:t>
       </w:r>
-      <w:bookmarkStart w:id="36" w:name="_Hlk10030066"/>
+      <w:bookmarkStart w:id="53" w:name="_Hlk10030066"/>
+      <w:bookmarkEnd w:id="52"/>
     </w:p>
     <w:p>
       <w:pPr>
@@ -11658,18 +13697,20 @@
         </w:rPr>
         <w:t>ava</w:t>
       </w:r>
-      <w:bookmarkEnd w:id="36"/>
+      <w:bookmarkEnd w:id="53"/>
     </w:p>
     <w:p>
       <w:pPr>
         <w:pStyle w:val="3"/>
       </w:pPr>
+      <w:bookmarkStart w:id="54" w:name="_Toc13215387"/>
       <w:r>
         <w:rPr>
           <w:rFonts w:hint="eastAsia"/>
         </w:rPr>
         <w:t>编程工具</w:t>
       </w:r>
+      <w:bookmarkEnd w:id="54"/>
     </w:p>
     <w:p>
       <w:pPr>
@@ -11724,12 +13765,14 @@
       <w:pPr>
         <w:pStyle w:val="3"/>
       </w:pPr>
+      <w:bookmarkStart w:id="55" w:name="_Toc13215388"/>
       <w:r>
         <w:rPr>
           <w:rFonts w:hint="eastAsia"/>
         </w:rPr>
         <w:t>框架</w:t>
       </w:r>
+      <w:bookmarkEnd w:id="55"/>
     </w:p>
     <w:p>
       <w:pPr>
@@ -11885,12 +13928,21 @@
         </w:rPr>
         <w:t>：</w:t>
       </w:r>
+      <w:proofErr w:type="spellStart"/>
       <w:r>
         <w:rPr>
           <w:rFonts w:ascii="黑体" w:eastAsia="黑体" w:hAnsi="黑体" w:hint="eastAsia"/>
           <w:color w:val="000000"/>
         </w:rPr>
-        <w:t>Mybatis/hibernate</w:t>
+        <w:t>Mybatis</w:t>
+      </w:r>
+      <w:proofErr w:type="spellEnd"/>
+      <w:r>
+        <w:rPr>
+          <w:rFonts w:ascii="黑体" w:eastAsia="黑体" w:hAnsi="黑体" w:hint="eastAsia"/>
+          <w:color w:val="000000"/>
+        </w:rPr>
+        <w:t>/hibernate</w:t>
       </w:r>
     </w:p>
     <w:p>
@@ -11920,8 +13972,17 @@
           <w:rFonts w:ascii="黑体" w:eastAsia="黑体" w:hAnsi="黑体" w:hint="eastAsia"/>
           <w:color w:val="000000"/>
         </w:rPr>
-        <w:t>Eureka/Zuul</w:t>
-      </w:r>
+        <w:t>Eureka/</w:t>
+      </w:r>
+      <w:proofErr w:type="spellStart"/>
+      <w:r>
+        <w:rPr>
+          <w:rFonts w:ascii="黑体" w:eastAsia="黑体" w:hAnsi="黑体" w:hint="eastAsia"/>
+          <w:color w:val="000000"/>
+        </w:rPr>
+        <w:t>Zuul</w:t>
+      </w:r>
+      <w:proofErr w:type="spellEnd"/>
     </w:p>
     <w:p>
       <w:pPr>
@@ -11959,7 +14020,6 @@
           <w:rFonts w:ascii="黑体" w:eastAsia="黑体" w:hAnsi="黑体" w:hint="eastAsia"/>
           <w:color w:val="000000"/>
         </w:rPr>
-        <w:lastRenderedPageBreak/>
         <w:t>后端管理框架：</w:t>
       </w:r>
       <w:r>
@@ -12006,7 +14066,23 @@
           <w:rFonts w:ascii="黑体" w:eastAsia="黑体" w:hAnsi="黑体" w:hint="eastAsia"/>
           <w:color w:val="000000"/>
         </w:rPr>
-        <w:t>后端微服务框架：Eureka/Kong</w:t>
+        <w:t>后端</w:t>
+      </w:r>
+      <w:proofErr w:type="gramStart"/>
+      <w:r>
+        <w:rPr>
+          <w:rFonts w:ascii="黑体" w:eastAsia="黑体" w:hAnsi="黑体" w:hint="eastAsia"/>
+          <w:color w:val="000000"/>
+        </w:rPr>
+        <w:t>微服务</w:t>
+      </w:r>
+      <w:proofErr w:type="gramEnd"/>
+      <w:r>
+        <w:rPr>
+          <w:rFonts w:ascii="黑体" w:eastAsia="黑体" w:hAnsi="黑体" w:hint="eastAsia"/>
+          <w:color w:val="000000"/>
+        </w:rPr>
+        <w:t>框架：Eureka/Kong</w:t>
       </w:r>
     </w:p>
     <w:p>
@@ -12038,6 +14114,7 @@
         </w:rPr>
         <w:t>/</w:t>
       </w:r>
+      <w:proofErr w:type="spellStart"/>
       <w:r>
         <w:rPr>
           <w:rFonts w:ascii="黑体" w:eastAsia="黑体" w:hAnsi="黑体"/>
@@ -12045,17 +14122,20 @@
         </w:rPr>
         <w:t>circleci</w:t>
       </w:r>
+      <w:proofErr w:type="spellEnd"/>
     </w:p>
     <w:p>
       <w:pPr>
         <w:pStyle w:val="3"/>
       </w:pPr>
+      <w:bookmarkStart w:id="56" w:name="_Toc13215389"/>
       <w:r>
         <w:rPr>
           <w:rFonts w:hint="eastAsia"/>
         </w:rPr>
         <w:t>数据库</w:t>
       </w:r>
+      <w:bookmarkEnd w:id="56"/>
     </w:p>
     <w:p>
       <w:pPr>
@@ -12065,6 +14145,7 @@
           <w:color w:val="000000"/>
         </w:rPr>
       </w:pPr>
+      <w:proofErr w:type="spellStart"/>
       <w:r>
         <w:rPr>
           <w:rFonts w:ascii="黑体" w:eastAsia="黑体" w:hAnsi="黑体" w:hint="eastAsia"/>
@@ -12072,6 +14153,7 @@
         </w:rPr>
         <w:t>Mysql</w:t>
       </w:r>
+      <w:proofErr w:type="spellEnd"/>
     </w:p>
     <w:p>
       <w:pPr>
@@ -12081,6 +14163,7 @@
           <w:color w:val="000000"/>
         </w:rPr>
       </w:pPr>
+      <w:proofErr w:type="spellStart"/>
       <w:r>
         <w:rPr>
           <w:rFonts w:ascii="黑体" w:eastAsia="黑体" w:hAnsi="黑体" w:hint="eastAsia"/>
@@ -12088,23 +14171,26 @@
         </w:rPr>
         <w:t>Mongodb</w:t>
       </w:r>
+      <w:proofErr w:type="spellEnd"/>
     </w:p>
     <w:p>
       <w:pPr>
         <w:pStyle w:val="3"/>
       </w:pPr>
+      <w:bookmarkStart w:id="57" w:name="_Toc13215390"/>
       <w:r>
         <w:rPr>
           <w:rFonts w:hint="eastAsia"/>
         </w:rPr>
         <w:t>编程语言规范</w:t>
       </w:r>
+      <w:bookmarkEnd w:id="57"/>
     </w:p>
     <w:p>
       <w:pPr>
         <w:pStyle w:val="a5"/>
       </w:pPr>
-      <w:hyperlink r:id="rId10" w:history="1">
+      <w:hyperlink r:id="rId13" w:history="1">
         <w:r>
           <w:rPr>
             <w:rStyle w:val="af0"/>
@@ -12123,16 +14209,16 @@
           <w:rFonts w:ascii="黑体" w:eastAsia="黑体" w:hAnsi="黑体" w:cs="黑体"/>
         </w:rPr>
       </w:pPr>
-      <w:bookmarkStart w:id="37" w:name="_Toc498836243"/>
-      <w:bookmarkStart w:id="38" w:name="_Toc10292638"/>
+      <w:bookmarkStart w:id="58" w:name="_Toc498836243"/>
+      <w:bookmarkStart w:id="59" w:name="_Toc13215391"/>
       <w:r>
         <w:rPr>
           <w:rFonts w:ascii="黑体" w:eastAsia="黑体" w:hAnsi="黑体" w:cs="黑体" w:hint="eastAsia"/>
         </w:rPr>
         <w:t>联机用户文档和帮助系统需求</w:t>
       </w:r>
-      <w:bookmarkEnd w:id="37"/>
-      <w:bookmarkEnd w:id="38"/>
+      <w:bookmarkEnd w:id="58"/>
+      <w:bookmarkEnd w:id="59"/>
     </w:p>
     <w:p>
       <w:pPr>
@@ -12147,7 +14233,15 @@
           <w:rFonts w:ascii="黑体" w:eastAsia="黑体" w:hAnsi="黑体" w:hint="eastAsia"/>
           <w:color w:val="000000"/>
         </w:rPr>
-        <w:t>用户可以在线或离线阅读帮助文档，离线帮助文档在W</w:t>
+        <w:t>用户可以在线或离线阅读帮助文档，离线帮助文档在</w:t>
+      </w:r>
+      <w:proofErr w:type="spellStart"/>
+      <w:r>
+        <w:rPr>
+          <w:rFonts w:ascii="黑体" w:eastAsia="黑体" w:hAnsi="黑体" w:hint="eastAsia"/>
+          <w:color w:val="000000"/>
+        </w:rPr>
+        <w:t>W</w:t>
       </w:r>
       <w:r>
         <w:rPr>
@@ -12156,6 +14250,7 @@
         </w:rPr>
         <w:t>ifi</w:t>
       </w:r>
+      <w:proofErr w:type="spellEnd"/>
       <w:r>
         <w:rPr>
           <w:rFonts w:ascii="黑体" w:eastAsia="黑体" w:hAnsi="黑体" w:hint="eastAsia"/>
@@ -12243,16 +14338,16 @@
           <w:rFonts w:ascii="黑体" w:eastAsia="黑体" w:hAnsi="黑体" w:cs="黑体"/>
         </w:rPr>
       </w:pPr>
-      <w:bookmarkStart w:id="39" w:name="_Toc498836245"/>
-      <w:bookmarkStart w:id="40" w:name="_Toc10292639"/>
+      <w:bookmarkStart w:id="60" w:name="_Toc498836245"/>
+      <w:bookmarkStart w:id="61" w:name="_Toc13215392"/>
       <w:r>
         <w:rPr>
           <w:rFonts w:ascii="黑体" w:eastAsia="黑体" w:hAnsi="黑体" w:cs="黑体" w:hint="eastAsia"/>
         </w:rPr>
         <w:t>接口</w:t>
       </w:r>
-      <w:bookmarkEnd w:id="39"/>
-      <w:bookmarkEnd w:id="40"/>
+      <w:bookmarkEnd w:id="60"/>
+      <w:bookmarkEnd w:id="61"/>
     </w:p>
     <w:p>
       <w:pPr>
@@ -12262,16 +14357,16 @@
           <w:rFonts w:ascii="黑体" w:eastAsia="黑体" w:hAnsi="黑体" w:cs="黑体"/>
         </w:rPr>
       </w:pPr>
-      <w:bookmarkStart w:id="41" w:name="_Toc498836246"/>
-      <w:bookmarkStart w:id="42" w:name="_Toc10292640"/>
+      <w:bookmarkStart w:id="62" w:name="_Toc498836246"/>
+      <w:bookmarkStart w:id="63" w:name="_Toc13215393"/>
       <w:r>
         <w:rPr>
           <w:rFonts w:ascii="黑体" w:eastAsia="黑体" w:hAnsi="黑体" w:cs="黑体" w:hint="eastAsia"/>
         </w:rPr>
         <w:t>用户界面</w:t>
       </w:r>
-      <w:bookmarkEnd w:id="41"/>
-      <w:bookmarkEnd w:id="42"/>
+      <w:bookmarkEnd w:id="62"/>
+      <w:bookmarkEnd w:id="63"/>
     </w:p>
     <w:p>
       <w:pPr>
@@ -12422,6 +14517,7 @@
           <w:rFonts w:ascii="黑体" w:eastAsia="黑体" w:hAnsi="黑体" w:hint="eastAsia"/>
           <w:color w:val="000000"/>
         </w:rPr>
+        <w:lastRenderedPageBreak/>
         <w:t>宠物信息界面</w:t>
       </w:r>
       <w:r>
@@ -12634,16 +14730,16 @@
           <w:rFonts w:ascii="黑体" w:eastAsia="黑体" w:hAnsi="黑体" w:cs="黑体"/>
         </w:rPr>
       </w:pPr>
-      <w:bookmarkStart w:id="43" w:name="_Toc498836247"/>
-      <w:bookmarkStart w:id="44" w:name="_Toc10292641"/>
+      <w:bookmarkStart w:id="64" w:name="_Toc498836247"/>
+      <w:bookmarkStart w:id="65" w:name="_Toc13215394"/>
       <w:r>
         <w:rPr>
           <w:rFonts w:ascii="黑体" w:eastAsia="黑体" w:hAnsi="黑体" w:cs="黑体" w:hint="eastAsia"/>
         </w:rPr>
         <w:t>硬件接口</w:t>
       </w:r>
-      <w:bookmarkEnd w:id="43"/>
-      <w:bookmarkEnd w:id="44"/>
+      <w:bookmarkEnd w:id="64"/>
+      <w:bookmarkEnd w:id="65"/>
     </w:p>
     <w:p>
       <w:pPr>
@@ -12697,16 +14793,16 @@
           <w:rFonts w:ascii="黑体" w:eastAsia="黑体" w:hAnsi="黑体" w:cs="黑体"/>
         </w:rPr>
       </w:pPr>
-      <w:bookmarkStart w:id="45" w:name="_Toc498836248"/>
-      <w:bookmarkStart w:id="46" w:name="_Toc10292642"/>
+      <w:bookmarkStart w:id="66" w:name="_Toc498836248"/>
+      <w:bookmarkStart w:id="67" w:name="_Toc13215395"/>
       <w:r>
         <w:rPr>
           <w:rFonts w:ascii="黑体" w:eastAsia="黑体" w:hAnsi="黑体" w:cs="黑体" w:hint="eastAsia"/>
         </w:rPr>
         <w:t>软件接口</w:t>
       </w:r>
-      <w:bookmarkEnd w:id="45"/>
-      <w:bookmarkEnd w:id="46"/>
+      <w:bookmarkEnd w:id="66"/>
+      <w:bookmarkEnd w:id="67"/>
     </w:p>
     <w:p>
       <w:pPr>
@@ -12721,7 +14817,15 @@
           <w:rFonts w:ascii="黑体" w:eastAsia="黑体" w:hAnsi="黑体" w:hint="eastAsia"/>
           <w:color w:val="000000"/>
         </w:rPr>
-        <w:t>与J</w:t>
+        <w:t>与</w:t>
+      </w:r>
+      <w:proofErr w:type="spellStart"/>
+      <w:r>
+        <w:rPr>
+          <w:rFonts w:ascii="黑体" w:eastAsia="黑体" w:hAnsi="黑体" w:hint="eastAsia"/>
+          <w:color w:val="000000"/>
+        </w:rPr>
+        <w:t>J</w:t>
       </w:r>
       <w:r>
         <w:rPr>
@@ -12730,6 +14834,7 @@
         </w:rPr>
         <w:t>account</w:t>
       </w:r>
+      <w:proofErr w:type="spellEnd"/>
       <w:r>
         <w:rPr>
           <w:rFonts w:ascii="黑体" w:eastAsia="黑体" w:hAnsi="黑体" w:hint="eastAsia"/>
@@ -12818,16 +14923,16 @@
           <w:rFonts w:ascii="黑体" w:eastAsia="黑体" w:hAnsi="黑体" w:cs="黑体"/>
         </w:rPr>
       </w:pPr>
-      <w:bookmarkStart w:id="47" w:name="_Toc498836249"/>
-      <w:bookmarkStart w:id="48" w:name="_Toc10292643"/>
+      <w:bookmarkStart w:id="68" w:name="_Toc498836249"/>
+      <w:bookmarkStart w:id="69" w:name="_Toc13215396"/>
       <w:r>
         <w:rPr>
           <w:rFonts w:ascii="黑体" w:eastAsia="黑体" w:hAnsi="黑体" w:cs="黑体" w:hint="eastAsia"/>
         </w:rPr>
         <w:t>通信接口</w:t>
       </w:r>
-      <w:bookmarkEnd w:id="47"/>
-      <w:bookmarkEnd w:id="48"/>
+      <w:bookmarkEnd w:id="68"/>
+      <w:bookmarkEnd w:id="69"/>
     </w:p>
     <w:p>
       <w:pPr>
@@ -12836,16 +14941,16 @@
           <w:rFonts w:ascii="黑体" w:eastAsia="黑体" w:hAnsi="黑体" w:cs="黑体"/>
         </w:rPr>
       </w:pPr>
-      <w:bookmarkStart w:id="49" w:name="_Toc498836252"/>
-      <w:bookmarkStart w:id="50" w:name="_Toc10292644"/>
+      <w:bookmarkStart w:id="70" w:name="_Toc498836252"/>
+      <w:bookmarkStart w:id="71" w:name="_Toc13215397"/>
       <w:r>
         <w:rPr>
           <w:rFonts w:ascii="黑体" w:eastAsia="黑体" w:hAnsi="黑体" w:cs="黑体" w:hint="eastAsia"/>
         </w:rPr>
         <w:t>适用的标准</w:t>
       </w:r>
-      <w:bookmarkEnd w:id="49"/>
-      <w:bookmarkEnd w:id="50"/>
+      <w:bookmarkEnd w:id="70"/>
+      <w:bookmarkEnd w:id="71"/>
     </w:p>
     <w:p>
       <w:pPr>
@@ -12856,14 +14961,142 @@
       </w:pPr>
     </w:p>
     <w:sectPr>
-      <w:headerReference w:type="default" r:id="rId11"/>
-      <w:footerReference w:type="default" r:id="rId12"/>
+      <w:headerReference w:type="default" r:id="rId14"/>
+      <w:footerReference w:type="default" r:id="rId15"/>
       <w:pgSz w:w="12240" w:h="15840"/>
       <w:pgMar w:top="1440" w:right="1440" w:bottom="1440" w:left="1440" w:header="720" w:footer="720" w:gutter="0"/>
       <w:cols w:space="720"/>
     </w:sectPr>
   </w:body>
 </w:document>
+</file>
+
+<file path=word/comments.xml><?xml version="1.0" encoding="utf-8"?>
+<w:comments xmlns:wpc="http://schemas.microsoft.com/office/word/2010/wordprocessingCanvas" xmlns:cx="http://schemas.microsoft.com/office/drawing/2014/chartex" xmlns:cx1="http://schemas.microsoft.com/office/drawing/2015/9/8/chartex" xmlns:cx2="http://schemas.microsoft.com/office/drawing/2015/10/21/chartex" xmlns:cx3="http://schemas.microsoft.com/office/drawing/2016/5/9/chartex" xmlns:cx4="http://schemas.microsoft.com/office/drawing/2016/5/10/chartex" xmlns:cx5="http://schemas.microsoft.com/office/drawing/2016/5/11/chartex" xmlns:cx6="http://schemas.microsoft.com/office/drawing/2016/5/12/chartex" xmlns:cx7="http://schemas.microsoft.com/office/drawing/2016/5/13/chartex" xmlns:cx8="http://schemas.microsoft.com/office/drawing/2016/5/14/chartex" xmlns:mc="http://schemas.openxmlformats.org/markup-compatibility/2006" xmlns:aink="http://schemas.microsoft.com/office/drawing/2016/ink" xmlns:am3d="http://schemas.microsoft.com/office/drawing/2017/model3d" xmlns:o="urn:schemas-microsoft-com:office:office" xmlns:r="http://schemas.openxmlformats.org/officeDocument/2006/relationships" xmlns:m="http://schemas.openxmlformats.org/officeDocument/2006/math" xmlns:v="urn:schemas-microsoft-com:vml" xmlns:wp14="http://schemas.microsoft.com/office/word/2010/wordprocessingDrawing" xmlns:wp="http://schemas.openxmlformats.org/drawingml/2006/wordprocessingDrawing" xmlns:w10="urn:schemas-microsoft-com:office:word" xmlns:w="http://schemas.openxmlformats.org/wordprocessingml/2006/main" xmlns:w14="http://schemas.microsoft.com/office/word/2010/wordml" xmlns:w15="http://schemas.microsoft.com/office/word/2012/wordml" xmlns:w16cid="http://schemas.microsoft.com/office/word/2016/wordml/cid" xmlns:w16se="http://schemas.microsoft.com/office/word/2015/wordml/symex" xmlns:wpg="http://schemas.microsoft.com/office/word/2010/wordprocessingGroup" xmlns:wpi="http://schemas.microsoft.com/office/word/2010/wordprocessingInk" xmlns:wne="http://schemas.microsoft.com/office/word/2006/wordml" xmlns:wps="http://schemas.microsoft.com/office/word/2010/wordprocessingShape" mc:Ignorable="w14 w15 w16se w16cid wp14">
+  <w:comment w:id="22" w:author="卓然 魏" w:date="2019-07-05T09:56:00Z" w:initials="卓然">
+    <w:p>
+      <w:pPr>
+        <w:pStyle w:val="af4"/>
+      </w:pPr>
+      <w:r>
+        <w:rPr>
+          <w:rStyle w:val="af3"/>
+        </w:rPr>
+        <w:annotationRef/>
+      </w:r>
+      <w:r>
+        <w:rPr>
+          <w:rFonts w:hint="eastAsia"/>
+        </w:rPr>
+        <w:t>需要将“管理用户信息”</w:t>
+      </w:r>
+      <w:r>
+        <w:rPr>
+          <w:rFonts w:hint="eastAsia"/>
+        </w:rPr>
+        <w:t>改为“查看用户信息”，新增</w:t>
+      </w:r>
+      <w:r>
+        <w:rPr>
+          <w:rFonts w:hint="eastAsia"/>
+        </w:rPr>
+        <w:t>“管理用户”</w:t>
+      </w:r>
+      <w:r>
+        <w:rPr>
+          <w:rFonts w:hint="eastAsia"/>
+        </w:rPr>
+        <w:t>用例并i</w:t>
+      </w:r>
+      <w:r>
+        <w:t>nclude</w:t>
+      </w:r>
+      <w:r>
+        <w:rPr>
+          <w:rFonts w:hint="eastAsia"/>
+        </w:rPr>
+        <w:t>“查看用户信息”</w:t>
+      </w:r>
+      <w:r>
+        <w:rPr>
+          <w:rFonts w:hint="eastAsia"/>
+        </w:rPr>
+        <w:t>。</w:t>
+      </w:r>
+    </w:p>
+    <w:p>
+      <w:pPr>
+        <w:pStyle w:val="af4"/>
+      </w:pPr>
+      <w:r>
+        <w:rPr>
+          <w:rFonts w:hint="eastAsia"/>
+        </w:rPr>
+        <w:t>管理员也需要包含登录用例。</w:t>
+      </w:r>
+    </w:p>
+  </w:comment>
+  <w:comment w:id="35" w:author="卓然 魏" w:date="2019-07-05T10:11:00Z" w:initials="卓然">
+    <w:p>
+      <w:pPr>
+        <w:pStyle w:val="af4"/>
+      </w:pPr>
+      <w:r>
+        <w:rPr>
+          <w:rStyle w:val="af3"/>
+        </w:rPr>
+        <w:annotationRef/>
+      </w:r>
+      <w:r>
+        <w:rPr>
+          <w:rFonts w:hint="eastAsia"/>
+        </w:rPr>
+        <w:t>已修改，待审阅。</w:t>
+      </w:r>
+    </w:p>
+  </w:comment>
+  <w:comment w:id="39" w:author="卓然 魏" w:date="2019-07-05T10:11:00Z" w:initials="卓然">
+    <w:p>
+      <w:pPr>
+        <w:pStyle w:val="af4"/>
+      </w:pPr>
+      <w:r>
+        <w:rPr>
+          <w:rStyle w:val="af3"/>
+        </w:rPr>
+        <w:annotationRef/>
+      </w:r>
+      <w:r>
+        <w:rPr>
+          <w:rFonts w:hint="eastAsia"/>
+        </w:rPr>
+        <w:t>新增项</w:t>
+      </w:r>
+      <w:r>
+        <w:rPr>
+          <w:rFonts w:hint="eastAsia"/>
+        </w:rPr>
+        <w:t>，待审阅。</w:t>
+      </w:r>
+    </w:p>
+  </w:comment>
+</w:comments>
+</file>
+
+<file path=word/commentsExtended.xml><?xml version="1.0" encoding="utf-8"?>
+<w15:commentsEx xmlns:wpc="http://schemas.microsoft.com/office/word/2010/wordprocessingCanvas" xmlns:cx="http://schemas.microsoft.com/office/drawing/2014/chartex" xmlns:cx1="http://schemas.microsoft.com/office/drawing/2015/9/8/chartex" xmlns:cx2="http://schemas.microsoft.com/office/drawing/2015/10/21/chartex" xmlns:cx3="http://schemas.microsoft.com/office/drawing/2016/5/9/chartex" xmlns:cx4="http://schemas.microsoft.com/office/drawing/2016/5/10/chartex" xmlns:cx5="http://schemas.microsoft.com/office/drawing/2016/5/11/chartex" xmlns:cx6="http://schemas.microsoft.com/office/drawing/2016/5/12/chartex" xmlns:cx7="http://schemas.microsoft.com/office/drawing/2016/5/13/chartex" xmlns:cx8="http://schemas.microsoft.com/office/drawing/2016/5/14/chartex" xmlns:mc="http://schemas.openxmlformats.org/markup-compatibility/2006" xmlns:aink="http://schemas.microsoft.com/office/drawing/2016/ink" xmlns:am3d="http://schemas.microsoft.com/office/drawing/2017/model3d" xmlns:o="urn:schemas-microsoft-com:office:office" xmlns:r="http://schemas.openxmlformats.org/officeDocument/2006/relationships" xmlns:m="http://schemas.openxmlformats.org/officeDocument/2006/math" xmlns:v="urn:schemas-microsoft-com:vml" xmlns:wp14="http://schemas.microsoft.com/office/word/2010/wordprocessingDrawing" xmlns:wp="http://schemas.openxmlformats.org/drawingml/2006/wordprocessingDrawing" xmlns:w10="urn:schemas-microsoft-com:office:word" xmlns:w="http://schemas.openxmlformats.org/wordprocessingml/2006/main" xmlns:w14="http://schemas.microsoft.com/office/word/2010/wordml" xmlns:w15="http://schemas.microsoft.com/office/word/2012/wordml" xmlns:w16cid="http://schemas.microsoft.com/office/word/2016/wordml/cid" xmlns:w16se="http://schemas.microsoft.com/office/word/2015/wordml/symex" xmlns:wpg="http://schemas.microsoft.com/office/word/2010/wordprocessingGroup" xmlns:wpi="http://schemas.microsoft.com/office/word/2010/wordprocessingInk" xmlns:wne="http://schemas.microsoft.com/office/word/2006/wordml" xmlns:wps="http://schemas.microsoft.com/office/word/2010/wordprocessingShape" mc:Ignorable="w14 w15 w16se w16cid wp14">
+  <w15:commentEx w15:paraId="06E16547" w15:done="0"/>
+  <w15:commentEx w15:paraId="698740CB" w15:done="0"/>
+  <w15:commentEx w15:paraId="0816F80B" w15:done="0"/>
+</w15:commentsEx>
+</file>
+
+<file path=word/commentsIds.xml><?xml version="1.0" encoding="utf-8"?>
+<w16cid:commentsIds xmlns:wpc="http://schemas.microsoft.com/office/word/2010/wordprocessingCanvas" xmlns:cx="http://schemas.microsoft.com/office/drawing/2014/chartex" xmlns:cx1="http://schemas.microsoft.com/office/drawing/2015/9/8/chartex" xmlns:cx2="http://schemas.microsoft.com/office/drawing/2015/10/21/chartex" xmlns:cx3="http://schemas.microsoft.com/office/drawing/2016/5/9/chartex" xmlns:cx4="http://schemas.microsoft.com/office/drawing/2016/5/10/chartex" xmlns:cx5="http://schemas.microsoft.com/office/drawing/2016/5/11/chartex" xmlns:cx6="http://schemas.microsoft.com/office/drawing/2016/5/12/chartex" xmlns:cx7="http://schemas.microsoft.com/office/drawing/2016/5/13/chartex" xmlns:cx8="http://schemas.microsoft.com/office/drawing/2016/5/14/chartex" xmlns:mc="http://schemas.openxmlformats.org/markup-compatibility/2006" xmlns:aink="http://schemas.microsoft.com/office/drawing/2016/ink" xmlns:am3d="http://schemas.microsoft.com/office/drawing/2017/model3d" xmlns:o="urn:schemas-microsoft-com:office:office" xmlns:r="http://schemas.openxmlformats.org/officeDocument/2006/relationships" xmlns:m="http://schemas.openxmlformats.org/officeDocument/2006/math" xmlns:v="urn:schemas-microsoft-com:vml" xmlns:wp14="http://schemas.microsoft.com/office/word/2010/wordprocessingDrawing" xmlns:wp="http://schemas.openxmlformats.org/drawingml/2006/wordprocessingDrawing" xmlns:w10="urn:schemas-microsoft-com:office:word" xmlns:w="http://schemas.openxmlformats.org/wordprocessingml/2006/main" xmlns:w14="http://schemas.microsoft.com/office/word/2010/wordml" xmlns:w15="http://schemas.microsoft.com/office/word/2012/wordml" xmlns:w16cid="http://schemas.microsoft.com/office/word/2016/wordml/cid" xmlns:w16se="http://schemas.microsoft.com/office/word/2015/wordml/symex" xmlns:wpg="http://schemas.microsoft.com/office/word/2010/wordprocessingGroup" xmlns:wpi="http://schemas.microsoft.com/office/word/2010/wordprocessingInk" xmlns:wne="http://schemas.microsoft.com/office/word/2006/wordml" xmlns:wps="http://schemas.microsoft.com/office/word/2010/wordprocessingShape" mc:Ignorable="w14 w15 w16se w16cid wp14">
+  <w16cid:commentId w16cid:paraId="06E16547" w16cid:durableId="20C99D64"/>
+  <w16cid:commentId w16cid:paraId="698740CB" w16cid:durableId="20C9A0D1"/>
+  <w16cid:commentId w16cid:paraId="0816F80B" w16cid:durableId="20C9A0EC"/>
+</w16cid:commentsIds>
 </file>
 
 <file path=word/endnotes.xml><?xml version="1.0" encoding="utf-8"?>
@@ -13733,6 +15966,92 @@
     </w:lvl>
   </w:abstractNum>
   <w:abstractNum w:abstractNumId="12" w15:restartNumberingAfterBreak="0">
+    <w:nsid w:val="45691C5F"/>
+    <w:multiLevelType w:val="hybridMultilevel"/>
+    <w:tmpl w:val="207EEB7A"/>
+    <w:lvl w:ilvl="0" w:tplc="0409000F">
+      <w:start w:val="1"/>
+      <w:numFmt w:val="decimal"/>
+      <w:lvlText w:val="%1."/>
+      <w:lvlJc w:val="left"/>
+      <w:pPr>
+        <w:ind w:left="820" w:hanging="420"/>
+      </w:pPr>
+    </w:lvl>
+    <w:lvl w:ilvl="1" w:tplc="04090019" w:tentative="1">
+      <w:start w:val="1"/>
+      <w:numFmt w:val="lowerLetter"/>
+      <w:lvlText w:val="%2)"/>
+      <w:lvlJc w:val="left"/>
+      <w:pPr>
+        <w:ind w:left="1240" w:hanging="420"/>
+      </w:pPr>
+    </w:lvl>
+    <w:lvl w:ilvl="2" w:tplc="0409001B" w:tentative="1">
+      <w:start w:val="1"/>
+      <w:numFmt w:val="lowerRoman"/>
+      <w:lvlText w:val="%3."/>
+      <w:lvlJc w:val="right"/>
+      <w:pPr>
+        <w:ind w:left="1660" w:hanging="420"/>
+      </w:pPr>
+    </w:lvl>
+    <w:lvl w:ilvl="3" w:tplc="0409000F" w:tentative="1">
+      <w:start w:val="1"/>
+      <w:numFmt w:val="decimal"/>
+      <w:lvlText w:val="%4."/>
+      <w:lvlJc w:val="left"/>
+      <w:pPr>
+        <w:ind w:left="2080" w:hanging="420"/>
+      </w:pPr>
+    </w:lvl>
+    <w:lvl w:ilvl="4" w:tplc="04090019" w:tentative="1">
+      <w:start w:val="1"/>
+      <w:numFmt w:val="lowerLetter"/>
+      <w:lvlText w:val="%5)"/>
+      <w:lvlJc w:val="left"/>
+      <w:pPr>
+        <w:ind w:left="2500" w:hanging="420"/>
+      </w:pPr>
+    </w:lvl>
+    <w:lvl w:ilvl="5" w:tplc="0409001B" w:tentative="1">
+      <w:start w:val="1"/>
+      <w:numFmt w:val="lowerRoman"/>
+      <w:lvlText w:val="%6."/>
+      <w:lvlJc w:val="right"/>
+      <w:pPr>
+        <w:ind w:left="2920" w:hanging="420"/>
+      </w:pPr>
+    </w:lvl>
+    <w:lvl w:ilvl="6" w:tplc="0409000F" w:tentative="1">
+      <w:start w:val="1"/>
+      <w:numFmt w:val="decimal"/>
+      <w:lvlText w:val="%7."/>
+      <w:lvlJc w:val="left"/>
+      <w:pPr>
+        <w:ind w:left="3340" w:hanging="420"/>
+      </w:pPr>
+    </w:lvl>
+    <w:lvl w:ilvl="7" w:tplc="04090019" w:tentative="1">
+      <w:start w:val="1"/>
+      <w:numFmt w:val="lowerLetter"/>
+      <w:lvlText w:val="%8)"/>
+      <w:lvlJc w:val="left"/>
+      <w:pPr>
+        <w:ind w:left="3760" w:hanging="420"/>
+      </w:pPr>
+    </w:lvl>
+    <w:lvl w:ilvl="8" w:tplc="0409001B" w:tentative="1">
+      <w:start w:val="1"/>
+      <w:numFmt w:val="lowerRoman"/>
+      <w:lvlText w:val="%9."/>
+      <w:lvlJc w:val="right"/>
+      <w:pPr>
+        <w:ind w:left="4180" w:hanging="420"/>
+      </w:pPr>
+    </w:lvl>
+  </w:abstractNum>
+  <w:abstractNum w:abstractNumId="13" w15:restartNumberingAfterBreak="0">
     <w:nsid w:val="794F3771"/>
     <w:multiLevelType w:val="singleLevel"/>
     <w:tmpl w:val="794F3771"/>
@@ -13780,7 +16099,7 @@
     <w:abstractNumId w:val="11"/>
   </w:num>
   <w:num w:numId="11">
-    <w:abstractNumId w:val="12"/>
+    <w:abstractNumId w:val="13"/>
   </w:num>
   <w:num w:numId="12">
     <w:abstractNumId w:val="8"/>
@@ -13791,7 +16110,18 @@
   <w:num w:numId="14">
     <w:abstractNumId w:val="9"/>
   </w:num>
+  <w:num w:numId="15">
+    <w:abstractNumId w:val="12"/>
+  </w:num>
 </w:numbering>
+</file>
+
+<file path=word/people.xml><?xml version="1.0" encoding="utf-8"?>
+<w15:people xmlns:wpc="http://schemas.microsoft.com/office/word/2010/wordprocessingCanvas" xmlns:cx="http://schemas.microsoft.com/office/drawing/2014/chartex" xmlns:cx1="http://schemas.microsoft.com/office/drawing/2015/9/8/chartex" xmlns:cx2="http://schemas.microsoft.com/office/drawing/2015/10/21/chartex" xmlns:cx3="http://schemas.microsoft.com/office/drawing/2016/5/9/chartex" xmlns:cx4="http://schemas.microsoft.com/office/drawing/2016/5/10/chartex" xmlns:cx5="http://schemas.microsoft.com/office/drawing/2016/5/11/chartex" xmlns:cx6="http://schemas.microsoft.com/office/drawing/2016/5/12/chartex" xmlns:cx7="http://schemas.microsoft.com/office/drawing/2016/5/13/chartex" xmlns:cx8="http://schemas.microsoft.com/office/drawing/2016/5/14/chartex" xmlns:mc="http://schemas.openxmlformats.org/markup-compatibility/2006" xmlns:aink="http://schemas.microsoft.com/office/drawing/2016/ink" xmlns:am3d="http://schemas.microsoft.com/office/drawing/2017/model3d" xmlns:o="urn:schemas-microsoft-com:office:office" xmlns:r="http://schemas.openxmlformats.org/officeDocument/2006/relationships" xmlns:m="http://schemas.openxmlformats.org/officeDocument/2006/math" xmlns:v="urn:schemas-microsoft-com:vml" xmlns:wp14="http://schemas.microsoft.com/office/word/2010/wordprocessingDrawing" xmlns:wp="http://schemas.openxmlformats.org/drawingml/2006/wordprocessingDrawing" xmlns:w10="urn:schemas-microsoft-com:office:word" xmlns:w="http://schemas.openxmlformats.org/wordprocessingml/2006/main" xmlns:w14="http://schemas.microsoft.com/office/word/2010/wordml" xmlns:w15="http://schemas.microsoft.com/office/word/2012/wordml" xmlns:w16cid="http://schemas.microsoft.com/office/word/2016/wordml/cid" xmlns:w16se="http://schemas.microsoft.com/office/word/2015/wordml/symex" xmlns:wpg="http://schemas.microsoft.com/office/word/2010/wordprocessingGroup" xmlns:wpi="http://schemas.microsoft.com/office/word/2010/wordprocessingInk" xmlns:wne="http://schemas.microsoft.com/office/word/2006/wordml" xmlns:wps="http://schemas.microsoft.com/office/word/2010/wordprocessingShape" mc:Ignorable="w14 w15 w16se w16cid wp14">
+  <w15:person w15:author="卓然 魏">
+    <w15:presenceInfo w15:providerId="Windows Live" w15:userId="2eae83cbf59d71ee"/>
+  </w15:person>
+</w15:people>
 </file>
 
 <file path=word/styles.xml><?xml version="1.0" encoding="utf-8"?>
@@ -14717,6 +17047,76 @@
       <w:ind w:firstLineChars="200" w:firstLine="420"/>
     </w:pPr>
   </w:style>
+  <w:style w:type="character" w:styleId="af3">
+    <w:name w:val="annotation reference"/>
+    <w:basedOn w:val="a0"/>
+    <w:rsid w:val="001206D7"/>
+    <w:rPr>
+      <w:sz w:val="21"/>
+      <w:szCs w:val="21"/>
+    </w:rPr>
+  </w:style>
+  <w:style w:type="paragraph" w:styleId="af4">
+    <w:name w:val="annotation text"/>
+    <w:basedOn w:val="a"/>
+    <w:link w:val="af5"/>
+    <w:rsid w:val="001206D7"/>
+  </w:style>
+  <w:style w:type="character" w:customStyle="1" w:styleId="af5">
+    <w:name w:val="批注文字 字符"/>
+    <w:basedOn w:val="a0"/>
+    <w:link w:val="af4"/>
+    <w:rsid w:val="001206D7"/>
+    <w:rPr>
+      <w:rFonts w:ascii="宋体"/>
+    </w:rPr>
+  </w:style>
+  <w:style w:type="paragraph" w:styleId="af6">
+    <w:name w:val="annotation subject"/>
+    <w:basedOn w:val="af4"/>
+    <w:next w:val="af4"/>
+    <w:link w:val="af7"/>
+    <w:rsid w:val="001206D7"/>
+    <w:rPr>
+      <w:b/>
+      <w:bCs/>
+    </w:rPr>
+  </w:style>
+  <w:style w:type="character" w:customStyle="1" w:styleId="af7">
+    <w:name w:val="批注主题 字符"/>
+    <w:basedOn w:val="af5"/>
+    <w:link w:val="af6"/>
+    <w:rsid w:val="001206D7"/>
+    <w:rPr>
+      <w:rFonts w:ascii="宋体"/>
+      <w:b/>
+      <w:bCs/>
+    </w:rPr>
+  </w:style>
+  <w:style w:type="paragraph" w:styleId="af8">
+    <w:name w:val="Balloon Text"/>
+    <w:basedOn w:val="a"/>
+    <w:link w:val="af9"/>
+    <w:rsid w:val="001206D7"/>
+    <w:pPr>
+      <w:spacing w:line="240" w:lineRule="auto"/>
+    </w:pPr>
+    <w:rPr>
+      <w:sz w:val="18"/>
+      <w:szCs w:val="18"/>
+    </w:rPr>
+  </w:style>
+  <w:style w:type="character" w:customStyle="1" w:styleId="af9">
+    <w:name w:val="批注框文本 字符"/>
+    <w:basedOn w:val="a0"/>
+    <w:link w:val="af8"/>
+    <w:rsid w:val="001206D7"/>
+    <w:rPr>
+      <w:rFonts w:ascii="宋体"/>
+      <w:sz w:val="18"/>
+      <w:szCs w:val="18"/>
+    </w:rPr>
+  </w:style>
 </w:styles>
 </file>
 

</xml_diff>

<commit_message>
ready to checkout new feature branch
</commit_message>
<xml_diff>
--- a/doc/软件需求规约.docx
+++ b/doc/软件需求规约.docx
@@ -698,8 +698,6 @@
         </w:rPr>
         <w:fldChar w:fldCharType="separate"/>
       </w:r>
-      <w:bookmarkStart w:id="0" w:name="_GoBack"/>
-      <w:bookmarkEnd w:id="0"/>
       <w:r>
         <w:rPr>
           <w:rFonts w:ascii="黑体" w:eastAsia="黑体" w:hAnsi="黑体" w:cs="黑体"/>
@@ -4253,34 +4251,34 @@
           <w:rFonts w:ascii="黑体" w:eastAsia="黑体" w:hAnsi="黑体" w:cs="黑体"/>
         </w:rPr>
       </w:pPr>
-      <w:bookmarkStart w:id="1" w:name="_Toc498836223"/>
-      <w:bookmarkStart w:id="2" w:name="_Toc13215353"/>
+      <w:bookmarkStart w:id="0" w:name="_Toc498836223"/>
+      <w:bookmarkStart w:id="1" w:name="_Toc13215353"/>
       <w:r>
         <w:rPr>
           <w:rFonts w:ascii="黑体" w:eastAsia="黑体" w:hAnsi="黑体" w:cs="黑体" w:hint="eastAsia"/>
         </w:rPr>
         <w:t>简介</w:t>
       </w:r>
+      <w:bookmarkEnd w:id="0"/>
       <w:bookmarkEnd w:id="1"/>
+    </w:p>
+    <w:p>
+      <w:pPr>
+        <w:pStyle w:val="2"/>
+        <w:rPr>
+          <w:rFonts w:ascii="黑体" w:eastAsia="黑体" w:hAnsi="黑体" w:cs="黑体"/>
+        </w:rPr>
+      </w:pPr>
+      <w:bookmarkStart w:id="2" w:name="_Toc498836224"/>
+      <w:bookmarkStart w:id="3" w:name="_Toc13215354"/>
+      <w:r>
+        <w:rPr>
+          <w:rFonts w:ascii="黑体" w:eastAsia="黑体" w:hAnsi="黑体" w:cs="黑体" w:hint="eastAsia"/>
+        </w:rPr>
+        <w:t>目的</w:t>
+      </w:r>
       <w:bookmarkEnd w:id="2"/>
-    </w:p>
-    <w:p>
-      <w:pPr>
-        <w:pStyle w:val="2"/>
-        <w:rPr>
-          <w:rFonts w:ascii="黑体" w:eastAsia="黑体" w:hAnsi="黑体" w:cs="黑体"/>
-        </w:rPr>
-      </w:pPr>
-      <w:bookmarkStart w:id="3" w:name="_Toc498836224"/>
-      <w:bookmarkStart w:id="4" w:name="_Toc13215354"/>
-      <w:r>
-        <w:rPr>
-          <w:rFonts w:ascii="黑体" w:eastAsia="黑体" w:hAnsi="黑体" w:cs="黑体" w:hint="eastAsia"/>
-        </w:rPr>
-        <w:t>目的</w:t>
-      </w:r>
       <w:bookmarkEnd w:id="3"/>
-      <w:bookmarkEnd w:id="4"/>
     </w:p>
     <w:p>
       <w:pPr>
@@ -4376,16 +4374,16 @@
           <w:rFonts w:ascii="黑体" w:eastAsia="黑体" w:hAnsi="黑体" w:cs="黑体"/>
         </w:rPr>
       </w:pPr>
-      <w:bookmarkStart w:id="5" w:name="_Toc498836226"/>
-      <w:bookmarkStart w:id="6" w:name="_Toc13215355"/>
+      <w:bookmarkStart w:id="4" w:name="_Toc498836226"/>
+      <w:bookmarkStart w:id="5" w:name="_Toc13215355"/>
       <w:r>
         <w:rPr>
           <w:rFonts w:ascii="黑体" w:eastAsia="黑体" w:hAnsi="黑体" w:cs="黑体" w:hint="eastAsia"/>
         </w:rPr>
         <w:t>定义、首字母缩写词和缩略语</w:t>
       </w:r>
+      <w:bookmarkEnd w:id="4"/>
       <w:bookmarkEnd w:id="5"/>
-      <w:bookmarkEnd w:id="6"/>
     </w:p>
     <w:p>
       <w:pPr>
@@ -4533,43 +4531,19 @@
       <w:pPr>
         <w:pStyle w:val="a5"/>
         <w:rPr>
-          <w:rFonts w:ascii="黑体" w:eastAsia="黑体" w:hAnsi="黑体" w:cs="黑体"/>
-          <w:sz w:val="21"/>
-          <w:szCs w:val="21"/>
-        </w:rPr>
-      </w:pPr>
-      <w:r>
-        <w:rPr>
-          <w:rFonts w:ascii="黑体" w:eastAsia="黑体" w:hAnsi="黑体" w:cs="黑体" w:hint="eastAsia"/>
-          <w:sz w:val="21"/>
-          <w:szCs w:val="21"/>
-        </w:rPr>
-        <w:t>非交互式功能：显示路线</w:t>
-      </w:r>
-      <w:r>
-        <w:rPr>
-          <w:rFonts w:asciiTheme="minorHAnsi" w:eastAsia="黑体" w:hAnsiTheme="minorHAnsi" w:cs="黑体" w:hint="eastAsia"/>
+          <w:rFonts w:asciiTheme="minorHAnsi" w:eastAsia="黑体" w:hAnsiTheme="minorHAnsi" w:cs="黑体"/>
           <w:sz w:val="21"/>
           <w:szCs w:val="21"/>
           <w:lang w:val="ru-RU"/>
         </w:rPr>
-        <w:t>、以</w:t>
-      </w:r>
-      <w:r>
-        <w:rPr>
-          <w:rFonts w:asciiTheme="minorHAnsi" w:eastAsia="黑体" w:hAnsiTheme="minorHAnsi" w:cs="黑体" w:hint="eastAsia"/>
+      </w:pPr>
+      <w:r>
+        <w:rPr>
+          <w:rFonts w:ascii="黑体" w:eastAsia="黑体" w:hAnsi="黑体" w:cs="黑体" w:hint="eastAsia"/>
           <w:sz w:val="21"/>
           <w:szCs w:val="21"/>
         </w:rPr>
-        <w:t>A</w:t>
-      </w:r>
-      <w:r>
-        <w:rPr>
-          <w:rFonts w:asciiTheme="minorHAnsi" w:eastAsia="黑体" w:hAnsiTheme="minorHAnsi" w:cs="黑体"/>
-          <w:sz w:val="21"/>
-          <w:szCs w:val="21"/>
-        </w:rPr>
-        <w:t>R</w:t>
+        <w:t>非交互式功能：显示路线</w:t>
       </w:r>
       <w:r>
         <w:rPr>
@@ -4578,7 +4552,71 @@
           <w:szCs w:val="21"/>
           <w:lang w:val="ru-RU"/>
         </w:rPr>
+        <w:t>、以</w:t>
+      </w:r>
+      <w:r>
+        <w:rPr>
+          <w:rFonts w:asciiTheme="minorHAnsi" w:eastAsia="黑体" w:hAnsiTheme="minorHAnsi" w:cs="黑体" w:hint="eastAsia"/>
+          <w:sz w:val="21"/>
+          <w:szCs w:val="21"/>
+        </w:rPr>
+        <w:t>A</w:t>
+      </w:r>
+      <w:r>
+        <w:rPr>
+          <w:rFonts w:asciiTheme="minorHAnsi" w:eastAsia="黑体" w:hAnsiTheme="minorHAnsi" w:cs="黑体"/>
+          <w:sz w:val="21"/>
+          <w:szCs w:val="21"/>
+        </w:rPr>
+        <w:t>R</w:t>
+      </w:r>
+      <w:r>
+        <w:rPr>
+          <w:rFonts w:asciiTheme="minorHAnsi" w:eastAsia="黑体" w:hAnsiTheme="minorHAnsi" w:cs="黑体" w:hint="eastAsia"/>
+          <w:sz w:val="21"/>
+          <w:szCs w:val="21"/>
+          <w:lang w:val="ru-RU"/>
+        </w:rPr>
         <w:t>形式展现精灵形象</w:t>
+      </w:r>
+    </w:p>
+    <w:p>
+      <w:pPr>
+        <w:pStyle w:val="a5"/>
+        <w:rPr>
+          <w:rFonts w:ascii="黑体" w:eastAsia="黑体" w:hAnsi="黑体" w:cs="黑体" w:hint="eastAsia"/>
+          <w:sz w:val="21"/>
+          <w:szCs w:val="21"/>
+        </w:rPr>
+      </w:pPr>
+      <w:r>
+        <w:rPr>
+          <w:rFonts w:asciiTheme="minorHAnsi" w:eastAsia="黑体" w:hAnsiTheme="minorHAnsi" w:cs="黑体" w:hint="eastAsia"/>
+          <w:sz w:val="21"/>
+          <w:szCs w:val="21"/>
+          <w:lang w:val="ru-RU"/>
+        </w:rPr>
+        <w:t>宠物：已被玩家捕捉</w:t>
+      </w:r>
+      <w:r>
+        <w:rPr>
+          <w:rFonts w:asciiTheme="minorHAnsi" w:eastAsia="黑体" w:hAnsiTheme="minorHAnsi" w:cs="黑体" w:hint="eastAsia"/>
+          <w:sz w:val="21"/>
+          <w:szCs w:val="21"/>
+          <w:lang w:val="ru-RU"/>
+        </w:rPr>
+        <w:t>到</w:t>
+      </w:r>
+      <w:bookmarkStart w:id="6" w:name="_GoBack"/>
+      <w:bookmarkEnd w:id="6"/>
+      <w:r>
+        <w:rPr>
+          <w:rFonts w:asciiTheme="minorHAnsi" w:eastAsia="黑体" w:hAnsiTheme="minorHAnsi" w:cs="黑体" w:hint="eastAsia"/>
+          <w:sz w:val="21"/>
+          <w:szCs w:val="21"/>
+          <w:lang w:val="ru-RU"/>
+        </w:rPr>
+        <w:t>的精灵</w:t>
       </w:r>
     </w:p>
     <w:p>
@@ -4846,25 +4884,7 @@
           <w:sz w:val="21"/>
           <w:szCs w:val="21"/>
         </w:rPr>
-        <w:t>以AR形式展现精灵形象：到达精灵点位，用摄像头对</w:t>
-      </w:r>
-      <w:proofErr w:type="gramStart"/>
-      <w:r>
-        <w:rPr>
-          <w:rFonts w:ascii="黑体" w:eastAsia="黑体" w:hAnsi="黑体" w:cs="黑体" w:hint="eastAsia"/>
-          <w:sz w:val="21"/>
-          <w:szCs w:val="21"/>
-        </w:rPr>
-        <w:t>准点位</w:t>
-      </w:r>
-      <w:proofErr w:type="gramEnd"/>
-      <w:r>
-        <w:rPr>
-          <w:rFonts w:ascii="黑体" w:eastAsia="黑体" w:hAnsi="黑体" w:cs="黑体" w:hint="eastAsia"/>
-          <w:sz w:val="21"/>
-          <w:szCs w:val="21"/>
-        </w:rPr>
-        <w:t>即可看到虚拟宠物的AR形象，此时可操纵精灵球进行捕捉</w:t>
+        <w:t>以AR形式展现精灵形象：到达精灵点位，用摄像头对准点位即可看到虚拟宠物的AR形象，此时可操纵精灵球进行捕捉</w:t>
       </w:r>
     </w:p>
     <w:p>
@@ -4910,6 +4930,7 @@
           <w:sz w:val="21"/>
           <w:szCs w:val="21"/>
         </w:rPr>
+        <w:lastRenderedPageBreak/>
         <w:t>管理用户信息：服务器端对每位用户的历史跑步记录、虚拟宠物信息进行记录和管理</w:t>
       </w:r>
     </w:p>
@@ -4933,26 +4954,7 @@
           <w:sz w:val="21"/>
           <w:szCs w:val="21"/>
         </w:rPr>
-        <w:lastRenderedPageBreak/>
-        <w:t>更改跑步规则：</w:t>
-      </w:r>
-      <w:proofErr w:type="gramStart"/>
-      <w:r>
-        <w:rPr>
-          <w:rFonts w:ascii="黑体" w:eastAsia="黑体" w:hAnsi="黑体" w:cs="黑体" w:hint="eastAsia"/>
-          <w:sz w:val="21"/>
-          <w:szCs w:val="21"/>
-        </w:rPr>
-        <w:t>服务器端可对</w:t>
-      </w:r>
-      <w:proofErr w:type="gramEnd"/>
-      <w:r>
-        <w:rPr>
-          <w:rFonts w:ascii="黑体" w:eastAsia="黑体" w:hAnsi="黑体" w:cs="黑体" w:hint="eastAsia"/>
-          <w:sz w:val="21"/>
-          <w:szCs w:val="21"/>
-        </w:rPr>
-        <w:t>跑步规则进行更改，可规定每次跑步的最大里程数、合法速度、必经点位以及路线范围</w:t>
+        <w:t>更改跑步规则：服务器端可对跑步规则进行更改，可规定每次跑步的最大里程数、合法速度、必经点位以及路线范围</w:t>
       </w:r>
     </w:p>
     <w:p>
@@ -5139,43 +5141,7 @@
           <w:sz w:val="21"/>
           <w:szCs w:val="21"/>
         </w:rPr>
-        <w:t>学校虽然实现了</w:t>
-      </w:r>
-      <w:proofErr w:type="spellStart"/>
-      <w:r>
-        <w:rPr>
-          <w:rFonts w:ascii="黑体" w:eastAsia="黑体" w:hAnsi="黑体" w:cs="黑体" w:hint="eastAsia"/>
-          <w:sz w:val="21"/>
-          <w:szCs w:val="21"/>
-        </w:rPr>
-        <w:t>Wifi</w:t>
-      </w:r>
-      <w:proofErr w:type="spellEnd"/>
-      <w:r>
-        <w:rPr>
-          <w:rFonts w:ascii="黑体" w:eastAsia="黑体" w:hAnsi="黑体" w:cs="黑体" w:hint="eastAsia"/>
-          <w:sz w:val="21"/>
-          <w:szCs w:val="21"/>
-        </w:rPr>
-        <w:t>和4G信号的全面覆盖，但是在某些缺少基站的地方（如湖边）还是可能遇到信号断流的问题，因此系统需要</w:t>
-      </w:r>
-      <w:proofErr w:type="gramStart"/>
-      <w:r>
-        <w:rPr>
-          <w:rFonts w:ascii="黑体" w:eastAsia="黑体" w:hAnsi="黑体" w:cs="黑体" w:hint="eastAsia"/>
-          <w:sz w:val="21"/>
-          <w:szCs w:val="21"/>
-        </w:rPr>
-        <w:t>本地处理</w:t>
-      </w:r>
-      <w:proofErr w:type="gramEnd"/>
-      <w:r>
-        <w:rPr>
-          <w:rFonts w:ascii="黑体" w:eastAsia="黑体" w:hAnsi="黑体" w:cs="黑体" w:hint="eastAsia"/>
-          <w:sz w:val="21"/>
-          <w:szCs w:val="21"/>
-        </w:rPr>
-        <w:t>跑步信息的能力，即使在离线状态下依然能保证一次跑步的正常完成，重新获得网络连接之后再上传跑步信息。</w:t>
+        <w:t>学校虽然实现了Wifi和4G信号的全面覆盖，但是在某些缺少基站的地方（如湖边）还是可能遇到信号断流的问题，因此系统需要本地处理跑步信息的能力，即使在离线状态下依然能保证一次跑步的正常完成，重新获得网络连接之后再上传跑步信息。</w:t>
       </w:r>
     </w:p>
     <w:p>
@@ -5230,25 +5196,7 @@
           <w:sz w:val="21"/>
           <w:szCs w:val="21"/>
         </w:rPr>
-        <w:t>AR技术是此次软件开发的一大亮点也是一大难点，鉴于参与开发的四位同学</w:t>
-      </w:r>
-      <w:proofErr w:type="gramStart"/>
-      <w:r>
-        <w:rPr>
-          <w:rFonts w:ascii="黑体" w:eastAsia="黑体" w:hAnsi="黑体" w:cs="黑体" w:hint="eastAsia"/>
-          <w:sz w:val="21"/>
-          <w:szCs w:val="21"/>
-        </w:rPr>
-        <w:t>先前都</w:t>
-      </w:r>
-      <w:proofErr w:type="gramEnd"/>
-      <w:r>
-        <w:rPr>
-          <w:rFonts w:ascii="黑体" w:eastAsia="黑体" w:hAnsi="黑体" w:cs="黑体" w:hint="eastAsia"/>
-          <w:sz w:val="21"/>
-          <w:szCs w:val="21"/>
-        </w:rPr>
-        <w:t>无AR开发经验，此功能可能无法按时完成。假如AR开发过程遇到阻碍，我们会考虑先放掉这一功能，在日后有余力时再进行二次开发。</w:t>
+        <w:t>AR技术是此次软件开发的一大亮点也是一大难点，鉴于参与开发的四位同学先前都无AR开发经验，此功能可能无法按时完成。假如AR开发过程遇到阻碍，我们会考虑先放掉这一功能，在日后有余力时再进行二次开发。</w:t>
       </w:r>
     </w:p>
     <w:p>
@@ -5265,7 +5213,6 @@
         <w:rPr>
           <w:rFonts w:ascii="黑体" w:eastAsia="黑体" w:hAnsi="黑体" w:cs="黑体" w:hint="eastAsia"/>
         </w:rPr>
-        <w:lastRenderedPageBreak/>
         <w:t>具体需求</w:t>
       </w:r>
       <w:bookmarkEnd w:id="16"/>
@@ -5300,51 +5247,22 @@
       <w:bookmarkStart w:id="21" w:name="_Toc13215365"/>
       <w:r>
         <w:rPr>
-          <w:rFonts w:ascii="黑体" w:eastAsia="黑体" w:hAnsi="黑体" w:cs="黑体" w:hint="eastAsia"/>
-        </w:rPr>
-        <w:t xml:space="preserve">&lt;Use case </w:t>
-      </w:r>
-      <w:commentRangeStart w:id="22"/>
-      <w:r>
-        <w:rPr>
-          <w:rFonts w:ascii="黑体" w:eastAsia="黑体" w:hAnsi="黑体" w:cs="黑体" w:hint="eastAsia"/>
-        </w:rPr>
-        <w:t>图</w:t>
-      </w:r>
-      <w:commentRangeEnd w:id="22"/>
-      <w:r>
-        <w:rPr>
-          <w:rStyle w:val="af3"/>
-          <w:i w:val="0"/>
-        </w:rPr>
-        <w:commentReference w:id="22"/>
-      </w:r>
-      <w:r>
-        <w:rPr>
-          <w:rFonts w:ascii="黑体" w:eastAsia="黑体" w:hAnsi="黑体" w:cs="黑体" w:hint="eastAsia"/>
-        </w:rPr>
-        <w:t>&gt;</w:t>
-      </w:r>
-      <w:bookmarkEnd w:id="20"/>
-      <w:bookmarkEnd w:id="21"/>
-    </w:p>
-    <w:p>
-      <w:pPr>
-        <w:pStyle w:val="a5"/>
-        <w:ind w:left="0"/>
-        <w:rPr>
-          <w:rFonts w:ascii="黑体" w:eastAsia="黑体" w:hAnsi="黑体" w:cs="黑体"/>
-        </w:rPr>
-      </w:pPr>
-      <w:r>
-        <w:rPr>
-          <w:noProof/>
-        </w:rPr>
+          <w:noProof/>
+        </w:rPr>
+        <w:lastRenderedPageBreak/>
         <w:drawing>
-          <wp:inline distT="0" distB="0" distL="0" distR="0" wp14:anchorId="103742C1" wp14:editId="330892D9">
-            <wp:extent cx="5943600" cy="4733290"/>
-            <wp:effectExtent l="0" t="0" r="0" b="0"/>
-            <wp:docPr id="1" name="图片 1"/>
+          <wp:anchor distT="0" distB="0" distL="114300" distR="114300" simplePos="0" relativeHeight="251658752" behindDoc="0" locked="0" layoutInCell="1" allowOverlap="1" wp14:anchorId="2C107C1E" wp14:editId="5A027A08">
+            <wp:simplePos x="0" y="0"/>
+            <wp:positionH relativeFrom="column">
+              <wp:posOffset>0</wp:posOffset>
+            </wp:positionH>
+            <wp:positionV relativeFrom="paragraph">
+              <wp:posOffset>347980</wp:posOffset>
+            </wp:positionV>
+            <wp:extent cx="5943600" cy="4335780"/>
+            <wp:effectExtent l="0" t="0" r="0" b="7620"/>
+            <wp:wrapTopAndBottom/>
+            <wp:docPr id="2" name="图片 2"/>
             <wp:cNvGraphicFramePr>
               <a:graphicFrameLocks xmlns:a="http://schemas.openxmlformats.org/drawingml/2006/main" noChangeAspect="1"/>
             </wp:cNvGraphicFramePr>
@@ -5352,36 +5270,93 @@
               <a:graphicData uri="http://schemas.openxmlformats.org/drawingml/2006/picture">
                 <pic:pic xmlns:pic="http://schemas.openxmlformats.org/drawingml/2006/picture">
                   <pic:nvPicPr>
-                    <pic:cNvPr id="1" name=""/>
-                    <pic:cNvPicPr/>
+                    <pic:cNvPr id="0" name="图片 1"/>
+                    <pic:cNvPicPr>
+                      <a:picLocks noChangeAspect="1" noChangeArrowheads="1"/>
+                    </pic:cNvPicPr>
                   </pic:nvPicPr>
                   <pic:blipFill>
-                    <a:blip r:embed="rId12"/>
+                    <a:blip r:embed="rId9">
+                      <a:extLst>
+                        <a:ext uri="{28A0092B-C50C-407E-A947-70E740481C1C}">
+                          <a14:useLocalDpi xmlns:a14="http://schemas.microsoft.com/office/drawing/2010/main" val="0"/>
+                        </a:ext>
+                      </a:extLst>
+                    </a:blip>
+                    <a:srcRect/>
                     <a:stretch>
                       <a:fillRect/>
                     </a:stretch>
                   </pic:blipFill>
-                  <pic:spPr>
+                  <pic:spPr bwMode="auto">
                     <a:xfrm>
                       <a:off x="0" y="0"/>
-                      <a:ext cx="5943600" cy="4733290"/>
+                      <a:ext cx="5943600" cy="4335780"/>
                     </a:xfrm>
                     <a:prstGeom prst="rect">
                       <a:avLst/>
                     </a:prstGeom>
+                    <a:noFill/>
+                    <a:ln>
+                      <a:noFill/>
+                    </a:ln>
                   </pic:spPr>
                 </pic:pic>
               </a:graphicData>
             </a:graphic>
-          </wp:inline>
+            <wp14:sizeRelH relativeFrom="page">
+              <wp14:pctWidth>0</wp14:pctWidth>
+            </wp14:sizeRelH>
+            <wp14:sizeRelV relativeFrom="page">
+              <wp14:pctHeight>0</wp14:pctHeight>
+            </wp14:sizeRelV>
+          </wp:anchor>
         </w:drawing>
       </w:r>
+      <w:r>
+        <w:rPr>
+          <w:rFonts w:ascii="黑体" w:eastAsia="黑体" w:hAnsi="黑体" w:cs="黑体" w:hint="eastAsia"/>
+        </w:rPr>
+        <w:t xml:space="preserve">&lt;Use case </w:t>
+      </w:r>
+      <w:commentRangeStart w:id="22"/>
+      <w:r>
+        <w:rPr>
+          <w:rFonts w:ascii="黑体" w:eastAsia="黑体" w:hAnsi="黑体" w:cs="黑体" w:hint="eastAsia"/>
+        </w:rPr>
+        <w:t>图</w:t>
+      </w:r>
+      <w:commentRangeEnd w:id="22"/>
+      <w:r>
+        <w:rPr>
+          <w:rStyle w:val="af3"/>
+          <w:i w:val="0"/>
+        </w:rPr>
+        <w:commentReference w:id="22"/>
+      </w:r>
+      <w:r>
+        <w:rPr>
+          <w:rFonts w:ascii="黑体" w:eastAsia="黑体" w:hAnsi="黑体" w:cs="黑体" w:hint="eastAsia"/>
+        </w:rPr>
+        <w:t>&gt;</w:t>
+      </w:r>
+      <w:bookmarkEnd w:id="20"/>
+      <w:bookmarkEnd w:id="21"/>
     </w:p>
     <w:p>
       <w:pPr>
         <w:pStyle w:val="a5"/>
+        <w:ind w:left="0"/>
         <w:rPr>
           <w:rFonts w:ascii="黑体" w:eastAsia="黑体" w:hAnsi="黑体" w:cs="黑体"/>
+        </w:rPr>
+      </w:pPr>
+    </w:p>
+    <w:p>
+      <w:pPr>
+        <w:pStyle w:val="a5"/>
+        <w:rPr>
+          <w:rFonts w:ascii="黑体" w:eastAsia="黑体" w:hAnsi="黑体" w:cs="黑体"/>
           <w:sz w:val="21"/>
           <w:szCs w:val="21"/>
         </w:rPr>
@@ -5410,43 +5385,7 @@
           <w:sz w:val="21"/>
           <w:szCs w:val="21"/>
         </w:rPr>
-        <w:t>·用户的</w:t>
-      </w:r>
-      <w:proofErr w:type="spellStart"/>
-      <w:r>
-        <w:rPr>
-          <w:rFonts w:ascii="黑体" w:eastAsia="黑体" w:hAnsi="黑体" w:cs="黑体" w:hint="eastAsia"/>
-          <w:sz w:val="21"/>
-          <w:szCs w:val="21"/>
-        </w:rPr>
-        <w:t>usecase</w:t>
-      </w:r>
-      <w:proofErr w:type="spellEnd"/>
-      <w:r>
-        <w:rPr>
-          <w:rFonts w:ascii="黑体" w:eastAsia="黑体" w:hAnsi="黑体" w:cs="黑体" w:hint="eastAsia"/>
-          <w:sz w:val="21"/>
-          <w:szCs w:val="21"/>
-        </w:rPr>
-        <w:t>包括跑步、查看附近用户、宠物对战、查看好友信息，这四个用例都依赖于登录，</w:t>
-      </w:r>
-      <w:proofErr w:type="spellStart"/>
-      <w:r>
-        <w:rPr>
-          <w:rFonts w:ascii="黑体" w:eastAsia="黑体" w:hAnsi="黑体" w:cs="黑体" w:hint="eastAsia"/>
-          <w:sz w:val="21"/>
-          <w:szCs w:val="21"/>
-        </w:rPr>
-        <w:t>usecase</w:t>
-      </w:r>
-      <w:proofErr w:type="spellEnd"/>
-      <w:r>
-        <w:rPr>
-          <w:rFonts w:ascii="黑体" w:eastAsia="黑体" w:hAnsi="黑体" w:cs="黑体" w:hint="eastAsia"/>
-          <w:sz w:val="21"/>
-          <w:szCs w:val="21"/>
-        </w:rPr>
-        <w:t>“跑步”包含了“捕捉精灵”，因为捕捉精灵发生在跑步过程中</w:t>
+        <w:t>·用户的usecase包括跑步、查看附近用户、宠物对战、查看好友信息，这四个用例都依赖于登录，usecase“跑步”包含了“捕捉精灵”，因为捕捉精灵发生在跑步过程中</w:t>
       </w:r>
     </w:p>
     <w:p>
@@ -5680,7 +5619,6 @@
                 <w:sz w:val="21"/>
                 <w:szCs w:val="21"/>
               </w:rPr>
-              <w:lastRenderedPageBreak/>
               <w:t>前置条件</w:t>
             </w:r>
           </w:p>
@@ -5731,7 +5669,16 @@
                 <w:sz w:val="21"/>
                 <w:szCs w:val="21"/>
               </w:rPr>
-              <w:t>后置条件</w:t>
+              <w:t>后置条</w:t>
+            </w:r>
+            <w:r>
+              <w:rPr>
+                <w:rFonts w:ascii="黑体" w:eastAsia="黑体" w:hAnsi="黑体" w:cs="黑体" w:hint="eastAsia"/>
+                <w:sz w:val="21"/>
+                <w:szCs w:val="21"/>
+              </w:rPr>
+              <w:lastRenderedPageBreak/>
+              <w:t>件</w:t>
             </w:r>
           </w:p>
         </w:tc>
@@ -5755,6 +5702,7 @@
                 <w:sz w:val="21"/>
                 <w:szCs w:val="21"/>
               </w:rPr>
+              <w:lastRenderedPageBreak/>
               <w:t>用户跳转至宠物界面</w:t>
             </w:r>
           </w:p>
@@ -5888,25 +5836,7 @@
                 <w:sz w:val="21"/>
                 <w:szCs w:val="21"/>
               </w:rPr>
-              <w:t>用户</w:t>
-            </w:r>
-            <w:proofErr w:type="gramStart"/>
-            <w:r>
-              <w:rPr>
-                <w:rFonts w:ascii="黑体" w:eastAsia="黑体" w:hAnsi="黑体" w:cs="黑体" w:hint="eastAsia"/>
-                <w:sz w:val="21"/>
-                <w:szCs w:val="21"/>
-              </w:rPr>
-              <w:t>点击只</w:t>
-            </w:r>
-            <w:proofErr w:type="gramEnd"/>
-            <w:r>
-              <w:rPr>
-                <w:rFonts w:ascii="黑体" w:eastAsia="黑体" w:hAnsi="黑体" w:cs="黑体" w:hint="eastAsia"/>
-                <w:sz w:val="21"/>
-                <w:szCs w:val="21"/>
-              </w:rPr>
-              <w:t>看已拥有,隐藏未拥有的宠物</w:t>
+              <w:t>用户点击只看已拥有,隐藏未拥有的宠物</w:t>
             </w:r>
           </w:p>
           <w:p>
@@ -6579,16 +6509,7 @@
                 <w:sz w:val="21"/>
                 <w:szCs w:val="21"/>
               </w:rPr>
-              <w:t>用例名</w:t>
-            </w:r>
-            <w:r>
-              <w:rPr>
-                <w:rFonts w:ascii="黑体" w:eastAsia="黑体" w:hAnsi="黑体" w:cs="黑体" w:hint="eastAsia"/>
-                <w:sz w:val="21"/>
-                <w:szCs w:val="21"/>
-              </w:rPr>
-              <w:lastRenderedPageBreak/>
-              <w:t>称</w:t>
+              <w:t>用例名称</w:t>
             </w:r>
           </w:p>
         </w:tc>
@@ -6612,7 +6533,6 @@
                 <w:sz w:val="21"/>
                 <w:szCs w:val="21"/>
               </w:rPr>
-              <w:lastRenderedPageBreak/>
               <w:t>添加好友</w:t>
             </w:r>
           </w:p>
@@ -6689,6 +6609,7 @@
                 <w:sz w:val="21"/>
                 <w:szCs w:val="21"/>
               </w:rPr>
+              <w:lastRenderedPageBreak/>
               <w:t>主参与者</w:t>
             </w:r>
           </w:p>
@@ -7491,7 +7412,6 @@
                 <w:sz w:val="21"/>
                 <w:szCs w:val="21"/>
               </w:rPr>
-              <w:lastRenderedPageBreak/>
               <w:t>选择消耗品训练,消耗消耗品,宠物经验状态改变</w:t>
             </w:r>
           </w:p>
@@ -7518,7 +7438,6 @@
                 <w:sz w:val="21"/>
                 <w:szCs w:val="21"/>
               </w:rPr>
-              <w:lastRenderedPageBreak/>
               <w:t>备注</w:t>
             </w:r>
           </w:p>
@@ -7571,6 +7490,7 @@
         <w:rPr>
           <w:rFonts w:ascii="黑体" w:eastAsia="黑体" w:hAnsi="黑体" w:cs="黑体" w:hint="eastAsia"/>
         </w:rPr>
+        <w:lastRenderedPageBreak/>
         <w:t>&lt;Use case 跑步 规约&gt;</w:t>
       </w:r>
       <w:bookmarkEnd w:id="27"/>
@@ -8341,16 +8261,7 @@
                 <w:sz w:val="21"/>
                 <w:szCs w:val="21"/>
               </w:rPr>
-              <w:t>后置条</w:t>
-            </w:r>
-            <w:r>
-              <w:rPr>
-                <w:rFonts w:ascii="黑体" w:eastAsia="黑体" w:hAnsi="黑体" w:cs="黑体" w:hint="eastAsia"/>
-                <w:sz w:val="21"/>
-                <w:szCs w:val="21"/>
-              </w:rPr>
-              <w:lastRenderedPageBreak/>
-              <w:t>件</w:t>
+              <w:t>后置条件</w:t>
             </w:r>
           </w:p>
         </w:tc>
@@ -8374,7 +8285,6 @@
                 <w:sz w:val="21"/>
                 <w:szCs w:val="21"/>
               </w:rPr>
-              <w:lastRenderedPageBreak/>
               <w:t>本地存储精灵信息，在跑步结束后上传</w:t>
             </w:r>
           </w:p>
@@ -8446,6 +8356,7 @@
                 <w:sz w:val="21"/>
                 <w:szCs w:val="21"/>
               </w:rPr>
+              <w:lastRenderedPageBreak/>
               <w:t>对准精灵扔出精灵球</w:t>
             </w:r>
           </w:p>
@@ -8517,6 +8428,7 @@
                 <w:sz w:val="21"/>
                 <w:szCs w:val="21"/>
               </w:rPr>
+              <w:lastRenderedPageBreak/>
               <w:t>候选事件流程：</w:t>
             </w:r>
           </w:p>
@@ -9277,6 +9189,7 @@
                 <w:sz w:val="21"/>
                 <w:szCs w:val="21"/>
               </w:rPr>
+              <w:lastRenderedPageBreak/>
               <w:t>用例描述</w:t>
             </w:r>
           </w:p>
@@ -10034,25 +9947,7 @@
                 <w:sz w:val="21"/>
                 <w:szCs w:val="21"/>
               </w:rPr>
-              <w:t>上</w:t>
-            </w:r>
-            <w:proofErr w:type="gramStart"/>
-            <w:r>
-              <w:rPr>
-                <w:rFonts w:ascii="黑体" w:eastAsia="黑体" w:hAnsi="黑体" w:cs="黑体" w:hint="eastAsia"/>
-                <w:sz w:val="21"/>
-                <w:szCs w:val="21"/>
-              </w:rPr>
-              <w:t>传用户</w:t>
-            </w:r>
-            <w:proofErr w:type="gramEnd"/>
-            <w:r>
-              <w:rPr>
-                <w:rFonts w:ascii="黑体" w:eastAsia="黑体" w:hAnsi="黑体" w:cs="黑体" w:hint="eastAsia"/>
-                <w:sz w:val="21"/>
-                <w:szCs w:val="21"/>
-              </w:rPr>
-              <w:t>地址至服务器，服务器回传附近用户信息</w:t>
+              <w:t>上传用户地址至服务器，服务器回传附近用户信息</w:t>
             </w:r>
           </w:p>
           <w:p>
@@ -10074,7 +9969,6 @@
                 <w:sz w:val="21"/>
                 <w:szCs w:val="21"/>
               </w:rPr>
-              <w:lastRenderedPageBreak/>
               <w:t>查看用户信息</w:t>
             </w:r>
           </w:p>
@@ -10102,7 +9996,6 @@
                 <w:sz w:val="21"/>
                 <w:szCs w:val="21"/>
               </w:rPr>
-              <w:lastRenderedPageBreak/>
               <w:t>候选事件流程：</w:t>
             </w:r>
           </w:p>
@@ -10148,6 +10041,7 @@
                 <w:sz w:val="21"/>
                 <w:szCs w:val="21"/>
               </w:rPr>
+              <w:lastRenderedPageBreak/>
               <w:t>备注</w:t>
             </w:r>
           </w:p>
@@ -10987,7 +10881,6 @@
                 <w:sz w:val="21"/>
                 <w:szCs w:val="21"/>
               </w:rPr>
-              <w:lastRenderedPageBreak/>
               <w:t>基本事件流程：</w:t>
             </w:r>
           </w:p>
@@ -11054,6 +10947,7 @@
                 <w:sz w:val="21"/>
                 <w:szCs w:val="21"/>
               </w:rPr>
+              <w:lastRenderedPageBreak/>
               <w:t>切换至查看宠物信息，app显示好友的宠物和等级</w:t>
             </w:r>
           </w:p>
@@ -11103,6 +10997,7 @@
                 <w:sz w:val="21"/>
                 <w:szCs w:val="21"/>
               </w:rPr>
+              <w:lastRenderedPageBreak/>
               <w:t>候选事件流程：</w:t>
             </w:r>
           </w:p>
@@ -11141,25 +11036,7 @@
                 <w:sz w:val="21"/>
                 <w:szCs w:val="21"/>
               </w:rPr>
-              <w:t>4.1</w:t>
-            </w:r>
-            <w:proofErr w:type="gramStart"/>
-            <w:r>
-              <w:rPr>
-                <w:rFonts w:ascii="黑体" w:eastAsia="黑体" w:hAnsi="黑体" w:cs="黑体" w:hint="eastAsia"/>
-                <w:sz w:val="21"/>
-                <w:szCs w:val="21"/>
-              </w:rPr>
-              <w:t>不</w:t>
-            </w:r>
-            <w:proofErr w:type="gramEnd"/>
-            <w:r>
-              <w:rPr>
-                <w:rFonts w:ascii="黑体" w:eastAsia="黑体" w:hAnsi="黑体" w:cs="黑体" w:hint="eastAsia"/>
-                <w:sz w:val="21"/>
-                <w:szCs w:val="21"/>
-              </w:rPr>
-              <w:t>点击“退出查看”，系统一直停留在好友信息上</w:t>
+              <w:t>4.1不点击“退出查看”，系统一直停留在好友信息上</w:t>
             </w:r>
           </w:p>
         </w:tc>
@@ -11934,7 +11811,6 @@
                 <w:sz w:val="21"/>
                 <w:szCs w:val="21"/>
               </w:rPr>
-              <w:lastRenderedPageBreak/>
               <w:t>前置条件</w:t>
             </w:r>
           </w:p>
@@ -12052,6 +11928,7 @@
                 <w:sz w:val="21"/>
                 <w:szCs w:val="21"/>
               </w:rPr>
+              <w:lastRenderedPageBreak/>
               <w:t>基本事件流程：</w:t>
             </w:r>
           </w:p>
@@ -12090,23 +11967,13 @@
                 <w:szCs w:val="21"/>
               </w:rPr>
             </w:pPr>
-            <w:proofErr w:type="gramStart"/>
-            <w:r>
-              <w:rPr>
-                <w:rFonts w:ascii="黑体" w:eastAsia="黑体" w:hAnsi="黑体" w:cs="黑体" w:hint="eastAsia"/>
-                <w:sz w:val="21"/>
-                <w:szCs w:val="21"/>
-              </w:rPr>
-              <w:t>更改总</w:t>
-            </w:r>
-            <w:proofErr w:type="gramEnd"/>
-            <w:r>
-              <w:rPr>
-                <w:rFonts w:ascii="黑体" w:eastAsia="黑体" w:hAnsi="黑体" w:cs="黑体" w:hint="eastAsia"/>
-                <w:sz w:val="21"/>
-                <w:szCs w:val="21"/>
-              </w:rPr>
-              <w:t>里程、合法速度、必经点位、路线范围</w:t>
+            <w:r>
+              <w:rPr>
+                <w:rFonts w:ascii="黑体" w:eastAsia="黑体" w:hAnsi="黑体" w:cs="黑体" w:hint="eastAsia"/>
+                <w:sz w:val="21"/>
+                <w:szCs w:val="21"/>
+              </w:rPr>
+              <w:t>更改总里程、合法速度、必经点位、路线范围</w:t>
             </w:r>
           </w:p>
           <w:p>
@@ -12864,7 +12731,6 @@
           <w:rFonts w:ascii="黑体" w:eastAsia="黑体" w:hAnsi="黑体" w:hint="eastAsia"/>
           <w:szCs w:val="21"/>
         </w:rPr>
-        <w:lastRenderedPageBreak/>
         <w:t>管理员通过浏览器访问图形化界面, 80%管理员通过30分钟的培训后，能够掌握该产品的基本功能</w:t>
       </w:r>
     </w:p>
@@ -12889,6 +12755,7 @@
         <w:rPr>
           <w:rFonts w:ascii="黑体" w:eastAsia="黑体" w:hAnsi="黑体" w:cs="黑体" w:hint="eastAsia"/>
         </w:rPr>
+        <w:lastRenderedPageBreak/>
         <w:t>可靠性</w:t>
       </w:r>
       <w:bookmarkEnd w:id="42"/>
@@ -12950,133 +12817,150 @@
           <w:rFonts w:ascii="黑体" w:eastAsia="黑体" w:hAnsi="黑体" w:hint="eastAsia"/>
           <w:szCs w:val="21"/>
         </w:rPr>
-        <w:t>在服务器</w:t>
-      </w:r>
-      <w:proofErr w:type="gramStart"/>
+        <w:t>在服务器端提供数据备份功</w:t>
+      </w:r>
+    </w:p>
+    <w:p>
+      <w:pPr>
+        <w:pStyle w:val="a5"/>
+        <w:rPr>
+          <w:rFonts w:ascii="黑体" w:eastAsia="黑体" w:hAnsi="黑体"/>
+        </w:rPr>
+      </w:pPr>
+      <w:r>
+        <w:rPr>
+          <w:rFonts w:ascii="黑体" w:eastAsia="黑体" w:hAnsi="黑体"/>
+          <w:szCs w:val="21"/>
+        </w:rPr>
+        <w:t>在网络环境差的条件下</w:t>
+      </w:r>
       <w:r>
         <w:rPr>
           <w:rFonts w:ascii="黑体" w:eastAsia="黑体" w:hAnsi="黑体" w:hint="eastAsia"/>
           <w:szCs w:val="21"/>
         </w:rPr>
-        <w:t>端提供</w:t>
-      </w:r>
-      <w:proofErr w:type="gramEnd"/>
+        <w:t>（用户在跑步过程中中断网络连接），能在结束后数据同步，记录跑步过程</w:t>
+      </w:r>
+    </w:p>
+    <w:p>
+      <w:pPr>
+        <w:pStyle w:val="a5"/>
+        <w:rPr>
+          <w:rFonts w:ascii="黑体" w:eastAsia="黑体" w:hAnsi="黑体"/>
+        </w:rPr>
+      </w:pPr>
+      <w:r>
+        <w:rPr>
+          <w:rFonts w:ascii="黑体" w:eastAsia="黑体" w:hAnsi="黑体" w:hint="eastAsia"/>
+        </w:rPr>
+        <w:t>系统的GPS定位应精确到10米</w:t>
+      </w:r>
+    </w:p>
+    <w:p>
+      <w:pPr>
+        <w:pStyle w:val="a5"/>
+        <w:rPr>
+          <w:rFonts w:ascii="黑体" w:eastAsia="黑体" w:hAnsi="黑体"/>
+        </w:rPr>
+      </w:pPr>
+      <w:r>
+        <w:rPr>
+          <w:rFonts w:ascii="黑体" w:eastAsia="黑体" w:hAnsi="黑体" w:hint="eastAsia"/>
+        </w:rPr>
+        <w:t>最高错误或缺陷率:每千行代码错误容忍率为1%</w:t>
+      </w:r>
+    </w:p>
+    <w:p>
+      <w:pPr>
+        <w:pStyle w:val="a5"/>
+        <w:rPr>
+          <w:rFonts w:ascii="黑体" w:eastAsia="黑体" w:hAnsi="黑体"/>
+        </w:rPr>
+      </w:pPr>
+      <w:r>
+        <w:rPr>
+          <w:rFonts w:ascii="黑体" w:eastAsia="黑体" w:hAnsi="黑体" w:hint="eastAsia"/>
+        </w:rPr>
+        <w:t>错误或缺陷率:小错误容忍度为10个且至少在最近3次更新中修复,大错误容忍度为1个且必须在下次更新前修复,严重错误(用户数据丢失,系统无法启动,部分功能完全损坏等)容忍度为0个.</w:t>
+      </w:r>
+    </w:p>
+    <w:p>
+      <w:pPr>
+        <w:pStyle w:val="a5"/>
+        <w:rPr>
+          <w:rFonts w:ascii="黑体" w:eastAsia="黑体" w:hAnsi="黑体"/>
+        </w:rPr>
+      </w:pPr>
+      <w:r>
+        <w:rPr>
+          <w:rFonts w:ascii="黑体" w:eastAsia="黑体" w:hAnsi="黑体" w:hint="eastAsia"/>
+        </w:rPr>
+        <w:t>用户注册以及登录信息加密传输</w:t>
+      </w:r>
+    </w:p>
+    <w:p>
+      <w:pPr>
+        <w:pStyle w:val="a5"/>
+        <w:rPr>
+          <w:rFonts w:ascii="黑体" w:eastAsia="黑体" w:hAnsi="黑体"/>
+        </w:rPr>
+      </w:pPr>
+      <w:r>
+        <w:rPr>
+          <w:rFonts w:ascii="黑体" w:eastAsia="黑体" w:hAnsi="黑体" w:hint="eastAsia"/>
+        </w:rPr>
+        <w:t>管理员登陆服务器后端加密</w:t>
+      </w:r>
+    </w:p>
+    <w:p>
+      <w:pPr>
+        <w:pStyle w:val="2"/>
+        <w:rPr>
+          <w:rFonts w:ascii="黑体" w:eastAsia="黑体" w:hAnsi="黑体" w:cs="黑体"/>
+        </w:rPr>
+      </w:pPr>
+      <w:bookmarkStart w:id="45" w:name="_Toc13215382"/>
+      <w:r>
+        <w:rPr>
+          <w:rFonts w:ascii="黑体" w:eastAsia="黑体" w:hAnsi="黑体" w:cs="黑体" w:hint="eastAsia"/>
+        </w:rPr>
+        <w:t>性能</w:t>
+      </w:r>
+      <w:bookmarkEnd w:id="44"/>
+      <w:bookmarkEnd w:id="45"/>
+    </w:p>
+    <w:p>
+      <w:pPr>
+        <w:pStyle w:val="a5"/>
+        <w:rPr>
+          <w:rFonts w:ascii="黑体" w:eastAsia="黑体" w:hAnsi="黑体"/>
+          <w:szCs w:val="21"/>
+        </w:rPr>
+      </w:pPr>
+      <w:bookmarkStart w:id="46" w:name="_Toc498836239"/>
       <w:r>
         <w:rPr>
           <w:rFonts w:ascii="黑体" w:eastAsia="黑体" w:hAnsi="黑体" w:hint="eastAsia"/>
           <w:szCs w:val="21"/>
         </w:rPr>
-        <w:t>数据备份功</w:t>
+        <w:t>服务器后端采用负载均衡设计，能承受500个用户同时访问的流量</w:t>
       </w:r>
     </w:p>
     <w:p>
       <w:pPr>
         <w:pStyle w:val="a5"/>
-        <w:rPr>
-          <w:rFonts w:ascii="黑体" w:eastAsia="黑体" w:hAnsi="黑体"/>
-        </w:rPr>
-      </w:pPr>
-      <w:r>
         <w:rPr>
           <w:rFonts w:ascii="黑体" w:eastAsia="黑体" w:hAnsi="黑体"/>
           <w:szCs w:val="21"/>
         </w:rPr>
-        <w:t>在网络环境差的条件下</w:t>
-      </w:r>
+      </w:pPr>
       <w:r>
         <w:rPr>
           <w:rFonts w:ascii="黑体" w:eastAsia="黑体" w:hAnsi="黑体" w:hint="eastAsia"/>
           <w:szCs w:val="21"/>
         </w:rPr>
-        <w:t>（用户在跑步过程中中断网络连接），能在结束后数据同步，记录跑步过程</w:t>
-      </w:r>
-    </w:p>
-    <w:p>
-      <w:pPr>
-        <w:pStyle w:val="a5"/>
-        <w:rPr>
-          <w:rFonts w:ascii="黑体" w:eastAsia="黑体" w:hAnsi="黑体"/>
-        </w:rPr>
-      </w:pPr>
-      <w:r>
-        <w:rPr>
-          <w:rFonts w:ascii="黑体" w:eastAsia="黑体" w:hAnsi="黑体" w:hint="eastAsia"/>
-        </w:rPr>
-        <w:t>系统的GPS定位应精确到10米</w:t>
-      </w:r>
-    </w:p>
-    <w:p>
-      <w:pPr>
-        <w:pStyle w:val="a5"/>
-        <w:rPr>
-          <w:rFonts w:ascii="黑体" w:eastAsia="黑体" w:hAnsi="黑体"/>
-        </w:rPr>
-      </w:pPr>
-      <w:r>
-        <w:rPr>
-          <w:rFonts w:ascii="黑体" w:eastAsia="黑体" w:hAnsi="黑体" w:hint="eastAsia"/>
-        </w:rPr>
-        <w:t>最高错误或缺陷率:每千行代码错误容忍率为1%</w:t>
-      </w:r>
-    </w:p>
-    <w:p>
-      <w:pPr>
-        <w:pStyle w:val="a5"/>
-        <w:rPr>
-          <w:rFonts w:ascii="黑体" w:eastAsia="黑体" w:hAnsi="黑体"/>
-        </w:rPr>
-      </w:pPr>
-      <w:r>
-        <w:rPr>
-          <w:rFonts w:ascii="黑体" w:eastAsia="黑体" w:hAnsi="黑体" w:hint="eastAsia"/>
-        </w:rPr>
-        <w:t>错误或缺陷率:小错误容忍度为10个且至少在最近3次更新中修复,大错误容忍度为1个且必须在下次更新前修复,严重错误(用户数据丢失,系统无法启动,部分功能完全损坏等)容忍度为0个.</w:t>
-      </w:r>
-    </w:p>
-    <w:p>
-      <w:pPr>
-        <w:pStyle w:val="a5"/>
-        <w:rPr>
-          <w:rFonts w:ascii="黑体" w:eastAsia="黑体" w:hAnsi="黑体"/>
-        </w:rPr>
-      </w:pPr>
-      <w:r>
-        <w:rPr>
-          <w:rFonts w:ascii="黑体" w:eastAsia="黑体" w:hAnsi="黑体" w:hint="eastAsia"/>
-        </w:rPr>
-        <w:t>用户注册以及登录信息加密传输</w:t>
-      </w:r>
-    </w:p>
-    <w:p>
-      <w:pPr>
-        <w:pStyle w:val="a5"/>
-        <w:rPr>
-          <w:rFonts w:ascii="黑体" w:eastAsia="黑体" w:hAnsi="黑体"/>
-        </w:rPr>
-      </w:pPr>
-      <w:r>
-        <w:rPr>
-          <w:rFonts w:ascii="黑体" w:eastAsia="黑体" w:hAnsi="黑体" w:hint="eastAsia"/>
-        </w:rPr>
-        <w:t>管理员登陆服务器后端加密</w:t>
-      </w:r>
-    </w:p>
-    <w:p>
-      <w:pPr>
-        <w:pStyle w:val="2"/>
-        <w:rPr>
-          <w:rFonts w:ascii="黑体" w:eastAsia="黑体" w:hAnsi="黑体" w:cs="黑体"/>
-        </w:rPr>
-      </w:pPr>
-      <w:bookmarkStart w:id="45" w:name="_Toc13215382"/>
-      <w:r>
-        <w:rPr>
-          <w:rFonts w:ascii="黑体" w:eastAsia="黑体" w:hAnsi="黑体" w:cs="黑体" w:hint="eastAsia"/>
-        </w:rPr>
-        <w:t>性能</w:t>
-      </w:r>
-      <w:bookmarkEnd w:id="44"/>
-      <w:bookmarkEnd w:id="45"/>
+        <w:t>每秒可处理1000个事务</w:t>
+      </w:r>
     </w:p>
     <w:p>
       <w:pPr>
@@ -13086,18 +12970,26 @@
           <w:szCs w:val="21"/>
         </w:rPr>
       </w:pPr>
-      <w:bookmarkStart w:id="46" w:name="_Toc498836239"/>
+    </w:p>
+    <w:p>
+      <w:pPr>
+        <w:ind w:left="720"/>
+        <w:rPr>
+          <w:rFonts w:ascii="黑体" w:eastAsia="黑体" w:hAnsi="黑体"/>
+        </w:rPr>
+      </w:pPr>
+      <w:bookmarkStart w:id="47" w:name="_Hlk10059741"/>
       <w:r>
         <w:rPr>
           <w:rFonts w:ascii="黑体" w:eastAsia="黑体" w:hAnsi="黑体" w:hint="eastAsia"/>
           <w:szCs w:val="21"/>
         </w:rPr>
-        <w:t>服务器后端采用负载均衡设计，能承受500个用户同时访问的流量</w:t>
-      </w:r>
-    </w:p>
-    <w:p>
-      <w:pPr>
-        <w:pStyle w:val="a5"/>
+        <w:t>响应时间:</w:t>
+      </w:r>
+    </w:p>
+    <w:p>
+      <w:pPr>
+        <w:ind w:left="1080"/>
         <w:rPr>
           <w:rFonts w:ascii="黑体" w:eastAsia="黑体" w:hAnsi="黑体"/>
           <w:szCs w:val="21"/>
@@ -13108,61 +13000,20 @@
           <w:rFonts w:ascii="黑体" w:eastAsia="黑体" w:hAnsi="黑体" w:hint="eastAsia"/>
           <w:szCs w:val="21"/>
         </w:rPr>
-        <w:t>每秒可处理1000个事务</w:t>
-      </w:r>
-    </w:p>
-    <w:p>
-      <w:pPr>
-        <w:pStyle w:val="a5"/>
+        <w:t>登录:</w:t>
+      </w:r>
+      <w:r>
         <w:rPr>
           <w:rFonts w:ascii="黑体" w:eastAsia="黑体" w:hAnsi="黑体"/>
           <w:szCs w:val="21"/>
         </w:rPr>
-      </w:pPr>
-    </w:p>
-    <w:p>
-      <w:pPr>
-        <w:ind w:left="720"/>
-        <w:rPr>
-          <w:rFonts w:ascii="黑体" w:eastAsia="黑体" w:hAnsi="黑体"/>
-        </w:rPr>
-      </w:pPr>
-      <w:bookmarkStart w:id="47" w:name="_Hlk10059741"/>
+        <w:t xml:space="preserve"> </w:t>
+      </w:r>
       <w:r>
         <w:rPr>
           <w:rFonts w:ascii="黑体" w:eastAsia="黑体" w:hAnsi="黑体" w:hint="eastAsia"/>
           <w:szCs w:val="21"/>
         </w:rPr>
-        <w:t>响应时间:</w:t>
-      </w:r>
-    </w:p>
-    <w:p>
-      <w:pPr>
-        <w:ind w:left="1080"/>
-        <w:rPr>
-          <w:rFonts w:ascii="黑体" w:eastAsia="黑体" w:hAnsi="黑体"/>
-          <w:szCs w:val="21"/>
-        </w:rPr>
-      </w:pPr>
-      <w:r>
-        <w:rPr>
-          <w:rFonts w:ascii="黑体" w:eastAsia="黑体" w:hAnsi="黑体" w:hint="eastAsia"/>
-          <w:szCs w:val="21"/>
-        </w:rPr>
-        <w:t>登录:</w:t>
-      </w:r>
-      <w:r>
-        <w:rPr>
-          <w:rFonts w:ascii="黑体" w:eastAsia="黑体" w:hAnsi="黑体"/>
-          <w:szCs w:val="21"/>
-        </w:rPr>
-        <w:t xml:space="preserve"> </w:t>
-      </w:r>
-      <w:r>
-        <w:rPr>
-          <w:rFonts w:ascii="黑体" w:eastAsia="黑体" w:hAnsi="黑体" w:hint="eastAsia"/>
-          <w:szCs w:val="21"/>
-        </w:rPr>
         <w:t>平均1秒 最长3秒</w:t>
       </w:r>
     </w:p>
@@ -13558,7 +13409,6 @@
         <w:rPr>
           <w:rFonts w:ascii="黑体" w:eastAsia="黑体" w:hAnsi="黑体" w:cs="黑体" w:hint="eastAsia"/>
         </w:rPr>
-        <w:lastRenderedPageBreak/>
         <w:t>设计约束</w:t>
       </w:r>
       <w:bookmarkEnd w:id="49"/>
@@ -13614,6 +13464,7 @@
           <w:rFonts w:ascii="黑体" w:eastAsia="黑体" w:hAnsi="黑体"/>
           <w:color w:val="000000"/>
         </w:rPr>
+        <w:lastRenderedPageBreak/>
         <w:t>Visio</w:t>
       </w:r>
     </w:p>
@@ -13928,21 +13779,42 @@
         </w:rPr>
         <w:t>：</w:t>
       </w:r>
-      <w:proofErr w:type="spellStart"/>
       <w:r>
         <w:rPr>
           <w:rFonts w:ascii="黑体" w:eastAsia="黑体" w:hAnsi="黑体" w:hint="eastAsia"/>
           <w:color w:val="000000"/>
         </w:rPr>
-        <w:t>Mybatis</w:t>
-      </w:r>
-      <w:proofErr w:type="spellEnd"/>
+        <w:t>Mybatis/hibernate</w:t>
+      </w:r>
+    </w:p>
+    <w:p>
+      <w:pPr>
+        <w:pStyle w:val="a5"/>
+        <w:rPr>
+          <w:rFonts w:ascii="黑体" w:eastAsia="黑体" w:hAnsi="黑体"/>
+          <w:color w:val="000000"/>
+        </w:rPr>
+      </w:pPr>
       <w:r>
         <w:rPr>
           <w:rFonts w:ascii="黑体" w:eastAsia="黑体" w:hAnsi="黑体" w:hint="eastAsia"/>
           <w:color w:val="000000"/>
         </w:rPr>
-        <w:t>/hibernate</w:t>
+        <w:t>Gateway</w:t>
+      </w:r>
+      <w:r>
+        <w:rPr>
+          <w:rFonts w:ascii="黑体" w:eastAsia="黑体" w:hAnsi="黑体" w:hint="eastAsia"/>
+          <w:color w:val="000000"/>
+        </w:rPr>
+        <w:t>：</w:t>
+      </w:r>
+      <w:r>
+        <w:rPr>
+          <w:rFonts w:ascii="黑体" w:eastAsia="黑体" w:hAnsi="黑体" w:hint="eastAsia"/>
+          <w:color w:val="000000"/>
+        </w:rPr>
+        <w:t>Eureka/Zuul</w:t>
       </w:r>
     </w:p>
     <w:p>
@@ -13958,31 +13830,77 @@
           <w:rFonts w:ascii="黑体" w:eastAsia="黑体" w:hAnsi="黑体" w:hint="eastAsia"/>
           <w:color w:val="000000"/>
         </w:rPr>
-        <w:t>Gateway</w:t>
-      </w:r>
+        <w:t>前端管理框架：</w:t>
+      </w:r>
+      <w:r>
+        <w:rPr>
+          <w:rFonts w:ascii="黑体" w:eastAsia="黑体" w:hAnsi="黑体"/>
+          <w:color w:val="000000"/>
+        </w:rPr>
+        <w:t>Gradle</w:t>
+      </w:r>
+    </w:p>
+    <w:p>
+      <w:pPr>
+        <w:pStyle w:val="a5"/>
+        <w:rPr>
+          <w:rFonts w:ascii="黑体" w:eastAsia="黑体" w:hAnsi="黑体"/>
+          <w:color w:val="000000"/>
+        </w:rPr>
+      </w:pPr>
       <w:r>
         <w:rPr>
           <w:rFonts w:ascii="黑体" w:eastAsia="黑体" w:hAnsi="黑体" w:hint="eastAsia"/>
           <w:color w:val="000000"/>
         </w:rPr>
-        <w:t>：</w:t>
-      </w:r>
+        <w:t>后端管理框架：</w:t>
+      </w:r>
+      <w:r>
+        <w:rPr>
+          <w:rFonts w:ascii="黑体" w:eastAsia="黑体" w:hAnsi="黑体"/>
+          <w:color w:val="000000"/>
+        </w:rPr>
+        <w:t>Maven</w:t>
+      </w:r>
+    </w:p>
+    <w:p>
+      <w:pPr>
+        <w:pStyle w:val="a5"/>
+        <w:rPr>
+          <w:rFonts w:ascii="黑体" w:eastAsia="黑体" w:hAnsi="黑体"/>
+          <w:color w:val="000000"/>
+        </w:rPr>
+      </w:pPr>
       <w:r>
         <w:rPr>
           <w:rFonts w:ascii="黑体" w:eastAsia="黑体" w:hAnsi="黑体" w:hint="eastAsia"/>
           <w:color w:val="000000"/>
         </w:rPr>
-        <w:t>Eureka/</w:t>
-      </w:r>
-      <w:proofErr w:type="spellStart"/>
+        <w:t>代码版本管理框架：Git/</w:t>
+      </w:r>
+      <w:r>
+        <w:rPr>
+          <w:rFonts w:ascii="黑体" w:eastAsia="黑体" w:hAnsi="黑体"/>
+          <w:color w:val="000000"/>
+        </w:rPr>
+        <w:t>GitHub remote</w:t>
+      </w:r>
+    </w:p>
+    <w:p>
+      <w:pPr>
+        <w:pStyle w:val="a5"/>
+        <w:rPr>
+          <w:rFonts w:ascii="黑体" w:eastAsia="黑体" w:hAnsi="黑体"/>
+          <w:color w:val="000000"/>
+        </w:rPr>
+      </w:pPr>
       <w:r>
         <w:rPr>
           <w:rFonts w:ascii="黑体" w:eastAsia="黑体" w:hAnsi="黑体" w:hint="eastAsia"/>
           <w:color w:val="000000"/>
         </w:rPr>
-        <w:t>Zuul</w:t>
-      </w:r>
-      <w:proofErr w:type="spellEnd"/>
+        <w:t>后端微服务框架：Eureka/Kong</w:t>
+      </w:r>
     </w:p>
     <w:p>
       <w:pPr>
@@ -13997,181 +13915,74 @@
           <w:rFonts w:ascii="黑体" w:eastAsia="黑体" w:hAnsi="黑体" w:hint="eastAsia"/>
           <w:color w:val="000000"/>
         </w:rPr>
-        <w:t>前端管理框架：</w:t>
+        <w:t>后端代码自动测试框架：</w:t>
       </w:r>
       <w:r>
         <w:rPr>
           <w:rFonts w:ascii="黑体" w:eastAsia="黑体" w:hAnsi="黑体"/>
           <w:color w:val="000000"/>
         </w:rPr>
-        <w:t>Gradle</w:t>
-      </w:r>
-    </w:p>
-    <w:p>
-      <w:pPr>
-        <w:pStyle w:val="a5"/>
+        <w:t>Jenkins</w:t>
+      </w:r>
+      <w:r>
+        <w:rPr>
+          <w:rFonts w:ascii="黑体" w:eastAsia="黑体" w:hAnsi="黑体" w:hint="eastAsia"/>
+          <w:color w:val="000000"/>
+        </w:rPr>
+        <w:t>/</w:t>
+      </w:r>
+      <w:r>
         <w:rPr>
           <w:rFonts w:ascii="黑体" w:eastAsia="黑体" w:hAnsi="黑体"/>
           <w:color w:val="000000"/>
         </w:rPr>
+        <w:t>circleci</w:t>
+      </w:r>
+    </w:p>
+    <w:p>
+      <w:pPr>
+        <w:pStyle w:val="3"/>
+      </w:pPr>
+      <w:bookmarkStart w:id="56" w:name="_Toc13215389"/>
+      <w:r>
+        <w:rPr>
+          <w:rFonts w:hint="eastAsia"/>
+        </w:rPr>
+        <w:t>数据库</w:t>
+      </w:r>
+      <w:bookmarkEnd w:id="56"/>
+    </w:p>
+    <w:p>
+      <w:pPr>
+        <w:pStyle w:val="a5"/>
+        <w:rPr>
+          <w:rFonts w:ascii="黑体" w:eastAsia="黑体" w:hAnsi="黑体"/>
+          <w:color w:val="000000"/>
+        </w:rPr>
       </w:pPr>
       <w:r>
         <w:rPr>
           <w:rFonts w:ascii="黑体" w:eastAsia="黑体" w:hAnsi="黑体" w:hint="eastAsia"/>
           <w:color w:val="000000"/>
         </w:rPr>
-        <w:t>后端管理框架：</w:t>
-      </w:r>
-      <w:r>
+        <w:t>Mysql</w:t>
+      </w:r>
+    </w:p>
+    <w:p>
+      <w:pPr>
+        <w:pStyle w:val="a5"/>
         <w:rPr>
           <w:rFonts w:ascii="黑体" w:eastAsia="黑体" w:hAnsi="黑体"/>
           <w:color w:val="000000"/>
         </w:rPr>
-        <w:t>Maven</w:t>
-      </w:r>
-    </w:p>
-    <w:p>
-      <w:pPr>
-        <w:pStyle w:val="a5"/>
-        <w:rPr>
-          <w:rFonts w:ascii="黑体" w:eastAsia="黑体" w:hAnsi="黑体"/>
-          <w:color w:val="000000"/>
-        </w:rPr>
       </w:pPr>
       <w:r>
         <w:rPr>
           <w:rFonts w:ascii="黑体" w:eastAsia="黑体" w:hAnsi="黑体" w:hint="eastAsia"/>
           <w:color w:val="000000"/>
         </w:rPr>
-        <w:t>代码版本管理框架：Git/</w:t>
-      </w:r>
-      <w:r>
-        <w:rPr>
-          <w:rFonts w:ascii="黑体" w:eastAsia="黑体" w:hAnsi="黑体"/>
-          <w:color w:val="000000"/>
-        </w:rPr>
-        <w:t>GitHub remote</w:t>
-      </w:r>
-    </w:p>
-    <w:p>
-      <w:pPr>
-        <w:pStyle w:val="a5"/>
-        <w:rPr>
-          <w:rFonts w:ascii="黑体" w:eastAsia="黑体" w:hAnsi="黑体"/>
-          <w:color w:val="000000"/>
-        </w:rPr>
-      </w:pPr>
-      <w:r>
-        <w:rPr>
-          <w:rFonts w:ascii="黑体" w:eastAsia="黑体" w:hAnsi="黑体" w:hint="eastAsia"/>
-          <w:color w:val="000000"/>
-        </w:rPr>
-        <w:t>后端</w:t>
-      </w:r>
-      <w:proofErr w:type="gramStart"/>
-      <w:r>
-        <w:rPr>
-          <w:rFonts w:ascii="黑体" w:eastAsia="黑体" w:hAnsi="黑体" w:hint="eastAsia"/>
-          <w:color w:val="000000"/>
-        </w:rPr>
-        <w:t>微服务</w:t>
-      </w:r>
-      <w:proofErr w:type="gramEnd"/>
-      <w:r>
-        <w:rPr>
-          <w:rFonts w:ascii="黑体" w:eastAsia="黑体" w:hAnsi="黑体" w:hint="eastAsia"/>
-          <w:color w:val="000000"/>
-        </w:rPr>
-        <w:t>框架：Eureka/Kong</w:t>
-      </w:r>
-    </w:p>
-    <w:p>
-      <w:pPr>
-        <w:pStyle w:val="a5"/>
-        <w:rPr>
-          <w:rFonts w:ascii="黑体" w:eastAsia="黑体" w:hAnsi="黑体"/>
-          <w:color w:val="000000"/>
-        </w:rPr>
-      </w:pPr>
-      <w:r>
-        <w:rPr>
-          <w:rFonts w:ascii="黑体" w:eastAsia="黑体" w:hAnsi="黑体" w:hint="eastAsia"/>
-          <w:color w:val="000000"/>
-        </w:rPr>
-        <w:t>后端代码自动测试框架：</w:t>
-      </w:r>
-      <w:r>
-        <w:rPr>
-          <w:rFonts w:ascii="黑体" w:eastAsia="黑体" w:hAnsi="黑体"/>
-          <w:color w:val="000000"/>
-        </w:rPr>
-        <w:t>Jenkins</w:t>
-      </w:r>
-      <w:r>
-        <w:rPr>
-          <w:rFonts w:ascii="黑体" w:eastAsia="黑体" w:hAnsi="黑体" w:hint="eastAsia"/>
-          <w:color w:val="000000"/>
-        </w:rPr>
-        <w:t>/</w:t>
-      </w:r>
-      <w:proofErr w:type="spellStart"/>
-      <w:r>
-        <w:rPr>
-          <w:rFonts w:ascii="黑体" w:eastAsia="黑体" w:hAnsi="黑体"/>
-          <w:color w:val="000000"/>
-        </w:rPr>
-        <w:t>circleci</w:t>
-      </w:r>
-      <w:proofErr w:type="spellEnd"/>
-    </w:p>
-    <w:p>
-      <w:pPr>
-        <w:pStyle w:val="3"/>
-      </w:pPr>
-      <w:bookmarkStart w:id="56" w:name="_Toc13215389"/>
-      <w:r>
-        <w:rPr>
-          <w:rFonts w:hint="eastAsia"/>
-        </w:rPr>
-        <w:t>数据库</w:t>
-      </w:r>
-      <w:bookmarkEnd w:id="56"/>
-    </w:p>
-    <w:p>
-      <w:pPr>
-        <w:pStyle w:val="a5"/>
-        <w:rPr>
-          <w:rFonts w:ascii="黑体" w:eastAsia="黑体" w:hAnsi="黑体"/>
-          <w:color w:val="000000"/>
-        </w:rPr>
-      </w:pPr>
-      <w:proofErr w:type="spellStart"/>
-      <w:r>
-        <w:rPr>
-          <w:rFonts w:ascii="黑体" w:eastAsia="黑体" w:hAnsi="黑体" w:hint="eastAsia"/>
-          <w:color w:val="000000"/>
-        </w:rPr>
-        <w:t>Mysql</w:t>
-      </w:r>
-      <w:proofErr w:type="spellEnd"/>
-    </w:p>
-    <w:p>
-      <w:pPr>
-        <w:pStyle w:val="a5"/>
-        <w:rPr>
-          <w:rFonts w:ascii="黑体" w:eastAsia="黑体" w:hAnsi="黑体"/>
-          <w:color w:val="000000"/>
-        </w:rPr>
-      </w:pPr>
-      <w:proofErr w:type="spellStart"/>
-      <w:r>
-        <w:rPr>
-          <w:rFonts w:ascii="黑体" w:eastAsia="黑体" w:hAnsi="黑体" w:hint="eastAsia"/>
-          <w:color w:val="000000"/>
-        </w:rPr>
         <w:t>Mongodb</w:t>
       </w:r>
-      <w:proofErr w:type="spellEnd"/>
     </w:p>
     <w:p>
       <w:pPr>
@@ -14233,121 +14044,485 @@
           <w:rFonts w:ascii="黑体" w:eastAsia="黑体" w:hAnsi="黑体" w:hint="eastAsia"/>
           <w:color w:val="000000"/>
         </w:rPr>
-        <w:t>用户可以在线或离线阅读帮助文档，离线帮助文档在</w:t>
-      </w:r>
-      <w:proofErr w:type="spellStart"/>
+        <w:t>用户可以在线或离线阅读帮助文档，离线帮助文档在W</w:t>
+      </w:r>
+      <w:r>
+        <w:rPr>
+          <w:rFonts w:ascii="黑体" w:eastAsia="黑体" w:hAnsi="黑体"/>
+          <w:color w:val="000000"/>
+        </w:rPr>
+        <w:t>ifi</w:t>
+      </w:r>
       <w:r>
         <w:rPr>
           <w:rFonts w:ascii="黑体" w:eastAsia="黑体" w:hAnsi="黑体" w:hint="eastAsia"/>
           <w:color w:val="000000"/>
         </w:rPr>
-        <w:t>W</w:t>
-      </w:r>
-      <w:r>
+        <w:t>环境下能够自动与在线帮助文档同步。</w:t>
+      </w:r>
+    </w:p>
+    <w:p>
+      <w:pPr>
+        <w:pStyle w:val="a5"/>
         <w:rPr>
           <w:rFonts w:ascii="黑体" w:eastAsia="黑体" w:hAnsi="黑体"/>
           <w:color w:val="000000"/>
         </w:rPr>
-        <w:t>ifi</w:t>
-      </w:r>
-      <w:proofErr w:type="spellEnd"/>
+      </w:pPr>
+      <w:r>
+        <w:rPr>
+          <w:rFonts w:ascii="黑体" w:eastAsia="黑体" w:hAnsi="黑体"/>
+          <w:color w:val="000000"/>
+        </w:rPr>
+        <w:t>80</w:t>
+      </w:r>
       <w:r>
         <w:rPr>
           <w:rFonts w:ascii="黑体" w:eastAsia="黑体" w:hAnsi="黑体" w:hint="eastAsia"/>
           <w:color w:val="000000"/>
         </w:rPr>
-        <w:t>环境下能够自动与在线帮助文档同步。</w:t>
-      </w:r>
-    </w:p>
-    <w:p>
-      <w:pPr>
-        <w:pStyle w:val="a5"/>
+        <w:t>%的用户，阅读帮助文档的时间短于</w:t>
+      </w:r>
+      <w:r>
         <w:rPr>
           <w:rFonts w:ascii="黑体" w:eastAsia="黑体" w:hAnsi="黑体"/>
           <w:color w:val="000000"/>
         </w:rPr>
-      </w:pPr>
+        <w:t>3</w:t>
+      </w:r>
       <w:r>
         <w:rPr>
           <w:rFonts w:ascii="黑体" w:eastAsia="黑体" w:hAnsi="黑体"/>
           <w:color w:val="000000"/>
         </w:rPr>
-        <w:t>80</w:t>
+        <w:t>0</w:t>
       </w:r>
       <w:r>
         <w:rPr>
           <w:rFonts w:ascii="黑体" w:eastAsia="黑体" w:hAnsi="黑体" w:hint="eastAsia"/>
           <w:color w:val="000000"/>
         </w:rPr>
-        <w:t>%的用户，阅读帮助文档的时间短于</w:t>
-      </w:r>
-      <w:r>
+        <w:t>分钟，可掌握</w:t>
+      </w:r>
+      <w:r>
+        <w:rPr>
+          <w:rFonts w:ascii="黑体" w:eastAsia="黑体" w:hAnsi="黑体" w:hint="eastAsia"/>
+          <w:color w:val="000000"/>
+        </w:rPr>
+        <w:t>基本功能及</w:t>
+      </w:r>
+      <w:r>
+        <w:rPr>
+          <w:rFonts w:ascii="黑体" w:eastAsia="黑体" w:hAnsi="黑体" w:hint="eastAsia"/>
+          <w:color w:val="000000"/>
+        </w:rPr>
+        <w:t>高级功能的</w:t>
+      </w:r>
+      <w:r>
+        <w:rPr>
+          <w:rFonts w:ascii="黑体" w:eastAsia="黑体" w:hAnsi="黑体" w:hint="eastAsia"/>
+          <w:color w:val="000000"/>
+        </w:rPr>
+        <w:t>完整</w:t>
+      </w:r>
+      <w:r>
+        <w:rPr>
+          <w:rFonts w:ascii="黑体" w:eastAsia="黑体" w:hAnsi="黑体" w:hint="eastAsia"/>
+          <w:color w:val="000000"/>
+        </w:rPr>
+        <w:t>使用方法。</w:t>
+      </w:r>
+    </w:p>
+    <w:p>
+      <w:pPr>
+        <w:pStyle w:val="2"/>
+        <w:rPr>
+          <w:rFonts w:ascii="黑体" w:eastAsia="黑体" w:hAnsi="黑体" w:cs="黑体"/>
+        </w:rPr>
+      </w:pPr>
+      <w:bookmarkStart w:id="60" w:name="_Toc498836245"/>
+      <w:bookmarkStart w:id="61" w:name="_Toc13215392"/>
+      <w:r>
+        <w:rPr>
+          <w:rFonts w:ascii="黑体" w:eastAsia="黑体" w:hAnsi="黑体" w:cs="黑体" w:hint="eastAsia"/>
+        </w:rPr>
+        <w:t>接口</w:t>
+      </w:r>
+      <w:bookmarkEnd w:id="60"/>
+      <w:bookmarkEnd w:id="61"/>
+    </w:p>
+    <w:p>
+      <w:pPr>
+        <w:pStyle w:val="3"/>
+        <w:ind w:left="720" w:hanging="720"/>
+        <w:rPr>
+          <w:rFonts w:ascii="黑体" w:eastAsia="黑体" w:hAnsi="黑体" w:cs="黑体"/>
+        </w:rPr>
+      </w:pPr>
+      <w:bookmarkStart w:id="62" w:name="_Toc498836246"/>
+      <w:bookmarkStart w:id="63" w:name="_Toc13215393"/>
+      <w:r>
+        <w:rPr>
+          <w:rFonts w:ascii="黑体" w:eastAsia="黑体" w:hAnsi="黑体" w:cs="黑体" w:hint="eastAsia"/>
+        </w:rPr>
+        <w:t>用户界面</w:t>
+      </w:r>
+      <w:bookmarkEnd w:id="62"/>
+      <w:bookmarkEnd w:id="63"/>
+    </w:p>
+    <w:p>
+      <w:pPr>
+        <w:pStyle w:val="4"/>
+      </w:pPr>
+      <w:r>
+        <w:rPr>
+          <w:rFonts w:hint="eastAsia"/>
+        </w:rPr>
+        <w:t>普通用户界面</w:t>
+      </w:r>
+    </w:p>
+    <w:p>
+      <w:pPr>
+        <w:pStyle w:val="a5"/>
         <w:rPr>
           <w:rFonts w:ascii="黑体" w:eastAsia="黑体" w:hAnsi="黑体"/>
           <w:color w:val="000000"/>
         </w:rPr>
-        <w:t>3</w:t>
-      </w:r>
-      <w:r>
+      </w:pPr>
+      <w:r>
+        <w:rPr>
+          <w:rFonts w:ascii="黑体" w:eastAsia="黑体" w:hAnsi="黑体" w:hint="eastAsia"/>
+          <w:color w:val="000000"/>
+        </w:rPr>
+        <w:t>登录</w:t>
+      </w:r>
+      <w:r>
+        <w:rPr>
+          <w:rFonts w:ascii="黑体" w:eastAsia="黑体" w:hAnsi="黑体" w:hint="eastAsia"/>
+          <w:color w:val="000000"/>
+        </w:rPr>
+        <w:t>界面</w:t>
+      </w:r>
+      <w:r>
+        <w:rPr>
+          <w:rFonts w:ascii="黑体" w:eastAsia="黑体" w:hAnsi="黑体" w:hint="eastAsia"/>
+          <w:color w:val="000000"/>
+        </w:rPr>
+        <w:t>：用户登录</w:t>
+      </w:r>
+      <w:r>
+        <w:rPr>
+          <w:rFonts w:ascii="黑体" w:eastAsia="黑体" w:hAnsi="黑体" w:hint="eastAsia"/>
+          <w:color w:val="000000"/>
+        </w:rPr>
+        <w:t>时所展现</w:t>
+      </w:r>
+      <w:r>
+        <w:rPr>
+          <w:rFonts w:ascii="黑体" w:eastAsia="黑体" w:hAnsi="黑体" w:hint="eastAsia"/>
+          <w:color w:val="000000"/>
+        </w:rPr>
+        <w:t>的界面</w:t>
+      </w:r>
+      <w:r>
+        <w:rPr>
+          <w:rFonts w:ascii="黑体" w:eastAsia="黑体" w:hAnsi="黑体" w:hint="eastAsia"/>
+          <w:color w:val="000000"/>
+        </w:rPr>
+        <w:t>。</w:t>
+      </w:r>
+    </w:p>
+    <w:p>
+      <w:pPr>
+        <w:pStyle w:val="a5"/>
         <w:rPr>
           <w:rFonts w:ascii="黑体" w:eastAsia="黑体" w:hAnsi="黑体"/>
           <w:color w:val="000000"/>
         </w:rPr>
-        <w:t>0</w:t>
-      </w:r>
+      </w:pPr>
       <w:r>
         <w:rPr>
           <w:rFonts w:ascii="黑体" w:eastAsia="黑体" w:hAnsi="黑体" w:hint="eastAsia"/>
           <w:color w:val="000000"/>
         </w:rPr>
-        <w:t>分钟，可掌握</w:t>
+        <w:t>跑步界面</w:t>
       </w:r>
       <w:r>
         <w:rPr>
           <w:rFonts w:ascii="黑体" w:eastAsia="黑体" w:hAnsi="黑体" w:hint="eastAsia"/>
           <w:color w:val="000000"/>
         </w:rPr>
-        <w:t>基本功能及</w:t>
+        <w:t>：</w:t>
       </w:r>
       <w:r>
         <w:rPr>
           <w:rFonts w:ascii="黑体" w:eastAsia="黑体" w:hAnsi="黑体" w:hint="eastAsia"/>
           <w:color w:val="000000"/>
         </w:rPr>
-        <w:t>高级功能的</w:t>
+        <w:t>使用跑步功能时所展现的界面</w:t>
       </w:r>
       <w:r>
         <w:rPr>
           <w:rFonts w:ascii="黑体" w:eastAsia="黑体" w:hAnsi="黑体" w:hint="eastAsia"/>
           <w:color w:val="000000"/>
         </w:rPr>
-        <w:t>完整</w:t>
-      </w:r>
+        <w:t>。</w:t>
+      </w:r>
+    </w:p>
+    <w:p>
+      <w:pPr>
+        <w:pStyle w:val="a5"/>
+        <w:rPr>
+          <w:rFonts w:ascii="黑体" w:eastAsia="黑体" w:hAnsi="黑体"/>
+          <w:color w:val="000000"/>
+        </w:rPr>
+      </w:pPr>
       <w:r>
         <w:rPr>
           <w:rFonts w:ascii="黑体" w:eastAsia="黑体" w:hAnsi="黑体" w:hint="eastAsia"/>
           <w:color w:val="000000"/>
         </w:rPr>
-        <w:t>使用方法。</w:t>
-      </w:r>
-    </w:p>
-    <w:p>
-      <w:pPr>
-        <w:pStyle w:val="2"/>
-        <w:rPr>
-          <w:rFonts w:ascii="黑体" w:eastAsia="黑体" w:hAnsi="黑体" w:cs="黑体"/>
-        </w:rPr>
-      </w:pPr>
-      <w:bookmarkStart w:id="60" w:name="_Toc498836245"/>
-      <w:bookmarkStart w:id="61" w:name="_Toc13215392"/>
-      <w:r>
-        <w:rPr>
-          <w:rFonts w:ascii="黑体" w:eastAsia="黑体" w:hAnsi="黑体" w:cs="黑体" w:hint="eastAsia"/>
-        </w:rPr>
-        <w:t>接口</w:t>
-      </w:r>
-      <w:bookmarkEnd w:id="60"/>
-      <w:bookmarkEnd w:id="61"/>
+        <w:t>用户地图界面</w:t>
+      </w:r>
+      <w:r>
+        <w:rPr>
+          <w:rFonts w:ascii="黑体" w:eastAsia="黑体" w:hAnsi="黑体" w:hint="eastAsia"/>
+          <w:color w:val="000000"/>
+        </w:rPr>
+        <w:t>：</w:t>
+      </w:r>
+      <w:r>
+        <w:rPr>
+          <w:rFonts w:ascii="黑体" w:eastAsia="黑体" w:hAnsi="黑体" w:hint="eastAsia"/>
+          <w:color w:val="000000"/>
+        </w:rPr>
+        <w:t>查找附近用户时所展现的界面</w:t>
+      </w:r>
+      <w:r>
+        <w:rPr>
+          <w:rFonts w:ascii="黑体" w:eastAsia="黑体" w:hAnsi="黑体" w:hint="eastAsia"/>
+          <w:color w:val="000000"/>
+        </w:rPr>
+        <w:t>。</w:t>
+      </w:r>
+    </w:p>
+    <w:p>
+      <w:pPr>
+        <w:pStyle w:val="a5"/>
+        <w:rPr>
+          <w:rFonts w:ascii="黑体" w:eastAsia="黑体" w:hAnsi="黑体"/>
+          <w:color w:val="000000"/>
+        </w:rPr>
+      </w:pPr>
+      <w:r>
+        <w:rPr>
+          <w:rFonts w:ascii="黑体" w:eastAsia="黑体" w:hAnsi="黑体" w:hint="eastAsia"/>
+          <w:color w:val="000000"/>
+        </w:rPr>
+        <w:t>宠物信息界面</w:t>
+      </w:r>
+      <w:r>
+        <w:rPr>
+          <w:rFonts w:ascii="黑体" w:eastAsia="黑体" w:hAnsi="黑体" w:hint="eastAsia"/>
+          <w:color w:val="000000"/>
+        </w:rPr>
+        <w:t>：</w:t>
+      </w:r>
+      <w:r>
+        <w:rPr>
+          <w:rFonts w:ascii="黑体" w:eastAsia="黑体" w:hAnsi="黑体" w:hint="eastAsia"/>
+          <w:color w:val="000000"/>
+        </w:rPr>
+        <w:t>查看宠物信息时所展现的界面</w:t>
+      </w:r>
+      <w:r>
+        <w:rPr>
+          <w:rFonts w:ascii="黑体" w:eastAsia="黑体" w:hAnsi="黑体" w:hint="eastAsia"/>
+          <w:color w:val="000000"/>
+        </w:rPr>
+        <w:t>。</w:t>
+      </w:r>
+    </w:p>
+    <w:p>
+      <w:pPr>
+        <w:pStyle w:val="a5"/>
+        <w:rPr>
+          <w:rFonts w:ascii="黑体" w:eastAsia="黑体" w:hAnsi="黑体"/>
+          <w:color w:val="000000"/>
+        </w:rPr>
+      </w:pPr>
+      <w:r>
+        <w:rPr>
+          <w:rFonts w:ascii="黑体" w:eastAsia="黑体" w:hAnsi="黑体" w:hint="eastAsia"/>
+          <w:color w:val="000000"/>
+        </w:rPr>
+        <w:t>宠物对战界面</w:t>
+      </w:r>
+      <w:r>
+        <w:rPr>
+          <w:rFonts w:ascii="黑体" w:eastAsia="黑体" w:hAnsi="黑体" w:hint="eastAsia"/>
+          <w:color w:val="000000"/>
+        </w:rPr>
+        <w:t>：</w:t>
+      </w:r>
+      <w:r>
+        <w:rPr>
+          <w:rFonts w:ascii="黑体" w:eastAsia="黑体" w:hAnsi="黑体" w:hint="eastAsia"/>
+          <w:color w:val="000000"/>
+        </w:rPr>
+        <w:t>宠物对战时所展现的界面</w:t>
+      </w:r>
+      <w:r>
+        <w:rPr>
+          <w:rFonts w:ascii="黑体" w:eastAsia="黑体" w:hAnsi="黑体" w:hint="eastAsia"/>
+          <w:color w:val="000000"/>
+        </w:rPr>
+        <w:t>。</w:t>
+      </w:r>
+    </w:p>
+    <w:p>
+      <w:pPr>
+        <w:pStyle w:val="a5"/>
+        <w:rPr>
+          <w:rFonts w:ascii="黑体" w:eastAsia="黑体" w:hAnsi="黑体"/>
+          <w:color w:val="000000"/>
+        </w:rPr>
+      </w:pPr>
+      <w:r>
+        <w:rPr>
+          <w:rFonts w:ascii="黑体" w:eastAsia="黑体" w:hAnsi="黑体" w:hint="eastAsia"/>
+          <w:color w:val="000000"/>
+        </w:rPr>
+        <w:t>好友</w:t>
+      </w:r>
+      <w:r>
+        <w:rPr>
+          <w:rFonts w:ascii="黑体" w:eastAsia="黑体" w:hAnsi="黑体" w:hint="eastAsia"/>
+          <w:color w:val="000000"/>
+        </w:rPr>
+        <w:t>信息</w:t>
+      </w:r>
+      <w:r>
+        <w:rPr>
+          <w:rFonts w:ascii="黑体" w:eastAsia="黑体" w:hAnsi="黑体" w:hint="eastAsia"/>
+          <w:color w:val="000000"/>
+        </w:rPr>
+        <w:t>界面</w:t>
+      </w:r>
+      <w:r>
+        <w:rPr>
+          <w:rFonts w:ascii="黑体" w:eastAsia="黑体" w:hAnsi="黑体" w:hint="eastAsia"/>
+          <w:color w:val="000000"/>
+        </w:rPr>
+        <w:t>：</w:t>
+      </w:r>
+      <w:r>
+        <w:rPr>
+          <w:rFonts w:ascii="黑体" w:eastAsia="黑体" w:hAnsi="黑体" w:hint="eastAsia"/>
+          <w:color w:val="000000"/>
+        </w:rPr>
+        <w:t>查看好友列表及好友信息时所展现的界面</w:t>
+      </w:r>
+      <w:r>
+        <w:rPr>
+          <w:rFonts w:ascii="黑体" w:eastAsia="黑体" w:hAnsi="黑体" w:hint="eastAsia"/>
+          <w:color w:val="000000"/>
+        </w:rPr>
+        <w:t>。</w:t>
+      </w:r>
+    </w:p>
+    <w:p>
+      <w:pPr>
+        <w:pStyle w:val="4"/>
+      </w:pPr>
+      <w:r>
+        <w:rPr>
+          <w:rFonts w:hint="eastAsia"/>
+        </w:rPr>
+        <w:lastRenderedPageBreak/>
+        <w:t>管理员界面</w:t>
+      </w:r>
+    </w:p>
+    <w:p>
+      <w:pPr>
+        <w:pStyle w:val="a5"/>
+        <w:rPr>
+          <w:rFonts w:ascii="黑体" w:eastAsia="黑体" w:hAnsi="黑体"/>
+          <w:color w:val="000000"/>
+        </w:rPr>
+      </w:pPr>
+      <w:r>
+        <w:rPr>
+          <w:rFonts w:ascii="黑体" w:eastAsia="黑体" w:hAnsi="黑体" w:hint="eastAsia"/>
+          <w:color w:val="000000"/>
+        </w:rPr>
+        <w:t>用户管理界面：</w:t>
+      </w:r>
+      <w:r>
+        <w:rPr>
+          <w:rFonts w:ascii="黑体" w:eastAsia="黑体" w:hAnsi="黑体" w:hint="eastAsia"/>
+          <w:color w:val="000000"/>
+        </w:rPr>
+        <w:t>监视、变更</w:t>
+      </w:r>
+      <w:r>
+        <w:rPr>
+          <w:rFonts w:ascii="黑体" w:eastAsia="黑体" w:hAnsi="黑体" w:hint="eastAsia"/>
+          <w:color w:val="000000"/>
+        </w:rPr>
+        <w:t>用户状态时所展现的界面</w:t>
+      </w:r>
+      <w:r>
+        <w:rPr>
+          <w:rFonts w:ascii="黑体" w:eastAsia="黑体" w:hAnsi="黑体" w:hint="eastAsia"/>
+          <w:color w:val="000000"/>
+        </w:rPr>
+        <w:t>。</w:t>
+      </w:r>
+    </w:p>
+    <w:p>
+      <w:pPr>
+        <w:pStyle w:val="a5"/>
+        <w:rPr>
+          <w:rFonts w:ascii="黑体" w:eastAsia="黑体" w:hAnsi="黑体"/>
+          <w:color w:val="000000"/>
+        </w:rPr>
+      </w:pPr>
+      <w:r>
+        <w:rPr>
+          <w:rFonts w:ascii="黑体" w:eastAsia="黑体" w:hAnsi="黑体" w:hint="eastAsia"/>
+          <w:color w:val="000000"/>
+        </w:rPr>
+        <w:t>跑步规则界面：制定</w:t>
+      </w:r>
+      <w:r>
+        <w:rPr>
+          <w:rFonts w:ascii="黑体" w:eastAsia="黑体" w:hAnsi="黑体" w:hint="eastAsia"/>
+          <w:color w:val="000000"/>
+        </w:rPr>
+        <w:t>、应用</w:t>
+      </w:r>
+      <w:r>
+        <w:rPr>
+          <w:rFonts w:ascii="黑体" w:eastAsia="黑体" w:hAnsi="黑体" w:hint="eastAsia"/>
+          <w:color w:val="000000"/>
+        </w:rPr>
+        <w:t>、修改、</w:t>
+      </w:r>
+      <w:r>
+        <w:rPr>
+          <w:rFonts w:ascii="黑体" w:eastAsia="黑体" w:hAnsi="黑体" w:hint="eastAsia"/>
+          <w:color w:val="000000"/>
+        </w:rPr>
+        <w:t>废弃</w:t>
+      </w:r>
+      <w:r>
+        <w:rPr>
+          <w:rFonts w:ascii="黑体" w:eastAsia="黑体" w:hAnsi="黑体" w:hint="eastAsia"/>
+          <w:color w:val="000000"/>
+        </w:rPr>
+        <w:t>跑步规则时所展现的界面。</w:t>
+      </w:r>
     </w:p>
     <w:p>
       <w:pPr>
@@ -14357,27 +14532,16 @@
           <w:rFonts w:ascii="黑体" w:eastAsia="黑体" w:hAnsi="黑体" w:cs="黑体"/>
         </w:rPr>
       </w:pPr>
-      <w:bookmarkStart w:id="62" w:name="_Toc498836246"/>
-      <w:bookmarkStart w:id="63" w:name="_Toc13215393"/>
+      <w:bookmarkStart w:id="64" w:name="_Toc498836247"/>
+      <w:bookmarkStart w:id="65" w:name="_Toc13215394"/>
       <w:r>
         <w:rPr>
           <w:rFonts w:ascii="黑体" w:eastAsia="黑体" w:hAnsi="黑体" w:cs="黑体" w:hint="eastAsia"/>
         </w:rPr>
-        <w:t>用户界面</w:t>
-      </w:r>
-      <w:bookmarkEnd w:id="62"/>
-      <w:bookmarkEnd w:id="63"/>
-    </w:p>
-    <w:p>
-      <w:pPr>
-        <w:pStyle w:val="4"/>
-      </w:pPr>
-      <w:r>
-        <w:rPr>
-          <w:rFonts w:hint="eastAsia"/>
-        </w:rPr>
-        <w:t>普通用户界面</w:t>
-      </w:r>
+        <w:t>硬件接口</w:t>
+      </w:r>
+      <w:bookmarkEnd w:id="64"/>
+      <w:bookmarkEnd w:id="65"/>
     </w:p>
     <w:p>
       <w:pPr>
@@ -14392,449 +14556,78 @@
           <w:rFonts w:ascii="黑体" w:eastAsia="黑体" w:hAnsi="黑体" w:hint="eastAsia"/>
           <w:color w:val="000000"/>
         </w:rPr>
-        <w:t>登录</w:t>
+        <w:t>本软件</w:t>
       </w:r>
       <w:r>
         <w:rPr>
           <w:rFonts w:ascii="黑体" w:eastAsia="黑体" w:hAnsi="黑体" w:hint="eastAsia"/>
           <w:color w:val="000000"/>
         </w:rPr>
-        <w:t>界面</w:t>
+        <w:t>无需</w:t>
       </w:r>
       <w:r>
         <w:rPr>
           <w:rFonts w:ascii="黑体" w:eastAsia="黑体" w:hAnsi="黑体" w:hint="eastAsia"/>
           <w:color w:val="000000"/>
         </w:rPr>
-        <w:t>：用户登录</w:t>
+        <w:t>硬件接口</w:t>
       </w:r>
       <w:r>
         <w:rPr>
           <w:rFonts w:ascii="黑体" w:eastAsia="黑体" w:hAnsi="黑体" w:hint="eastAsia"/>
           <w:color w:val="000000"/>
         </w:rPr>
-        <w:t>时所展现</w:t>
+        <w:t>支持</w:t>
       </w:r>
       <w:r>
         <w:rPr>
           <w:rFonts w:ascii="黑体" w:eastAsia="黑体" w:hAnsi="黑体" w:hint="eastAsia"/>
           <w:color w:val="000000"/>
         </w:rPr>
-        <w:t>的界面</w:t>
-      </w:r>
+        <w:t>。</w:t>
+      </w:r>
+    </w:p>
+    <w:p>
+      <w:pPr>
+        <w:pStyle w:val="3"/>
+        <w:ind w:left="720" w:hanging="720"/>
+        <w:rPr>
+          <w:rFonts w:ascii="黑体" w:eastAsia="黑体" w:hAnsi="黑体" w:cs="黑体"/>
+        </w:rPr>
+      </w:pPr>
+      <w:bookmarkStart w:id="66" w:name="_Toc498836248"/>
+      <w:bookmarkStart w:id="67" w:name="_Toc13215395"/>
+      <w:r>
+        <w:rPr>
+          <w:rFonts w:ascii="黑体" w:eastAsia="黑体" w:hAnsi="黑体" w:cs="黑体" w:hint="eastAsia"/>
+        </w:rPr>
+        <w:t>软件接口</w:t>
+      </w:r>
+      <w:bookmarkEnd w:id="66"/>
+      <w:bookmarkEnd w:id="67"/>
+    </w:p>
+    <w:p>
+      <w:pPr>
+        <w:pStyle w:val="a5"/>
+        <w:rPr>
+          <w:rFonts w:ascii="黑体" w:eastAsia="黑体" w:hAnsi="黑体"/>
+          <w:color w:val="000000"/>
+        </w:rPr>
+      </w:pPr>
       <w:r>
         <w:rPr>
           <w:rFonts w:ascii="黑体" w:eastAsia="黑体" w:hAnsi="黑体" w:hint="eastAsia"/>
           <w:color w:val="000000"/>
         </w:rPr>
-        <w:t>。</w:t>
-      </w:r>
-    </w:p>
-    <w:p>
-      <w:pPr>
-        <w:pStyle w:val="a5"/>
+        <w:t>与J</w:t>
+      </w:r>
+      <w:r>
         <w:rPr>
           <w:rFonts w:ascii="黑体" w:eastAsia="黑体" w:hAnsi="黑体"/>
           <w:color w:val="000000"/>
         </w:rPr>
-      </w:pPr>
-      <w:r>
-        <w:rPr>
-          <w:rFonts w:ascii="黑体" w:eastAsia="黑体" w:hAnsi="黑体" w:hint="eastAsia"/>
-          <w:color w:val="000000"/>
-        </w:rPr>
-        <w:t>跑步界面</w:t>
-      </w:r>
-      <w:r>
-        <w:rPr>
-          <w:rFonts w:ascii="黑体" w:eastAsia="黑体" w:hAnsi="黑体" w:hint="eastAsia"/>
-          <w:color w:val="000000"/>
-        </w:rPr>
-        <w:t>：</w:t>
-      </w:r>
-      <w:r>
-        <w:rPr>
-          <w:rFonts w:ascii="黑体" w:eastAsia="黑体" w:hAnsi="黑体" w:hint="eastAsia"/>
-          <w:color w:val="000000"/>
-        </w:rPr>
-        <w:t>使用跑步功能时所展现的界面</w:t>
-      </w:r>
-      <w:r>
-        <w:rPr>
-          <w:rFonts w:ascii="黑体" w:eastAsia="黑体" w:hAnsi="黑体" w:hint="eastAsia"/>
-          <w:color w:val="000000"/>
-        </w:rPr>
-        <w:t>。</w:t>
-      </w:r>
-    </w:p>
-    <w:p>
-      <w:pPr>
-        <w:pStyle w:val="a5"/>
-        <w:rPr>
-          <w:rFonts w:ascii="黑体" w:eastAsia="黑体" w:hAnsi="黑体"/>
-          <w:color w:val="000000"/>
-        </w:rPr>
-      </w:pPr>
-      <w:r>
-        <w:rPr>
-          <w:rFonts w:ascii="黑体" w:eastAsia="黑体" w:hAnsi="黑体" w:hint="eastAsia"/>
-          <w:color w:val="000000"/>
-        </w:rPr>
-        <w:t>用户地图界面</w:t>
-      </w:r>
-      <w:r>
-        <w:rPr>
-          <w:rFonts w:ascii="黑体" w:eastAsia="黑体" w:hAnsi="黑体" w:hint="eastAsia"/>
-          <w:color w:val="000000"/>
-        </w:rPr>
-        <w:t>：</w:t>
-      </w:r>
-      <w:r>
-        <w:rPr>
-          <w:rFonts w:ascii="黑体" w:eastAsia="黑体" w:hAnsi="黑体" w:hint="eastAsia"/>
-          <w:color w:val="000000"/>
-        </w:rPr>
-        <w:t>查找附近用户时所展现的界面</w:t>
-      </w:r>
-      <w:r>
-        <w:rPr>
-          <w:rFonts w:ascii="黑体" w:eastAsia="黑体" w:hAnsi="黑体" w:hint="eastAsia"/>
-          <w:color w:val="000000"/>
-        </w:rPr>
-        <w:t>。</w:t>
-      </w:r>
-    </w:p>
-    <w:p>
-      <w:pPr>
-        <w:pStyle w:val="a5"/>
-        <w:rPr>
-          <w:rFonts w:ascii="黑体" w:eastAsia="黑体" w:hAnsi="黑体"/>
-          <w:color w:val="000000"/>
-        </w:rPr>
-      </w:pPr>
-      <w:r>
-        <w:rPr>
-          <w:rFonts w:ascii="黑体" w:eastAsia="黑体" w:hAnsi="黑体" w:hint="eastAsia"/>
-          <w:color w:val="000000"/>
-        </w:rPr>
-        <w:lastRenderedPageBreak/>
-        <w:t>宠物信息界面</w:t>
-      </w:r>
-      <w:r>
-        <w:rPr>
-          <w:rFonts w:ascii="黑体" w:eastAsia="黑体" w:hAnsi="黑体" w:hint="eastAsia"/>
-          <w:color w:val="000000"/>
-        </w:rPr>
-        <w:t>：</w:t>
-      </w:r>
-      <w:r>
-        <w:rPr>
-          <w:rFonts w:ascii="黑体" w:eastAsia="黑体" w:hAnsi="黑体" w:hint="eastAsia"/>
-          <w:color w:val="000000"/>
-        </w:rPr>
-        <w:t>查看宠物信息时所展现的界面</w:t>
-      </w:r>
-      <w:r>
-        <w:rPr>
-          <w:rFonts w:ascii="黑体" w:eastAsia="黑体" w:hAnsi="黑体" w:hint="eastAsia"/>
-          <w:color w:val="000000"/>
-        </w:rPr>
-        <w:t>。</w:t>
-      </w:r>
-    </w:p>
-    <w:p>
-      <w:pPr>
-        <w:pStyle w:val="a5"/>
-        <w:rPr>
-          <w:rFonts w:ascii="黑体" w:eastAsia="黑体" w:hAnsi="黑体"/>
-          <w:color w:val="000000"/>
-        </w:rPr>
-      </w:pPr>
-      <w:r>
-        <w:rPr>
-          <w:rFonts w:ascii="黑体" w:eastAsia="黑体" w:hAnsi="黑体" w:hint="eastAsia"/>
-          <w:color w:val="000000"/>
-        </w:rPr>
-        <w:t>宠物对战界面</w:t>
-      </w:r>
-      <w:r>
-        <w:rPr>
-          <w:rFonts w:ascii="黑体" w:eastAsia="黑体" w:hAnsi="黑体" w:hint="eastAsia"/>
-          <w:color w:val="000000"/>
-        </w:rPr>
-        <w:t>：</w:t>
-      </w:r>
-      <w:r>
-        <w:rPr>
-          <w:rFonts w:ascii="黑体" w:eastAsia="黑体" w:hAnsi="黑体" w:hint="eastAsia"/>
-          <w:color w:val="000000"/>
-        </w:rPr>
-        <w:t>宠物对战时所展现的界面</w:t>
-      </w:r>
-      <w:r>
-        <w:rPr>
-          <w:rFonts w:ascii="黑体" w:eastAsia="黑体" w:hAnsi="黑体" w:hint="eastAsia"/>
-          <w:color w:val="000000"/>
-        </w:rPr>
-        <w:t>。</w:t>
-      </w:r>
-    </w:p>
-    <w:p>
-      <w:pPr>
-        <w:pStyle w:val="a5"/>
-        <w:rPr>
-          <w:rFonts w:ascii="黑体" w:eastAsia="黑体" w:hAnsi="黑体"/>
-          <w:color w:val="000000"/>
-        </w:rPr>
-      </w:pPr>
-      <w:r>
-        <w:rPr>
-          <w:rFonts w:ascii="黑体" w:eastAsia="黑体" w:hAnsi="黑体" w:hint="eastAsia"/>
-          <w:color w:val="000000"/>
-        </w:rPr>
-        <w:t>好友</w:t>
-      </w:r>
-      <w:r>
-        <w:rPr>
-          <w:rFonts w:ascii="黑体" w:eastAsia="黑体" w:hAnsi="黑体" w:hint="eastAsia"/>
-          <w:color w:val="000000"/>
-        </w:rPr>
-        <w:t>信息</w:t>
-      </w:r>
-      <w:r>
-        <w:rPr>
-          <w:rFonts w:ascii="黑体" w:eastAsia="黑体" w:hAnsi="黑体" w:hint="eastAsia"/>
-          <w:color w:val="000000"/>
-        </w:rPr>
-        <w:t>界面</w:t>
-      </w:r>
-      <w:r>
-        <w:rPr>
-          <w:rFonts w:ascii="黑体" w:eastAsia="黑体" w:hAnsi="黑体" w:hint="eastAsia"/>
-          <w:color w:val="000000"/>
-        </w:rPr>
-        <w:t>：</w:t>
-      </w:r>
-      <w:r>
-        <w:rPr>
-          <w:rFonts w:ascii="黑体" w:eastAsia="黑体" w:hAnsi="黑体" w:hint="eastAsia"/>
-          <w:color w:val="000000"/>
-        </w:rPr>
-        <w:t>查看好友列表及好友信息时所展现的界面</w:t>
-      </w:r>
-      <w:r>
-        <w:rPr>
-          <w:rFonts w:ascii="黑体" w:eastAsia="黑体" w:hAnsi="黑体" w:hint="eastAsia"/>
-          <w:color w:val="000000"/>
-        </w:rPr>
-        <w:t>。</w:t>
-      </w:r>
-    </w:p>
-    <w:p>
-      <w:pPr>
-        <w:pStyle w:val="4"/>
-      </w:pPr>
-      <w:r>
-        <w:rPr>
-          <w:rFonts w:hint="eastAsia"/>
-        </w:rPr>
-        <w:t>管理员界面</w:t>
-      </w:r>
-    </w:p>
-    <w:p>
-      <w:pPr>
-        <w:pStyle w:val="a5"/>
-        <w:rPr>
-          <w:rFonts w:ascii="黑体" w:eastAsia="黑体" w:hAnsi="黑体"/>
-          <w:color w:val="000000"/>
-        </w:rPr>
-      </w:pPr>
-      <w:r>
-        <w:rPr>
-          <w:rFonts w:ascii="黑体" w:eastAsia="黑体" w:hAnsi="黑体" w:hint="eastAsia"/>
-          <w:color w:val="000000"/>
-        </w:rPr>
-        <w:t>用户管理界面：</w:t>
-      </w:r>
-      <w:r>
-        <w:rPr>
-          <w:rFonts w:ascii="黑体" w:eastAsia="黑体" w:hAnsi="黑体" w:hint="eastAsia"/>
-          <w:color w:val="000000"/>
-        </w:rPr>
-        <w:t>监视、变更</w:t>
-      </w:r>
-      <w:r>
-        <w:rPr>
-          <w:rFonts w:ascii="黑体" w:eastAsia="黑体" w:hAnsi="黑体" w:hint="eastAsia"/>
-          <w:color w:val="000000"/>
-        </w:rPr>
-        <w:t>用户状态时所展现的界面</w:t>
-      </w:r>
-      <w:r>
-        <w:rPr>
-          <w:rFonts w:ascii="黑体" w:eastAsia="黑体" w:hAnsi="黑体" w:hint="eastAsia"/>
-          <w:color w:val="000000"/>
-        </w:rPr>
-        <w:t>。</w:t>
-      </w:r>
-    </w:p>
-    <w:p>
-      <w:pPr>
-        <w:pStyle w:val="a5"/>
-        <w:rPr>
-          <w:rFonts w:ascii="黑体" w:eastAsia="黑体" w:hAnsi="黑体"/>
-          <w:color w:val="000000"/>
-        </w:rPr>
-      </w:pPr>
-      <w:r>
-        <w:rPr>
-          <w:rFonts w:ascii="黑体" w:eastAsia="黑体" w:hAnsi="黑体" w:hint="eastAsia"/>
-          <w:color w:val="000000"/>
-        </w:rPr>
-        <w:t>跑步规则界面：制定</w:t>
-      </w:r>
-      <w:r>
-        <w:rPr>
-          <w:rFonts w:ascii="黑体" w:eastAsia="黑体" w:hAnsi="黑体" w:hint="eastAsia"/>
-          <w:color w:val="000000"/>
-        </w:rPr>
-        <w:t>、应用</w:t>
-      </w:r>
-      <w:r>
-        <w:rPr>
-          <w:rFonts w:ascii="黑体" w:eastAsia="黑体" w:hAnsi="黑体" w:hint="eastAsia"/>
-          <w:color w:val="000000"/>
-        </w:rPr>
-        <w:t>、修改、</w:t>
-      </w:r>
-      <w:r>
-        <w:rPr>
-          <w:rFonts w:ascii="黑体" w:eastAsia="黑体" w:hAnsi="黑体" w:hint="eastAsia"/>
-          <w:color w:val="000000"/>
-        </w:rPr>
-        <w:t>废弃</w:t>
-      </w:r>
-      <w:r>
-        <w:rPr>
-          <w:rFonts w:ascii="黑体" w:eastAsia="黑体" w:hAnsi="黑体" w:hint="eastAsia"/>
-          <w:color w:val="000000"/>
-        </w:rPr>
-        <w:t>跑步规则时所展现的界面。</w:t>
-      </w:r>
-    </w:p>
-    <w:p>
-      <w:pPr>
-        <w:pStyle w:val="3"/>
-        <w:ind w:left="720" w:hanging="720"/>
-        <w:rPr>
-          <w:rFonts w:ascii="黑体" w:eastAsia="黑体" w:hAnsi="黑体" w:cs="黑体"/>
-        </w:rPr>
-      </w:pPr>
-      <w:bookmarkStart w:id="64" w:name="_Toc498836247"/>
-      <w:bookmarkStart w:id="65" w:name="_Toc13215394"/>
-      <w:r>
-        <w:rPr>
-          <w:rFonts w:ascii="黑体" w:eastAsia="黑体" w:hAnsi="黑体" w:cs="黑体" w:hint="eastAsia"/>
-        </w:rPr>
-        <w:t>硬件接口</w:t>
-      </w:r>
-      <w:bookmarkEnd w:id="64"/>
-      <w:bookmarkEnd w:id="65"/>
-    </w:p>
-    <w:p>
-      <w:pPr>
-        <w:pStyle w:val="a5"/>
-        <w:rPr>
-          <w:rFonts w:ascii="黑体" w:eastAsia="黑体" w:hAnsi="黑体"/>
-          <w:color w:val="000000"/>
-        </w:rPr>
-      </w:pPr>
-      <w:r>
-        <w:rPr>
-          <w:rFonts w:ascii="黑体" w:eastAsia="黑体" w:hAnsi="黑体" w:hint="eastAsia"/>
-          <w:color w:val="000000"/>
-        </w:rPr>
-        <w:t>本软件</w:t>
-      </w:r>
-      <w:r>
-        <w:rPr>
-          <w:rFonts w:ascii="黑体" w:eastAsia="黑体" w:hAnsi="黑体" w:hint="eastAsia"/>
-          <w:color w:val="000000"/>
-        </w:rPr>
-        <w:t>无需</w:t>
-      </w:r>
-      <w:r>
-        <w:rPr>
-          <w:rFonts w:ascii="黑体" w:eastAsia="黑体" w:hAnsi="黑体" w:hint="eastAsia"/>
-          <w:color w:val="000000"/>
-        </w:rPr>
-        <w:t>硬件接口</w:t>
-      </w:r>
-      <w:r>
-        <w:rPr>
-          <w:rFonts w:ascii="黑体" w:eastAsia="黑体" w:hAnsi="黑体" w:hint="eastAsia"/>
-          <w:color w:val="000000"/>
-        </w:rPr>
-        <w:t>支持</w:t>
-      </w:r>
-      <w:r>
-        <w:rPr>
-          <w:rFonts w:ascii="黑体" w:eastAsia="黑体" w:hAnsi="黑体" w:hint="eastAsia"/>
-          <w:color w:val="000000"/>
-        </w:rPr>
-        <w:t>。</w:t>
-      </w:r>
-    </w:p>
-    <w:p>
-      <w:pPr>
-        <w:pStyle w:val="3"/>
-        <w:ind w:left="720" w:hanging="720"/>
-        <w:rPr>
-          <w:rFonts w:ascii="黑体" w:eastAsia="黑体" w:hAnsi="黑体" w:cs="黑体"/>
-        </w:rPr>
-      </w:pPr>
-      <w:bookmarkStart w:id="66" w:name="_Toc498836248"/>
-      <w:bookmarkStart w:id="67" w:name="_Toc13215395"/>
-      <w:r>
-        <w:rPr>
-          <w:rFonts w:ascii="黑体" w:eastAsia="黑体" w:hAnsi="黑体" w:cs="黑体" w:hint="eastAsia"/>
-        </w:rPr>
-        <w:t>软件接口</w:t>
-      </w:r>
-      <w:bookmarkEnd w:id="66"/>
-      <w:bookmarkEnd w:id="67"/>
-    </w:p>
-    <w:p>
-      <w:pPr>
-        <w:pStyle w:val="a5"/>
-        <w:rPr>
-          <w:rFonts w:ascii="黑体" w:eastAsia="黑体" w:hAnsi="黑体"/>
-          <w:color w:val="000000"/>
-        </w:rPr>
-      </w:pPr>
-      <w:r>
-        <w:rPr>
-          <w:rFonts w:ascii="黑体" w:eastAsia="黑体" w:hAnsi="黑体" w:hint="eastAsia"/>
-          <w:color w:val="000000"/>
-        </w:rPr>
-        <w:t>与</w:t>
-      </w:r>
-      <w:proofErr w:type="spellStart"/>
-      <w:r>
-        <w:rPr>
-          <w:rFonts w:ascii="黑体" w:eastAsia="黑体" w:hAnsi="黑体" w:hint="eastAsia"/>
-          <w:color w:val="000000"/>
-        </w:rPr>
-        <w:t>J</w:t>
-      </w:r>
-      <w:r>
-        <w:rPr>
-          <w:rFonts w:ascii="黑体" w:eastAsia="黑体" w:hAnsi="黑体"/>
-          <w:color w:val="000000"/>
-        </w:rPr>
         <w:t>account</w:t>
       </w:r>
-      <w:proofErr w:type="spellEnd"/>
       <w:r>
         <w:rPr>
           <w:rFonts w:ascii="黑体" w:eastAsia="黑体" w:hAnsi="黑体" w:hint="eastAsia"/>

</xml_diff>

<commit_message>
Added conceptual class diagram & data model; Fixed usecase diagram
</commit_message>
<xml_diff>
--- a/doc/软件需求规约.docx
+++ b/doc/软件需求规约.docx
@@ -4534,7 +4534,6 @@
           <w:rFonts w:asciiTheme="minorHAnsi" w:eastAsia="黑体" w:hAnsiTheme="minorHAnsi" w:cs="黑体"/>
           <w:sz w:val="21"/>
           <w:szCs w:val="21"/>
-          <w:lang w:val="ru-RU"/>
         </w:rPr>
       </w:pPr>
       <w:r>
@@ -4584,7 +4583,7 @@
       <w:pPr>
         <w:pStyle w:val="a5"/>
         <w:rPr>
-          <w:rFonts w:ascii="黑体" w:eastAsia="黑体" w:hAnsi="黑体" w:cs="黑体" w:hint="eastAsia"/>
+          <w:rFonts w:ascii="黑体" w:eastAsia="黑体" w:hAnsi="黑体" w:cs="黑体"/>
           <w:sz w:val="21"/>
           <w:szCs w:val="21"/>
         </w:rPr>
@@ -4607,8 +4606,6 @@
         </w:rPr>
         <w:t>到</w:t>
       </w:r>
-      <w:bookmarkStart w:id="6" w:name="_GoBack"/>
-      <w:bookmarkEnd w:id="6"/>
       <w:r>
         <w:rPr>
           <w:rFonts w:asciiTheme="minorHAnsi" w:eastAsia="黑体" w:hAnsiTheme="minorHAnsi" w:cs="黑体" w:hint="eastAsia"/>
@@ -4702,16 +4699,16 @@
           <w:rFonts w:ascii="黑体" w:eastAsia="黑体" w:hAnsi="黑体" w:cs="黑体"/>
         </w:rPr>
       </w:pPr>
-      <w:bookmarkStart w:id="7" w:name="_Toc498836227"/>
-      <w:bookmarkStart w:id="8" w:name="_Toc13215356"/>
+      <w:bookmarkStart w:id="6" w:name="_Toc498836227"/>
+      <w:bookmarkStart w:id="7" w:name="_Toc13215356"/>
       <w:r>
         <w:rPr>
           <w:rFonts w:ascii="黑体" w:eastAsia="黑体" w:hAnsi="黑体" w:cs="黑体" w:hint="eastAsia"/>
         </w:rPr>
         <w:t>参考资料</w:t>
       </w:r>
+      <w:bookmarkEnd w:id="6"/>
       <w:bookmarkEnd w:id="7"/>
-      <w:bookmarkEnd w:id="8"/>
     </w:p>
     <w:p>
       <w:pPr>
@@ -4739,29 +4736,29 @@
           <w:rFonts w:ascii="黑体" w:eastAsia="黑体" w:hAnsi="黑体" w:cs="黑体"/>
         </w:rPr>
       </w:pPr>
-      <w:bookmarkStart w:id="9" w:name="_Toc498836229"/>
-      <w:bookmarkStart w:id="10" w:name="_Toc13215357"/>
+      <w:bookmarkStart w:id="8" w:name="_Toc498836229"/>
+      <w:bookmarkStart w:id="9" w:name="_Toc13215357"/>
       <w:r>
         <w:rPr>
           <w:rFonts w:ascii="黑体" w:eastAsia="黑体" w:hAnsi="黑体" w:cs="黑体" w:hint="eastAsia"/>
         </w:rPr>
         <w:t>整体说明</w:t>
       </w:r>
+      <w:bookmarkEnd w:id="8"/>
       <w:bookmarkEnd w:id="9"/>
+    </w:p>
+    <w:p>
+      <w:pPr>
+        <w:pStyle w:val="2"/>
+      </w:pPr>
+      <w:bookmarkStart w:id="10" w:name="_Toc13215358"/>
+      <w:r>
+        <w:rPr>
+          <w:rFonts w:hint="eastAsia"/>
+        </w:rPr>
+        <w:t>产品总体效果</w:t>
+      </w:r>
       <w:bookmarkEnd w:id="10"/>
-    </w:p>
-    <w:p>
-      <w:pPr>
-        <w:pStyle w:val="2"/>
-      </w:pPr>
-      <w:bookmarkStart w:id="11" w:name="_Toc13215358"/>
-      <w:r>
-        <w:rPr>
-          <w:rFonts w:hint="eastAsia"/>
-        </w:rPr>
-        <w:t>产品总体效果</w:t>
-      </w:r>
-      <w:bookmarkEnd w:id="11"/>
     </w:p>
     <w:p>
       <w:pPr>
@@ -4786,14 +4783,14 @@
       <w:pPr>
         <w:pStyle w:val="2"/>
       </w:pPr>
-      <w:bookmarkStart w:id="12" w:name="_Toc13215359"/>
+      <w:bookmarkStart w:id="11" w:name="_Toc13215359"/>
       <w:r>
         <w:rPr>
           <w:rFonts w:hint="eastAsia"/>
         </w:rPr>
         <w:t>产品功能</w:t>
       </w:r>
-      <w:bookmarkEnd w:id="12"/>
+      <w:bookmarkEnd w:id="11"/>
     </w:p>
     <w:p>
       <w:pPr>
@@ -5053,14 +5050,14 @@
       <w:pPr>
         <w:pStyle w:val="2"/>
       </w:pPr>
-      <w:bookmarkStart w:id="13" w:name="_Toc13215360"/>
+      <w:bookmarkStart w:id="12" w:name="_Toc13215360"/>
       <w:r>
         <w:rPr>
           <w:rFonts w:hint="eastAsia"/>
         </w:rPr>
         <w:t>用户特征</w:t>
       </w:r>
-      <w:bookmarkEnd w:id="13"/>
+      <w:bookmarkEnd w:id="12"/>
     </w:p>
     <w:p>
       <w:pPr>
@@ -5112,14 +5109,14 @@
       <w:pPr>
         <w:pStyle w:val="2"/>
       </w:pPr>
-      <w:bookmarkStart w:id="14" w:name="_Toc13215361"/>
+      <w:bookmarkStart w:id="13" w:name="_Toc13215361"/>
       <w:r>
         <w:rPr>
           <w:rFonts w:hint="eastAsia"/>
         </w:rPr>
         <w:t>约束</w:t>
       </w:r>
-      <w:bookmarkEnd w:id="14"/>
+      <w:bookmarkEnd w:id="13"/>
     </w:p>
     <w:p>
       <w:pPr>
@@ -5141,7 +5138,25 @@
           <w:sz w:val="21"/>
           <w:szCs w:val="21"/>
         </w:rPr>
-        <w:t>学校虽然实现了Wifi和4G信号的全面覆盖，但是在某些缺少基站的地方（如湖边）还是可能遇到信号断流的问题，因此系统需要本地处理跑步信息的能力，即使在离线状态下依然能保证一次跑步的正常完成，重新获得网络连接之后再上传跑步信息。</w:t>
+        <w:t>学校虽然实现了</w:t>
+      </w:r>
+      <w:proofErr w:type="spellStart"/>
+      <w:r>
+        <w:rPr>
+          <w:rFonts w:ascii="黑体" w:eastAsia="黑体" w:hAnsi="黑体" w:cs="黑体" w:hint="eastAsia"/>
+          <w:sz w:val="21"/>
+          <w:szCs w:val="21"/>
+        </w:rPr>
+        <w:t>Wifi</w:t>
+      </w:r>
+      <w:proofErr w:type="spellEnd"/>
+      <w:r>
+        <w:rPr>
+          <w:rFonts w:ascii="黑体" w:eastAsia="黑体" w:hAnsi="黑体" w:cs="黑体" w:hint="eastAsia"/>
+          <w:sz w:val="21"/>
+          <w:szCs w:val="21"/>
+        </w:rPr>
+        <w:t>和4G信号的全面覆盖，但是在某些缺少基站的地方（如湖边）还是可能遇到信号断流的问题，因此系统需要本地处理跑步信息的能力，即使在离线状态下依然能保证一次跑步的正常完成，重新获得网络连接之后再上传跑步信息。</w:t>
       </w:r>
     </w:p>
     <w:p>
@@ -5171,14 +5186,14 @@
       <w:pPr>
         <w:pStyle w:val="2"/>
       </w:pPr>
-      <w:bookmarkStart w:id="15" w:name="_Toc13215362"/>
+      <w:bookmarkStart w:id="14" w:name="_Toc13215362"/>
       <w:r>
         <w:rPr>
           <w:rFonts w:hint="eastAsia"/>
         </w:rPr>
         <w:t>假设和依赖关系</w:t>
       </w:r>
-      <w:bookmarkEnd w:id="15"/>
+      <w:bookmarkEnd w:id="14"/>
     </w:p>
     <w:p>
       <w:pPr>
@@ -5207,62 +5222,92 @@
           <w:rFonts w:ascii="黑体" w:eastAsia="黑体" w:hAnsi="黑体" w:cs="黑体"/>
         </w:rPr>
       </w:pPr>
-      <w:bookmarkStart w:id="16" w:name="_Toc498836230"/>
-      <w:bookmarkStart w:id="17" w:name="_Toc13215363"/>
+      <w:bookmarkStart w:id="15" w:name="_Toc498836230"/>
+      <w:bookmarkStart w:id="16" w:name="_Toc13215363"/>
       <w:r>
         <w:rPr>
           <w:rFonts w:ascii="黑体" w:eastAsia="黑体" w:hAnsi="黑体" w:cs="黑体" w:hint="eastAsia"/>
         </w:rPr>
+        <w:lastRenderedPageBreak/>
         <w:t>具体需求</w:t>
       </w:r>
+      <w:bookmarkEnd w:id="15"/>
       <w:bookmarkEnd w:id="16"/>
+    </w:p>
+    <w:p>
+      <w:pPr>
+        <w:pStyle w:val="2"/>
+        <w:rPr>
+          <w:rFonts w:ascii="黑体" w:eastAsia="黑体" w:hAnsi="黑体" w:cs="黑体"/>
+        </w:rPr>
+      </w:pPr>
+      <w:bookmarkStart w:id="17" w:name="_Toc498836231"/>
+      <w:bookmarkStart w:id="18" w:name="_Toc13215364"/>
+      <w:r>
+        <w:rPr>
+          <w:rFonts w:ascii="黑体" w:eastAsia="黑体" w:hAnsi="黑体" w:cs="黑体" w:hint="eastAsia"/>
+        </w:rPr>
+        <w:t>功能</w:t>
+      </w:r>
       <w:bookmarkEnd w:id="17"/>
-    </w:p>
-    <w:p>
-      <w:pPr>
-        <w:pStyle w:val="2"/>
+      <w:bookmarkEnd w:id="18"/>
+    </w:p>
+    <w:p>
+      <w:pPr>
+        <w:pStyle w:val="3"/>
         <w:rPr>
           <w:rFonts w:ascii="黑体" w:eastAsia="黑体" w:hAnsi="黑体" w:cs="黑体"/>
         </w:rPr>
       </w:pPr>
-      <w:bookmarkStart w:id="18" w:name="_Toc498836231"/>
-      <w:bookmarkStart w:id="19" w:name="_Toc13215364"/>
+      <w:bookmarkStart w:id="19" w:name="_Toc498836232"/>
+      <w:bookmarkStart w:id="20" w:name="_Toc13215365"/>
       <w:r>
         <w:rPr>
           <w:rFonts w:ascii="黑体" w:eastAsia="黑体" w:hAnsi="黑体" w:cs="黑体" w:hint="eastAsia"/>
         </w:rPr>
-        <w:t>功能</w:t>
-      </w:r>
-      <w:bookmarkEnd w:id="18"/>
+        <w:t xml:space="preserve">&lt;Use case </w:t>
+      </w:r>
+      <w:commentRangeStart w:id="21"/>
+      <w:r>
+        <w:rPr>
+          <w:rFonts w:ascii="黑体" w:eastAsia="黑体" w:hAnsi="黑体" w:cs="黑体" w:hint="eastAsia"/>
+        </w:rPr>
+        <w:t>图</w:t>
+      </w:r>
+      <w:commentRangeEnd w:id="21"/>
+      <w:r>
+        <w:rPr>
+          <w:rStyle w:val="af3"/>
+          <w:i w:val="0"/>
+        </w:rPr>
+        <w:commentReference w:id="21"/>
+      </w:r>
+      <w:r>
+        <w:rPr>
+          <w:rFonts w:ascii="黑体" w:eastAsia="黑体" w:hAnsi="黑体" w:cs="黑体" w:hint="eastAsia"/>
+        </w:rPr>
+        <w:t>&gt;</w:t>
+      </w:r>
       <w:bookmarkEnd w:id="19"/>
-    </w:p>
-    <w:p>
-      <w:pPr>
-        <w:pStyle w:val="3"/>
+      <w:bookmarkEnd w:id="20"/>
+    </w:p>
+    <w:p>
+      <w:pPr>
+        <w:pStyle w:val="a5"/>
+        <w:ind w:left="0"/>
         <w:rPr>
           <w:rFonts w:ascii="黑体" w:eastAsia="黑体" w:hAnsi="黑体" w:cs="黑体"/>
         </w:rPr>
       </w:pPr>
-      <w:bookmarkStart w:id="20" w:name="_Toc498836232"/>
-      <w:bookmarkStart w:id="21" w:name="_Toc13215365"/>
-      <w:r>
-        <w:rPr>
-          <w:noProof/>
-        </w:rPr>
-        <w:lastRenderedPageBreak/>
+      <w:r>
+        <w:rPr>
+          <w:noProof/>
+        </w:rPr>
         <w:drawing>
-          <wp:anchor distT="0" distB="0" distL="114300" distR="114300" simplePos="0" relativeHeight="251658752" behindDoc="0" locked="0" layoutInCell="1" allowOverlap="1" wp14:anchorId="2C107C1E" wp14:editId="5A027A08">
-            <wp:simplePos x="0" y="0"/>
-            <wp:positionH relativeFrom="column">
-              <wp:posOffset>0</wp:posOffset>
-            </wp:positionH>
-            <wp:positionV relativeFrom="paragraph">
-              <wp:posOffset>347980</wp:posOffset>
-            </wp:positionV>
-            <wp:extent cx="5943600" cy="4335780"/>
-            <wp:effectExtent l="0" t="0" r="0" b="7620"/>
-            <wp:wrapTopAndBottom/>
-            <wp:docPr id="2" name="图片 2"/>
+          <wp:inline distT="0" distB="0" distL="0" distR="0" wp14:anchorId="45971168" wp14:editId="29104F6A">
+            <wp:extent cx="5943600" cy="4191000"/>
+            <wp:effectExtent l="0" t="0" r="0" b="0"/>
+            <wp:docPr id="1" name="图片 1"/>
             <wp:cNvGraphicFramePr>
               <a:graphicFrameLocks xmlns:a="http://schemas.openxmlformats.org/drawingml/2006/main" noChangeAspect="1"/>
             </wp:cNvGraphicFramePr>
@@ -5270,171 +5315,198 @@
               <a:graphicData uri="http://schemas.openxmlformats.org/drawingml/2006/picture">
                 <pic:pic xmlns:pic="http://schemas.openxmlformats.org/drawingml/2006/picture">
                   <pic:nvPicPr>
-                    <pic:cNvPr id="0" name="图片 1"/>
-                    <pic:cNvPicPr>
-                      <a:picLocks noChangeAspect="1" noChangeArrowheads="1"/>
-                    </pic:cNvPicPr>
+                    <pic:cNvPr id="1" name=""/>
+                    <pic:cNvPicPr/>
                   </pic:nvPicPr>
                   <pic:blipFill>
-                    <a:blip r:embed="rId9">
-                      <a:extLst>
-                        <a:ext uri="{28A0092B-C50C-407E-A947-70E740481C1C}">
-                          <a14:useLocalDpi xmlns:a14="http://schemas.microsoft.com/office/drawing/2010/main" val="0"/>
-                        </a:ext>
-                      </a:extLst>
-                    </a:blip>
-                    <a:srcRect/>
+                    <a:blip r:embed="rId12"/>
                     <a:stretch>
                       <a:fillRect/>
                     </a:stretch>
                   </pic:blipFill>
-                  <pic:spPr bwMode="auto">
+                  <pic:spPr>
                     <a:xfrm>
                       <a:off x="0" y="0"/>
-                      <a:ext cx="5943600" cy="4335780"/>
+                      <a:ext cx="5943600" cy="4191000"/>
                     </a:xfrm>
                     <a:prstGeom prst="rect">
                       <a:avLst/>
                     </a:prstGeom>
-                    <a:noFill/>
-                    <a:ln>
-                      <a:noFill/>
-                    </a:ln>
                   </pic:spPr>
                 </pic:pic>
               </a:graphicData>
             </a:graphic>
-            <wp14:sizeRelH relativeFrom="page">
-              <wp14:pctWidth>0</wp14:pctWidth>
-            </wp14:sizeRelH>
-            <wp14:sizeRelV relativeFrom="page">
-              <wp14:pctHeight>0</wp14:pctHeight>
-            </wp14:sizeRelV>
-          </wp:anchor>
+          </wp:inline>
         </w:drawing>
       </w:r>
+    </w:p>
+    <w:p>
+      <w:pPr>
+        <w:pStyle w:val="a5"/>
+        <w:rPr>
+          <w:rFonts w:ascii="黑体" w:eastAsia="黑体" w:hAnsi="黑体" w:cs="黑体"/>
+          <w:sz w:val="21"/>
+          <w:szCs w:val="21"/>
+        </w:rPr>
+      </w:pPr>
       <w:r>
         <w:rPr>
           <w:rFonts w:ascii="黑体" w:eastAsia="黑体" w:hAnsi="黑体" w:cs="黑体" w:hint="eastAsia"/>
+          <w:sz w:val="21"/>
+          <w:szCs w:val="21"/>
+        </w:rPr>
+        <w:t>·Actor有用户和服务器管理员</w:t>
+      </w:r>
+    </w:p>
+    <w:p>
+      <w:pPr>
+        <w:pStyle w:val="a5"/>
+        <w:rPr>
+          <w:rFonts w:ascii="黑体" w:eastAsia="黑体" w:hAnsi="黑体" w:cs="黑体"/>
+          <w:sz w:val="21"/>
+          <w:szCs w:val="21"/>
+        </w:rPr>
+      </w:pPr>
+      <w:r>
+        <w:rPr>
+          <w:rFonts w:ascii="黑体" w:eastAsia="黑体" w:hAnsi="黑体" w:cs="黑体" w:hint="eastAsia"/>
+          <w:sz w:val="21"/>
+          <w:szCs w:val="21"/>
+        </w:rPr>
+        <w:t>·用户的</w:t>
+      </w:r>
+      <w:proofErr w:type="spellStart"/>
+      <w:r>
+        <w:rPr>
+          <w:rFonts w:ascii="黑体" w:eastAsia="黑体" w:hAnsi="黑体" w:cs="黑体" w:hint="eastAsia"/>
+          <w:sz w:val="21"/>
+          <w:szCs w:val="21"/>
+        </w:rPr>
+        <w:t>usecase</w:t>
+      </w:r>
+      <w:proofErr w:type="spellEnd"/>
+      <w:r>
+        <w:rPr>
+          <w:rFonts w:ascii="黑体" w:eastAsia="黑体" w:hAnsi="黑体" w:cs="黑体" w:hint="eastAsia"/>
+          <w:sz w:val="21"/>
+          <w:szCs w:val="21"/>
+        </w:rPr>
+        <w:t>包括跑步、查看附近用户、宠物对战、查看好友信息，这四个用例都依赖于登录，</w:t>
+      </w:r>
+      <w:proofErr w:type="spellStart"/>
+      <w:r>
+        <w:rPr>
+          <w:rFonts w:ascii="黑体" w:eastAsia="黑体" w:hAnsi="黑体" w:cs="黑体" w:hint="eastAsia"/>
+          <w:sz w:val="21"/>
+          <w:szCs w:val="21"/>
+        </w:rPr>
+        <w:t>usecase</w:t>
+      </w:r>
+      <w:proofErr w:type="spellEnd"/>
+      <w:r>
+        <w:rPr>
+          <w:rFonts w:ascii="黑体" w:eastAsia="黑体" w:hAnsi="黑体" w:cs="黑体" w:hint="eastAsia"/>
+          <w:sz w:val="21"/>
+          <w:szCs w:val="21"/>
+        </w:rPr>
+        <w:t>“跑步”包含了“捕捉精灵”，因为捕捉精灵发生在跑步过程中</w:t>
+      </w:r>
+    </w:p>
+    <w:p>
+      <w:pPr>
+        <w:pStyle w:val="a5"/>
+        <w:rPr>
+          <w:rFonts w:ascii="黑体" w:eastAsia="黑体" w:hAnsi="黑体" w:cs="黑体"/>
+          <w:sz w:val="21"/>
+          <w:szCs w:val="21"/>
+        </w:rPr>
+      </w:pPr>
+      <w:r>
+        <w:rPr>
+          <w:rFonts w:ascii="黑体" w:eastAsia="黑体" w:hAnsi="黑体" w:cs="黑体" w:hint="eastAsia"/>
+          <w:sz w:val="21"/>
+          <w:szCs w:val="21"/>
+        </w:rPr>
+        <w:t>·服务器管理员有</w:t>
+      </w:r>
+      <w:r>
+        <w:rPr>
+          <w:rFonts w:ascii="黑体" w:eastAsia="黑体" w:hAnsi="黑体" w:cs="黑体" w:hint="eastAsia"/>
+          <w:sz w:val="21"/>
+          <w:szCs w:val="21"/>
+        </w:rPr>
+        <w:t>四</w:t>
+      </w:r>
+      <w:r>
+        <w:rPr>
+          <w:rFonts w:ascii="黑体" w:eastAsia="黑体" w:hAnsi="黑体" w:cs="黑体" w:hint="eastAsia"/>
+          <w:sz w:val="21"/>
+          <w:szCs w:val="21"/>
+        </w:rPr>
+        <w:t>个用例：</w:t>
+      </w:r>
+      <w:r>
+        <w:rPr>
+          <w:rFonts w:ascii="黑体" w:eastAsia="黑体" w:hAnsi="黑体" w:cs="黑体" w:hint="eastAsia"/>
+          <w:sz w:val="21"/>
+          <w:szCs w:val="21"/>
+        </w:rPr>
+        <w:t>登录、</w:t>
+      </w:r>
+      <w:r>
+        <w:rPr>
+          <w:rFonts w:ascii="黑体" w:eastAsia="黑体" w:hAnsi="黑体" w:cs="黑体" w:hint="eastAsia"/>
+          <w:sz w:val="21"/>
+          <w:szCs w:val="21"/>
+        </w:rPr>
+        <w:t>管理用户</w:t>
+      </w:r>
+      <w:r>
+        <w:rPr>
+          <w:rFonts w:ascii="黑体" w:eastAsia="黑体" w:hAnsi="黑体" w:cs="黑体" w:hint="eastAsia"/>
+          <w:sz w:val="21"/>
+          <w:szCs w:val="21"/>
+        </w:rPr>
+        <w:t>、查看用户信息</w:t>
+      </w:r>
+      <w:r>
+        <w:rPr>
+          <w:rFonts w:ascii="黑体" w:eastAsia="黑体" w:hAnsi="黑体" w:cs="黑体" w:hint="eastAsia"/>
+          <w:sz w:val="21"/>
+          <w:szCs w:val="21"/>
+        </w:rPr>
+        <w:t>和更改跑步规则</w:t>
+      </w:r>
+    </w:p>
+    <w:p>
+      <w:pPr>
+        <w:pStyle w:val="3"/>
+        <w:rPr>
+          <w:rFonts w:ascii="黑体" w:eastAsia="黑体" w:hAnsi="黑体" w:cs="黑体"/>
+        </w:rPr>
+      </w:pPr>
+      <w:bookmarkStart w:id="22" w:name="_Toc13215366"/>
+      <w:r>
+        <w:rPr>
+          <w:rFonts w:ascii="黑体" w:eastAsia="黑体" w:hAnsi="黑体" w:cs="黑体" w:hint="eastAsia"/>
         </w:rPr>
         <w:t xml:space="preserve">&lt;Use case </w:t>
       </w:r>
-      <w:commentRangeStart w:id="22"/>
       <w:r>
         <w:rPr>
           <w:rFonts w:ascii="黑体" w:eastAsia="黑体" w:hAnsi="黑体" w:cs="黑体" w:hint="eastAsia"/>
-        </w:rPr>
-        <w:t>图</w:t>
-      </w:r>
-      <w:commentRangeEnd w:id="22"/>
-      <w:r>
-        <w:rPr>
-          <w:rStyle w:val="af3"/>
-          <w:i w:val="0"/>
-        </w:rPr>
-        <w:commentReference w:id="22"/>
+          <w:sz w:val="21"/>
+          <w:szCs w:val="21"/>
+        </w:rPr>
+        <w:t>查看宠物图鉴</w:t>
       </w:r>
       <w:r>
         <w:rPr>
           <w:rFonts w:ascii="黑体" w:eastAsia="黑体" w:hAnsi="黑体" w:cs="黑体" w:hint="eastAsia"/>
         </w:rPr>
-        <w:t>&gt;</w:t>
-      </w:r>
-      <w:bookmarkEnd w:id="20"/>
-      <w:bookmarkEnd w:id="21"/>
-    </w:p>
-    <w:p>
-      <w:pPr>
-        <w:pStyle w:val="a5"/>
-        <w:ind w:left="0"/>
-        <w:rPr>
-          <w:rFonts w:ascii="黑体" w:eastAsia="黑体" w:hAnsi="黑体" w:cs="黑体"/>
-        </w:rPr>
-      </w:pPr>
-    </w:p>
-    <w:p>
-      <w:pPr>
-        <w:pStyle w:val="a5"/>
-        <w:rPr>
-          <w:rFonts w:ascii="黑体" w:eastAsia="黑体" w:hAnsi="黑体" w:cs="黑体"/>
-          <w:sz w:val="21"/>
-          <w:szCs w:val="21"/>
-        </w:rPr>
-      </w:pPr>
-      <w:r>
-        <w:rPr>
-          <w:rFonts w:ascii="黑体" w:eastAsia="黑体" w:hAnsi="黑体" w:cs="黑体" w:hint="eastAsia"/>
-          <w:sz w:val="21"/>
-          <w:szCs w:val="21"/>
-        </w:rPr>
-        <w:t>·Actor有用户和服务器管理员</w:t>
-      </w:r>
-    </w:p>
-    <w:p>
-      <w:pPr>
-        <w:pStyle w:val="a5"/>
-        <w:rPr>
-          <w:rFonts w:ascii="黑体" w:eastAsia="黑体" w:hAnsi="黑体" w:cs="黑体"/>
-          <w:sz w:val="21"/>
-          <w:szCs w:val="21"/>
-        </w:rPr>
-      </w:pPr>
-      <w:r>
-        <w:rPr>
-          <w:rFonts w:ascii="黑体" w:eastAsia="黑体" w:hAnsi="黑体" w:cs="黑体" w:hint="eastAsia"/>
-          <w:sz w:val="21"/>
-          <w:szCs w:val="21"/>
-        </w:rPr>
-        <w:t>·用户的usecase包括跑步、查看附近用户、宠物对战、查看好友信息，这四个用例都依赖于登录，usecase“跑步”包含了“捕捉精灵”，因为捕捉精灵发生在跑步过程中</w:t>
-      </w:r>
-    </w:p>
-    <w:p>
-      <w:pPr>
-        <w:pStyle w:val="a5"/>
-        <w:rPr>
-          <w:rFonts w:ascii="黑体" w:eastAsia="黑体" w:hAnsi="黑体" w:cs="黑体"/>
-          <w:sz w:val="21"/>
-          <w:szCs w:val="21"/>
-        </w:rPr>
-      </w:pPr>
-      <w:r>
-        <w:rPr>
-          <w:rFonts w:ascii="黑体" w:eastAsia="黑体" w:hAnsi="黑体" w:cs="黑体" w:hint="eastAsia"/>
-          <w:sz w:val="21"/>
-          <w:szCs w:val="21"/>
-        </w:rPr>
-        <w:t>·服务器管理员只有两个用例：管理用户信息和更改跑步规则</w:t>
-      </w:r>
-    </w:p>
-    <w:p>
-      <w:pPr>
-        <w:pStyle w:val="3"/>
-        <w:rPr>
-          <w:rFonts w:ascii="黑体" w:eastAsia="黑体" w:hAnsi="黑体" w:cs="黑体"/>
-        </w:rPr>
-      </w:pPr>
-      <w:bookmarkStart w:id="23" w:name="_Toc13215366"/>
-      <w:r>
-        <w:rPr>
-          <w:rFonts w:ascii="黑体" w:eastAsia="黑体" w:hAnsi="黑体" w:cs="黑体" w:hint="eastAsia"/>
-        </w:rPr>
-        <w:t xml:space="preserve">&lt;Use case </w:t>
-      </w:r>
-      <w:r>
-        <w:rPr>
-          <w:rFonts w:ascii="黑体" w:eastAsia="黑体" w:hAnsi="黑体" w:cs="黑体" w:hint="eastAsia"/>
-          <w:sz w:val="21"/>
-          <w:szCs w:val="21"/>
-        </w:rPr>
-        <w:t>查看宠物图鉴</w:t>
-      </w:r>
-      <w:r>
-        <w:rPr>
-          <w:rFonts w:ascii="黑体" w:eastAsia="黑体" w:hAnsi="黑体" w:cs="黑体" w:hint="eastAsia"/>
-        </w:rPr>
         <w:t xml:space="preserve"> 规约&gt;</w:t>
       </w:r>
-      <w:bookmarkEnd w:id="23"/>
+      <w:bookmarkEnd w:id="22"/>
     </w:p>
     <w:tbl>
       <w:tblPr>
@@ -5952,7 +6024,7 @@
           <w:rFonts w:ascii="黑体" w:eastAsia="黑体" w:hAnsi="黑体" w:cs="黑体"/>
         </w:rPr>
       </w:pPr>
-      <w:bookmarkStart w:id="24" w:name="_Toc13215367"/>
+      <w:bookmarkStart w:id="23" w:name="_Toc13215367"/>
       <w:r>
         <w:rPr>
           <w:rFonts w:ascii="黑体" w:eastAsia="黑体" w:hAnsi="黑体" w:cs="黑体" w:hint="eastAsia"/>
@@ -5973,7 +6045,7 @@
         </w:rPr>
         <w:t xml:space="preserve"> 规约&gt;</w:t>
       </w:r>
-      <w:bookmarkEnd w:id="24"/>
+      <w:bookmarkEnd w:id="23"/>
     </w:p>
     <w:tbl>
       <w:tblPr>
@@ -6267,7 +6339,7 @@
               <w:pStyle w:val="a5"/>
               <w:numPr>
                 <w:ilvl w:val="0"/>
-                <w:numId w:val="6"/>
+                <w:numId w:val="19"/>
               </w:numPr>
               <w:rPr>
                 <w:rFonts w:ascii="黑体" w:eastAsia="黑体" w:hAnsi="黑体" w:cs="黑体"/>
@@ -6275,6 +6347,8 @@
                 <w:szCs w:val="21"/>
               </w:rPr>
             </w:pPr>
+            <w:bookmarkStart w:id="24" w:name="_GoBack"/>
+            <w:bookmarkEnd w:id="24"/>
             <w:r>
               <w:rPr>
                 <w:rFonts w:ascii="黑体" w:eastAsia="黑体" w:hAnsi="黑体" w:cs="黑体" w:hint="eastAsia"/>
@@ -6289,7 +6363,7 @@
               <w:pStyle w:val="a5"/>
               <w:numPr>
                 <w:ilvl w:val="0"/>
-                <w:numId w:val="6"/>
+                <w:numId w:val="19"/>
               </w:numPr>
               <w:rPr>
                 <w:rFonts w:ascii="黑体" w:eastAsia="黑体" w:hAnsi="黑体" w:cs="黑体"/>
@@ -6311,7 +6385,7 @@
               <w:pStyle w:val="a5"/>
               <w:numPr>
                 <w:ilvl w:val="0"/>
-                <w:numId w:val="6"/>
+                <w:numId w:val="19"/>
               </w:numPr>
               <w:rPr>
                 <w:rFonts w:ascii="黑体" w:eastAsia="黑体" w:hAnsi="黑体" w:cs="黑体"/>
@@ -6769,7 +6843,7 @@
               <w:pStyle w:val="a5"/>
               <w:numPr>
                 <w:ilvl w:val="0"/>
-                <w:numId w:val="6"/>
+                <w:numId w:val="18"/>
               </w:numPr>
               <w:rPr>
                 <w:rFonts w:ascii="黑体" w:eastAsia="黑体" w:hAnsi="黑体" w:cs="黑体"/>
@@ -6791,7 +6865,7 @@
               <w:pStyle w:val="a5"/>
               <w:numPr>
                 <w:ilvl w:val="0"/>
-                <w:numId w:val="6"/>
+                <w:numId w:val="18"/>
               </w:numPr>
               <w:rPr>
                 <w:rFonts w:ascii="黑体" w:eastAsia="黑体" w:hAnsi="黑体" w:cs="黑体"/>
@@ -6813,7 +6887,7 @@
               <w:pStyle w:val="a5"/>
               <w:numPr>
                 <w:ilvl w:val="0"/>
-                <w:numId w:val="6"/>
+                <w:numId w:val="18"/>
               </w:numPr>
               <w:rPr>
                 <w:rFonts w:ascii="黑体" w:eastAsia="黑体" w:hAnsi="黑体" w:cs="黑体"/>
@@ -7261,7 +7335,7 @@
               <w:pStyle w:val="a5"/>
               <w:numPr>
                 <w:ilvl w:val="0"/>
-                <w:numId w:val="6"/>
+                <w:numId w:val="17"/>
               </w:numPr>
               <w:rPr>
                 <w:rFonts w:ascii="黑体" w:eastAsia="黑体" w:hAnsi="黑体" w:cs="黑体"/>
@@ -7283,7 +7357,7 @@
               <w:pStyle w:val="a5"/>
               <w:numPr>
                 <w:ilvl w:val="0"/>
-                <w:numId w:val="6"/>
+                <w:numId w:val="17"/>
               </w:numPr>
               <w:rPr>
                 <w:rFonts w:ascii="黑体" w:eastAsia="黑体" w:hAnsi="黑体" w:cs="黑体"/>
@@ -7305,7 +7379,7 @@
               <w:pStyle w:val="a5"/>
               <w:numPr>
                 <w:ilvl w:val="0"/>
-                <w:numId w:val="6"/>
+                <w:numId w:val="17"/>
               </w:numPr>
               <w:rPr>
                 <w:rFonts w:ascii="黑体" w:eastAsia="黑体" w:hAnsi="黑体" w:cs="黑体"/>
@@ -7327,7 +7401,7 @@
               <w:pStyle w:val="a5"/>
               <w:numPr>
                 <w:ilvl w:val="0"/>
-                <w:numId w:val="6"/>
+                <w:numId w:val="17"/>
               </w:numPr>
               <w:rPr>
                 <w:rFonts w:ascii="黑体" w:eastAsia="黑体" w:hAnsi="黑体" w:cs="黑体"/>
@@ -7376,7 +7450,7 @@
               <w:pStyle w:val="a5"/>
               <w:numPr>
                 <w:ilvl w:val="1"/>
-                <w:numId w:val="6"/>
+                <w:numId w:val="17"/>
               </w:numPr>
               <w:rPr>
                 <w:rFonts w:ascii="黑体" w:eastAsia="黑体" w:hAnsi="黑体" w:cs="黑体"/>
@@ -7398,7 +7472,7 @@
               <w:pStyle w:val="a5"/>
               <w:numPr>
                 <w:ilvl w:val="1"/>
-                <w:numId w:val="6"/>
+                <w:numId w:val="17"/>
               </w:numPr>
               <w:rPr>
                 <w:rFonts w:ascii="黑体" w:eastAsia="黑体" w:hAnsi="黑体" w:cs="黑体"/>
@@ -7787,7 +7861,7 @@
               <w:pStyle w:val="a5"/>
               <w:numPr>
                 <w:ilvl w:val="0"/>
-                <w:numId w:val="6"/>
+                <w:numId w:val="16"/>
               </w:numPr>
               <w:rPr>
                 <w:rFonts w:ascii="黑体" w:eastAsia="黑体" w:hAnsi="黑体" w:cs="黑体"/>
@@ -7809,7 +7883,7 @@
               <w:pStyle w:val="a5"/>
               <w:numPr>
                 <w:ilvl w:val="0"/>
-                <w:numId w:val="6"/>
+                <w:numId w:val="16"/>
               </w:numPr>
               <w:rPr>
                 <w:rFonts w:ascii="黑体" w:eastAsia="黑体" w:hAnsi="黑体" w:cs="黑体"/>
@@ -7831,7 +7905,7 @@
               <w:pStyle w:val="a5"/>
               <w:numPr>
                 <w:ilvl w:val="0"/>
-                <w:numId w:val="6"/>
+                <w:numId w:val="16"/>
               </w:numPr>
               <w:rPr>
                 <w:rFonts w:ascii="黑体" w:eastAsia="黑体" w:hAnsi="黑体" w:cs="黑体"/>
@@ -13779,12 +13853,21 @@
         </w:rPr>
         <w:t>：</w:t>
       </w:r>
+      <w:proofErr w:type="spellStart"/>
       <w:r>
         <w:rPr>
           <w:rFonts w:ascii="黑体" w:eastAsia="黑体" w:hAnsi="黑体" w:hint="eastAsia"/>
           <w:color w:val="000000"/>
         </w:rPr>
-        <w:t>Mybatis/hibernate</w:t>
+        <w:t>Mybatis</w:t>
+      </w:r>
+      <w:proofErr w:type="spellEnd"/>
+      <w:r>
+        <w:rPr>
+          <w:rFonts w:ascii="黑体" w:eastAsia="黑体" w:hAnsi="黑体" w:hint="eastAsia"/>
+          <w:color w:val="000000"/>
+        </w:rPr>
+        <w:t>/hibernate</w:t>
       </w:r>
     </w:p>
     <w:p>
@@ -13814,8 +13897,17 @@
           <w:rFonts w:ascii="黑体" w:eastAsia="黑体" w:hAnsi="黑体" w:hint="eastAsia"/>
           <w:color w:val="000000"/>
         </w:rPr>
-        <w:t>Eureka/Zuul</w:t>
-      </w:r>
+        <w:t>Eureka/</w:t>
+      </w:r>
+      <w:proofErr w:type="spellStart"/>
+      <w:r>
+        <w:rPr>
+          <w:rFonts w:ascii="黑体" w:eastAsia="黑体" w:hAnsi="黑体" w:hint="eastAsia"/>
+          <w:color w:val="000000"/>
+        </w:rPr>
+        <w:t>Zuul</w:t>
+      </w:r>
+      <w:proofErr w:type="spellEnd"/>
     </w:p>
     <w:p>
       <w:pPr>
@@ -13931,6 +14023,7 @@
         </w:rPr>
         <w:t>/</w:t>
       </w:r>
+      <w:proofErr w:type="spellStart"/>
       <w:r>
         <w:rPr>
           <w:rFonts w:ascii="黑体" w:eastAsia="黑体" w:hAnsi="黑体"/>
@@ -13938,6 +14031,7 @@
         </w:rPr>
         <w:t>circleci</w:t>
       </w:r>
+      <w:proofErr w:type="spellEnd"/>
     </w:p>
     <w:p>
       <w:pPr>
@@ -13960,6 +14054,7 @@
           <w:color w:val="000000"/>
         </w:rPr>
       </w:pPr>
+      <w:proofErr w:type="spellStart"/>
       <w:r>
         <w:rPr>
           <w:rFonts w:ascii="黑体" w:eastAsia="黑体" w:hAnsi="黑体" w:hint="eastAsia"/>
@@ -13967,6 +14062,7 @@
         </w:rPr>
         <w:t>Mysql</w:t>
       </w:r>
+      <w:proofErr w:type="spellEnd"/>
     </w:p>
     <w:p>
       <w:pPr>
@@ -13976,6 +14072,7 @@
           <w:color w:val="000000"/>
         </w:rPr>
       </w:pPr>
+      <w:proofErr w:type="spellStart"/>
       <w:r>
         <w:rPr>
           <w:rFonts w:ascii="黑体" w:eastAsia="黑体" w:hAnsi="黑体" w:hint="eastAsia"/>
@@ -13983,6 +14080,7 @@
         </w:rPr>
         <w:t>Mongodb</w:t>
       </w:r>
+      <w:proofErr w:type="spellEnd"/>
     </w:p>
     <w:p>
       <w:pPr>
@@ -14044,7 +14142,15 @@
           <w:rFonts w:ascii="黑体" w:eastAsia="黑体" w:hAnsi="黑体" w:hint="eastAsia"/>
           <w:color w:val="000000"/>
         </w:rPr>
-        <w:t>用户可以在线或离线阅读帮助文档，离线帮助文档在W</w:t>
+        <w:t>用户可以在线或离线阅读帮助文档，离线帮助文档在</w:t>
+      </w:r>
+      <w:proofErr w:type="spellStart"/>
+      <w:r>
+        <w:rPr>
+          <w:rFonts w:ascii="黑体" w:eastAsia="黑体" w:hAnsi="黑体" w:hint="eastAsia"/>
+          <w:color w:val="000000"/>
+        </w:rPr>
+        <w:t>W</w:t>
       </w:r>
       <w:r>
         <w:rPr>
@@ -14053,6 +14159,7 @@
         </w:rPr>
         <w:t>ifi</w:t>
       </w:r>
+      <w:proofErr w:type="spellEnd"/>
       <w:r>
         <w:rPr>
           <w:rFonts w:ascii="黑体" w:eastAsia="黑体" w:hAnsi="黑体" w:hint="eastAsia"/>
@@ -14619,7 +14726,15 @@
           <w:rFonts w:ascii="黑体" w:eastAsia="黑体" w:hAnsi="黑体" w:hint="eastAsia"/>
           <w:color w:val="000000"/>
         </w:rPr>
-        <w:t>与J</w:t>
+        <w:t>与</w:t>
+      </w:r>
+      <w:proofErr w:type="spellStart"/>
+      <w:r>
+        <w:rPr>
+          <w:rFonts w:ascii="黑体" w:eastAsia="黑体" w:hAnsi="黑体" w:hint="eastAsia"/>
+          <w:color w:val="000000"/>
+        </w:rPr>
+        <w:t>J</w:t>
       </w:r>
       <w:r>
         <w:rPr>
@@ -14628,6 +14743,7 @@
         </w:rPr>
         <w:t>account</w:t>
       </w:r>
+      <w:proofErr w:type="spellEnd"/>
       <w:r>
         <w:rPr>
           <w:rFonts w:ascii="黑体" w:eastAsia="黑体" w:hAnsi="黑体" w:hint="eastAsia"/>
@@ -14766,7 +14882,7 @@
 
 <file path=word/comments.xml><?xml version="1.0" encoding="utf-8"?>
 <w:comments xmlns:wpc="http://schemas.microsoft.com/office/word/2010/wordprocessingCanvas" xmlns:cx="http://schemas.microsoft.com/office/drawing/2014/chartex" xmlns:cx1="http://schemas.microsoft.com/office/drawing/2015/9/8/chartex" xmlns:cx2="http://schemas.microsoft.com/office/drawing/2015/10/21/chartex" xmlns:cx3="http://schemas.microsoft.com/office/drawing/2016/5/9/chartex" xmlns:cx4="http://schemas.microsoft.com/office/drawing/2016/5/10/chartex" xmlns:cx5="http://schemas.microsoft.com/office/drawing/2016/5/11/chartex" xmlns:cx6="http://schemas.microsoft.com/office/drawing/2016/5/12/chartex" xmlns:cx7="http://schemas.microsoft.com/office/drawing/2016/5/13/chartex" xmlns:cx8="http://schemas.microsoft.com/office/drawing/2016/5/14/chartex" xmlns:mc="http://schemas.openxmlformats.org/markup-compatibility/2006" xmlns:aink="http://schemas.microsoft.com/office/drawing/2016/ink" xmlns:am3d="http://schemas.microsoft.com/office/drawing/2017/model3d" xmlns:o="urn:schemas-microsoft-com:office:office" xmlns:r="http://schemas.openxmlformats.org/officeDocument/2006/relationships" xmlns:m="http://schemas.openxmlformats.org/officeDocument/2006/math" xmlns:v="urn:schemas-microsoft-com:vml" xmlns:wp14="http://schemas.microsoft.com/office/word/2010/wordprocessingDrawing" xmlns:wp="http://schemas.openxmlformats.org/drawingml/2006/wordprocessingDrawing" xmlns:w10="urn:schemas-microsoft-com:office:word" xmlns:w="http://schemas.openxmlformats.org/wordprocessingml/2006/main" xmlns:w14="http://schemas.microsoft.com/office/word/2010/wordml" xmlns:w15="http://schemas.microsoft.com/office/word/2012/wordml" xmlns:w16cid="http://schemas.microsoft.com/office/word/2016/wordml/cid" xmlns:w16se="http://schemas.microsoft.com/office/word/2015/wordml/symex" xmlns:wpg="http://schemas.microsoft.com/office/word/2010/wordprocessingGroup" xmlns:wpi="http://schemas.microsoft.com/office/word/2010/wordprocessingInk" xmlns:wne="http://schemas.microsoft.com/office/word/2006/wordml" xmlns:wps="http://schemas.microsoft.com/office/word/2010/wordprocessingShape" mc:Ignorable="w14 w15 w16se w16cid wp14">
-  <w:comment w:id="22" w:author="卓然 魏" w:date="2019-07-05T09:56:00Z" w:initials="卓然">
+  <w:comment w:id="21" w:author="卓然 魏" w:date="2019-07-05T09:56:00Z" w:initials="卓然">
     <w:p>
       <w:pPr>
         <w:pStyle w:val="af4"/>
@@ -15466,7 +15582,7 @@
   <w:abstractNum w:abstractNumId="4" w15:restartNumberingAfterBreak="0">
     <w:nsid w:val="D8C4B4B3"/>
     <w:multiLevelType w:val="multilevel"/>
-    <w:tmpl w:val="872C4392"/>
+    <w:tmpl w:val="F7C023BE"/>
     <w:lvl w:ilvl="0">
       <w:start w:val="1"/>
       <w:numFmt w:val="decimal"/>
@@ -15725,6 +15841,127 @@
     </w:lvl>
   </w:abstractNum>
   <w:abstractNum w:abstractNumId="10" w15:restartNumberingAfterBreak="0">
+    <w:nsid w:val="03A870AF"/>
+    <w:multiLevelType w:val="multilevel"/>
+    <w:tmpl w:val="F7C023BE"/>
+    <w:lvl w:ilvl="0">
+      <w:start w:val="1"/>
+      <w:numFmt w:val="decimal"/>
+      <w:lvlText w:val="%1."/>
+      <w:lvlJc w:val="left"/>
+      <w:pPr>
+        <w:tabs>
+          <w:tab w:val="left" w:pos="312"/>
+        </w:tabs>
+        <w:ind w:left="400" w:firstLine="0"/>
+      </w:pPr>
+    </w:lvl>
+    <w:lvl w:ilvl="1">
+      <w:start w:val="1"/>
+      <w:numFmt w:val="decimal"/>
+      <w:isLgl/>
+      <w:lvlText w:val="%1.%2"/>
+      <w:lvlJc w:val="left"/>
+      <w:pPr>
+        <w:ind w:left="820" w:hanging="420"/>
+      </w:pPr>
+      <w:rPr>
+        <w:rFonts w:hint="default"/>
+      </w:rPr>
+    </w:lvl>
+    <w:lvl w:ilvl="2">
+      <w:start w:val="1"/>
+      <w:numFmt w:val="decimal"/>
+      <w:isLgl/>
+      <w:lvlText w:val="%1.%2.%3"/>
+      <w:lvlJc w:val="left"/>
+      <w:pPr>
+        <w:ind w:left="1120" w:hanging="720"/>
+      </w:pPr>
+      <w:rPr>
+        <w:rFonts w:hint="default"/>
+      </w:rPr>
+    </w:lvl>
+    <w:lvl w:ilvl="3">
+      <w:start w:val="1"/>
+      <w:numFmt w:val="decimal"/>
+      <w:isLgl/>
+      <w:lvlText w:val="%1.%2.%3.%4"/>
+      <w:lvlJc w:val="left"/>
+      <w:pPr>
+        <w:ind w:left="1480" w:hanging="1080"/>
+      </w:pPr>
+      <w:rPr>
+        <w:rFonts w:hint="default"/>
+      </w:rPr>
+    </w:lvl>
+    <w:lvl w:ilvl="4">
+      <w:start w:val="1"/>
+      <w:numFmt w:val="decimal"/>
+      <w:isLgl/>
+      <w:lvlText w:val="%1.%2.%3.%4.%5"/>
+      <w:lvlJc w:val="left"/>
+      <w:pPr>
+        <w:ind w:left="1480" w:hanging="1080"/>
+      </w:pPr>
+      <w:rPr>
+        <w:rFonts w:hint="default"/>
+      </w:rPr>
+    </w:lvl>
+    <w:lvl w:ilvl="5">
+      <w:start w:val="1"/>
+      <w:numFmt w:val="decimal"/>
+      <w:isLgl/>
+      <w:lvlText w:val="%1.%2.%3.%4.%5.%6"/>
+      <w:lvlJc w:val="left"/>
+      <w:pPr>
+        <w:ind w:left="1840" w:hanging="1440"/>
+      </w:pPr>
+      <w:rPr>
+        <w:rFonts w:hint="default"/>
+      </w:rPr>
+    </w:lvl>
+    <w:lvl w:ilvl="6">
+      <w:start w:val="1"/>
+      <w:numFmt w:val="decimal"/>
+      <w:isLgl/>
+      <w:lvlText w:val="%1.%2.%3.%4.%5.%6.%7"/>
+      <w:lvlJc w:val="left"/>
+      <w:pPr>
+        <w:ind w:left="1840" w:hanging="1440"/>
+      </w:pPr>
+      <w:rPr>
+        <w:rFonts w:hint="default"/>
+      </w:rPr>
+    </w:lvl>
+    <w:lvl w:ilvl="7">
+      <w:start w:val="1"/>
+      <w:numFmt w:val="decimal"/>
+      <w:isLgl/>
+      <w:lvlText w:val="%1.%2.%3.%4.%5.%6.%7.%8"/>
+      <w:lvlJc w:val="left"/>
+      <w:pPr>
+        <w:ind w:left="2200" w:hanging="1800"/>
+      </w:pPr>
+      <w:rPr>
+        <w:rFonts w:hint="default"/>
+      </w:rPr>
+    </w:lvl>
+    <w:lvl w:ilvl="8">
+      <w:start w:val="1"/>
+      <w:numFmt w:val="decimal"/>
+      <w:isLgl/>
+      <w:lvlText w:val="%1.%2.%3.%4.%5.%6.%7.%8.%9"/>
+      <w:lvlJc w:val="left"/>
+      <w:pPr>
+        <w:ind w:left="2200" w:hanging="1800"/>
+      </w:pPr>
+      <w:rPr>
+        <w:rFonts w:hint="default"/>
+      </w:rPr>
+    </w:lvl>
+  </w:abstractNum>
+  <w:abstractNum w:abstractNumId="11" w15:restartNumberingAfterBreak="0">
     <w:nsid w:val="058F1E60"/>
     <w:multiLevelType w:val="singleLevel"/>
     <w:tmpl w:val="058F1E60"/>
@@ -15741,7 +15978,7 @@
       </w:rPr>
     </w:lvl>
   </w:abstractNum>
-  <w:abstractNum w:abstractNumId="11" w15:restartNumberingAfterBreak="0">
+  <w:abstractNum w:abstractNumId="12" w15:restartNumberingAfterBreak="0">
     <w:nsid w:val="3682C8CA"/>
     <w:multiLevelType w:val="singleLevel"/>
     <w:tmpl w:val="3682C8CA"/>
@@ -15758,7 +15995,7 @@
       </w:pPr>
     </w:lvl>
   </w:abstractNum>
-  <w:abstractNum w:abstractNumId="12" w15:restartNumberingAfterBreak="0">
+  <w:abstractNum w:abstractNumId="13" w15:restartNumberingAfterBreak="0">
     <w:nsid w:val="45691C5F"/>
     <w:multiLevelType w:val="hybridMultilevel"/>
     <w:tmpl w:val="207EEB7A"/>
@@ -15844,7 +16081,370 @@
       </w:pPr>
     </w:lvl>
   </w:abstractNum>
-  <w:abstractNum w:abstractNumId="13" w15:restartNumberingAfterBreak="0">
+  <w:abstractNum w:abstractNumId="14" w15:restartNumberingAfterBreak="0">
+    <w:nsid w:val="47596D64"/>
+    <w:multiLevelType w:val="multilevel"/>
+    <w:tmpl w:val="F7C023BE"/>
+    <w:lvl w:ilvl="0">
+      <w:start w:val="1"/>
+      <w:numFmt w:val="decimal"/>
+      <w:lvlText w:val="%1."/>
+      <w:lvlJc w:val="left"/>
+      <w:pPr>
+        <w:tabs>
+          <w:tab w:val="left" w:pos="312"/>
+        </w:tabs>
+        <w:ind w:left="400" w:firstLine="0"/>
+      </w:pPr>
+    </w:lvl>
+    <w:lvl w:ilvl="1">
+      <w:start w:val="1"/>
+      <w:numFmt w:val="decimal"/>
+      <w:isLgl/>
+      <w:lvlText w:val="%1.%2"/>
+      <w:lvlJc w:val="left"/>
+      <w:pPr>
+        <w:ind w:left="820" w:hanging="420"/>
+      </w:pPr>
+      <w:rPr>
+        <w:rFonts w:hint="default"/>
+      </w:rPr>
+    </w:lvl>
+    <w:lvl w:ilvl="2">
+      <w:start w:val="1"/>
+      <w:numFmt w:val="decimal"/>
+      <w:isLgl/>
+      <w:lvlText w:val="%1.%2.%3"/>
+      <w:lvlJc w:val="left"/>
+      <w:pPr>
+        <w:ind w:left="1120" w:hanging="720"/>
+      </w:pPr>
+      <w:rPr>
+        <w:rFonts w:hint="default"/>
+      </w:rPr>
+    </w:lvl>
+    <w:lvl w:ilvl="3">
+      <w:start w:val="1"/>
+      <w:numFmt w:val="decimal"/>
+      <w:isLgl/>
+      <w:lvlText w:val="%1.%2.%3.%4"/>
+      <w:lvlJc w:val="left"/>
+      <w:pPr>
+        <w:ind w:left="1480" w:hanging="1080"/>
+      </w:pPr>
+      <w:rPr>
+        <w:rFonts w:hint="default"/>
+      </w:rPr>
+    </w:lvl>
+    <w:lvl w:ilvl="4">
+      <w:start w:val="1"/>
+      <w:numFmt w:val="decimal"/>
+      <w:isLgl/>
+      <w:lvlText w:val="%1.%2.%3.%4.%5"/>
+      <w:lvlJc w:val="left"/>
+      <w:pPr>
+        <w:ind w:left="1480" w:hanging="1080"/>
+      </w:pPr>
+      <w:rPr>
+        <w:rFonts w:hint="default"/>
+      </w:rPr>
+    </w:lvl>
+    <w:lvl w:ilvl="5">
+      <w:start w:val="1"/>
+      <w:numFmt w:val="decimal"/>
+      <w:isLgl/>
+      <w:lvlText w:val="%1.%2.%3.%4.%5.%6"/>
+      <w:lvlJc w:val="left"/>
+      <w:pPr>
+        <w:ind w:left="1840" w:hanging="1440"/>
+      </w:pPr>
+      <w:rPr>
+        <w:rFonts w:hint="default"/>
+      </w:rPr>
+    </w:lvl>
+    <w:lvl w:ilvl="6">
+      <w:start w:val="1"/>
+      <w:numFmt w:val="decimal"/>
+      <w:isLgl/>
+      <w:lvlText w:val="%1.%2.%3.%4.%5.%6.%7"/>
+      <w:lvlJc w:val="left"/>
+      <w:pPr>
+        <w:ind w:left="1840" w:hanging="1440"/>
+      </w:pPr>
+      <w:rPr>
+        <w:rFonts w:hint="default"/>
+      </w:rPr>
+    </w:lvl>
+    <w:lvl w:ilvl="7">
+      <w:start w:val="1"/>
+      <w:numFmt w:val="decimal"/>
+      <w:isLgl/>
+      <w:lvlText w:val="%1.%2.%3.%4.%5.%6.%7.%8"/>
+      <w:lvlJc w:val="left"/>
+      <w:pPr>
+        <w:ind w:left="2200" w:hanging="1800"/>
+      </w:pPr>
+      <w:rPr>
+        <w:rFonts w:hint="default"/>
+      </w:rPr>
+    </w:lvl>
+    <w:lvl w:ilvl="8">
+      <w:start w:val="1"/>
+      <w:numFmt w:val="decimal"/>
+      <w:isLgl/>
+      <w:lvlText w:val="%1.%2.%3.%4.%5.%6.%7.%8.%9"/>
+      <w:lvlJc w:val="left"/>
+      <w:pPr>
+        <w:ind w:left="2200" w:hanging="1800"/>
+      </w:pPr>
+      <w:rPr>
+        <w:rFonts w:hint="default"/>
+      </w:rPr>
+    </w:lvl>
+  </w:abstractNum>
+  <w:abstractNum w:abstractNumId="15" w15:restartNumberingAfterBreak="0">
+    <w:nsid w:val="4B6C3333"/>
+    <w:multiLevelType w:val="multilevel"/>
+    <w:tmpl w:val="F7C023BE"/>
+    <w:lvl w:ilvl="0">
+      <w:start w:val="1"/>
+      <w:numFmt w:val="decimal"/>
+      <w:lvlText w:val="%1."/>
+      <w:lvlJc w:val="left"/>
+      <w:pPr>
+        <w:tabs>
+          <w:tab w:val="left" w:pos="312"/>
+        </w:tabs>
+        <w:ind w:left="400" w:firstLine="0"/>
+      </w:pPr>
+    </w:lvl>
+    <w:lvl w:ilvl="1">
+      <w:start w:val="1"/>
+      <w:numFmt w:val="decimal"/>
+      <w:isLgl/>
+      <w:lvlText w:val="%1.%2"/>
+      <w:lvlJc w:val="left"/>
+      <w:pPr>
+        <w:ind w:left="820" w:hanging="420"/>
+      </w:pPr>
+      <w:rPr>
+        <w:rFonts w:hint="default"/>
+      </w:rPr>
+    </w:lvl>
+    <w:lvl w:ilvl="2">
+      <w:start w:val="1"/>
+      <w:numFmt w:val="decimal"/>
+      <w:isLgl/>
+      <w:lvlText w:val="%1.%2.%3"/>
+      <w:lvlJc w:val="left"/>
+      <w:pPr>
+        <w:ind w:left="1120" w:hanging="720"/>
+      </w:pPr>
+      <w:rPr>
+        <w:rFonts w:hint="default"/>
+      </w:rPr>
+    </w:lvl>
+    <w:lvl w:ilvl="3">
+      <w:start w:val="1"/>
+      <w:numFmt w:val="decimal"/>
+      <w:isLgl/>
+      <w:lvlText w:val="%1.%2.%3.%4"/>
+      <w:lvlJc w:val="left"/>
+      <w:pPr>
+        <w:ind w:left="1480" w:hanging="1080"/>
+      </w:pPr>
+      <w:rPr>
+        <w:rFonts w:hint="default"/>
+      </w:rPr>
+    </w:lvl>
+    <w:lvl w:ilvl="4">
+      <w:start w:val="1"/>
+      <w:numFmt w:val="decimal"/>
+      <w:isLgl/>
+      <w:lvlText w:val="%1.%2.%3.%4.%5"/>
+      <w:lvlJc w:val="left"/>
+      <w:pPr>
+        <w:ind w:left="1480" w:hanging="1080"/>
+      </w:pPr>
+      <w:rPr>
+        <w:rFonts w:hint="default"/>
+      </w:rPr>
+    </w:lvl>
+    <w:lvl w:ilvl="5">
+      <w:start w:val="1"/>
+      <w:numFmt w:val="decimal"/>
+      <w:isLgl/>
+      <w:lvlText w:val="%1.%2.%3.%4.%5.%6"/>
+      <w:lvlJc w:val="left"/>
+      <w:pPr>
+        <w:ind w:left="1840" w:hanging="1440"/>
+      </w:pPr>
+      <w:rPr>
+        <w:rFonts w:hint="default"/>
+      </w:rPr>
+    </w:lvl>
+    <w:lvl w:ilvl="6">
+      <w:start w:val="1"/>
+      <w:numFmt w:val="decimal"/>
+      <w:isLgl/>
+      <w:lvlText w:val="%1.%2.%3.%4.%5.%6.%7"/>
+      <w:lvlJc w:val="left"/>
+      <w:pPr>
+        <w:ind w:left="1840" w:hanging="1440"/>
+      </w:pPr>
+      <w:rPr>
+        <w:rFonts w:hint="default"/>
+      </w:rPr>
+    </w:lvl>
+    <w:lvl w:ilvl="7">
+      <w:start w:val="1"/>
+      <w:numFmt w:val="decimal"/>
+      <w:isLgl/>
+      <w:lvlText w:val="%1.%2.%3.%4.%5.%6.%7.%8"/>
+      <w:lvlJc w:val="left"/>
+      <w:pPr>
+        <w:ind w:left="2200" w:hanging="1800"/>
+      </w:pPr>
+      <w:rPr>
+        <w:rFonts w:hint="default"/>
+      </w:rPr>
+    </w:lvl>
+    <w:lvl w:ilvl="8">
+      <w:start w:val="1"/>
+      <w:numFmt w:val="decimal"/>
+      <w:isLgl/>
+      <w:lvlText w:val="%1.%2.%3.%4.%5.%6.%7.%8.%9"/>
+      <w:lvlJc w:val="left"/>
+      <w:pPr>
+        <w:ind w:left="2200" w:hanging="1800"/>
+      </w:pPr>
+      <w:rPr>
+        <w:rFonts w:hint="default"/>
+      </w:rPr>
+    </w:lvl>
+  </w:abstractNum>
+  <w:abstractNum w:abstractNumId="16" w15:restartNumberingAfterBreak="0">
+    <w:nsid w:val="62C912B3"/>
+    <w:multiLevelType w:val="multilevel"/>
+    <w:tmpl w:val="F7C023BE"/>
+    <w:lvl w:ilvl="0">
+      <w:start w:val="1"/>
+      <w:numFmt w:val="decimal"/>
+      <w:lvlText w:val="%1."/>
+      <w:lvlJc w:val="left"/>
+      <w:pPr>
+        <w:tabs>
+          <w:tab w:val="left" w:pos="312"/>
+        </w:tabs>
+        <w:ind w:left="400" w:firstLine="0"/>
+      </w:pPr>
+    </w:lvl>
+    <w:lvl w:ilvl="1">
+      <w:start w:val="1"/>
+      <w:numFmt w:val="decimal"/>
+      <w:isLgl/>
+      <w:lvlText w:val="%1.%2"/>
+      <w:lvlJc w:val="left"/>
+      <w:pPr>
+        <w:ind w:left="820" w:hanging="420"/>
+      </w:pPr>
+      <w:rPr>
+        <w:rFonts w:hint="default"/>
+      </w:rPr>
+    </w:lvl>
+    <w:lvl w:ilvl="2">
+      <w:start w:val="1"/>
+      <w:numFmt w:val="decimal"/>
+      <w:isLgl/>
+      <w:lvlText w:val="%1.%2.%3"/>
+      <w:lvlJc w:val="left"/>
+      <w:pPr>
+        <w:ind w:left="1120" w:hanging="720"/>
+      </w:pPr>
+      <w:rPr>
+        <w:rFonts w:hint="default"/>
+      </w:rPr>
+    </w:lvl>
+    <w:lvl w:ilvl="3">
+      <w:start w:val="1"/>
+      <w:numFmt w:val="decimal"/>
+      <w:isLgl/>
+      <w:lvlText w:val="%1.%2.%3.%4"/>
+      <w:lvlJc w:val="left"/>
+      <w:pPr>
+        <w:ind w:left="1480" w:hanging="1080"/>
+      </w:pPr>
+      <w:rPr>
+        <w:rFonts w:hint="default"/>
+      </w:rPr>
+    </w:lvl>
+    <w:lvl w:ilvl="4">
+      <w:start w:val="1"/>
+      <w:numFmt w:val="decimal"/>
+      <w:isLgl/>
+      <w:lvlText w:val="%1.%2.%3.%4.%5"/>
+      <w:lvlJc w:val="left"/>
+      <w:pPr>
+        <w:ind w:left="1480" w:hanging="1080"/>
+      </w:pPr>
+      <w:rPr>
+        <w:rFonts w:hint="default"/>
+      </w:rPr>
+    </w:lvl>
+    <w:lvl w:ilvl="5">
+      <w:start w:val="1"/>
+      <w:numFmt w:val="decimal"/>
+      <w:isLgl/>
+      <w:lvlText w:val="%1.%2.%3.%4.%5.%6"/>
+      <w:lvlJc w:val="left"/>
+      <w:pPr>
+        <w:ind w:left="1840" w:hanging="1440"/>
+      </w:pPr>
+      <w:rPr>
+        <w:rFonts w:hint="default"/>
+      </w:rPr>
+    </w:lvl>
+    <w:lvl w:ilvl="6">
+      <w:start w:val="1"/>
+      <w:numFmt w:val="decimal"/>
+      <w:isLgl/>
+      <w:lvlText w:val="%1.%2.%3.%4.%5.%6.%7"/>
+      <w:lvlJc w:val="left"/>
+      <w:pPr>
+        <w:ind w:left="1840" w:hanging="1440"/>
+      </w:pPr>
+      <w:rPr>
+        <w:rFonts w:hint="default"/>
+      </w:rPr>
+    </w:lvl>
+    <w:lvl w:ilvl="7">
+      <w:start w:val="1"/>
+      <w:numFmt w:val="decimal"/>
+      <w:isLgl/>
+      <w:lvlText w:val="%1.%2.%3.%4.%5.%6.%7.%8"/>
+      <w:lvlJc w:val="left"/>
+      <w:pPr>
+        <w:ind w:left="2200" w:hanging="1800"/>
+      </w:pPr>
+      <w:rPr>
+        <w:rFonts w:hint="default"/>
+      </w:rPr>
+    </w:lvl>
+    <w:lvl w:ilvl="8">
+      <w:start w:val="1"/>
+      <w:numFmt w:val="decimal"/>
+      <w:isLgl/>
+      <w:lvlText w:val="%1.%2.%3.%4.%5.%6.%7.%8.%9"/>
+      <w:lvlJc w:val="left"/>
+      <w:pPr>
+        <w:ind w:left="2200" w:hanging="1800"/>
+      </w:pPr>
+      <w:rPr>
+        <w:rFonts w:hint="default"/>
+      </w:rPr>
+    </w:lvl>
+  </w:abstractNum>
+  <w:abstractNum w:abstractNumId="17" w15:restartNumberingAfterBreak="0">
     <w:nsid w:val="794F3771"/>
     <w:multiLevelType w:val="singleLevel"/>
     <w:tmpl w:val="794F3771"/>
@@ -15865,7 +16465,7 @@
     <w:abstractNumId w:val="9"/>
   </w:num>
   <w:num w:numId="2">
-    <w:abstractNumId w:val="10"/>
+    <w:abstractNumId w:val="11"/>
   </w:num>
   <w:num w:numId="3">
     <w:abstractNumId w:val="0"/>
@@ -15889,10 +16489,10 @@
     <w:abstractNumId w:val="3"/>
   </w:num>
   <w:num w:numId="10">
-    <w:abstractNumId w:val="11"/>
+    <w:abstractNumId w:val="12"/>
   </w:num>
   <w:num w:numId="11">
-    <w:abstractNumId w:val="13"/>
+    <w:abstractNumId w:val="17"/>
   </w:num>
   <w:num w:numId="12">
     <w:abstractNumId w:val="8"/>
@@ -15904,7 +16504,19 @@
     <w:abstractNumId w:val="9"/>
   </w:num>
   <w:num w:numId="15">
-    <w:abstractNumId w:val="12"/>
+    <w:abstractNumId w:val="13"/>
+  </w:num>
+  <w:num w:numId="16">
+    <w:abstractNumId w:val="14"/>
+  </w:num>
+  <w:num w:numId="17">
+    <w:abstractNumId w:val="16"/>
+  </w:num>
+  <w:num w:numId="18">
+    <w:abstractNumId w:val="10"/>
+  </w:num>
+  <w:num w:numId="19">
+    <w:abstractNumId w:val="15"/>
   </w:num>
 </w:numbering>
 </file>

</xml_diff>

<commit_message>
Updated db model, SRS and arch doc
</commit_message>
<xml_diff>
--- a/doc/软件需求规约.docx
+++ b/doc/软件需求规约.docx
@@ -738,7 +738,7 @@
         <w:rPr>
           <w:noProof/>
         </w:rPr>
-        <w:instrText xml:space="preserve"> PAGEREF _Toc13215353 \h </w:instrText>
+        <w:instrText xml:space="preserve"> PAGEREF _Toc13670910 \h </w:instrText>
       </w:r>
       <w:r>
         <w:rPr>
@@ -818,7 +818,7 @@
         <w:rPr>
           <w:noProof/>
         </w:rPr>
-        <w:instrText xml:space="preserve"> PAGEREF _Toc13215354 \h </w:instrText>
+        <w:instrText xml:space="preserve"> PAGEREF _Toc13670911 \h </w:instrText>
       </w:r>
       <w:r>
         <w:rPr>
@@ -898,7 +898,7 @@
         <w:rPr>
           <w:noProof/>
         </w:rPr>
-        <w:instrText xml:space="preserve"> PAGEREF _Toc13215355 \h </w:instrText>
+        <w:instrText xml:space="preserve"> PAGEREF _Toc13670912 \h </w:instrText>
       </w:r>
       <w:r>
         <w:rPr>
@@ -978,7 +978,7 @@
         <w:rPr>
           <w:noProof/>
         </w:rPr>
-        <w:instrText xml:space="preserve"> PAGEREF _Toc13215356 \h </w:instrText>
+        <w:instrText xml:space="preserve"> PAGEREF _Toc13670913 \h </w:instrText>
       </w:r>
       <w:r>
         <w:rPr>
@@ -1058,7 +1058,7 @@
         <w:rPr>
           <w:noProof/>
         </w:rPr>
-        <w:instrText xml:space="preserve"> PAGEREF _Toc13215357 \h </w:instrText>
+        <w:instrText xml:space="preserve"> PAGEREF _Toc13670914 \h </w:instrText>
       </w:r>
       <w:r>
         <w:rPr>
@@ -1136,7 +1136,7 @@
         <w:rPr>
           <w:noProof/>
         </w:rPr>
-        <w:instrText xml:space="preserve"> PAGEREF _Toc13215358 \h </w:instrText>
+        <w:instrText xml:space="preserve"> PAGEREF _Toc13670915 \h </w:instrText>
       </w:r>
       <w:r>
         <w:rPr>
@@ -1214,7 +1214,7 @@
         <w:rPr>
           <w:noProof/>
         </w:rPr>
-        <w:instrText xml:space="preserve"> PAGEREF _Toc13215359 \h </w:instrText>
+        <w:instrText xml:space="preserve"> PAGEREF _Toc13670916 \h </w:instrText>
       </w:r>
       <w:r>
         <w:rPr>
@@ -1292,7 +1292,7 @@
         <w:rPr>
           <w:noProof/>
         </w:rPr>
-        <w:instrText xml:space="preserve"> PAGEREF _Toc13215360 \h </w:instrText>
+        <w:instrText xml:space="preserve"> PAGEREF _Toc13670917 \h </w:instrText>
       </w:r>
       <w:r>
         <w:rPr>
@@ -1370,7 +1370,7 @@
         <w:rPr>
           <w:noProof/>
         </w:rPr>
-        <w:instrText xml:space="preserve"> PAGEREF _Toc13215361 \h </w:instrText>
+        <w:instrText xml:space="preserve"> PAGEREF _Toc13670918 \h </w:instrText>
       </w:r>
       <w:r>
         <w:rPr>
@@ -1448,7 +1448,7 @@
         <w:rPr>
           <w:noProof/>
         </w:rPr>
-        <w:instrText xml:space="preserve"> PAGEREF _Toc13215362 \h </w:instrText>
+        <w:instrText xml:space="preserve"> PAGEREF _Toc13670919 \h </w:instrText>
       </w:r>
       <w:r>
         <w:rPr>
@@ -1528,7 +1528,7 @@
         <w:rPr>
           <w:noProof/>
         </w:rPr>
-        <w:instrText xml:space="preserve"> PAGEREF _Toc13215363 \h </w:instrText>
+        <w:instrText xml:space="preserve"> PAGEREF _Toc13670920 \h </w:instrText>
       </w:r>
       <w:r>
         <w:rPr>
@@ -1608,7 +1608,7 @@
         <w:rPr>
           <w:noProof/>
         </w:rPr>
-        <w:instrText xml:space="preserve"> PAGEREF _Toc13215364 \h </w:instrText>
+        <w:instrText xml:space="preserve"> PAGEREF _Toc13670921 \h </w:instrText>
       </w:r>
       <w:r>
         <w:rPr>
@@ -1685,7 +1685,7 @@
         <w:rPr>
           <w:noProof/>
         </w:rPr>
-        <w:instrText xml:space="preserve"> PAGEREF _Toc13215365 \h </w:instrText>
+        <w:instrText xml:space="preserve"> PAGEREF _Toc13670922 \h </w:instrText>
       </w:r>
       <w:r>
         <w:rPr>
@@ -1762,7 +1762,7 @@
         <w:rPr>
           <w:noProof/>
         </w:rPr>
-        <w:instrText xml:space="preserve"> PAGEREF _Toc13215366 \h </w:instrText>
+        <w:instrText xml:space="preserve"> PAGEREF _Toc13670923 \h </w:instrText>
       </w:r>
       <w:r>
         <w:rPr>
@@ -1839,7 +1839,7 @@
         <w:rPr>
           <w:noProof/>
         </w:rPr>
-        <w:instrText xml:space="preserve"> PAGEREF _Toc13215367 \h </w:instrText>
+        <w:instrText xml:space="preserve"> PAGEREF _Toc13670924 \h </w:instrText>
       </w:r>
       <w:r>
         <w:rPr>
@@ -1916,7 +1916,7 @@
         <w:rPr>
           <w:noProof/>
         </w:rPr>
-        <w:instrText xml:space="preserve"> PAGEREF _Toc13215368 \h </w:instrText>
+        <w:instrText xml:space="preserve"> PAGEREF _Toc13670925 \h </w:instrText>
       </w:r>
       <w:r>
         <w:rPr>
@@ -1993,7 +1993,7 @@
         <w:rPr>
           <w:noProof/>
         </w:rPr>
-        <w:instrText xml:space="preserve"> PAGEREF _Toc13215369 \h </w:instrText>
+        <w:instrText xml:space="preserve"> PAGEREF _Toc13670926 \h </w:instrText>
       </w:r>
       <w:r>
         <w:rPr>
@@ -2070,7 +2070,7 @@
         <w:rPr>
           <w:noProof/>
         </w:rPr>
-        <w:instrText xml:space="preserve"> PAGEREF _Toc13215370 \h </w:instrText>
+        <w:instrText xml:space="preserve"> PAGEREF _Toc13670927 \h </w:instrText>
       </w:r>
       <w:r>
         <w:rPr>
@@ -2147,7 +2147,7 @@
         <w:rPr>
           <w:noProof/>
         </w:rPr>
-        <w:instrText xml:space="preserve"> PAGEREF _Toc13215371 \h </w:instrText>
+        <w:instrText xml:space="preserve"> PAGEREF _Toc13670928 \h </w:instrText>
       </w:r>
       <w:r>
         <w:rPr>
@@ -2224,7 +2224,7 @@
         <w:rPr>
           <w:noProof/>
         </w:rPr>
-        <w:instrText xml:space="preserve"> PAGEREF _Toc13215372 \h </w:instrText>
+        <w:instrText xml:space="preserve"> PAGEREF _Toc13670929 \h </w:instrText>
       </w:r>
       <w:r>
         <w:rPr>
@@ -2266,16 +2266,33 @@
           <w:rFonts w:ascii="黑体" w:eastAsia="黑体" w:hAnsi="黑体" w:cs="黑体"/>
           <w:noProof/>
         </w:rPr>
-        <w:t>3.1.8 &lt;Use case 登录 规约&gt;</w:t>
-      </w:r>
-      <w:r>
-        <w:rPr>
-          <w:noProof/>
+        <w:t>3.1.9</w:t>
+      </w:r>
+      <w:r>
+        <w:rPr>
+          <w:rFonts w:asciiTheme="minorHAnsi" w:eastAsiaTheme="minorEastAsia" w:hAnsiTheme="minorHAnsi" w:cstheme="minorBidi"/>
+          <w:noProof/>
+          <w:kern w:val="2"/>
+          <w:sz w:val="21"/>
+          <w:szCs w:val="22"/>
         </w:rPr>
         <w:tab/>
       </w:r>
       <w:r>
         <w:rPr>
+          <w:rFonts w:ascii="黑体" w:eastAsia="黑体" w:hAnsi="黑体" w:cs="黑体"/>
+          <w:noProof/>
+        </w:rPr>
+        <w:t>&lt;Use case 登录 规约&gt;</w:t>
+      </w:r>
+      <w:r>
+        <w:rPr>
+          <w:noProof/>
+        </w:rPr>
+        <w:tab/>
+      </w:r>
+      <w:r>
+        <w:rPr>
           <w:noProof/>
         </w:rPr>
         <w:fldChar w:fldCharType="begin"/>
@@ -2284,7 +2301,7 @@
         <w:rPr>
           <w:noProof/>
         </w:rPr>
-        <w:instrText xml:space="preserve"> PAGEREF _Toc13215373 \h </w:instrText>
+        <w:instrText xml:space="preserve"> PAGEREF _Toc13670930 \h </w:instrText>
       </w:r>
       <w:r>
         <w:rPr>
@@ -2301,84 +2318,7 @@
         <w:rPr>
           <w:noProof/>
         </w:rPr>
-        <w:t>12</w:t>
-      </w:r>
-      <w:r>
-        <w:rPr>
-          <w:noProof/>
-        </w:rPr>
-        <w:fldChar w:fldCharType="end"/>
-      </w:r>
-    </w:p>
-    <w:p>
-      <w:pPr>
-        <w:pStyle w:val="TOC3"/>
-        <w:rPr>
-          <w:rFonts w:asciiTheme="minorHAnsi" w:eastAsiaTheme="minorEastAsia" w:hAnsiTheme="minorHAnsi" w:cstheme="minorBidi"/>
-          <w:noProof/>
-          <w:kern w:val="2"/>
-          <w:sz w:val="21"/>
-          <w:szCs w:val="22"/>
-        </w:rPr>
-      </w:pPr>
-      <w:r>
-        <w:rPr>
-          <w:rFonts w:ascii="黑体" w:eastAsia="黑体" w:hAnsi="黑体" w:cs="黑体"/>
-          <w:noProof/>
-        </w:rPr>
-        <w:t>3.1.9</w:t>
-      </w:r>
-      <w:r>
-        <w:rPr>
-          <w:rFonts w:asciiTheme="minorHAnsi" w:eastAsiaTheme="minorEastAsia" w:hAnsiTheme="minorHAnsi" w:cstheme="minorBidi"/>
-          <w:noProof/>
-          <w:kern w:val="2"/>
-          <w:sz w:val="21"/>
-          <w:szCs w:val="22"/>
-        </w:rPr>
-        <w:tab/>
-      </w:r>
-      <w:r>
-        <w:rPr>
-          <w:rFonts w:ascii="黑体" w:eastAsia="黑体" w:hAnsi="黑体" w:cs="黑体"/>
-          <w:noProof/>
-        </w:rPr>
-        <w:t>&lt;Use case 查看附近用户 规约&gt;</w:t>
-      </w:r>
-      <w:r>
-        <w:rPr>
-          <w:noProof/>
-        </w:rPr>
-        <w:tab/>
-      </w:r>
-      <w:r>
-        <w:rPr>
-          <w:noProof/>
-        </w:rPr>
-        <w:fldChar w:fldCharType="begin"/>
-      </w:r>
-      <w:r>
-        <w:rPr>
-          <w:noProof/>
-        </w:rPr>
-        <w:instrText xml:space="preserve"> PAGEREF _Toc13215374 \h </w:instrText>
-      </w:r>
-      <w:r>
-        <w:rPr>
-          <w:noProof/>
-        </w:rPr>
-      </w:r>
-      <w:r>
-        <w:rPr>
-          <w:noProof/>
-        </w:rPr>
-        <w:fldChar w:fldCharType="separate"/>
-      </w:r>
-      <w:r>
-        <w:rPr>
-          <w:noProof/>
-        </w:rPr>
-        <w:t>12</w:t>
+        <w:t>11</w:t>
       </w:r>
       <w:r>
         <w:rPr>
@@ -2423,7 +2363,7 @@
           <w:rFonts w:ascii="黑体" w:eastAsia="黑体" w:hAnsi="黑体" w:cs="黑体"/>
           <w:noProof/>
         </w:rPr>
-        <w:t>&lt;Use case 宠物对战 规约&gt;</w:t>
+        <w:t>&lt;Use case 查看附近用户 规约&gt;</w:t>
       </w:r>
       <w:r>
         <w:rPr>
@@ -2441,7 +2381,7 @@
         <w:rPr>
           <w:noProof/>
         </w:rPr>
-        <w:instrText xml:space="preserve"> PAGEREF _Toc13215375 \h </w:instrText>
+        <w:instrText xml:space="preserve"> PAGEREF _Toc13670931 \h </w:instrText>
       </w:r>
       <w:r>
         <w:rPr>
@@ -2458,7 +2398,7 @@
         <w:rPr>
           <w:noProof/>
         </w:rPr>
-        <w:t>13</w:t>
+        <w:t>12</w:t>
       </w:r>
       <w:r>
         <w:rPr>
@@ -2503,7 +2443,7 @@
           <w:rFonts w:ascii="黑体" w:eastAsia="黑体" w:hAnsi="黑体" w:cs="黑体"/>
           <w:noProof/>
         </w:rPr>
-        <w:t>&lt;Use case 查看好友信息 规约&gt;</w:t>
+        <w:t>&lt;Use case 宠物对战 规约&gt;</w:t>
       </w:r>
       <w:r>
         <w:rPr>
@@ -2521,7 +2461,7 @@
         <w:rPr>
           <w:noProof/>
         </w:rPr>
-        <w:instrText xml:space="preserve"> PAGEREF _Toc13215376 \h </w:instrText>
+        <w:instrText xml:space="preserve"> PAGEREF _Toc13670932 \h </w:instrText>
       </w:r>
       <w:r>
         <w:rPr>
@@ -2583,7 +2523,7 @@
           <w:rFonts w:ascii="黑体" w:eastAsia="黑体" w:hAnsi="黑体" w:cs="黑体"/>
           <w:noProof/>
         </w:rPr>
-        <w:t>&lt;Use case查看用户信息 规约&gt;</w:t>
+        <w:t>&lt;Use case 查看好友信息 规约&gt;</w:t>
       </w:r>
       <w:r>
         <w:rPr>
@@ -2601,7 +2541,7 @@
         <w:rPr>
           <w:noProof/>
         </w:rPr>
-        <w:instrText xml:space="preserve"> PAGEREF _Toc13215377 \h </w:instrText>
+        <w:instrText xml:space="preserve"> PAGEREF _Toc13670933 \h </w:instrText>
       </w:r>
       <w:r>
         <w:rPr>
@@ -2618,7 +2558,7 @@
         <w:rPr>
           <w:noProof/>
         </w:rPr>
-        <w:t>14</w:t>
+        <w:t>13</w:t>
       </w:r>
       <w:r>
         <w:rPr>
@@ -2663,7 +2603,7 @@
           <w:rFonts w:ascii="黑体" w:eastAsia="黑体" w:hAnsi="黑体" w:cs="黑体"/>
           <w:noProof/>
         </w:rPr>
-        <w:t>&lt;Use case 更改跑步规则 规约&gt;</w:t>
+        <w:t>&lt;Use case查看用户信息 规约&gt;</w:t>
       </w:r>
       <w:r>
         <w:rPr>
@@ -2681,7 +2621,7 @@
         <w:rPr>
           <w:noProof/>
         </w:rPr>
-        <w:instrText xml:space="preserve"> PAGEREF _Toc13215378 \h </w:instrText>
+        <w:instrText xml:space="preserve"> PAGEREF _Toc13670934 \h </w:instrText>
       </w:r>
       <w:r>
         <w:rPr>
@@ -2743,6 +2683,86 @@
           <w:rFonts w:ascii="黑体" w:eastAsia="黑体" w:hAnsi="黑体" w:cs="黑体"/>
           <w:noProof/>
         </w:rPr>
+        <w:t>&lt;Use case 更改跑步规则 规约&gt;</w:t>
+      </w:r>
+      <w:r>
+        <w:rPr>
+          <w:noProof/>
+        </w:rPr>
+        <w:tab/>
+      </w:r>
+      <w:r>
+        <w:rPr>
+          <w:noProof/>
+        </w:rPr>
+        <w:fldChar w:fldCharType="begin"/>
+      </w:r>
+      <w:r>
+        <w:rPr>
+          <w:noProof/>
+        </w:rPr>
+        <w:instrText xml:space="preserve"> PAGEREF _Toc13670935 \h </w:instrText>
+      </w:r>
+      <w:r>
+        <w:rPr>
+          <w:noProof/>
+        </w:rPr>
+      </w:r>
+      <w:r>
+        <w:rPr>
+          <w:noProof/>
+        </w:rPr>
+        <w:fldChar w:fldCharType="separate"/>
+      </w:r>
+      <w:r>
+        <w:rPr>
+          <w:noProof/>
+        </w:rPr>
+        <w:t>14</w:t>
+      </w:r>
+      <w:r>
+        <w:rPr>
+          <w:noProof/>
+        </w:rPr>
+        <w:fldChar w:fldCharType="end"/>
+      </w:r>
+    </w:p>
+    <w:p>
+      <w:pPr>
+        <w:pStyle w:val="TOC3"/>
+        <w:tabs>
+          <w:tab w:val="left" w:pos="1674"/>
+        </w:tabs>
+        <w:rPr>
+          <w:rFonts w:asciiTheme="minorHAnsi" w:eastAsiaTheme="minorEastAsia" w:hAnsiTheme="minorHAnsi" w:cstheme="minorBidi"/>
+          <w:noProof/>
+          <w:kern w:val="2"/>
+          <w:sz w:val="21"/>
+          <w:szCs w:val="22"/>
+        </w:rPr>
+      </w:pPr>
+      <w:r>
+        <w:rPr>
+          <w:rFonts w:ascii="黑体" w:eastAsia="黑体" w:hAnsi="黑体" w:cs="黑体"/>
+          <w:noProof/>
+        </w:rPr>
+        <w:t>3.1.15</w:t>
+      </w:r>
+      <w:r>
+        <w:rPr>
+          <w:rFonts w:asciiTheme="minorHAnsi" w:eastAsiaTheme="minorEastAsia" w:hAnsiTheme="minorHAnsi" w:cstheme="minorBidi"/>
+          <w:noProof/>
+          <w:kern w:val="2"/>
+          <w:sz w:val="21"/>
+          <w:szCs w:val="22"/>
+        </w:rPr>
+        <w:tab/>
+      </w:r>
+      <w:r>
+        <w:rPr>
+          <w:rFonts w:ascii="黑体" w:eastAsia="黑体" w:hAnsi="黑体" w:cs="黑体"/>
+          <w:noProof/>
+        </w:rPr>
         <w:t>&lt;Use case 管理用户 规约&gt;</w:t>
       </w:r>
       <w:r>
@@ -2761,7 +2781,7 @@
         <w:rPr>
           <w:noProof/>
         </w:rPr>
-        <w:instrText xml:space="preserve"> PAGEREF _Toc13215379 \h </w:instrText>
+        <w:instrText xml:space="preserve"> PAGEREF _Toc13670936 \h </w:instrText>
       </w:r>
       <w:r>
         <w:rPr>
@@ -2841,7 +2861,7 @@
         <w:rPr>
           <w:noProof/>
         </w:rPr>
-        <w:instrText xml:space="preserve"> PAGEREF _Toc13215380 \h </w:instrText>
+        <w:instrText xml:space="preserve"> PAGEREF _Toc13670937 \h </w:instrText>
       </w:r>
       <w:r>
         <w:rPr>
@@ -2921,7 +2941,7 @@
         <w:rPr>
           <w:noProof/>
         </w:rPr>
-        <w:instrText xml:space="preserve"> PAGEREF _Toc13215381 \h </w:instrText>
+        <w:instrText xml:space="preserve"> PAGEREF _Toc13670938 \h </w:instrText>
       </w:r>
       <w:r>
         <w:rPr>
@@ -3001,7 +3021,7 @@
         <w:rPr>
           <w:noProof/>
         </w:rPr>
-        <w:instrText xml:space="preserve"> PAGEREF _Toc13215382 \h </w:instrText>
+        <w:instrText xml:space="preserve"> PAGEREF _Toc13670939 \h </w:instrText>
       </w:r>
       <w:r>
         <w:rPr>
@@ -3081,7 +3101,7 @@
         <w:rPr>
           <w:noProof/>
         </w:rPr>
-        <w:instrText xml:space="preserve"> PAGEREF _Toc13215383 \h </w:instrText>
+        <w:instrText xml:space="preserve"> PAGEREF _Toc13670940 \h </w:instrText>
       </w:r>
       <w:r>
         <w:rPr>
@@ -3161,7 +3181,7 @@
         <w:rPr>
           <w:noProof/>
         </w:rPr>
-        <w:instrText xml:space="preserve"> PAGEREF _Toc13215384 \h </w:instrText>
+        <w:instrText xml:space="preserve"> PAGEREF _Toc13670941 \h </w:instrText>
       </w:r>
       <w:r>
         <w:rPr>
@@ -3178,6 +3198,156 @@
         <w:rPr>
           <w:noProof/>
         </w:rPr>
+        <w:t>16</w:t>
+      </w:r>
+      <w:r>
+        <w:rPr>
+          <w:noProof/>
+        </w:rPr>
+        <w:fldChar w:fldCharType="end"/>
+      </w:r>
+    </w:p>
+    <w:p>
+      <w:pPr>
+        <w:pStyle w:val="TOC3"/>
+        <w:rPr>
+          <w:rFonts w:asciiTheme="minorHAnsi" w:eastAsiaTheme="minorEastAsia" w:hAnsiTheme="minorHAnsi" w:cstheme="minorBidi"/>
+          <w:noProof/>
+          <w:kern w:val="2"/>
+          <w:sz w:val="21"/>
+          <w:szCs w:val="22"/>
+        </w:rPr>
+      </w:pPr>
+      <w:r>
+        <w:rPr>
+          <w:noProof/>
+        </w:rPr>
+        <w:t>3.6.1</w:t>
+      </w:r>
+      <w:r>
+        <w:rPr>
+          <w:rFonts w:asciiTheme="minorHAnsi" w:eastAsiaTheme="minorEastAsia" w:hAnsiTheme="minorHAnsi" w:cstheme="minorBidi"/>
+          <w:noProof/>
+          <w:kern w:val="2"/>
+          <w:sz w:val="21"/>
+          <w:szCs w:val="22"/>
+        </w:rPr>
+        <w:tab/>
+      </w:r>
+      <w:r>
+        <w:rPr>
+          <w:noProof/>
+        </w:rPr>
+        <w:t>数据库设计及详细设计工具</w:t>
+      </w:r>
+      <w:r>
+        <w:rPr>
+          <w:noProof/>
+        </w:rPr>
+        <w:tab/>
+      </w:r>
+      <w:r>
+        <w:rPr>
+          <w:noProof/>
+        </w:rPr>
+        <w:fldChar w:fldCharType="begin"/>
+      </w:r>
+      <w:r>
+        <w:rPr>
+          <w:noProof/>
+        </w:rPr>
+        <w:instrText xml:space="preserve"> PAGEREF _Toc13670942 \h </w:instrText>
+      </w:r>
+      <w:r>
+        <w:rPr>
+          <w:noProof/>
+        </w:rPr>
+      </w:r>
+      <w:r>
+        <w:rPr>
+          <w:noProof/>
+        </w:rPr>
+        <w:fldChar w:fldCharType="separate"/>
+      </w:r>
+      <w:r>
+        <w:rPr>
+          <w:noProof/>
+        </w:rPr>
+        <w:t>16</w:t>
+      </w:r>
+      <w:r>
+        <w:rPr>
+          <w:noProof/>
+        </w:rPr>
+        <w:fldChar w:fldCharType="end"/>
+      </w:r>
+    </w:p>
+    <w:p>
+      <w:pPr>
+        <w:pStyle w:val="TOC3"/>
+        <w:rPr>
+          <w:rFonts w:asciiTheme="minorHAnsi" w:eastAsiaTheme="minorEastAsia" w:hAnsiTheme="minorHAnsi" w:cstheme="minorBidi"/>
+          <w:noProof/>
+          <w:kern w:val="2"/>
+          <w:sz w:val="21"/>
+          <w:szCs w:val="22"/>
+        </w:rPr>
+      </w:pPr>
+      <w:r>
+        <w:rPr>
+          <w:noProof/>
+        </w:rPr>
+        <w:t>3.6.2</w:t>
+      </w:r>
+      <w:r>
+        <w:rPr>
+          <w:rFonts w:asciiTheme="minorHAnsi" w:eastAsiaTheme="minorEastAsia" w:hAnsiTheme="minorHAnsi" w:cstheme="minorBidi"/>
+          <w:noProof/>
+          <w:kern w:val="2"/>
+          <w:sz w:val="21"/>
+          <w:szCs w:val="22"/>
+        </w:rPr>
+        <w:tab/>
+      </w:r>
+      <w:r>
+        <w:rPr>
+          <w:noProof/>
+        </w:rPr>
+        <w:t>编程语言</w:t>
+      </w:r>
+      <w:r>
+        <w:rPr>
+          <w:noProof/>
+        </w:rPr>
+        <w:tab/>
+      </w:r>
+      <w:r>
+        <w:rPr>
+          <w:noProof/>
+        </w:rPr>
+        <w:fldChar w:fldCharType="begin"/>
+      </w:r>
+      <w:r>
+        <w:rPr>
+          <w:noProof/>
+        </w:rPr>
+        <w:instrText xml:space="preserve"> PAGEREF _Toc13670943 \h </w:instrText>
+      </w:r>
+      <w:r>
+        <w:rPr>
+          <w:noProof/>
+        </w:rPr>
+      </w:r>
+      <w:r>
+        <w:rPr>
+          <w:noProof/>
+        </w:rPr>
+        <w:fldChar w:fldCharType="separate"/>
+      </w:r>
+      <w:r>
+        <w:rPr>
+          <w:noProof/>
+        </w:rPr>
         <w:t>17</w:t>
       </w:r>
       <w:r>
@@ -3202,7 +3372,7 @@
         <w:rPr>
           <w:noProof/>
         </w:rPr>
-        <w:t>3.6.1</w:t>
+        <w:t>3.6.3</w:t>
       </w:r>
       <w:r>
         <w:rPr>
@@ -3218,7 +3388,7 @@
         <w:rPr>
           <w:noProof/>
         </w:rPr>
-        <w:t>数据库设计及详细设计工具</w:t>
+        <w:t>编程工具</w:t>
       </w:r>
       <w:r>
         <w:rPr>
@@ -3236,7 +3406,7 @@
         <w:rPr>
           <w:noProof/>
         </w:rPr>
-        <w:instrText xml:space="preserve"> PAGEREF _Toc13215385 \h </w:instrText>
+        <w:instrText xml:space="preserve"> PAGEREF _Toc13670944 \h </w:instrText>
       </w:r>
       <w:r>
         <w:rPr>
@@ -3277,7 +3447,7 @@
         <w:rPr>
           <w:noProof/>
         </w:rPr>
-        <w:t>3.6.2</w:t>
+        <w:t>3.6.4</w:t>
       </w:r>
       <w:r>
         <w:rPr>
@@ -3293,7 +3463,7 @@
         <w:rPr>
           <w:noProof/>
         </w:rPr>
-        <w:t>编程语言</w:t>
+        <w:t>框架</w:t>
       </w:r>
       <w:r>
         <w:rPr>
@@ -3311,7 +3481,7 @@
         <w:rPr>
           <w:noProof/>
         </w:rPr>
-        <w:instrText xml:space="preserve"> PAGEREF _Toc13215386 \h </w:instrText>
+        <w:instrText xml:space="preserve"> PAGEREF _Toc13670945 \h </w:instrText>
       </w:r>
       <w:r>
         <w:rPr>
@@ -3352,7 +3522,7 @@
         <w:rPr>
           <w:noProof/>
         </w:rPr>
-        <w:t>3.6.3</w:t>
+        <w:t>3.6.5</w:t>
       </w:r>
       <w:r>
         <w:rPr>
@@ -3368,7 +3538,7 @@
         <w:rPr>
           <w:noProof/>
         </w:rPr>
-        <w:t>编程工具</w:t>
+        <w:t>数据库</w:t>
       </w:r>
       <w:r>
         <w:rPr>
@@ -3386,7 +3556,7 @@
         <w:rPr>
           <w:noProof/>
         </w:rPr>
-        <w:instrText xml:space="preserve"> PAGEREF _Toc13215387 \h </w:instrText>
+        <w:instrText xml:space="preserve"> PAGEREF _Toc13670946 \h </w:instrText>
       </w:r>
       <w:r>
         <w:rPr>
@@ -3427,7 +3597,7 @@
         <w:rPr>
           <w:noProof/>
         </w:rPr>
-        <w:t>3.6.4</w:t>
+        <w:t>3.6.6</w:t>
       </w:r>
       <w:r>
         <w:rPr>
@@ -3443,7 +3613,7 @@
         <w:rPr>
           <w:noProof/>
         </w:rPr>
-        <w:t>框架</w:t>
+        <w:t>编程语言规范</w:t>
       </w:r>
       <w:r>
         <w:rPr>
@@ -3461,157 +3631,7 @@
         <w:rPr>
           <w:noProof/>
         </w:rPr>
-        <w:instrText xml:space="preserve"> PAGEREF _Toc13215388 \h </w:instrText>
-      </w:r>
-      <w:r>
-        <w:rPr>
-          <w:noProof/>
-        </w:rPr>
-      </w:r>
-      <w:r>
-        <w:rPr>
-          <w:noProof/>
-        </w:rPr>
-        <w:fldChar w:fldCharType="separate"/>
-      </w:r>
-      <w:r>
-        <w:rPr>
-          <w:noProof/>
-        </w:rPr>
-        <w:t>17</w:t>
-      </w:r>
-      <w:r>
-        <w:rPr>
-          <w:noProof/>
-        </w:rPr>
-        <w:fldChar w:fldCharType="end"/>
-      </w:r>
-    </w:p>
-    <w:p>
-      <w:pPr>
-        <w:pStyle w:val="TOC3"/>
-        <w:rPr>
-          <w:rFonts w:asciiTheme="minorHAnsi" w:eastAsiaTheme="minorEastAsia" w:hAnsiTheme="minorHAnsi" w:cstheme="minorBidi"/>
-          <w:noProof/>
-          <w:kern w:val="2"/>
-          <w:sz w:val="21"/>
-          <w:szCs w:val="22"/>
-        </w:rPr>
-      </w:pPr>
-      <w:r>
-        <w:rPr>
-          <w:noProof/>
-        </w:rPr>
-        <w:t>3.6.5</w:t>
-      </w:r>
-      <w:r>
-        <w:rPr>
-          <w:rFonts w:asciiTheme="minorHAnsi" w:eastAsiaTheme="minorEastAsia" w:hAnsiTheme="minorHAnsi" w:cstheme="minorBidi"/>
-          <w:noProof/>
-          <w:kern w:val="2"/>
-          <w:sz w:val="21"/>
-          <w:szCs w:val="22"/>
-        </w:rPr>
-        <w:tab/>
-      </w:r>
-      <w:r>
-        <w:rPr>
-          <w:noProof/>
-        </w:rPr>
-        <w:t>数据库</w:t>
-      </w:r>
-      <w:r>
-        <w:rPr>
-          <w:noProof/>
-        </w:rPr>
-        <w:tab/>
-      </w:r>
-      <w:r>
-        <w:rPr>
-          <w:noProof/>
-        </w:rPr>
-        <w:fldChar w:fldCharType="begin"/>
-      </w:r>
-      <w:r>
-        <w:rPr>
-          <w:noProof/>
-        </w:rPr>
-        <w:instrText xml:space="preserve"> PAGEREF _Toc13215389 \h </w:instrText>
-      </w:r>
-      <w:r>
-        <w:rPr>
-          <w:noProof/>
-        </w:rPr>
-      </w:r>
-      <w:r>
-        <w:rPr>
-          <w:noProof/>
-        </w:rPr>
-        <w:fldChar w:fldCharType="separate"/>
-      </w:r>
-      <w:r>
-        <w:rPr>
-          <w:noProof/>
-        </w:rPr>
-        <w:t>17</w:t>
-      </w:r>
-      <w:r>
-        <w:rPr>
-          <w:noProof/>
-        </w:rPr>
-        <w:fldChar w:fldCharType="end"/>
-      </w:r>
-    </w:p>
-    <w:p>
-      <w:pPr>
-        <w:pStyle w:val="TOC3"/>
-        <w:rPr>
-          <w:rFonts w:asciiTheme="minorHAnsi" w:eastAsiaTheme="minorEastAsia" w:hAnsiTheme="minorHAnsi" w:cstheme="minorBidi"/>
-          <w:noProof/>
-          <w:kern w:val="2"/>
-          <w:sz w:val="21"/>
-          <w:szCs w:val="22"/>
-        </w:rPr>
-      </w:pPr>
-      <w:r>
-        <w:rPr>
-          <w:noProof/>
-        </w:rPr>
-        <w:t>3.6.6</w:t>
-      </w:r>
-      <w:r>
-        <w:rPr>
-          <w:rFonts w:asciiTheme="minorHAnsi" w:eastAsiaTheme="minorEastAsia" w:hAnsiTheme="minorHAnsi" w:cstheme="minorBidi"/>
-          <w:noProof/>
-          <w:kern w:val="2"/>
-          <w:sz w:val="21"/>
-          <w:szCs w:val="22"/>
-        </w:rPr>
-        <w:tab/>
-      </w:r>
-      <w:r>
-        <w:rPr>
-          <w:noProof/>
-        </w:rPr>
-        <w:t>编程语言规范</w:t>
-      </w:r>
-      <w:r>
-        <w:rPr>
-          <w:noProof/>
-        </w:rPr>
-        <w:tab/>
-      </w:r>
-      <w:r>
-        <w:rPr>
-          <w:noProof/>
-        </w:rPr>
-        <w:fldChar w:fldCharType="begin"/>
-      </w:r>
-      <w:r>
-        <w:rPr>
-          <w:noProof/>
-        </w:rPr>
-        <w:instrText xml:space="preserve"> PAGEREF _Toc13215390 \h </w:instrText>
+        <w:instrText xml:space="preserve"> PAGEREF _Toc13670947 \h </w:instrText>
       </w:r>
       <w:r>
         <w:rPr>
@@ -3691,7 +3711,7 @@
         <w:rPr>
           <w:noProof/>
         </w:rPr>
-        <w:instrText xml:space="preserve"> PAGEREF _Toc13215391 \h </w:instrText>
+        <w:instrText xml:space="preserve"> PAGEREF _Toc13670948 \h </w:instrText>
       </w:r>
       <w:r>
         <w:rPr>
@@ -3771,7 +3791,7 @@
         <w:rPr>
           <w:noProof/>
         </w:rPr>
-        <w:instrText xml:space="preserve"> PAGEREF _Toc13215392 \h </w:instrText>
+        <w:instrText xml:space="preserve"> PAGEREF _Toc13670949 \h </w:instrText>
       </w:r>
       <w:r>
         <w:rPr>
@@ -3848,7 +3868,7 @@
         <w:rPr>
           <w:noProof/>
         </w:rPr>
-        <w:instrText xml:space="preserve"> PAGEREF _Toc13215393 \h </w:instrText>
+        <w:instrText xml:space="preserve"> PAGEREF _Toc13670950 \h </w:instrText>
       </w:r>
       <w:r>
         <w:rPr>
@@ -3925,7 +3945,7 @@
         <w:rPr>
           <w:noProof/>
         </w:rPr>
-        <w:instrText xml:space="preserve"> PAGEREF _Toc13215394 \h </w:instrText>
+        <w:instrText xml:space="preserve"> PAGEREF _Toc13670951 \h </w:instrText>
       </w:r>
       <w:r>
         <w:rPr>
@@ -4002,7 +4022,7 @@
         <w:rPr>
           <w:noProof/>
         </w:rPr>
-        <w:instrText xml:space="preserve"> PAGEREF _Toc13215395 \h </w:instrText>
+        <w:instrText xml:space="preserve"> PAGEREF _Toc13670952 \h </w:instrText>
       </w:r>
       <w:r>
         <w:rPr>
@@ -4079,7 +4099,7 @@
         <w:rPr>
           <w:noProof/>
         </w:rPr>
-        <w:instrText xml:space="preserve"> PAGEREF _Toc13215396 \h </w:instrText>
+        <w:instrText xml:space="preserve"> PAGEREF _Toc13670953 \h </w:instrText>
       </w:r>
       <w:r>
         <w:rPr>
@@ -4160,7 +4180,7 @@
         <w:rPr>
           <w:noProof/>
         </w:rPr>
-        <w:instrText xml:space="preserve"> PAGEREF _Toc13215397 \h </w:instrText>
+        <w:instrText xml:space="preserve"> PAGEREF _Toc13670954 \h </w:instrText>
       </w:r>
       <w:r>
         <w:rPr>
@@ -4252,7 +4272,7 @@
         </w:rPr>
       </w:pPr>
       <w:bookmarkStart w:id="0" w:name="_Toc498836223"/>
-      <w:bookmarkStart w:id="1" w:name="_Toc13215353"/>
+      <w:bookmarkStart w:id="1" w:name="_Toc13670910"/>
       <w:r>
         <w:rPr>
           <w:rFonts w:ascii="黑体" w:eastAsia="黑体" w:hAnsi="黑体" w:cs="黑体" w:hint="eastAsia"/>
@@ -4270,7 +4290,7 @@
         </w:rPr>
       </w:pPr>
       <w:bookmarkStart w:id="2" w:name="_Toc498836224"/>
-      <w:bookmarkStart w:id="3" w:name="_Toc13215354"/>
+      <w:bookmarkStart w:id="3" w:name="_Toc13670911"/>
       <w:r>
         <w:rPr>
           <w:rFonts w:ascii="黑体" w:eastAsia="黑体" w:hAnsi="黑体" w:cs="黑体" w:hint="eastAsia"/>
@@ -4375,7 +4395,7 @@
         </w:rPr>
       </w:pPr>
       <w:bookmarkStart w:id="4" w:name="_Toc498836226"/>
-      <w:bookmarkStart w:id="5" w:name="_Toc13215355"/>
+      <w:bookmarkStart w:id="5" w:name="_Toc13670912"/>
       <w:r>
         <w:rPr>
           <w:rFonts w:ascii="黑体" w:eastAsia="黑体" w:hAnsi="黑体" w:cs="黑体" w:hint="eastAsia"/>
@@ -4700,7 +4720,7 @@
         </w:rPr>
       </w:pPr>
       <w:bookmarkStart w:id="6" w:name="_Toc498836227"/>
-      <w:bookmarkStart w:id="7" w:name="_Toc13215356"/>
+      <w:bookmarkStart w:id="7" w:name="_Toc13670913"/>
       <w:r>
         <w:rPr>
           <w:rFonts w:ascii="黑体" w:eastAsia="黑体" w:hAnsi="黑体" w:cs="黑体" w:hint="eastAsia"/>
@@ -4737,7 +4757,7 @@
         </w:rPr>
       </w:pPr>
       <w:bookmarkStart w:id="8" w:name="_Toc498836229"/>
-      <w:bookmarkStart w:id="9" w:name="_Toc13215357"/>
+      <w:bookmarkStart w:id="9" w:name="_Toc13670914"/>
       <w:r>
         <w:rPr>
           <w:rFonts w:ascii="黑体" w:eastAsia="黑体" w:hAnsi="黑体" w:cs="黑体" w:hint="eastAsia"/>
@@ -4751,7 +4771,7 @@
       <w:pPr>
         <w:pStyle w:val="2"/>
       </w:pPr>
-      <w:bookmarkStart w:id="10" w:name="_Toc13215358"/>
+      <w:bookmarkStart w:id="10" w:name="_Toc13670915"/>
       <w:r>
         <w:rPr>
           <w:rFonts w:hint="eastAsia"/>
@@ -4783,7 +4803,7 @@
       <w:pPr>
         <w:pStyle w:val="2"/>
       </w:pPr>
-      <w:bookmarkStart w:id="11" w:name="_Toc13215359"/>
+      <w:bookmarkStart w:id="11" w:name="_Toc13670916"/>
       <w:r>
         <w:rPr>
           <w:rFonts w:hint="eastAsia"/>
@@ -5050,7 +5070,7 @@
       <w:pPr>
         <w:pStyle w:val="2"/>
       </w:pPr>
-      <w:bookmarkStart w:id="12" w:name="_Toc13215360"/>
+      <w:bookmarkStart w:id="12" w:name="_Toc13670917"/>
       <w:r>
         <w:rPr>
           <w:rFonts w:hint="eastAsia"/>
@@ -5109,7 +5129,7 @@
       <w:pPr>
         <w:pStyle w:val="2"/>
       </w:pPr>
-      <w:bookmarkStart w:id="13" w:name="_Toc13215361"/>
+      <w:bookmarkStart w:id="13" w:name="_Toc13670918"/>
       <w:r>
         <w:rPr>
           <w:rFonts w:hint="eastAsia"/>
@@ -5138,25 +5158,7 @@
           <w:sz w:val="21"/>
           <w:szCs w:val="21"/>
         </w:rPr>
-        <w:t>学校虽然实现了</w:t>
-      </w:r>
-      <w:proofErr w:type="spellStart"/>
-      <w:r>
-        <w:rPr>
-          <w:rFonts w:ascii="黑体" w:eastAsia="黑体" w:hAnsi="黑体" w:cs="黑体" w:hint="eastAsia"/>
-          <w:sz w:val="21"/>
-          <w:szCs w:val="21"/>
-        </w:rPr>
-        <w:t>Wifi</w:t>
-      </w:r>
-      <w:proofErr w:type="spellEnd"/>
-      <w:r>
-        <w:rPr>
-          <w:rFonts w:ascii="黑体" w:eastAsia="黑体" w:hAnsi="黑体" w:cs="黑体" w:hint="eastAsia"/>
-          <w:sz w:val="21"/>
-          <w:szCs w:val="21"/>
-        </w:rPr>
-        <w:t>和4G信号的全面覆盖，但是在某些缺少基站的地方（如湖边）还是可能遇到信号断流的问题，因此系统需要本地处理跑步信息的能力，即使在离线状态下依然能保证一次跑步的正常完成，重新获得网络连接之后再上传跑步信息。</w:t>
+        <w:t>学校虽然实现了Wifi和4G信号的全面覆盖，但是在某些缺少基站的地方（如湖边）还是可能遇到信号断流的问题，因此系统需要本地处理跑步信息的能力，即使在离线状态下依然能保证一次跑步的正常完成，重新获得网络连接之后再上传跑步信息。</w:t>
       </w:r>
     </w:p>
     <w:p>
@@ -5186,7 +5188,7 @@
       <w:pPr>
         <w:pStyle w:val="2"/>
       </w:pPr>
-      <w:bookmarkStart w:id="14" w:name="_Toc13215362"/>
+      <w:bookmarkStart w:id="14" w:name="_Toc13670919"/>
       <w:r>
         <w:rPr>
           <w:rFonts w:hint="eastAsia"/>
@@ -5223,7 +5225,7 @@
         </w:rPr>
       </w:pPr>
       <w:bookmarkStart w:id="15" w:name="_Toc498836230"/>
-      <w:bookmarkStart w:id="16" w:name="_Toc13215363"/>
+      <w:bookmarkStart w:id="16" w:name="_Toc13670920"/>
       <w:r>
         <w:rPr>
           <w:rFonts w:ascii="黑体" w:eastAsia="黑体" w:hAnsi="黑体" w:cs="黑体" w:hint="eastAsia"/>
@@ -5242,7 +5244,7 @@
         </w:rPr>
       </w:pPr>
       <w:bookmarkStart w:id="17" w:name="_Toc498836231"/>
-      <w:bookmarkStart w:id="18" w:name="_Toc13215364"/>
+      <w:bookmarkStart w:id="18" w:name="_Toc13670921"/>
       <w:r>
         <w:rPr>
           <w:rFonts w:ascii="黑体" w:eastAsia="黑体" w:hAnsi="黑体" w:cs="黑体" w:hint="eastAsia"/>
@@ -5260,33 +5262,12 @@
         </w:rPr>
       </w:pPr>
       <w:bookmarkStart w:id="19" w:name="_Toc498836232"/>
-      <w:bookmarkStart w:id="20" w:name="_Toc13215365"/>
+      <w:bookmarkStart w:id="20" w:name="_Toc13670922"/>
       <w:r>
         <w:rPr>
           <w:rFonts w:ascii="黑体" w:eastAsia="黑体" w:hAnsi="黑体" w:cs="黑体" w:hint="eastAsia"/>
         </w:rPr>
-        <w:t xml:space="preserve">&lt;Use case </w:t>
-      </w:r>
-      <w:commentRangeStart w:id="21"/>
-      <w:r>
-        <w:rPr>
-          <w:rFonts w:ascii="黑体" w:eastAsia="黑体" w:hAnsi="黑体" w:cs="黑体" w:hint="eastAsia"/>
-        </w:rPr>
-        <w:t>图</w:t>
-      </w:r>
-      <w:commentRangeEnd w:id="21"/>
-      <w:r>
-        <w:rPr>
-          <w:rStyle w:val="af3"/>
-          <w:i w:val="0"/>
-        </w:rPr>
-        <w:commentReference w:id="21"/>
-      </w:r>
-      <w:r>
-        <w:rPr>
-          <w:rFonts w:ascii="黑体" w:eastAsia="黑体" w:hAnsi="黑体" w:cs="黑体" w:hint="eastAsia"/>
-        </w:rPr>
-        <w:t>&gt;</w:t>
+        <w:t>&lt;Use case 图&gt;</w:t>
       </w:r>
       <w:bookmarkEnd w:id="19"/>
       <w:bookmarkEnd w:id="20"/>
@@ -5304,8 +5285,8 @@
           <w:noProof/>
         </w:rPr>
         <w:drawing>
-          <wp:inline distT="0" distB="0" distL="0" distR="0" wp14:anchorId="45971168" wp14:editId="29104F6A">
-            <wp:extent cx="5943600" cy="4191000"/>
+          <wp:inline distT="0" distB="0" distL="0" distR="0" wp14:anchorId="2D44D71B" wp14:editId="60E58B16">
+            <wp:extent cx="5943600" cy="4461510"/>
             <wp:effectExtent l="0" t="0" r="0" b="0"/>
             <wp:docPr id="1" name="图片 1"/>
             <wp:cNvGraphicFramePr>
@@ -5319,7 +5300,7 @@
                     <pic:cNvPicPr/>
                   </pic:nvPicPr>
                   <pic:blipFill>
-                    <a:blip r:embed="rId12"/>
+                    <a:blip r:embed="rId9"/>
                     <a:stretch>
                       <a:fillRect/>
                     </a:stretch>
@@ -5327,7 +5308,7 @@
                   <pic:spPr>
                     <a:xfrm>
                       <a:off x="0" y="0"/>
-                      <a:ext cx="5943600" cy="4191000"/>
+                      <a:ext cx="5943600" cy="4461510"/>
                     </a:xfrm>
                     <a:prstGeom prst="rect">
                       <a:avLst/>
@@ -5339,6 +5320,8 @@
           </wp:inline>
         </w:drawing>
       </w:r>
+      <w:bookmarkStart w:id="21" w:name="_GoBack"/>
+      <w:bookmarkEnd w:id="21"/>
     </w:p>
     <w:p>
       <w:pPr>
@@ -5373,119 +5356,83 @@
           <w:sz w:val="21"/>
           <w:szCs w:val="21"/>
         </w:rPr>
-        <w:t>·用户的</w:t>
-      </w:r>
-      <w:proofErr w:type="spellStart"/>
+        <w:t>·用户的usecase包括跑步、查看附近用户、宠物对战、查看好友信息，这四个用例都依赖于登录，usecase“跑步”包含了“捕捉精灵”，因为捕捉精灵发生在跑步过程中</w:t>
+      </w:r>
+    </w:p>
+    <w:p>
+      <w:pPr>
+        <w:pStyle w:val="a5"/>
+        <w:rPr>
+          <w:rFonts w:ascii="黑体" w:eastAsia="黑体" w:hAnsi="黑体" w:cs="黑体"/>
+          <w:sz w:val="21"/>
+          <w:szCs w:val="21"/>
+        </w:rPr>
+      </w:pPr>
       <w:r>
         <w:rPr>
           <w:rFonts w:ascii="黑体" w:eastAsia="黑体" w:hAnsi="黑体" w:cs="黑体" w:hint="eastAsia"/>
           <w:sz w:val="21"/>
           <w:szCs w:val="21"/>
         </w:rPr>
-        <w:t>usecase</w:t>
-      </w:r>
-      <w:proofErr w:type="spellEnd"/>
+        <w:t>·服务器管理员有</w:t>
+      </w:r>
       <w:r>
         <w:rPr>
           <w:rFonts w:ascii="黑体" w:eastAsia="黑体" w:hAnsi="黑体" w:cs="黑体" w:hint="eastAsia"/>
           <w:sz w:val="21"/>
           <w:szCs w:val="21"/>
         </w:rPr>
-        <w:t>包括跑步、查看附近用户、宠物对战、查看好友信息，这四个用例都依赖于登录，</w:t>
-      </w:r>
-      <w:proofErr w:type="spellStart"/>
+        <w:t>四</w:t>
+      </w:r>
       <w:r>
         <w:rPr>
           <w:rFonts w:ascii="黑体" w:eastAsia="黑体" w:hAnsi="黑体" w:cs="黑体" w:hint="eastAsia"/>
           <w:sz w:val="21"/>
           <w:szCs w:val="21"/>
         </w:rPr>
-        <w:t>usecase</w:t>
-      </w:r>
-      <w:proofErr w:type="spellEnd"/>
+        <w:t>个用例：</w:t>
+      </w:r>
       <w:r>
         <w:rPr>
           <w:rFonts w:ascii="黑体" w:eastAsia="黑体" w:hAnsi="黑体" w:cs="黑体" w:hint="eastAsia"/>
           <w:sz w:val="21"/>
           <w:szCs w:val="21"/>
         </w:rPr>
-        <w:t>“跑步”包含了“捕捉精灵”，因为捕捉精灵发生在跑步过程中</w:t>
-      </w:r>
-    </w:p>
-    <w:p>
-      <w:pPr>
-        <w:pStyle w:val="a5"/>
+        <w:t>登录、</w:t>
+      </w:r>
+      <w:r>
+        <w:rPr>
+          <w:rFonts w:ascii="黑体" w:eastAsia="黑体" w:hAnsi="黑体" w:cs="黑体" w:hint="eastAsia"/>
+          <w:sz w:val="21"/>
+          <w:szCs w:val="21"/>
+        </w:rPr>
+        <w:t>管理用户</w:t>
+      </w:r>
+      <w:r>
+        <w:rPr>
+          <w:rFonts w:ascii="黑体" w:eastAsia="黑体" w:hAnsi="黑体" w:cs="黑体" w:hint="eastAsia"/>
+          <w:sz w:val="21"/>
+          <w:szCs w:val="21"/>
+        </w:rPr>
+        <w:t>、查看用户信息</w:t>
+      </w:r>
+      <w:r>
+        <w:rPr>
+          <w:rFonts w:ascii="黑体" w:eastAsia="黑体" w:hAnsi="黑体" w:cs="黑体" w:hint="eastAsia"/>
+          <w:sz w:val="21"/>
+          <w:szCs w:val="21"/>
+        </w:rPr>
+        <w:t>和更改跑步规则</w:t>
+      </w:r>
+    </w:p>
+    <w:p>
+      <w:pPr>
+        <w:pStyle w:val="3"/>
         <w:rPr>
           <w:rFonts w:ascii="黑体" w:eastAsia="黑体" w:hAnsi="黑体" w:cs="黑体"/>
-          <w:sz w:val="21"/>
-          <w:szCs w:val="21"/>
-        </w:rPr>
-      </w:pPr>
-      <w:r>
-        <w:rPr>
-          <w:rFonts w:ascii="黑体" w:eastAsia="黑体" w:hAnsi="黑体" w:cs="黑体" w:hint="eastAsia"/>
-          <w:sz w:val="21"/>
-          <w:szCs w:val="21"/>
-        </w:rPr>
-        <w:t>·服务器管理员有</w:t>
-      </w:r>
-      <w:r>
-        <w:rPr>
-          <w:rFonts w:ascii="黑体" w:eastAsia="黑体" w:hAnsi="黑体" w:cs="黑体" w:hint="eastAsia"/>
-          <w:sz w:val="21"/>
-          <w:szCs w:val="21"/>
-        </w:rPr>
-        <w:t>四</w:t>
-      </w:r>
-      <w:r>
-        <w:rPr>
-          <w:rFonts w:ascii="黑体" w:eastAsia="黑体" w:hAnsi="黑体" w:cs="黑体" w:hint="eastAsia"/>
-          <w:sz w:val="21"/>
-          <w:szCs w:val="21"/>
-        </w:rPr>
-        <w:t>个用例：</w:t>
-      </w:r>
-      <w:r>
-        <w:rPr>
-          <w:rFonts w:ascii="黑体" w:eastAsia="黑体" w:hAnsi="黑体" w:cs="黑体" w:hint="eastAsia"/>
-          <w:sz w:val="21"/>
-          <w:szCs w:val="21"/>
-        </w:rPr>
-        <w:t>登录、</w:t>
-      </w:r>
-      <w:r>
-        <w:rPr>
-          <w:rFonts w:ascii="黑体" w:eastAsia="黑体" w:hAnsi="黑体" w:cs="黑体" w:hint="eastAsia"/>
-          <w:sz w:val="21"/>
-          <w:szCs w:val="21"/>
-        </w:rPr>
-        <w:t>管理用户</w:t>
-      </w:r>
-      <w:r>
-        <w:rPr>
-          <w:rFonts w:ascii="黑体" w:eastAsia="黑体" w:hAnsi="黑体" w:cs="黑体" w:hint="eastAsia"/>
-          <w:sz w:val="21"/>
-          <w:szCs w:val="21"/>
-        </w:rPr>
-        <w:t>、查看用户信息</w:t>
-      </w:r>
-      <w:r>
-        <w:rPr>
-          <w:rFonts w:ascii="黑体" w:eastAsia="黑体" w:hAnsi="黑体" w:cs="黑体" w:hint="eastAsia"/>
-          <w:sz w:val="21"/>
-          <w:szCs w:val="21"/>
-        </w:rPr>
-        <w:t>和更改跑步规则</w:t>
-      </w:r>
-    </w:p>
-    <w:p>
-      <w:pPr>
-        <w:pStyle w:val="3"/>
-        <w:rPr>
-          <w:rFonts w:ascii="黑体" w:eastAsia="黑体" w:hAnsi="黑体" w:cs="黑体"/>
-        </w:rPr>
-      </w:pPr>
-      <w:bookmarkStart w:id="22" w:name="_Toc13215366"/>
+        </w:rPr>
+      </w:pPr>
+      <w:bookmarkStart w:id="22" w:name="_Toc13670923"/>
       <w:r>
         <w:rPr>
           <w:rFonts w:ascii="黑体" w:eastAsia="黑体" w:hAnsi="黑体" w:cs="黑体" w:hint="eastAsia"/>
@@ -5741,16 +5688,8 @@
                 <w:sz w:val="21"/>
                 <w:szCs w:val="21"/>
               </w:rPr>
-              <w:t>后置条</w:t>
-            </w:r>
-            <w:r>
-              <w:rPr>
-                <w:rFonts w:ascii="黑体" w:eastAsia="黑体" w:hAnsi="黑体" w:cs="黑体" w:hint="eastAsia"/>
-                <w:sz w:val="21"/>
-                <w:szCs w:val="21"/>
-              </w:rPr>
               <w:lastRenderedPageBreak/>
-              <w:t>件</w:t>
+              <w:t>后置条件</w:t>
             </w:r>
           </w:p>
         </w:tc>
@@ -5774,7 +5713,6 @@
                 <w:sz w:val="21"/>
                 <w:szCs w:val="21"/>
               </w:rPr>
-              <w:lastRenderedPageBreak/>
               <w:t>用户跳转至宠物界面</w:t>
             </w:r>
           </w:p>
@@ -6024,7 +5962,7 @@
           <w:rFonts w:ascii="黑体" w:eastAsia="黑体" w:hAnsi="黑体" w:cs="黑体"/>
         </w:rPr>
       </w:pPr>
-      <w:bookmarkStart w:id="23" w:name="_Toc13215367"/>
+      <w:bookmarkStart w:id="23" w:name="_Toc13670924"/>
       <w:r>
         <w:rPr>
           <w:rFonts w:ascii="黑体" w:eastAsia="黑体" w:hAnsi="黑体" w:cs="黑体" w:hint="eastAsia"/>
@@ -6347,8 +6285,6 @@
                 <w:szCs w:val="21"/>
               </w:rPr>
             </w:pPr>
-            <w:bookmarkStart w:id="24" w:name="_GoBack"/>
-            <w:bookmarkEnd w:id="24"/>
             <w:r>
               <w:rPr>
                 <w:rFonts w:ascii="黑体" w:eastAsia="黑体" w:hAnsi="黑体" w:cs="黑体" w:hint="eastAsia"/>
@@ -6527,7 +6463,7 @@
           <w:rFonts w:ascii="黑体" w:eastAsia="黑体" w:hAnsi="黑体" w:cs="黑体"/>
         </w:rPr>
       </w:pPr>
-      <w:bookmarkStart w:id="25" w:name="_Toc13215368"/>
+      <w:bookmarkStart w:id="24" w:name="_Toc13670925"/>
       <w:r>
         <w:rPr>
           <w:rFonts w:ascii="黑体" w:eastAsia="黑体" w:hAnsi="黑体" w:cs="黑体" w:hint="eastAsia"/>
@@ -6548,7 +6484,7 @@
         </w:rPr>
         <w:t xml:space="preserve"> 规约&gt;</w:t>
       </w:r>
-      <w:bookmarkEnd w:id="25"/>
+      <w:bookmarkEnd w:id="24"/>
     </w:p>
     <w:tbl>
       <w:tblPr>
@@ -6633,7 +6569,16 @@
                 <w:sz w:val="21"/>
                 <w:szCs w:val="21"/>
               </w:rPr>
-              <w:t>用例描述</w:t>
+              <w:t>用例描</w:t>
+            </w:r>
+            <w:r>
+              <w:rPr>
+                <w:rFonts w:ascii="黑体" w:eastAsia="黑体" w:hAnsi="黑体" w:cs="黑体" w:hint="eastAsia"/>
+                <w:sz w:val="21"/>
+                <w:szCs w:val="21"/>
+              </w:rPr>
+              <w:lastRenderedPageBreak/>
+              <w:t>述</w:t>
             </w:r>
           </w:p>
         </w:tc>
@@ -6657,6 +6602,7 @@
                 <w:sz w:val="21"/>
                 <w:szCs w:val="21"/>
               </w:rPr>
+              <w:lastRenderedPageBreak/>
               <w:t>用户在APP中点击“查看附近用户”后可以选着添加该用户为好友</w:t>
             </w:r>
           </w:p>
@@ -6683,7 +6629,6 @@
                 <w:sz w:val="21"/>
                 <w:szCs w:val="21"/>
               </w:rPr>
-              <w:lastRenderedPageBreak/>
               <w:t>主参与者</w:t>
             </w:r>
           </w:p>
@@ -7020,7 +6965,7 @@
           <w:rFonts w:ascii="黑体" w:eastAsia="黑体" w:hAnsi="黑体" w:cs="黑体"/>
         </w:rPr>
       </w:pPr>
-      <w:bookmarkStart w:id="26" w:name="_Toc13215369"/>
+      <w:bookmarkStart w:id="25" w:name="_Toc13670926"/>
       <w:r>
         <w:rPr>
           <w:rFonts w:ascii="黑体" w:eastAsia="黑体" w:hAnsi="黑体" w:cs="黑体" w:hint="eastAsia"/>
@@ -7041,7 +6986,7 @@
         </w:rPr>
         <w:t xml:space="preserve"> 规约&gt;</w:t>
       </w:r>
-      <w:bookmarkEnd w:id="26"/>
+      <w:bookmarkEnd w:id="25"/>
     </w:p>
     <w:tbl>
       <w:tblPr>
@@ -7512,6 +7457,7 @@
                 <w:sz w:val="21"/>
                 <w:szCs w:val="21"/>
               </w:rPr>
+              <w:lastRenderedPageBreak/>
               <w:t>备注</w:t>
             </w:r>
           </w:p>
@@ -7559,15 +7505,14 @@
           <w:rFonts w:ascii="黑体" w:eastAsia="黑体" w:hAnsi="黑体" w:cs="黑体"/>
         </w:rPr>
       </w:pPr>
-      <w:bookmarkStart w:id="27" w:name="_Toc13215370"/>
+      <w:bookmarkStart w:id="26" w:name="_Toc13670927"/>
       <w:r>
         <w:rPr>
           <w:rFonts w:ascii="黑体" w:eastAsia="黑体" w:hAnsi="黑体" w:cs="黑体" w:hint="eastAsia"/>
         </w:rPr>
-        <w:lastRenderedPageBreak/>
         <w:t>&lt;Use case 跑步 规约&gt;</w:t>
       </w:r>
-      <w:bookmarkEnd w:id="27"/>
+      <w:bookmarkEnd w:id="26"/>
     </w:p>
     <w:tbl>
       <w:tblPr>
@@ -8061,18 +8006,56 @@
               <w:pStyle w:val="a5"/>
               <w:ind w:left="0"/>
               <w:rPr>
-                <w:rFonts w:ascii="黑体" w:eastAsia="黑体" w:hAnsi="黑体" w:cs="黑体"/>
-                <w:sz w:val="21"/>
-                <w:szCs w:val="21"/>
-              </w:rPr>
-            </w:pPr>
-            <w:r>
-              <w:rPr>
-                <w:rFonts w:ascii="黑体" w:eastAsia="黑体" w:hAnsi="黑体" w:cs="黑体" w:hint="eastAsia"/>
-                <w:sz w:val="21"/>
-                <w:szCs w:val="21"/>
-              </w:rPr>
-              <w:t>无</w:t>
+                <w:rFonts w:asciiTheme="minorHAnsi" w:eastAsia="黑体" w:hAnsiTheme="minorHAnsi" w:cs="黑体" w:hint="eastAsia"/>
+                <w:sz w:val="21"/>
+                <w:szCs w:val="21"/>
+                <w:lang w:val="ru-RU"/>
+              </w:rPr>
+            </w:pPr>
+            <w:r>
+              <w:rPr>
+                <w:rFonts w:asciiTheme="minorHAnsi" w:eastAsia="黑体" w:hAnsiTheme="minorHAnsi" w:cs="黑体" w:hint="eastAsia"/>
+                <w:sz w:val="21"/>
+                <w:szCs w:val="21"/>
+                <w:lang w:val="ru-RU"/>
+              </w:rPr>
+              <w:t>系统</w:t>
+            </w:r>
+            <w:r>
+              <w:rPr>
+                <w:rFonts w:asciiTheme="minorHAnsi" w:eastAsia="黑体" w:hAnsiTheme="minorHAnsi" w:cs="黑体" w:hint="eastAsia"/>
+                <w:sz w:val="21"/>
+                <w:szCs w:val="21"/>
+                <w:lang w:val="ru-RU"/>
+              </w:rPr>
+              <w:t>生成</w:t>
+            </w:r>
+            <w:r>
+              <w:rPr>
+                <w:rFonts w:asciiTheme="minorHAnsi" w:eastAsia="黑体" w:hAnsiTheme="minorHAnsi" w:cs="黑体" w:hint="eastAsia"/>
+                <w:sz w:val="21"/>
+                <w:szCs w:val="21"/>
+                <w:lang w:val="ru-RU"/>
+              </w:rPr>
+              <w:t>的</w:t>
+            </w:r>
+            <w:r>
+              <w:rPr>
+                <w:rFonts w:asciiTheme="minorHAnsi" w:eastAsia="黑体" w:hAnsiTheme="minorHAnsi" w:cs="黑体" w:hint="eastAsia"/>
+                <w:sz w:val="21"/>
+                <w:szCs w:val="21"/>
+                <w:lang w:val="ru-RU"/>
+              </w:rPr>
+              <w:t>路线</w:t>
+            </w:r>
+            <w:r>
+              <w:rPr>
+                <w:rFonts w:asciiTheme="minorHAnsi" w:eastAsia="黑体" w:hAnsiTheme="minorHAnsi" w:cs="黑体" w:hint="eastAsia"/>
+                <w:sz w:val="21"/>
+                <w:szCs w:val="21"/>
+                <w:lang w:val="ru-RU"/>
+              </w:rPr>
+              <w:t>最多经过四个精灵点位</w:t>
             </w:r>
           </w:p>
         </w:tc>
@@ -8093,14 +8076,14 @@
           <w:rFonts w:ascii="黑体" w:eastAsia="黑体" w:hAnsi="黑体" w:cs="黑体"/>
         </w:rPr>
       </w:pPr>
-      <w:bookmarkStart w:id="28" w:name="_Toc13215371"/>
+      <w:bookmarkStart w:id="27" w:name="_Toc13670928"/>
       <w:r>
         <w:rPr>
           <w:rFonts w:ascii="黑体" w:eastAsia="黑体" w:hAnsi="黑体" w:cs="黑体" w:hint="eastAsia"/>
         </w:rPr>
         <w:t>&lt;Use case 捕捉精灵 规约&gt;</w:t>
       </w:r>
-      <w:bookmarkEnd w:id="28"/>
+      <w:bookmarkEnd w:id="27"/>
     </w:p>
     <w:tbl>
       <w:tblPr>
@@ -8386,6 +8369,7 @@
                 <w:sz w:val="21"/>
                 <w:szCs w:val="21"/>
               </w:rPr>
+              <w:lastRenderedPageBreak/>
               <w:t>基本事件流程：</w:t>
             </w:r>
           </w:p>
@@ -8430,7 +8414,6 @@
                 <w:sz w:val="21"/>
                 <w:szCs w:val="21"/>
               </w:rPr>
-              <w:lastRenderedPageBreak/>
               <w:t>对准精灵扔出精灵球</w:t>
             </w:r>
           </w:p>
@@ -8502,7 +8485,6 @@
                 <w:sz w:val="21"/>
                 <w:szCs w:val="21"/>
               </w:rPr>
-              <w:lastRenderedPageBreak/>
               <w:t>候选事件流程：</w:t>
             </w:r>
           </w:p>
@@ -8623,7 +8605,7 @@
           <w:rFonts w:ascii="黑体" w:eastAsia="黑体" w:hAnsi="黑体" w:cs="黑体"/>
         </w:rPr>
       </w:pPr>
-      <w:bookmarkStart w:id="29" w:name="_Toc13215372"/>
+      <w:bookmarkStart w:id="28" w:name="_Toc13670929"/>
       <w:r>
         <w:rPr>
           <w:rFonts w:ascii="黑体" w:eastAsia="黑体" w:hAnsi="黑体" w:cs="黑体" w:hint="eastAsia"/>
@@ -8644,7 +8626,7 @@
         </w:rPr>
         <w:t xml:space="preserve"> 规约&gt;</w:t>
       </w:r>
-      <w:bookmarkEnd w:id="29"/>
+      <w:bookmarkEnd w:id="28"/>
     </w:p>
     <w:tbl>
       <w:tblPr>
@@ -9151,34 +9133,18 @@
     <w:p>
       <w:pPr>
         <w:pStyle w:val="3"/>
-        <w:numPr>
-          <w:ilvl w:val="2"/>
-          <w:numId w:val="0"/>
-        </w:numPr>
         <w:rPr>
           <w:rFonts w:ascii="黑体" w:eastAsia="黑体" w:hAnsi="黑体" w:cs="黑体"/>
         </w:rPr>
       </w:pPr>
-      <w:bookmarkStart w:id="30" w:name="_Toc13215373"/>
+      <w:bookmarkStart w:id="29" w:name="_Toc13670930"/>
       <w:r>
         <w:rPr>
           <w:rFonts w:ascii="黑体" w:eastAsia="黑体" w:hAnsi="黑体" w:cs="黑体" w:hint="eastAsia"/>
         </w:rPr>
-        <w:t>3.1.</w:t>
-      </w:r>
-      <w:r>
-        <w:rPr>
-          <w:rFonts w:ascii="黑体" w:eastAsia="黑体" w:hAnsi="黑体" w:cs="黑体" w:hint="eastAsia"/>
-        </w:rPr>
-        <w:t>8</w:t>
-      </w:r>
-      <w:r>
-        <w:rPr>
-          <w:rFonts w:ascii="黑体" w:eastAsia="黑体" w:hAnsi="黑体" w:cs="黑体" w:hint="eastAsia"/>
-        </w:rPr>
-        <w:t xml:space="preserve"> &lt;Use case 登录 规约&gt;</w:t>
-      </w:r>
-      <w:bookmarkEnd w:id="30"/>
+        <w:t>&lt;Use case 登录 规约&gt;</w:t>
+      </w:r>
+      <w:bookmarkEnd w:id="29"/>
     </w:p>
     <w:tbl>
       <w:tblPr>
@@ -9263,7 +9229,6 @@
                 <w:sz w:val="21"/>
                 <w:szCs w:val="21"/>
               </w:rPr>
-              <w:lastRenderedPageBreak/>
               <w:t>用例描述</w:t>
             </w:r>
           </w:p>
@@ -9288,7 +9253,31 @@
                 <w:sz w:val="21"/>
                 <w:szCs w:val="21"/>
               </w:rPr>
-              <w:t>用户通过JAACOUNT登录系统</w:t>
+              <w:t>用户</w:t>
+            </w:r>
+            <w:r>
+              <w:rPr>
+                <w:rFonts w:ascii="黑体" w:eastAsia="黑体" w:hAnsi="黑体" w:cs="黑体" w:hint="eastAsia"/>
+                <w:sz w:val="21"/>
+                <w:szCs w:val="21"/>
+              </w:rPr>
+              <w:t>或</w:t>
+            </w:r>
+            <w:r>
+              <w:rPr>
+                <w:rFonts w:ascii="黑体" w:eastAsia="黑体" w:hAnsi="黑体" w:cs="黑体" w:hint="eastAsia"/>
+                <w:sz w:val="21"/>
+                <w:szCs w:val="21"/>
+              </w:rPr>
+              <w:t>管理员</w:t>
+            </w:r>
+            <w:r>
+              <w:rPr>
+                <w:rFonts w:ascii="黑体" w:eastAsia="黑体" w:hAnsi="黑体" w:cs="黑体" w:hint="eastAsia"/>
+                <w:sz w:val="21"/>
+                <w:szCs w:val="21"/>
+              </w:rPr>
+              <w:t>登录系统</w:t>
             </w:r>
           </w:p>
         </w:tc>
@@ -9340,6 +9329,14 @@
               </w:rPr>
               <w:t>用户</w:t>
             </w:r>
+            <w:r>
+              <w:rPr>
+                <w:rFonts w:ascii="黑体" w:eastAsia="黑体" w:hAnsi="黑体" w:cs="黑体" w:hint="eastAsia"/>
+                <w:sz w:val="21"/>
+                <w:szCs w:val="21"/>
+              </w:rPr>
+              <w:t>、管理员</w:t>
+            </w:r>
           </w:p>
         </w:tc>
       </w:tr>
@@ -9438,7 +9435,7 @@
                 <w:sz w:val="21"/>
                 <w:szCs w:val="21"/>
               </w:rPr>
-              <w:t>用户登录至系统</w:t>
+              <w:t>无</w:t>
             </w:r>
           </w:p>
         </w:tc>
@@ -9509,7 +9506,23 @@
                 <w:sz w:val="21"/>
                 <w:szCs w:val="21"/>
               </w:rPr>
-              <w:t>跳转至统一身份认证界面</w:t>
+              <w:t>跳转至</w:t>
+            </w:r>
+            <w:r>
+              <w:rPr>
+                <w:rFonts w:ascii="黑体" w:eastAsia="黑体" w:hAnsi="黑体" w:cs="黑体" w:hint="eastAsia"/>
+                <w:sz w:val="21"/>
+                <w:szCs w:val="21"/>
+              </w:rPr>
+              <w:t>登录</w:t>
+            </w:r>
+            <w:r>
+              <w:rPr>
+                <w:rFonts w:ascii="黑体" w:eastAsia="黑体" w:hAnsi="黑体" w:cs="黑体" w:hint="eastAsia"/>
+                <w:sz w:val="21"/>
+                <w:szCs w:val="21"/>
+              </w:rPr>
+              <w:t>界面</w:t>
             </w:r>
           </w:p>
           <w:p>
@@ -9531,7 +9544,15 @@
                 <w:sz w:val="21"/>
                 <w:szCs w:val="21"/>
               </w:rPr>
-              <w:t>输入账号密码</w:t>
+              <w:t>输入</w:t>
+            </w:r>
+            <w:r>
+              <w:rPr>
+                <w:rFonts w:ascii="黑体" w:eastAsia="黑体" w:hAnsi="黑体" w:cs="黑体" w:hint="eastAsia"/>
+                <w:sz w:val="21"/>
+                <w:szCs w:val="21"/>
+              </w:rPr>
+              <w:t>身份验证信息</w:t>
             </w:r>
           </w:p>
           <w:p>
@@ -9553,7 +9574,7 @@
                 <w:sz w:val="21"/>
                 <w:szCs w:val="21"/>
               </w:rPr>
-              <w:t>JAACOUNT登录成功，跳转回软件界面</w:t>
+              <w:t>登录成功，跳转回软件界面</w:t>
             </w:r>
           </w:p>
           <w:p>
@@ -9608,6 +9629,104 @@
           <w:p>
             <w:pPr>
               <w:pStyle w:val="a5"/>
+              <w:ind w:left="400"/>
+              <w:rPr>
+                <w:rFonts w:ascii="黑体" w:eastAsia="黑体" w:hAnsi="黑体" w:cs="黑体"/>
+                <w:sz w:val="21"/>
+                <w:szCs w:val="21"/>
+              </w:rPr>
+            </w:pPr>
+            <w:r>
+              <w:rPr>
+                <w:rFonts w:ascii="黑体" w:eastAsia="黑体" w:hAnsi="黑体" w:cs="黑体" w:hint="eastAsia"/>
+                <w:sz w:val="21"/>
+                <w:szCs w:val="21"/>
+              </w:rPr>
+              <w:t>1</w:t>
+            </w:r>
+            <w:r>
+              <w:rPr>
+                <w:rFonts w:ascii="黑体" w:eastAsia="黑体" w:hAnsi="黑体" w:cs="黑体"/>
+                <w:sz w:val="21"/>
+                <w:szCs w:val="21"/>
+              </w:rPr>
+              <w:t xml:space="preserve">.1 </w:t>
+            </w:r>
+            <w:r>
+              <w:rPr>
+                <w:rFonts w:ascii="黑体" w:eastAsia="黑体" w:hAnsi="黑体" w:cs="黑体" w:hint="eastAsia"/>
+                <w:sz w:val="21"/>
+                <w:szCs w:val="21"/>
+              </w:rPr>
+              <w:t>若用户已经登录且仍然有效，则</w:t>
+            </w:r>
+            <w:r>
+              <w:rPr>
+                <w:rFonts w:ascii="黑体" w:eastAsia="黑体" w:hAnsi="黑体" w:cs="黑体" w:hint="eastAsia"/>
+                <w:sz w:val="21"/>
+                <w:szCs w:val="21"/>
+              </w:rPr>
+              <w:t>结束本用例</w:t>
+            </w:r>
+          </w:p>
+          <w:p>
+            <w:pPr>
+              <w:pStyle w:val="a5"/>
+              <w:ind w:left="400"/>
+              <w:rPr>
+                <w:rFonts w:asciiTheme="minorHAnsi" w:eastAsia="黑体" w:hAnsiTheme="minorHAnsi" w:cs="黑体" w:hint="eastAsia"/>
+                <w:sz w:val="21"/>
+                <w:szCs w:val="21"/>
+                <w:lang w:val="ru-RU"/>
+              </w:rPr>
+            </w:pPr>
+            <w:r>
+              <w:rPr>
+                <w:rFonts w:ascii="黑体" w:eastAsia="黑体" w:hAnsi="黑体" w:cs="黑体"/>
+                <w:sz w:val="21"/>
+                <w:szCs w:val="21"/>
+              </w:rPr>
+              <w:t>3</w:t>
+            </w:r>
+            <w:r>
+              <w:rPr>
+                <w:rFonts w:ascii="黑体" w:eastAsia="黑体" w:hAnsi="黑体" w:cs="黑体"/>
+                <w:sz w:val="21"/>
+                <w:szCs w:val="21"/>
+              </w:rPr>
+              <w:t xml:space="preserve">.1 </w:t>
+            </w:r>
+            <w:r>
+              <w:rPr>
+                <w:rFonts w:asciiTheme="minorHAnsi" w:eastAsia="黑体" w:hAnsiTheme="minorHAnsi" w:cs="黑体" w:hint="eastAsia"/>
+                <w:sz w:val="21"/>
+                <w:szCs w:val="21"/>
+                <w:lang w:val="ru-RU"/>
+              </w:rPr>
+              <w:t>用户未登录成功，跳转至第</w:t>
+            </w:r>
+            <w:r>
+              <w:rPr>
+                <w:rFonts w:asciiTheme="minorHAnsi" w:eastAsia="黑体" w:hAnsiTheme="minorHAnsi" w:cs="黑体" w:hint="eastAsia"/>
+                <w:sz w:val="21"/>
+                <w:szCs w:val="21"/>
+                <w:lang w:val="ru-RU"/>
+              </w:rPr>
+              <w:t>3</w:t>
+            </w:r>
+            <w:r>
+              <w:rPr>
+                <w:rFonts w:asciiTheme="minorHAnsi" w:eastAsia="黑体" w:hAnsiTheme="minorHAnsi" w:cs="黑体" w:hint="eastAsia"/>
+                <w:sz w:val="21"/>
+                <w:szCs w:val="21"/>
+                <w:lang w:val="ru-RU"/>
+              </w:rPr>
+              <w:t>步</w:t>
+            </w:r>
+          </w:p>
+          <w:p>
+            <w:pPr>
+              <w:pStyle w:val="a5"/>
               <w:ind w:left="0" w:firstLine="400"/>
               <w:rPr>
                 <w:rFonts w:ascii="黑体" w:eastAsia="黑体" w:hAnsi="黑体" w:cs="黑体"/>
@@ -9617,11 +9736,59 @@
             </w:pPr>
             <w:r>
               <w:rPr>
-                <w:rFonts w:ascii="黑体" w:eastAsia="黑体" w:hAnsi="黑体" w:cs="黑体" w:hint="eastAsia"/>
-                <w:sz w:val="21"/>
-                <w:szCs w:val="21"/>
-              </w:rPr>
-              <w:t>3.1输入账号密码错误，停留在第三步直到输入正确</w:t>
+                <w:rFonts w:ascii="黑体" w:eastAsia="黑体" w:hAnsi="黑体" w:cs="黑体"/>
+                <w:sz w:val="21"/>
+                <w:szCs w:val="21"/>
+              </w:rPr>
+              <w:t>3</w:t>
+            </w:r>
+            <w:r>
+              <w:rPr>
+                <w:rFonts w:ascii="黑体" w:eastAsia="黑体" w:hAnsi="黑体" w:cs="黑体" w:hint="eastAsia"/>
+                <w:sz w:val="21"/>
+                <w:szCs w:val="21"/>
+              </w:rPr>
+              <w:t>.</w:t>
+            </w:r>
+            <w:r>
+              <w:rPr>
+                <w:rFonts w:ascii="黑体" w:eastAsia="黑体" w:hAnsi="黑体" w:cs="黑体"/>
+                <w:sz w:val="21"/>
+                <w:szCs w:val="21"/>
+              </w:rPr>
+              <w:t>2</w:t>
+            </w:r>
+            <w:r>
+              <w:rPr>
+                <w:rFonts w:ascii="黑体" w:eastAsia="黑体" w:hAnsi="黑体" w:cs="黑体"/>
+                <w:sz w:val="21"/>
+                <w:szCs w:val="21"/>
+              </w:rPr>
+              <w:t xml:space="preserve"> </w:t>
+            </w:r>
+            <w:r>
+              <w:rPr>
+                <w:rFonts w:ascii="黑体" w:eastAsia="黑体" w:hAnsi="黑体" w:cs="黑体" w:hint="eastAsia"/>
+                <w:sz w:val="21"/>
+                <w:szCs w:val="21"/>
+              </w:rPr>
+              <w:t>用户未登录成功且点击</w:t>
+            </w:r>
+            <w:r>
+              <w:rPr>
+                <w:rFonts w:ascii="黑体" w:eastAsia="黑体" w:hAnsi="黑体" w:cs="黑体" w:hint="eastAsia"/>
+                <w:sz w:val="21"/>
+                <w:szCs w:val="21"/>
+              </w:rPr>
+              <w:t>返回，</w:t>
+            </w:r>
+            <w:r>
+              <w:rPr>
+                <w:rFonts w:ascii="黑体" w:eastAsia="黑体" w:hAnsi="黑体" w:cs="黑体" w:hint="eastAsia"/>
+                <w:sz w:val="21"/>
+                <w:szCs w:val="21"/>
+              </w:rPr>
+              <w:t>结束本用例</w:t>
             </w:r>
           </w:p>
         </w:tc>
@@ -9684,14 +9851,14 @@
           <w:rFonts w:ascii="黑体" w:eastAsia="黑体" w:hAnsi="黑体" w:cs="黑体"/>
         </w:rPr>
       </w:pPr>
-      <w:bookmarkStart w:id="31" w:name="_Toc13215374"/>
+      <w:bookmarkStart w:id="30" w:name="_Toc13670931"/>
       <w:r>
         <w:rPr>
           <w:rFonts w:ascii="黑体" w:eastAsia="黑体" w:hAnsi="黑体" w:cs="黑体" w:hint="eastAsia"/>
         </w:rPr>
         <w:t>&lt;Use case 查看附近用户 规约&gt;</w:t>
       </w:r>
-      <w:bookmarkEnd w:id="31"/>
+      <w:bookmarkEnd w:id="30"/>
     </w:p>
     <w:tbl>
       <w:tblPr>
@@ -9999,6 +10166,7 @@
                 <w:sz w:val="21"/>
                 <w:szCs w:val="21"/>
               </w:rPr>
+              <w:lastRenderedPageBreak/>
               <w:t>点击“查看附近用户”</w:t>
             </w:r>
           </w:p>
@@ -10070,6 +10238,7 @@
                 <w:sz w:val="21"/>
                 <w:szCs w:val="21"/>
               </w:rPr>
+              <w:lastRenderedPageBreak/>
               <w:t>候选事件流程：</w:t>
             </w:r>
           </w:p>
@@ -10115,7 +10284,6 @@
                 <w:sz w:val="21"/>
                 <w:szCs w:val="21"/>
               </w:rPr>
-              <w:lastRenderedPageBreak/>
               <w:t>备注</w:t>
             </w:r>
           </w:p>
@@ -10153,14 +10321,14 @@
           <w:rFonts w:ascii="黑体" w:eastAsia="黑体" w:hAnsi="黑体" w:cs="黑体"/>
         </w:rPr>
       </w:pPr>
-      <w:bookmarkStart w:id="32" w:name="_Toc13215375"/>
+      <w:bookmarkStart w:id="31" w:name="_Toc13670932"/>
       <w:r>
         <w:rPr>
           <w:rFonts w:ascii="黑体" w:eastAsia="黑体" w:hAnsi="黑体" w:cs="黑体" w:hint="eastAsia"/>
         </w:rPr>
         <w:t>&lt;Use case 宠物对战 规约&gt;</w:t>
       </w:r>
-      <w:bookmarkEnd w:id="32"/>
+      <w:bookmarkEnd w:id="31"/>
     </w:p>
     <w:tbl>
       <w:tblPr>
@@ -10662,14 +10830,14 @@
           <w:rFonts w:ascii="黑体" w:eastAsia="黑体" w:hAnsi="黑体" w:cs="黑体"/>
         </w:rPr>
       </w:pPr>
-      <w:bookmarkStart w:id="33" w:name="_Toc13215376"/>
+      <w:bookmarkStart w:id="32" w:name="_Toc13670933"/>
       <w:r>
         <w:rPr>
           <w:rFonts w:ascii="黑体" w:eastAsia="黑体" w:hAnsi="黑体" w:cs="黑体" w:hint="eastAsia"/>
         </w:rPr>
         <w:t>&lt;Use case 查看好友信息 规约&gt;</w:t>
       </w:r>
-      <w:bookmarkEnd w:id="33"/>
+      <w:bookmarkEnd w:id="32"/>
     </w:p>
     <w:tbl>
       <w:tblPr>
@@ -10854,7 +11022,16 @@
                 <w:sz w:val="21"/>
                 <w:szCs w:val="21"/>
               </w:rPr>
-              <w:t>前置条件</w:t>
+              <w:t>前置条</w:t>
+            </w:r>
+            <w:r>
+              <w:rPr>
+                <w:rFonts w:ascii="黑体" w:eastAsia="黑体" w:hAnsi="黑体" w:cs="黑体" w:hint="eastAsia"/>
+                <w:sz w:val="21"/>
+                <w:szCs w:val="21"/>
+              </w:rPr>
+              <w:lastRenderedPageBreak/>
+              <w:t>件</w:t>
             </w:r>
           </w:p>
         </w:tc>
@@ -10878,6 +11055,7 @@
                 <w:sz w:val="21"/>
                 <w:szCs w:val="21"/>
               </w:rPr>
+              <w:lastRenderedPageBreak/>
               <w:t>用户查看对象已成为好友</w:t>
             </w:r>
           </w:p>
@@ -11021,7 +11199,6 @@
                 <w:sz w:val="21"/>
                 <w:szCs w:val="21"/>
               </w:rPr>
-              <w:lastRenderedPageBreak/>
               <w:t>切换至查看宠物信息，app显示好友的宠物和等级</w:t>
             </w:r>
           </w:p>
@@ -11071,7 +11248,6 @@
                 <w:sz w:val="21"/>
                 <w:szCs w:val="21"/>
               </w:rPr>
-              <w:lastRenderedPageBreak/>
               <w:t>候选事件流程：</w:t>
             </w:r>
           </w:p>
@@ -11173,8 +11349,7 @@
           <w:rFonts w:ascii="黑体" w:eastAsia="黑体" w:hAnsi="黑体" w:cs="黑体"/>
         </w:rPr>
       </w:pPr>
-      <w:bookmarkStart w:id="34" w:name="_Toc13215377"/>
-      <w:commentRangeStart w:id="35"/>
+      <w:bookmarkStart w:id="33" w:name="_Toc13670934"/>
       <w:r>
         <w:rPr>
           <w:rFonts w:ascii="黑体" w:eastAsia="黑体" w:hAnsi="黑体" w:cs="黑体" w:hint="eastAsia"/>
@@ -11205,15 +11380,7 @@
         </w:rPr>
         <w:t xml:space="preserve"> 规约&gt;</w:t>
       </w:r>
-      <w:commentRangeEnd w:id="35"/>
-      <w:r>
-        <w:rPr>
-          <w:rStyle w:val="af3"/>
-          <w:i w:val="0"/>
-        </w:rPr>
-        <w:commentReference w:id="35"/>
-      </w:r>
-      <w:bookmarkEnd w:id="34"/>
+      <w:bookmarkEnd w:id="33"/>
     </w:p>
     <w:tbl>
       <w:tblPr>
@@ -11692,14 +11859,14 @@
           <w:rFonts w:ascii="黑体" w:eastAsia="黑体" w:hAnsi="黑体" w:cs="黑体"/>
         </w:rPr>
       </w:pPr>
-      <w:bookmarkStart w:id="36" w:name="_Toc13215378"/>
+      <w:bookmarkStart w:id="34" w:name="_Toc13670935"/>
       <w:r>
         <w:rPr>
           <w:rFonts w:ascii="黑体" w:eastAsia="黑体" w:hAnsi="黑体" w:cs="黑体" w:hint="eastAsia"/>
         </w:rPr>
         <w:t>&lt;Use case 更改跑步规则 规约&gt;</w:t>
       </w:r>
-      <w:bookmarkEnd w:id="36"/>
+      <w:bookmarkEnd w:id="34"/>
     </w:p>
     <w:tbl>
       <w:tblPr>
@@ -11728,7 +11895,7 @@
                 <w:szCs w:val="21"/>
               </w:rPr>
             </w:pPr>
-            <w:bookmarkStart w:id="37" w:name="_Hlk13213309"/>
+            <w:bookmarkStart w:id="35" w:name="_Hlk13213309"/>
             <w:r>
               <w:rPr>
                 <w:rFonts w:ascii="黑体" w:eastAsia="黑体" w:hAnsi="黑体" w:cs="黑体" w:hint="eastAsia"/>
@@ -11785,7 +11952,16 @@
                 <w:sz w:val="21"/>
                 <w:szCs w:val="21"/>
               </w:rPr>
-              <w:t>用例描述</w:t>
+              <w:t>用例描</w:t>
+            </w:r>
+            <w:r>
+              <w:rPr>
+                <w:rFonts w:ascii="黑体" w:eastAsia="黑体" w:hAnsi="黑体" w:cs="黑体" w:hint="eastAsia"/>
+                <w:sz w:val="21"/>
+                <w:szCs w:val="21"/>
+              </w:rPr>
+              <w:lastRenderedPageBreak/>
+              <w:t>述</w:t>
             </w:r>
           </w:p>
         </w:tc>
@@ -11809,6 +11985,7 @@
                 <w:sz w:val="21"/>
                 <w:szCs w:val="21"/>
               </w:rPr>
+              <w:lastRenderedPageBreak/>
               <w:t>管理员可以更改规则，包括总里程、合法速度、必经点位、路线范围</w:t>
             </w:r>
           </w:p>
@@ -12002,7 +12179,6 @@
                 <w:sz w:val="21"/>
                 <w:szCs w:val="21"/>
               </w:rPr>
-              <w:lastRenderedPageBreak/>
               <w:t>基本事件流程：</w:t>
             </w:r>
           </w:p>
@@ -12200,24 +12376,15 @@
           <w:rFonts w:ascii="黑体" w:eastAsia="黑体" w:hAnsi="黑体" w:cs="黑体"/>
         </w:rPr>
       </w:pPr>
-      <w:bookmarkStart w:id="38" w:name="_Toc13215379"/>
-      <w:bookmarkEnd w:id="37"/>
-      <w:commentRangeStart w:id="39"/>
+      <w:bookmarkStart w:id="36" w:name="_Toc13670936"/>
+      <w:bookmarkEnd w:id="35"/>
       <w:r>
         <w:rPr>
           <w:rFonts w:ascii="黑体" w:eastAsia="黑体" w:hAnsi="黑体" w:cs="黑体" w:hint="eastAsia"/>
         </w:rPr>
         <w:t>&lt;Use case 管理用户 规约&gt;</w:t>
       </w:r>
-      <w:commentRangeEnd w:id="39"/>
-      <w:r>
-        <w:rPr>
-          <w:rStyle w:val="af3"/>
-          <w:i w:val="0"/>
-        </w:rPr>
-        <w:commentReference w:id="39"/>
-      </w:r>
-      <w:bookmarkEnd w:id="38"/>
+      <w:bookmarkEnd w:id="36"/>
     </w:p>
     <w:tbl>
       <w:tblPr>
@@ -12764,16 +12931,16 @@
           <w:rFonts w:ascii="黑体" w:eastAsia="黑体" w:hAnsi="黑体" w:cs="黑体"/>
         </w:rPr>
       </w:pPr>
-      <w:bookmarkStart w:id="40" w:name="_Toc498836233"/>
-      <w:bookmarkStart w:id="41" w:name="_Toc13215380"/>
+      <w:bookmarkStart w:id="37" w:name="_Toc498836233"/>
+      <w:bookmarkStart w:id="38" w:name="_Toc13670937"/>
       <w:r>
         <w:rPr>
           <w:rFonts w:ascii="黑体" w:eastAsia="黑体" w:hAnsi="黑体" w:cs="黑体" w:hint="eastAsia"/>
         </w:rPr>
         <w:t>易用性</w:t>
       </w:r>
-      <w:bookmarkEnd w:id="40"/>
-      <w:bookmarkEnd w:id="41"/>
+      <w:bookmarkEnd w:id="37"/>
+      <w:bookmarkEnd w:id="38"/>
     </w:p>
     <w:p>
       <w:pPr>
@@ -12783,7 +12950,7 @@
           <w:szCs w:val="21"/>
         </w:rPr>
       </w:pPr>
-      <w:bookmarkStart w:id="42" w:name="_Toc498836235"/>
+      <w:bookmarkStart w:id="39" w:name="_Toc498836235"/>
       <w:r>
         <w:rPr>
           <w:rFonts w:ascii="黑体" w:eastAsia="黑体" w:hAnsi="黑体" w:hint="eastAsia"/>
@@ -12824,16 +12991,15 @@
           <w:rFonts w:ascii="黑体" w:eastAsia="黑体" w:hAnsi="黑体" w:cs="黑体"/>
         </w:rPr>
       </w:pPr>
-      <w:bookmarkStart w:id="43" w:name="_Toc13215381"/>
+      <w:bookmarkStart w:id="40" w:name="_Toc13670938"/>
       <w:r>
         <w:rPr>
           <w:rFonts w:ascii="黑体" w:eastAsia="黑体" w:hAnsi="黑体" w:cs="黑体" w:hint="eastAsia"/>
         </w:rPr>
-        <w:lastRenderedPageBreak/>
         <w:t>可靠性</w:t>
       </w:r>
-      <w:bookmarkEnd w:id="42"/>
-      <w:bookmarkEnd w:id="43"/>
+      <w:bookmarkEnd w:id="39"/>
+      <w:bookmarkEnd w:id="40"/>
     </w:p>
     <w:p>
       <w:pPr>
@@ -12842,7 +13008,7 @@
           <w:rFonts w:ascii="黑体" w:eastAsia="黑体" w:hAnsi="黑体"/>
         </w:rPr>
       </w:pPr>
-      <w:bookmarkStart w:id="44" w:name="_Toc498836237"/>
+      <w:bookmarkStart w:id="41" w:name="_Toc498836237"/>
       <w:r>
         <w:rPr>
           <w:rFonts w:ascii="黑体" w:eastAsia="黑体" w:hAnsi="黑体" w:hint="eastAsia"/>
@@ -12993,15 +13159,15 @@
           <w:rFonts w:ascii="黑体" w:eastAsia="黑体" w:hAnsi="黑体" w:cs="黑体"/>
         </w:rPr>
       </w:pPr>
-      <w:bookmarkStart w:id="45" w:name="_Toc13215382"/>
+      <w:bookmarkStart w:id="42" w:name="_Toc13670939"/>
       <w:r>
         <w:rPr>
           <w:rFonts w:ascii="黑体" w:eastAsia="黑体" w:hAnsi="黑体" w:cs="黑体" w:hint="eastAsia"/>
         </w:rPr>
         <w:t>性能</w:t>
       </w:r>
-      <w:bookmarkEnd w:id="44"/>
-      <w:bookmarkEnd w:id="45"/>
+      <w:bookmarkEnd w:id="41"/>
+      <w:bookmarkEnd w:id="42"/>
     </w:p>
     <w:p>
       <w:pPr>
@@ -13011,7 +13177,7 @@
           <w:szCs w:val="21"/>
         </w:rPr>
       </w:pPr>
-      <w:bookmarkStart w:id="46" w:name="_Toc498836239"/>
+      <w:bookmarkStart w:id="43" w:name="_Toc498836239"/>
       <w:r>
         <w:rPr>
           <w:rFonts w:ascii="黑体" w:eastAsia="黑体" w:hAnsi="黑体" w:hint="eastAsia"/>
@@ -13052,7 +13218,7 @@
           <w:rFonts w:ascii="黑体" w:eastAsia="黑体" w:hAnsi="黑体"/>
         </w:rPr>
       </w:pPr>
-      <w:bookmarkStart w:id="47" w:name="_Hlk10059741"/>
+      <w:bookmarkStart w:id="44" w:name="_Hlk10059741"/>
       <w:r>
         <w:rPr>
           <w:rFonts w:ascii="黑体" w:eastAsia="黑体" w:hAnsi="黑体" w:hint="eastAsia"/>
@@ -13237,7 +13403,7 @@
         </w:rPr>
         <w:t>对战界面加载:平均2秒 最长5</w:t>
       </w:r>
-      <w:bookmarkEnd w:id="47"/>
+      <w:bookmarkEnd w:id="44"/>
       <w:r>
         <w:rPr>
           <w:rFonts w:ascii="黑体" w:eastAsia="黑体" w:hAnsi="黑体" w:hint="eastAsia"/>
@@ -13370,15 +13536,15 @@
           <w:rFonts w:ascii="黑体" w:eastAsia="黑体" w:hAnsi="黑体" w:cs="黑体"/>
         </w:rPr>
       </w:pPr>
-      <w:bookmarkStart w:id="48" w:name="_Toc13215383"/>
+      <w:bookmarkStart w:id="45" w:name="_Toc13670940"/>
       <w:r>
         <w:rPr>
           <w:rFonts w:ascii="黑体" w:eastAsia="黑体" w:hAnsi="黑体" w:cs="黑体" w:hint="eastAsia"/>
         </w:rPr>
         <w:t>可支持性</w:t>
       </w:r>
-      <w:bookmarkEnd w:id="46"/>
-      <w:bookmarkEnd w:id="48"/>
+      <w:bookmarkEnd w:id="43"/>
+      <w:bookmarkEnd w:id="45"/>
     </w:p>
     <w:p>
       <w:pPr>
@@ -13388,7 +13554,7 @@
           <w:szCs w:val="21"/>
         </w:rPr>
       </w:pPr>
-      <w:bookmarkStart w:id="49" w:name="_Toc498836241"/>
+      <w:bookmarkStart w:id="46" w:name="_Toc498836241"/>
       <w:r>
         <w:rPr>
           <w:rFonts w:eastAsia="黑体" w:hint="eastAsia"/>
@@ -13424,6 +13590,7 @@
           <w:rFonts w:eastAsia="黑体" w:hint="eastAsia"/>
           <w:szCs w:val="21"/>
         </w:rPr>
+        <w:lastRenderedPageBreak/>
         <w:t>服务器后端支持</w:t>
       </w:r>
       <w:r>
@@ -13478,21 +13645,21 @@
           <w:rFonts w:ascii="黑体" w:eastAsia="黑体" w:hAnsi="黑体" w:cs="黑体"/>
         </w:rPr>
       </w:pPr>
-      <w:bookmarkStart w:id="50" w:name="_Toc13215384"/>
+      <w:bookmarkStart w:id="47" w:name="_Toc13670941"/>
       <w:r>
         <w:rPr>
           <w:rFonts w:ascii="黑体" w:eastAsia="黑体" w:hAnsi="黑体" w:cs="黑体" w:hint="eastAsia"/>
         </w:rPr>
         <w:t>设计约束</w:t>
       </w:r>
-      <w:bookmarkEnd w:id="49"/>
-      <w:bookmarkEnd w:id="50"/>
+      <w:bookmarkEnd w:id="46"/>
+      <w:bookmarkEnd w:id="47"/>
     </w:p>
     <w:p>
       <w:pPr>
         <w:pStyle w:val="3"/>
       </w:pPr>
-      <w:bookmarkStart w:id="51" w:name="_Toc13215385"/>
+      <w:bookmarkStart w:id="48" w:name="_Toc13670942"/>
       <w:r>
         <w:rPr>
           <w:rFonts w:hint="eastAsia"/>
@@ -13511,7 +13678,7 @@
         </w:rPr>
         <w:t>及详细设计工具</w:t>
       </w:r>
-      <w:bookmarkEnd w:id="51"/>
+      <w:bookmarkEnd w:id="48"/>
     </w:p>
     <w:p>
       <w:pPr>
@@ -13538,7 +13705,6 @@
           <w:rFonts w:ascii="黑体" w:eastAsia="黑体" w:hAnsi="黑体"/>
           <w:color w:val="000000"/>
         </w:rPr>
-        <w:lastRenderedPageBreak/>
         <w:t>Visio</w:t>
       </w:r>
     </w:p>
@@ -13546,15 +13712,15 @@
       <w:pPr>
         <w:pStyle w:val="3"/>
       </w:pPr>
-      <w:bookmarkStart w:id="52" w:name="_Toc13215386"/>
+      <w:bookmarkStart w:id="49" w:name="_Toc13670943"/>
       <w:r>
         <w:rPr>
           <w:rFonts w:hint="eastAsia"/>
         </w:rPr>
         <w:t>编程语言</w:t>
       </w:r>
-      <w:bookmarkStart w:id="53" w:name="_Hlk10030066"/>
-      <w:bookmarkEnd w:id="52"/>
+      <w:bookmarkStart w:id="50" w:name="_Hlk10030066"/>
+      <w:bookmarkEnd w:id="49"/>
     </w:p>
     <w:p>
       <w:pPr>
@@ -13622,20 +13788,20 @@
         </w:rPr>
         <w:t>ava</w:t>
       </w:r>
-      <w:bookmarkEnd w:id="53"/>
+      <w:bookmarkEnd w:id="50"/>
     </w:p>
     <w:p>
       <w:pPr>
         <w:pStyle w:val="3"/>
       </w:pPr>
-      <w:bookmarkStart w:id="54" w:name="_Toc13215387"/>
+      <w:bookmarkStart w:id="51" w:name="_Toc13670944"/>
       <w:r>
         <w:rPr>
           <w:rFonts w:hint="eastAsia"/>
         </w:rPr>
         <w:t>编程工具</w:t>
       </w:r>
-      <w:bookmarkEnd w:id="54"/>
+      <w:bookmarkEnd w:id="51"/>
     </w:p>
     <w:p>
       <w:pPr>
@@ -13690,14 +13856,14 @@
       <w:pPr>
         <w:pStyle w:val="3"/>
       </w:pPr>
-      <w:bookmarkStart w:id="55" w:name="_Toc13215388"/>
+      <w:bookmarkStart w:id="52" w:name="_Toc13670945"/>
       <w:r>
         <w:rPr>
           <w:rFonts w:hint="eastAsia"/>
         </w:rPr>
         <w:t>框架</w:t>
       </w:r>
-      <w:bookmarkEnd w:id="55"/>
+      <w:bookmarkEnd w:id="52"/>
     </w:p>
     <w:p>
       <w:pPr>
@@ -13853,21 +14019,42 @@
         </w:rPr>
         <w:t>：</w:t>
       </w:r>
-      <w:proofErr w:type="spellStart"/>
       <w:r>
         <w:rPr>
           <w:rFonts w:ascii="黑体" w:eastAsia="黑体" w:hAnsi="黑体" w:hint="eastAsia"/>
           <w:color w:val="000000"/>
         </w:rPr>
-        <w:t>Mybatis</w:t>
-      </w:r>
-      <w:proofErr w:type="spellEnd"/>
+        <w:t>Mybatis/hibernate</w:t>
+      </w:r>
+    </w:p>
+    <w:p>
+      <w:pPr>
+        <w:pStyle w:val="a5"/>
+        <w:rPr>
+          <w:rFonts w:ascii="黑体" w:eastAsia="黑体" w:hAnsi="黑体"/>
+          <w:color w:val="000000"/>
+        </w:rPr>
+      </w:pPr>
       <w:r>
         <w:rPr>
           <w:rFonts w:ascii="黑体" w:eastAsia="黑体" w:hAnsi="黑体" w:hint="eastAsia"/>
           <w:color w:val="000000"/>
         </w:rPr>
-        <w:t>/hibernate</w:t>
+        <w:t>Gateway</w:t>
+      </w:r>
+      <w:r>
+        <w:rPr>
+          <w:rFonts w:ascii="黑体" w:eastAsia="黑体" w:hAnsi="黑体" w:hint="eastAsia"/>
+          <w:color w:val="000000"/>
+        </w:rPr>
+        <w:t>：</w:t>
+      </w:r>
+      <w:r>
+        <w:rPr>
+          <w:rFonts w:ascii="黑体" w:eastAsia="黑体" w:hAnsi="黑体" w:hint="eastAsia"/>
+          <w:color w:val="000000"/>
+        </w:rPr>
+        <w:t>Eureka/Zuul</w:t>
       </w:r>
     </w:p>
     <w:p>
@@ -13883,31 +14070,77 @@
           <w:rFonts w:ascii="黑体" w:eastAsia="黑体" w:hAnsi="黑体" w:hint="eastAsia"/>
           <w:color w:val="000000"/>
         </w:rPr>
-        <w:t>Gateway</w:t>
-      </w:r>
+        <w:t>前端管理框架：</w:t>
+      </w:r>
+      <w:r>
+        <w:rPr>
+          <w:rFonts w:ascii="黑体" w:eastAsia="黑体" w:hAnsi="黑体"/>
+          <w:color w:val="000000"/>
+        </w:rPr>
+        <w:t>Gradle</w:t>
+      </w:r>
+    </w:p>
+    <w:p>
+      <w:pPr>
+        <w:pStyle w:val="a5"/>
+        <w:rPr>
+          <w:rFonts w:ascii="黑体" w:eastAsia="黑体" w:hAnsi="黑体"/>
+          <w:color w:val="000000"/>
+        </w:rPr>
+      </w:pPr>
       <w:r>
         <w:rPr>
           <w:rFonts w:ascii="黑体" w:eastAsia="黑体" w:hAnsi="黑体" w:hint="eastAsia"/>
           <w:color w:val="000000"/>
         </w:rPr>
-        <w:t>：</w:t>
-      </w:r>
+        <w:t>后端管理框架：</w:t>
+      </w:r>
+      <w:r>
+        <w:rPr>
+          <w:rFonts w:ascii="黑体" w:eastAsia="黑体" w:hAnsi="黑体"/>
+          <w:color w:val="000000"/>
+        </w:rPr>
+        <w:t>Maven</w:t>
+      </w:r>
+    </w:p>
+    <w:p>
+      <w:pPr>
+        <w:pStyle w:val="a5"/>
+        <w:rPr>
+          <w:rFonts w:ascii="黑体" w:eastAsia="黑体" w:hAnsi="黑体"/>
+          <w:color w:val="000000"/>
+        </w:rPr>
+      </w:pPr>
       <w:r>
         <w:rPr>
           <w:rFonts w:ascii="黑体" w:eastAsia="黑体" w:hAnsi="黑体" w:hint="eastAsia"/>
           <w:color w:val="000000"/>
         </w:rPr>
-        <w:t>Eureka/</w:t>
-      </w:r>
-      <w:proofErr w:type="spellStart"/>
+        <w:t>代码版本管理框架：Git/</w:t>
+      </w:r>
+      <w:r>
+        <w:rPr>
+          <w:rFonts w:ascii="黑体" w:eastAsia="黑体" w:hAnsi="黑体"/>
+          <w:color w:val="000000"/>
+        </w:rPr>
+        <w:t>GitHub remote</w:t>
+      </w:r>
+    </w:p>
+    <w:p>
+      <w:pPr>
+        <w:pStyle w:val="a5"/>
+        <w:rPr>
+          <w:rFonts w:ascii="黑体" w:eastAsia="黑体" w:hAnsi="黑体"/>
+          <w:color w:val="000000"/>
+        </w:rPr>
+      </w:pPr>
       <w:r>
         <w:rPr>
           <w:rFonts w:ascii="黑体" w:eastAsia="黑体" w:hAnsi="黑体" w:hint="eastAsia"/>
           <w:color w:val="000000"/>
         </w:rPr>
-        <w:t>Zuul</w:t>
-      </w:r>
-      <w:proofErr w:type="spellEnd"/>
+        <w:t>后端微服务框架：Eureka/Kong</w:t>
+      </w:r>
     </w:p>
     <w:p>
       <w:pPr>
@@ -13922,184 +14155,93 @@
           <w:rFonts w:ascii="黑体" w:eastAsia="黑体" w:hAnsi="黑体" w:hint="eastAsia"/>
           <w:color w:val="000000"/>
         </w:rPr>
-        <w:t>前端管理框架：</w:t>
+        <w:t>后端代码自动测试框架：</w:t>
       </w:r>
       <w:r>
         <w:rPr>
           <w:rFonts w:ascii="黑体" w:eastAsia="黑体" w:hAnsi="黑体"/>
           <w:color w:val="000000"/>
         </w:rPr>
-        <w:t>Gradle</w:t>
-      </w:r>
-    </w:p>
-    <w:p>
-      <w:pPr>
-        <w:pStyle w:val="a5"/>
+        <w:t>Jenkins</w:t>
+      </w:r>
+      <w:r>
+        <w:rPr>
+          <w:rFonts w:ascii="黑体" w:eastAsia="黑体" w:hAnsi="黑体" w:hint="eastAsia"/>
+          <w:color w:val="000000"/>
+        </w:rPr>
+        <w:t>/</w:t>
+      </w:r>
+      <w:r>
         <w:rPr>
           <w:rFonts w:ascii="黑体" w:eastAsia="黑体" w:hAnsi="黑体"/>
           <w:color w:val="000000"/>
         </w:rPr>
+        <w:t>circleci</w:t>
+      </w:r>
+    </w:p>
+    <w:p>
+      <w:pPr>
+        <w:pStyle w:val="3"/>
+      </w:pPr>
+      <w:bookmarkStart w:id="53" w:name="_Toc13670946"/>
+      <w:r>
+        <w:rPr>
+          <w:rFonts w:hint="eastAsia"/>
+        </w:rPr>
+        <w:t>数据库</w:t>
+      </w:r>
+      <w:bookmarkEnd w:id="53"/>
+    </w:p>
+    <w:p>
+      <w:pPr>
+        <w:pStyle w:val="a5"/>
+        <w:rPr>
+          <w:rFonts w:ascii="黑体" w:eastAsia="黑体" w:hAnsi="黑体"/>
+          <w:color w:val="000000"/>
+        </w:rPr>
       </w:pPr>
       <w:r>
         <w:rPr>
           <w:rFonts w:ascii="黑体" w:eastAsia="黑体" w:hAnsi="黑体" w:hint="eastAsia"/>
           <w:color w:val="000000"/>
         </w:rPr>
-        <w:t>后端管理框架：</w:t>
-      </w:r>
-      <w:r>
+        <w:t>Mysql</w:t>
+      </w:r>
+    </w:p>
+    <w:p>
+      <w:pPr>
+        <w:pStyle w:val="a5"/>
         <w:rPr>
           <w:rFonts w:ascii="黑体" w:eastAsia="黑体" w:hAnsi="黑体"/>
           <w:color w:val="000000"/>
         </w:rPr>
-        <w:t>Maven</w:t>
-      </w:r>
-    </w:p>
-    <w:p>
-      <w:pPr>
-        <w:pStyle w:val="a5"/>
-        <w:rPr>
-          <w:rFonts w:ascii="黑体" w:eastAsia="黑体" w:hAnsi="黑体"/>
-          <w:color w:val="000000"/>
-        </w:rPr>
       </w:pPr>
       <w:r>
         <w:rPr>
           <w:rFonts w:ascii="黑体" w:eastAsia="黑体" w:hAnsi="黑体" w:hint="eastAsia"/>
           <w:color w:val="000000"/>
         </w:rPr>
-        <w:t>代码版本管理框架：Git/</w:t>
-      </w:r>
-      <w:r>
-        <w:rPr>
-          <w:rFonts w:ascii="黑体" w:eastAsia="黑体" w:hAnsi="黑体"/>
-          <w:color w:val="000000"/>
-        </w:rPr>
-        <w:t>GitHub remote</w:t>
-      </w:r>
+        <w:t>Mongodb</w:t>
+      </w:r>
+    </w:p>
+    <w:p>
+      <w:pPr>
+        <w:pStyle w:val="3"/>
+      </w:pPr>
+      <w:bookmarkStart w:id="54" w:name="_Toc13670947"/>
+      <w:r>
+        <w:rPr>
+          <w:rFonts w:hint="eastAsia"/>
+        </w:rPr>
+        <w:t>编程语言规范</w:t>
+      </w:r>
+      <w:bookmarkEnd w:id="54"/>
     </w:p>
     <w:p>
       <w:pPr>
         <w:pStyle w:val="a5"/>
-        <w:rPr>
-          <w:rFonts w:ascii="黑体" w:eastAsia="黑体" w:hAnsi="黑体"/>
-          <w:color w:val="000000"/>
-        </w:rPr>
-      </w:pPr>
-      <w:r>
-        <w:rPr>
-          <w:rFonts w:ascii="黑体" w:eastAsia="黑体" w:hAnsi="黑体" w:hint="eastAsia"/>
-          <w:color w:val="000000"/>
-        </w:rPr>
-        <w:t>后端微服务框架：Eureka/Kong</w:t>
-      </w:r>
-    </w:p>
-    <w:p>
-      <w:pPr>
-        <w:pStyle w:val="a5"/>
-        <w:rPr>
-          <w:rFonts w:ascii="黑体" w:eastAsia="黑体" w:hAnsi="黑体"/>
-          <w:color w:val="000000"/>
-        </w:rPr>
-      </w:pPr>
-      <w:r>
-        <w:rPr>
-          <w:rFonts w:ascii="黑体" w:eastAsia="黑体" w:hAnsi="黑体" w:hint="eastAsia"/>
-          <w:color w:val="000000"/>
-        </w:rPr>
-        <w:t>后端代码自动测试框架：</w:t>
-      </w:r>
-      <w:r>
-        <w:rPr>
-          <w:rFonts w:ascii="黑体" w:eastAsia="黑体" w:hAnsi="黑体"/>
-          <w:color w:val="000000"/>
-        </w:rPr>
-        <w:t>Jenkins</w:t>
-      </w:r>
-      <w:r>
-        <w:rPr>
-          <w:rFonts w:ascii="黑体" w:eastAsia="黑体" w:hAnsi="黑体" w:hint="eastAsia"/>
-          <w:color w:val="000000"/>
-        </w:rPr>
-        <w:t>/</w:t>
-      </w:r>
-      <w:proofErr w:type="spellStart"/>
-      <w:r>
-        <w:rPr>
-          <w:rFonts w:ascii="黑体" w:eastAsia="黑体" w:hAnsi="黑体"/>
-          <w:color w:val="000000"/>
-        </w:rPr>
-        <w:t>circleci</w:t>
-      </w:r>
-      <w:proofErr w:type="spellEnd"/>
-    </w:p>
-    <w:p>
-      <w:pPr>
-        <w:pStyle w:val="3"/>
-      </w:pPr>
-      <w:bookmarkStart w:id="56" w:name="_Toc13215389"/>
-      <w:r>
-        <w:rPr>
-          <w:rFonts w:hint="eastAsia"/>
-        </w:rPr>
-        <w:t>数据库</w:t>
-      </w:r>
-      <w:bookmarkEnd w:id="56"/>
-    </w:p>
-    <w:p>
-      <w:pPr>
-        <w:pStyle w:val="a5"/>
-        <w:rPr>
-          <w:rFonts w:ascii="黑体" w:eastAsia="黑体" w:hAnsi="黑体"/>
-          <w:color w:val="000000"/>
-        </w:rPr>
-      </w:pPr>
-      <w:proofErr w:type="spellStart"/>
-      <w:r>
-        <w:rPr>
-          <w:rFonts w:ascii="黑体" w:eastAsia="黑体" w:hAnsi="黑体" w:hint="eastAsia"/>
-          <w:color w:val="000000"/>
-        </w:rPr>
-        <w:t>Mysql</w:t>
-      </w:r>
-      <w:proofErr w:type="spellEnd"/>
-    </w:p>
-    <w:p>
-      <w:pPr>
-        <w:pStyle w:val="a5"/>
-        <w:rPr>
-          <w:rFonts w:ascii="黑体" w:eastAsia="黑体" w:hAnsi="黑体"/>
-          <w:color w:val="000000"/>
-        </w:rPr>
-      </w:pPr>
-      <w:proofErr w:type="spellStart"/>
-      <w:r>
-        <w:rPr>
-          <w:rFonts w:ascii="黑体" w:eastAsia="黑体" w:hAnsi="黑体" w:hint="eastAsia"/>
-          <w:color w:val="000000"/>
-        </w:rPr>
-        <w:t>Mongodb</w:t>
-      </w:r>
-      <w:proofErr w:type="spellEnd"/>
-    </w:p>
-    <w:p>
-      <w:pPr>
-        <w:pStyle w:val="3"/>
-      </w:pPr>
-      <w:bookmarkStart w:id="57" w:name="_Toc13215390"/>
-      <w:r>
-        <w:rPr>
-          <w:rFonts w:hint="eastAsia"/>
-        </w:rPr>
-        <w:t>编程语言规范</w:t>
-      </w:r>
-      <w:bookmarkEnd w:id="57"/>
-    </w:p>
-    <w:p>
-      <w:pPr>
-        <w:pStyle w:val="a5"/>
-      </w:pPr>
-      <w:hyperlink r:id="rId13" w:history="1">
+      </w:pPr>
+      <w:hyperlink r:id="rId10" w:history="1">
         <w:r>
           <w:rPr>
             <w:rStyle w:val="af0"/>
@@ -14118,16 +14260,16 @@
           <w:rFonts w:ascii="黑体" w:eastAsia="黑体" w:hAnsi="黑体" w:cs="黑体"/>
         </w:rPr>
       </w:pPr>
-      <w:bookmarkStart w:id="58" w:name="_Toc498836243"/>
-      <w:bookmarkStart w:id="59" w:name="_Toc13215391"/>
+      <w:bookmarkStart w:id="55" w:name="_Toc498836243"/>
+      <w:bookmarkStart w:id="56" w:name="_Toc13670948"/>
       <w:r>
         <w:rPr>
           <w:rFonts w:ascii="黑体" w:eastAsia="黑体" w:hAnsi="黑体" w:cs="黑体" w:hint="eastAsia"/>
         </w:rPr>
         <w:t>联机用户文档和帮助系统需求</w:t>
       </w:r>
-      <w:bookmarkEnd w:id="58"/>
-      <w:bookmarkEnd w:id="59"/>
+      <w:bookmarkEnd w:id="55"/>
+      <w:bookmarkEnd w:id="56"/>
     </w:p>
     <w:p>
       <w:pPr>
@@ -14142,121 +14284,485 @@
           <w:rFonts w:ascii="黑体" w:eastAsia="黑体" w:hAnsi="黑体" w:hint="eastAsia"/>
           <w:color w:val="000000"/>
         </w:rPr>
-        <w:t>用户可以在线或离线阅读帮助文档，离线帮助文档在</w:t>
-      </w:r>
-      <w:proofErr w:type="spellStart"/>
+        <w:t>用户可以在线或离线阅读帮助文档，离线帮助文档在W</w:t>
+      </w:r>
+      <w:r>
+        <w:rPr>
+          <w:rFonts w:ascii="黑体" w:eastAsia="黑体" w:hAnsi="黑体"/>
+          <w:color w:val="000000"/>
+        </w:rPr>
+        <w:t>ifi</w:t>
+      </w:r>
       <w:r>
         <w:rPr>
           <w:rFonts w:ascii="黑体" w:eastAsia="黑体" w:hAnsi="黑体" w:hint="eastAsia"/>
           <w:color w:val="000000"/>
         </w:rPr>
-        <w:t>W</w:t>
-      </w:r>
-      <w:r>
+        <w:t>环境下能够自动与在线帮助文档同步。</w:t>
+      </w:r>
+    </w:p>
+    <w:p>
+      <w:pPr>
+        <w:pStyle w:val="a5"/>
         <w:rPr>
           <w:rFonts w:ascii="黑体" w:eastAsia="黑体" w:hAnsi="黑体"/>
           <w:color w:val="000000"/>
         </w:rPr>
-        <w:t>ifi</w:t>
-      </w:r>
-      <w:proofErr w:type="spellEnd"/>
+      </w:pPr>
+      <w:r>
+        <w:rPr>
+          <w:rFonts w:ascii="黑体" w:eastAsia="黑体" w:hAnsi="黑体"/>
+          <w:color w:val="000000"/>
+        </w:rPr>
+        <w:t>80</w:t>
+      </w:r>
       <w:r>
         <w:rPr>
           <w:rFonts w:ascii="黑体" w:eastAsia="黑体" w:hAnsi="黑体" w:hint="eastAsia"/>
           <w:color w:val="000000"/>
         </w:rPr>
-        <w:t>环境下能够自动与在线帮助文档同步。</w:t>
-      </w:r>
-    </w:p>
-    <w:p>
-      <w:pPr>
-        <w:pStyle w:val="a5"/>
+        <w:t>%的用户，阅读帮助文档的时间短于</w:t>
+      </w:r>
+      <w:r>
         <w:rPr>
           <w:rFonts w:ascii="黑体" w:eastAsia="黑体" w:hAnsi="黑体"/>
           <w:color w:val="000000"/>
         </w:rPr>
-      </w:pPr>
+        <w:t>3</w:t>
+      </w:r>
       <w:r>
         <w:rPr>
           <w:rFonts w:ascii="黑体" w:eastAsia="黑体" w:hAnsi="黑体"/>
           <w:color w:val="000000"/>
         </w:rPr>
-        <w:t>80</w:t>
+        <w:t>0</w:t>
       </w:r>
       <w:r>
         <w:rPr>
           <w:rFonts w:ascii="黑体" w:eastAsia="黑体" w:hAnsi="黑体" w:hint="eastAsia"/>
           <w:color w:val="000000"/>
         </w:rPr>
-        <w:t>%的用户，阅读帮助文档的时间短于</w:t>
-      </w:r>
-      <w:r>
+        <w:t>分钟，可掌握</w:t>
+      </w:r>
+      <w:r>
+        <w:rPr>
+          <w:rFonts w:ascii="黑体" w:eastAsia="黑体" w:hAnsi="黑体" w:hint="eastAsia"/>
+          <w:color w:val="000000"/>
+        </w:rPr>
+        <w:t>基本功能及</w:t>
+      </w:r>
+      <w:r>
+        <w:rPr>
+          <w:rFonts w:ascii="黑体" w:eastAsia="黑体" w:hAnsi="黑体" w:hint="eastAsia"/>
+          <w:color w:val="000000"/>
+        </w:rPr>
+        <w:t>高级功能的</w:t>
+      </w:r>
+      <w:r>
+        <w:rPr>
+          <w:rFonts w:ascii="黑体" w:eastAsia="黑体" w:hAnsi="黑体" w:hint="eastAsia"/>
+          <w:color w:val="000000"/>
+        </w:rPr>
+        <w:t>完整</w:t>
+      </w:r>
+      <w:r>
+        <w:rPr>
+          <w:rFonts w:ascii="黑体" w:eastAsia="黑体" w:hAnsi="黑体" w:hint="eastAsia"/>
+          <w:color w:val="000000"/>
+        </w:rPr>
+        <w:t>使用方法。</w:t>
+      </w:r>
+    </w:p>
+    <w:p>
+      <w:pPr>
+        <w:pStyle w:val="2"/>
+        <w:rPr>
+          <w:rFonts w:ascii="黑体" w:eastAsia="黑体" w:hAnsi="黑体" w:cs="黑体"/>
+        </w:rPr>
+      </w:pPr>
+      <w:bookmarkStart w:id="57" w:name="_Toc498836245"/>
+      <w:bookmarkStart w:id="58" w:name="_Toc13670949"/>
+      <w:r>
+        <w:rPr>
+          <w:rFonts w:ascii="黑体" w:eastAsia="黑体" w:hAnsi="黑体" w:cs="黑体" w:hint="eastAsia"/>
+        </w:rPr>
+        <w:t>接口</w:t>
+      </w:r>
+      <w:bookmarkEnd w:id="57"/>
+      <w:bookmarkEnd w:id="58"/>
+    </w:p>
+    <w:p>
+      <w:pPr>
+        <w:pStyle w:val="3"/>
+        <w:ind w:left="720" w:hanging="720"/>
+        <w:rPr>
+          <w:rFonts w:ascii="黑体" w:eastAsia="黑体" w:hAnsi="黑体" w:cs="黑体"/>
+        </w:rPr>
+      </w:pPr>
+      <w:bookmarkStart w:id="59" w:name="_Toc498836246"/>
+      <w:bookmarkStart w:id="60" w:name="_Toc13670950"/>
+      <w:r>
+        <w:rPr>
+          <w:rFonts w:ascii="黑体" w:eastAsia="黑体" w:hAnsi="黑体" w:cs="黑体" w:hint="eastAsia"/>
+        </w:rPr>
+        <w:t>用户界面</w:t>
+      </w:r>
+      <w:bookmarkEnd w:id="59"/>
+      <w:bookmarkEnd w:id="60"/>
+    </w:p>
+    <w:p>
+      <w:pPr>
+        <w:pStyle w:val="4"/>
+      </w:pPr>
+      <w:r>
+        <w:rPr>
+          <w:rFonts w:hint="eastAsia"/>
+        </w:rPr>
+        <w:t>普通用户界面</w:t>
+      </w:r>
+    </w:p>
+    <w:p>
+      <w:pPr>
+        <w:pStyle w:val="a5"/>
         <w:rPr>
           <w:rFonts w:ascii="黑体" w:eastAsia="黑体" w:hAnsi="黑体"/>
           <w:color w:val="000000"/>
         </w:rPr>
-        <w:t>3</w:t>
-      </w:r>
-      <w:r>
+      </w:pPr>
+      <w:r>
+        <w:rPr>
+          <w:rFonts w:ascii="黑体" w:eastAsia="黑体" w:hAnsi="黑体" w:hint="eastAsia"/>
+          <w:color w:val="000000"/>
+        </w:rPr>
+        <w:t>登录</w:t>
+      </w:r>
+      <w:r>
+        <w:rPr>
+          <w:rFonts w:ascii="黑体" w:eastAsia="黑体" w:hAnsi="黑体" w:hint="eastAsia"/>
+          <w:color w:val="000000"/>
+        </w:rPr>
+        <w:t>界面</w:t>
+      </w:r>
+      <w:r>
+        <w:rPr>
+          <w:rFonts w:ascii="黑体" w:eastAsia="黑体" w:hAnsi="黑体" w:hint="eastAsia"/>
+          <w:color w:val="000000"/>
+        </w:rPr>
+        <w:t>：用户登录</w:t>
+      </w:r>
+      <w:r>
+        <w:rPr>
+          <w:rFonts w:ascii="黑体" w:eastAsia="黑体" w:hAnsi="黑体" w:hint="eastAsia"/>
+          <w:color w:val="000000"/>
+        </w:rPr>
+        <w:t>时所展现</w:t>
+      </w:r>
+      <w:r>
+        <w:rPr>
+          <w:rFonts w:ascii="黑体" w:eastAsia="黑体" w:hAnsi="黑体" w:hint="eastAsia"/>
+          <w:color w:val="000000"/>
+        </w:rPr>
+        <w:t>的界面</w:t>
+      </w:r>
+      <w:r>
+        <w:rPr>
+          <w:rFonts w:ascii="黑体" w:eastAsia="黑体" w:hAnsi="黑体" w:hint="eastAsia"/>
+          <w:color w:val="000000"/>
+        </w:rPr>
+        <w:t>。</w:t>
+      </w:r>
+    </w:p>
+    <w:p>
+      <w:pPr>
+        <w:pStyle w:val="a5"/>
         <w:rPr>
           <w:rFonts w:ascii="黑体" w:eastAsia="黑体" w:hAnsi="黑体"/>
           <w:color w:val="000000"/>
         </w:rPr>
-        <w:t>0</w:t>
-      </w:r>
+      </w:pPr>
       <w:r>
         <w:rPr>
           <w:rFonts w:ascii="黑体" w:eastAsia="黑体" w:hAnsi="黑体" w:hint="eastAsia"/>
           <w:color w:val="000000"/>
         </w:rPr>
-        <w:t>分钟，可掌握</w:t>
+        <w:lastRenderedPageBreak/>
+        <w:t>跑步界面</w:t>
       </w:r>
       <w:r>
         <w:rPr>
           <w:rFonts w:ascii="黑体" w:eastAsia="黑体" w:hAnsi="黑体" w:hint="eastAsia"/>
           <w:color w:val="000000"/>
         </w:rPr>
-        <w:t>基本功能及</w:t>
+        <w:t>：</w:t>
       </w:r>
       <w:r>
         <w:rPr>
           <w:rFonts w:ascii="黑体" w:eastAsia="黑体" w:hAnsi="黑体" w:hint="eastAsia"/>
           <w:color w:val="000000"/>
         </w:rPr>
-        <w:t>高级功能的</w:t>
+        <w:t>使用跑步功能时所展现的界面</w:t>
       </w:r>
       <w:r>
         <w:rPr>
           <w:rFonts w:ascii="黑体" w:eastAsia="黑体" w:hAnsi="黑体" w:hint="eastAsia"/>
           <w:color w:val="000000"/>
         </w:rPr>
-        <w:t>完整</w:t>
-      </w:r>
+        <w:t>。</w:t>
+      </w:r>
+    </w:p>
+    <w:p>
+      <w:pPr>
+        <w:pStyle w:val="a5"/>
+        <w:rPr>
+          <w:rFonts w:ascii="黑体" w:eastAsia="黑体" w:hAnsi="黑体"/>
+          <w:color w:val="000000"/>
+        </w:rPr>
+      </w:pPr>
       <w:r>
         <w:rPr>
           <w:rFonts w:ascii="黑体" w:eastAsia="黑体" w:hAnsi="黑体" w:hint="eastAsia"/>
           <w:color w:val="000000"/>
         </w:rPr>
-        <w:t>使用方法。</w:t>
-      </w:r>
-    </w:p>
-    <w:p>
-      <w:pPr>
-        <w:pStyle w:val="2"/>
-        <w:rPr>
-          <w:rFonts w:ascii="黑体" w:eastAsia="黑体" w:hAnsi="黑体" w:cs="黑体"/>
-        </w:rPr>
-      </w:pPr>
-      <w:bookmarkStart w:id="60" w:name="_Toc498836245"/>
-      <w:bookmarkStart w:id="61" w:name="_Toc13215392"/>
-      <w:r>
-        <w:rPr>
-          <w:rFonts w:ascii="黑体" w:eastAsia="黑体" w:hAnsi="黑体" w:cs="黑体" w:hint="eastAsia"/>
-        </w:rPr>
-        <w:t>接口</w:t>
-      </w:r>
-      <w:bookmarkEnd w:id="60"/>
-      <w:bookmarkEnd w:id="61"/>
+        <w:t>用户地图界面</w:t>
+      </w:r>
+      <w:r>
+        <w:rPr>
+          <w:rFonts w:ascii="黑体" w:eastAsia="黑体" w:hAnsi="黑体" w:hint="eastAsia"/>
+          <w:color w:val="000000"/>
+        </w:rPr>
+        <w:t>：</w:t>
+      </w:r>
+      <w:r>
+        <w:rPr>
+          <w:rFonts w:ascii="黑体" w:eastAsia="黑体" w:hAnsi="黑体" w:hint="eastAsia"/>
+          <w:color w:val="000000"/>
+        </w:rPr>
+        <w:t>查找附近用户时所展现的界面</w:t>
+      </w:r>
+      <w:r>
+        <w:rPr>
+          <w:rFonts w:ascii="黑体" w:eastAsia="黑体" w:hAnsi="黑体" w:hint="eastAsia"/>
+          <w:color w:val="000000"/>
+        </w:rPr>
+        <w:t>。</w:t>
+      </w:r>
+    </w:p>
+    <w:p>
+      <w:pPr>
+        <w:pStyle w:val="a5"/>
+        <w:rPr>
+          <w:rFonts w:ascii="黑体" w:eastAsia="黑体" w:hAnsi="黑体"/>
+          <w:color w:val="000000"/>
+        </w:rPr>
+      </w:pPr>
+      <w:r>
+        <w:rPr>
+          <w:rFonts w:ascii="黑体" w:eastAsia="黑体" w:hAnsi="黑体" w:hint="eastAsia"/>
+          <w:color w:val="000000"/>
+        </w:rPr>
+        <w:t>宠物信息界面</w:t>
+      </w:r>
+      <w:r>
+        <w:rPr>
+          <w:rFonts w:ascii="黑体" w:eastAsia="黑体" w:hAnsi="黑体" w:hint="eastAsia"/>
+          <w:color w:val="000000"/>
+        </w:rPr>
+        <w:t>：</w:t>
+      </w:r>
+      <w:r>
+        <w:rPr>
+          <w:rFonts w:ascii="黑体" w:eastAsia="黑体" w:hAnsi="黑体" w:hint="eastAsia"/>
+          <w:color w:val="000000"/>
+        </w:rPr>
+        <w:t>查看宠物信息时所展现的界面</w:t>
+      </w:r>
+      <w:r>
+        <w:rPr>
+          <w:rFonts w:ascii="黑体" w:eastAsia="黑体" w:hAnsi="黑体" w:hint="eastAsia"/>
+          <w:color w:val="000000"/>
+        </w:rPr>
+        <w:t>。</w:t>
+      </w:r>
+    </w:p>
+    <w:p>
+      <w:pPr>
+        <w:pStyle w:val="a5"/>
+        <w:rPr>
+          <w:rFonts w:ascii="黑体" w:eastAsia="黑体" w:hAnsi="黑体"/>
+          <w:color w:val="000000"/>
+        </w:rPr>
+      </w:pPr>
+      <w:r>
+        <w:rPr>
+          <w:rFonts w:ascii="黑体" w:eastAsia="黑体" w:hAnsi="黑体" w:hint="eastAsia"/>
+          <w:color w:val="000000"/>
+        </w:rPr>
+        <w:t>宠物对战界面</w:t>
+      </w:r>
+      <w:r>
+        <w:rPr>
+          <w:rFonts w:ascii="黑体" w:eastAsia="黑体" w:hAnsi="黑体" w:hint="eastAsia"/>
+          <w:color w:val="000000"/>
+        </w:rPr>
+        <w:t>：</w:t>
+      </w:r>
+      <w:r>
+        <w:rPr>
+          <w:rFonts w:ascii="黑体" w:eastAsia="黑体" w:hAnsi="黑体" w:hint="eastAsia"/>
+          <w:color w:val="000000"/>
+        </w:rPr>
+        <w:t>宠物对战时所展现的界面</w:t>
+      </w:r>
+      <w:r>
+        <w:rPr>
+          <w:rFonts w:ascii="黑体" w:eastAsia="黑体" w:hAnsi="黑体" w:hint="eastAsia"/>
+          <w:color w:val="000000"/>
+        </w:rPr>
+        <w:t>。</w:t>
+      </w:r>
+    </w:p>
+    <w:p>
+      <w:pPr>
+        <w:pStyle w:val="a5"/>
+        <w:rPr>
+          <w:rFonts w:ascii="黑体" w:eastAsia="黑体" w:hAnsi="黑体"/>
+          <w:color w:val="000000"/>
+        </w:rPr>
+      </w:pPr>
+      <w:r>
+        <w:rPr>
+          <w:rFonts w:ascii="黑体" w:eastAsia="黑体" w:hAnsi="黑体" w:hint="eastAsia"/>
+          <w:color w:val="000000"/>
+        </w:rPr>
+        <w:t>好友</w:t>
+      </w:r>
+      <w:r>
+        <w:rPr>
+          <w:rFonts w:ascii="黑体" w:eastAsia="黑体" w:hAnsi="黑体" w:hint="eastAsia"/>
+          <w:color w:val="000000"/>
+        </w:rPr>
+        <w:t>信息</w:t>
+      </w:r>
+      <w:r>
+        <w:rPr>
+          <w:rFonts w:ascii="黑体" w:eastAsia="黑体" w:hAnsi="黑体" w:hint="eastAsia"/>
+          <w:color w:val="000000"/>
+        </w:rPr>
+        <w:t>界面</w:t>
+      </w:r>
+      <w:r>
+        <w:rPr>
+          <w:rFonts w:ascii="黑体" w:eastAsia="黑体" w:hAnsi="黑体" w:hint="eastAsia"/>
+          <w:color w:val="000000"/>
+        </w:rPr>
+        <w:t>：</w:t>
+      </w:r>
+      <w:r>
+        <w:rPr>
+          <w:rFonts w:ascii="黑体" w:eastAsia="黑体" w:hAnsi="黑体" w:hint="eastAsia"/>
+          <w:color w:val="000000"/>
+        </w:rPr>
+        <w:t>查看好友列表及好友信息时所展现的界面</w:t>
+      </w:r>
+      <w:r>
+        <w:rPr>
+          <w:rFonts w:ascii="黑体" w:eastAsia="黑体" w:hAnsi="黑体" w:hint="eastAsia"/>
+          <w:color w:val="000000"/>
+        </w:rPr>
+        <w:t>。</w:t>
+      </w:r>
+    </w:p>
+    <w:p>
+      <w:pPr>
+        <w:pStyle w:val="4"/>
+      </w:pPr>
+      <w:r>
+        <w:rPr>
+          <w:rFonts w:hint="eastAsia"/>
+        </w:rPr>
+        <w:t>管理员界面</w:t>
+      </w:r>
+    </w:p>
+    <w:p>
+      <w:pPr>
+        <w:pStyle w:val="a5"/>
+        <w:rPr>
+          <w:rFonts w:ascii="黑体" w:eastAsia="黑体" w:hAnsi="黑体"/>
+          <w:color w:val="000000"/>
+        </w:rPr>
+      </w:pPr>
+      <w:r>
+        <w:rPr>
+          <w:rFonts w:ascii="黑体" w:eastAsia="黑体" w:hAnsi="黑体" w:hint="eastAsia"/>
+          <w:color w:val="000000"/>
+        </w:rPr>
+        <w:t>用户管理界面：</w:t>
+      </w:r>
+      <w:r>
+        <w:rPr>
+          <w:rFonts w:ascii="黑体" w:eastAsia="黑体" w:hAnsi="黑体" w:hint="eastAsia"/>
+          <w:color w:val="000000"/>
+        </w:rPr>
+        <w:t>监视、变更</w:t>
+      </w:r>
+      <w:r>
+        <w:rPr>
+          <w:rFonts w:ascii="黑体" w:eastAsia="黑体" w:hAnsi="黑体" w:hint="eastAsia"/>
+          <w:color w:val="000000"/>
+        </w:rPr>
+        <w:t>用户状态时所展现的界面</w:t>
+      </w:r>
+      <w:r>
+        <w:rPr>
+          <w:rFonts w:ascii="黑体" w:eastAsia="黑体" w:hAnsi="黑体" w:hint="eastAsia"/>
+          <w:color w:val="000000"/>
+        </w:rPr>
+        <w:t>。</w:t>
+      </w:r>
+    </w:p>
+    <w:p>
+      <w:pPr>
+        <w:pStyle w:val="a5"/>
+        <w:rPr>
+          <w:rFonts w:ascii="黑体" w:eastAsia="黑体" w:hAnsi="黑体"/>
+          <w:color w:val="000000"/>
+        </w:rPr>
+      </w:pPr>
+      <w:r>
+        <w:rPr>
+          <w:rFonts w:ascii="黑体" w:eastAsia="黑体" w:hAnsi="黑体" w:hint="eastAsia"/>
+          <w:color w:val="000000"/>
+        </w:rPr>
+        <w:t>跑步规则界面：制定</w:t>
+      </w:r>
+      <w:r>
+        <w:rPr>
+          <w:rFonts w:ascii="黑体" w:eastAsia="黑体" w:hAnsi="黑体" w:hint="eastAsia"/>
+          <w:color w:val="000000"/>
+        </w:rPr>
+        <w:t>、应用</w:t>
+      </w:r>
+      <w:r>
+        <w:rPr>
+          <w:rFonts w:ascii="黑体" w:eastAsia="黑体" w:hAnsi="黑体" w:hint="eastAsia"/>
+          <w:color w:val="000000"/>
+        </w:rPr>
+        <w:t>、修改、</w:t>
+      </w:r>
+      <w:r>
+        <w:rPr>
+          <w:rFonts w:ascii="黑体" w:eastAsia="黑体" w:hAnsi="黑体" w:hint="eastAsia"/>
+          <w:color w:val="000000"/>
+        </w:rPr>
+        <w:t>废弃</w:t>
+      </w:r>
+      <w:r>
+        <w:rPr>
+          <w:rFonts w:ascii="黑体" w:eastAsia="黑体" w:hAnsi="黑体" w:hint="eastAsia"/>
+          <w:color w:val="000000"/>
+        </w:rPr>
+        <w:t>跑步规则时所展现的界面。</w:t>
+      </w:r>
     </w:p>
     <w:p>
       <w:pPr>
@@ -14266,27 +14772,16 @@
           <w:rFonts w:ascii="黑体" w:eastAsia="黑体" w:hAnsi="黑体" w:cs="黑体"/>
         </w:rPr>
       </w:pPr>
-      <w:bookmarkStart w:id="62" w:name="_Toc498836246"/>
-      <w:bookmarkStart w:id="63" w:name="_Toc13215393"/>
+      <w:bookmarkStart w:id="61" w:name="_Toc498836247"/>
+      <w:bookmarkStart w:id="62" w:name="_Toc13670951"/>
       <w:r>
         <w:rPr>
           <w:rFonts w:ascii="黑体" w:eastAsia="黑体" w:hAnsi="黑体" w:cs="黑体" w:hint="eastAsia"/>
         </w:rPr>
-        <w:t>用户界面</w:t>
-      </w:r>
+        <w:t>硬件接口</w:t>
+      </w:r>
+      <w:bookmarkEnd w:id="61"/>
       <w:bookmarkEnd w:id="62"/>
-      <w:bookmarkEnd w:id="63"/>
-    </w:p>
-    <w:p>
-      <w:pPr>
-        <w:pStyle w:val="4"/>
-      </w:pPr>
-      <w:r>
-        <w:rPr>
-          <w:rFonts w:hint="eastAsia"/>
-        </w:rPr>
-        <w:t>普通用户界面</w:t>
-      </w:r>
     </w:p>
     <w:p>
       <w:pPr>
@@ -14301,58 +14796,84 @@
           <w:rFonts w:ascii="黑体" w:eastAsia="黑体" w:hAnsi="黑体" w:hint="eastAsia"/>
           <w:color w:val="000000"/>
         </w:rPr>
-        <w:t>登录</w:t>
+        <w:t>本软件</w:t>
       </w:r>
       <w:r>
         <w:rPr>
           <w:rFonts w:ascii="黑体" w:eastAsia="黑体" w:hAnsi="黑体" w:hint="eastAsia"/>
           <w:color w:val="000000"/>
         </w:rPr>
-        <w:t>界面</w:t>
+        <w:t>无需</w:t>
       </w:r>
       <w:r>
         <w:rPr>
           <w:rFonts w:ascii="黑体" w:eastAsia="黑体" w:hAnsi="黑体" w:hint="eastAsia"/>
           <w:color w:val="000000"/>
         </w:rPr>
-        <w:t>：用户登录</w:t>
+        <w:t>硬件接口</w:t>
       </w:r>
       <w:r>
         <w:rPr>
           <w:rFonts w:ascii="黑体" w:eastAsia="黑体" w:hAnsi="黑体" w:hint="eastAsia"/>
           <w:color w:val="000000"/>
         </w:rPr>
-        <w:t>时所展现</w:t>
+        <w:t>支持</w:t>
       </w:r>
       <w:r>
         <w:rPr>
           <w:rFonts w:ascii="黑体" w:eastAsia="黑体" w:hAnsi="黑体" w:hint="eastAsia"/>
           <w:color w:val="000000"/>
         </w:rPr>
-        <w:t>的界面</w:t>
-      </w:r>
+        <w:t>。</w:t>
+      </w:r>
+    </w:p>
+    <w:p>
+      <w:pPr>
+        <w:pStyle w:val="3"/>
+        <w:ind w:left="720" w:hanging="720"/>
+        <w:rPr>
+          <w:rFonts w:ascii="黑体" w:eastAsia="黑体" w:hAnsi="黑体" w:cs="黑体"/>
+        </w:rPr>
+      </w:pPr>
+      <w:bookmarkStart w:id="63" w:name="_Toc498836248"/>
+      <w:bookmarkStart w:id="64" w:name="_Toc13670952"/>
+      <w:r>
+        <w:rPr>
+          <w:rFonts w:ascii="黑体" w:eastAsia="黑体" w:hAnsi="黑体" w:cs="黑体" w:hint="eastAsia"/>
+        </w:rPr>
+        <w:t>软件接口</w:t>
+      </w:r>
+      <w:bookmarkEnd w:id="63"/>
+      <w:bookmarkEnd w:id="64"/>
+    </w:p>
+    <w:p>
+      <w:pPr>
+        <w:pStyle w:val="a5"/>
+        <w:rPr>
+          <w:rFonts w:ascii="黑体" w:eastAsia="黑体" w:hAnsi="黑体"/>
+          <w:color w:val="000000"/>
+        </w:rPr>
+      </w:pPr>
       <w:r>
         <w:rPr>
           <w:rFonts w:ascii="黑体" w:eastAsia="黑体" w:hAnsi="黑体" w:hint="eastAsia"/>
           <w:color w:val="000000"/>
         </w:rPr>
-        <w:t>。</w:t>
-      </w:r>
-    </w:p>
-    <w:p>
-      <w:pPr>
-        <w:pStyle w:val="a5"/>
+        <w:t>与J</w:t>
+      </w:r>
+      <w:r>
         <w:rPr>
           <w:rFonts w:ascii="黑体" w:eastAsia="黑体" w:hAnsi="黑体"/>
           <w:color w:val="000000"/>
         </w:rPr>
-      </w:pPr>
+        <w:t>account</w:t>
+      </w:r>
       <w:r>
         <w:rPr>
           <w:rFonts w:ascii="黑体" w:eastAsia="黑体" w:hAnsi="黑体" w:hint="eastAsia"/>
           <w:color w:val="000000"/>
         </w:rPr>
-        <w:t>跑步界面</w:t>
+        <w:t>系统</w:t>
       </w:r>
       <w:r>
         <w:rPr>
@@ -14366,7 +14887,7 @@
           <w:rFonts w:ascii="黑体" w:eastAsia="黑体" w:hAnsi="黑体" w:hint="eastAsia"/>
           <w:color w:val="000000"/>
         </w:rPr>
-        <w:t>使用跑步功能时所展现的界面</w:t>
+        <w:t>调用其认证接口</w:t>
       </w:r>
       <w:r>
         <w:rPr>
@@ -14389,246 +14910,42 @@
           <w:rFonts w:ascii="黑体" w:eastAsia="黑体" w:hAnsi="黑体" w:hint="eastAsia"/>
           <w:color w:val="000000"/>
         </w:rPr>
-        <w:t>用户地图界面</w:t>
+        <w:t>与G</w:t>
+      </w:r>
+      <w:r>
+        <w:rPr>
+          <w:rFonts w:ascii="黑体" w:eastAsia="黑体" w:hAnsi="黑体"/>
+          <w:color w:val="000000"/>
+        </w:rPr>
+        <w:t>PS</w:t>
       </w:r>
       <w:r>
         <w:rPr>
           <w:rFonts w:ascii="黑体" w:eastAsia="黑体" w:hAnsi="黑体" w:hint="eastAsia"/>
           <w:color w:val="000000"/>
         </w:rPr>
-        <w:t>：</w:t>
+        <w:t>系统：通过A</w:t>
+      </w:r>
+      <w:r>
+        <w:rPr>
+          <w:rFonts w:ascii="黑体" w:eastAsia="黑体" w:hAnsi="黑体"/>
+          <w:color w:val="000000"/>
+        </w:rPr>
+        <w:t>ndro</w:t>
       </w:r>
       <w:r>
         <w:rPr>
           <w:rFonts w:ascii="黑体" w:eastAsia="黑体" w:hAnsi="黑体" w:hint="eastAsia"/>
           <w:color w:val="000000"/>
         </w:rPr>
-        <w:t>查找附近用户时所展现的界面</w:t>
+        <w:t>id调用</w:t>
       </w:r>
       <w:r>
         <w:rPr>
           <w:rFonts w:ascii="黑体" w:eastAsia="黑体" w:hAnsi="黑体" w:hint="eastAsia"/>
           <w:color w:val="000000"/>
         </w:rPr>
-        <w:t>。</w:t>
-      </w:r>
-    </w:p>
-    <w:p>
-      <w:pPr>
-        <w:pStyle w:val="a5"/>
-        <w:rPr>
-          <w:rFonts w:ascii="黑体" w:eastAsia="黑体" w:hAnsi="黑体"/>
-          <w:color w:val="000000"/>
-        </w:rPr>
-      </w:pPr>
-      <w:r>
-        <w:rPr>
-          <w:rFonts w:ascii="黑体" w:eastAsia="黑体" w:hAnsi="黑体" w:hint="eastAsia"/>
-          <w:color w:val="000000"/>
-        </w:rPr>
-        <w:t>宠物信息界面</w:t>
-      </w:r>
-      <w:r>
-        <w:rPr>
-          <w:rFonts w:ascii="黑体" w:eastAsia="黑体" w:hAnsi="黑体" w:hint="eastAsia"/>
-          <w:color w:val="000000"/>
-        </w:rPr>
-        <w:t>：</w:t>
-      </w:r>
-      <w:r>
-        <w:rPr>
-          <w:rFonts w:ascii="黑体" w:eastAsia="黑体" w:hAnsi="黑体" w:hint="eastAsia"/>
-          <w:color w:val="000000"/>
-        </w:rPr>
-        <w:t>查看宠物信息时所展现的界面</w:t>
-      </w:r>
-      <w:r>
-        <w:rPr>
-          <w:rFonts w:ascii="黑体" w:eastAsia="黑体" w:hAnsi="黑体" w:hint="eastAsia"/>
-          <w:color w:val="000000"/>
-        </w:rPr>
-        <w:t>。</w:t>
-      </w:r>
-    </w:p>
-    <w:p>
-      <w:pPr>
-        <w:pStyle w:val="a5"/>
-        <w:rPr>
-          <w:rFonts w:ascii="黑体" w:eastAsia="黑体" w:hAnsi="黑体"/>
-          <w:color w:val="000000"/>
-        </w:rPr>
-      </w:pPr>
-      <w:r>
-        <w:rPr>
-          <w:rFonts w:ascii="黑体" w:eastAsia="黑体" w:hAnsi="黑体" w:hint="eastAsia"/>
-          <w:color w:val="000000"/>
-        </w:rPr>
-        <w:t>宠物对战界面</w:t>
-      </w:r>
-      <w:r>
-        <w:rPr>
-          <w:rFonts w:ascii="黑体" w:eastAsia="黑体" w:hAnsi="黑体" w:hint="eastAsia"/>
-          <w:color w:val="000000"/>
-        </w:rPr>
-        <w:t>：</w:t>
-      </w:r>
-      <w:r>
-        <w:rPr>
-          <w:rFonts w:ascii="黑体" w:eastAsia="黑体" w:hAnsi="黑体" w:hint="eastAsia"/>
-          <w:color w:val="000000"/>
-        </w:rPr>
-        <w:t>宠物对战时所展现的界面</w:t>
-      </w:r>
-      <w:r>
-        <w:rPr>
-          <w:rFonts w:ascii="黑体" w:eastAsia="黑体" w:hAnsi="黑体" w:hint="eastAsia"/>
-          <w:color w:val="000000"/>
-        </w:rPr>
-        <w:t>。</w:t>
-      </w:r>
-    </w:p>
-    <w:p>
-      <w:pPr>
-        <w:pStyle w:val="a5"/>
-        <w:rPr>
-          <w:rFonts w:ascii="黑体" w:eastAsia="黑体" w:hAnsi="黑体"/>
-          <w:color w:val="000000"/>
-        </w:rPr>
-      </w:pPr>
-      <w:r>
-        <w:rPr>
-          <w:rFonts w:ascii="黑体" w:eastAsia="黑体" w:hAnsi="黑体" w:hint="eastAsia"/>
-          <w:color w:val="000000"/>
-        </w:rPr>
-        <w:t>好友</w:t>
-      </w:r>
-      <w:r>
-        <w:rPr>
-          <w:rFonts w:ascii="黑体" w:eastAsia="黑体" w:hAnsi="黑体" w:hint="eastAsia"/>
-          <w:color w:val="000000"/>
-        </w:rPr>
-        <w:t>信息</w:t>
-      </w:r>
-      <w:r>
-        <w:rPr>
-          <w:rFonts w:ascii="黑体" w:eastAsia="黑体" w:hAnsi="黑体" w:hint="eastAsia"/>
-          <w:color w:val="000000"/>
-        </w:rPr>
-        <w:t>界面</w:t>
-      </w:r>
-      <w:r>
-        <w:rPr>
-          <w:rFonts w:ascii="黑体" w:eastAsia="黑体" w:hAnsi="黑体" w:hint="eastAsia"/>
-          <w:color w:val="000000"/>
-        </w:rPr>
-        <w:t>：</w:t>
-      </w:r>
-      <w:r>
-        <w:rPr>
-          <w:rFonts w:ascii="黑体" w:eastAsia="黑体" w:hAnsi="黑体" w:hint="eastAsia"/>
-          <w:color w:val="000000"/>
-        </w:rPr>
-        <w:t>查看好友列表及好友信息时所展现的界面</w:t>
-      </w:r>
-      <w:r>
-        <w:rPr>
-          <w:rFonts w:ascii="黑体" w:eastAsia="黑体" w:hAnsi="黑体" w:hint="eastAsia"/>
-          <w:color w:val="000000"/>
-        </w:rPr>
-        <w:t>。</w:t>
-      </w:r>
-    </w:p>
-    <w:p>
-      <w:pPr>
-        <w:pStyle w:val="4"/>
-      </w:pPr>
-      <w:r>
-        <w:rPr>
-          <w:rFonts w:hint="eastAsia"/>
-        </w:rPr>
-        <w:lastRenderedPageBreak/>
-        <w:t>管理员界面</w:t>
-      </w:r>
-    </w:p>
-    <w:p>
-      <w:pPr>
-        <w:pStyle w:val="a5"/>
-        <w:rPr>
-          <w:rFonts w:ascii="黑体" w:eastAsia="黑体" w:hAnsi="黑体"/>
-          <w:color w:val="000000"/>
-        </w:rPr>
-      </w:pPr>
-      <w:r>
-        <w:rPr>
-          <w:rFonts w:ascii="黑体" w:eastAsia="黑体" w:hAnsi="黑体" w:hint="eastAsia"/>
-          <w:color w:val="000000"/>
-        </w:rPr>
-        <w:t>用户管理界面：</w:t>
-      </w:r>
-      <w:r>
-        <w:rPr>
-          <w:rFonts w:ascii="黑体" w:eastAsia="黑体" w:hAnsi="黑体" w:hint="eastAsia"/>
-          <w:color w:val="000000"/>
-        </w:rPr>
-        <w:t>监视、变更</w:t>
-      </w:r>
-      <w:r>
-        <w:rPr>
-          <w:rFonts w:ascii="黑体" w:eastAsia="黑体" w:hAnsi="黑体" w:hint="eastAsia"/>
-          <w:color w:val="000000"/>
-        </w:rPr>
-        <w:t>用户状态时所展现的界面</w:t>
-      </w:r>
-      <w:r>
-        <w:rPr>
-          <w:rFonts w:ascii="黑体" w:eastAsia="黑体" w:hAnsi="黑体" w:hint="eastAsia"/>
-          <w:color w:val="000000"/>
-        </w:rPr>
-        <w:t>。</w:t>
-      </w:r>
-    </w:p>
-    <w:p>
-      <w:pPr>
-        <w:pStyle w:val="a5"/>
-        <w:rPr>
-          <w:rFonts w:ascii="黑体" w:eastAsia="黑体" w:hAnsi="黑体"/>
-          <w:color w:val="000000"/>
-        </w:rPr>
-      </w:pPr>
-      <w:r>
-        <w:rPr>
-          <w:rFonts w:ascii="黑体" w:eastAsia="黑体" w:hAnsi="黑体" w:hint="eastAsia"/>
-          <w:color w:val="000000"/>
-        </w:rPr>
-        <w:t>跑步规则界面：制定</w:t>
-      </w:r>
-      <w:r>
-        <w:rPr>
-          <w:rFonts w:ascii="黑体" w:eastAsia="黑体" w:hAnsi="黑体" w:hint="eastAsia"/>
-          <w:color w:val="000000"/>
-        </w:rPr>
-        <w:t>、应用</w:t>
-      </w:r>
-      <w:r>
-        <w:rPr>
-          <w:rFonts w:ascii="黑体" w:eastAsia="黑体" w:hAnsi="黑体" w:hint="eastAsia"/>
-          <w:color w:val="000000"/>
-        </w:rPr>
-        <w:t>、修改、</w:t>
-      </w:r>
-      <w:r>
-        <w:rPr>
-          <w:rFonts w:ascii="黑体" w:eastAsia="黑体" w:hAnsi="黑体" w:hint="eastAsia"/>
-          <w:color w:val="000000"/>
-        </w:rPr>
-        <w:t>废弃</w:t>
-      </w:r>
-      <w:r>
-        <w:rPr>
-          <w:rFonts w:ascii="黑体" w:eastAsia="黑体" w:hAnsi="黑体" w:hint="eastAsia"/>
-          <w:color w:val="000000"/>
-        </w:rPr>
-        <w:t>跑步规则时所展现的界面。</w:t>
+        <w:t>其定位服务接口。</w:t>
       </w:r>
     </w:p>
     <w:p>
@@ -14639,373 +14956,52 @@
           <w:rFonts w:ascii="黑体" w:eastAsia="黑体" w:hAnsi="黑体" w:cs="黑体"/>
         </w:rPr>
       </w:pPr>
-      <w:bookmarkStart w:id="64" w:name="_Toc498836247"/>
-      <w:bookmarkStart w:id="65" w:name="_Toc13215394"/>
+      <w:bookmarkStart w:id="65" w:name="_Toc498836249"/>
+      <w:bookmarkStart w:id="66" w:name="_Toc13670953"/>
       <w:r>
         <w:rPr>
           <w:rFonts w:ascii="黑体" w:eastAsia="黑体" w:hAnsi="黑体" w:cs="黑体" w:hint="eastAsia"/>
         </w:rPr>
-        <w:t>硬件接口</w:t>
-      </w:r>
-      <w:bookmarkEnd w:id="64"/>
+        <w:t>通信接口</w:t>
+      </w:r>
       <w:bookmarkEnd w:id="65"/>
-    </w:p>
-    <w:p>
-      <w:pPr>
-        <w:pStyle w:val="a5"/>
-        <w:rPr>
-          <w:rFonts w:ascii="黑体" w:eastAsia="黑体" w:hAnsi="黑体"/>
-          <w:color w:val="000000"/>
-        </w:rPr>
-      </w:pPr>
-      <w:r>
-        <w:rPr>
-          <w:rFonts w:ascii="黑体" w:eastAsia="黑体" w:hAnsi="黑体" w:hint="eastAsia"/>
-          <w:color w:val="000000"/>
-        </w:rPr>
-        <w:t>本软件</w:t>
-      </w:r>
-      <w:r>
-        <w:rPr>
-          <w:rFonts w:ascii="黑体" w:eastAsia="黑体" w:hAnsi="黑体" w:hint="eastAsia"/>
-          <w:color w:val="000000"/>
-        </w:rPr>
-        <w:t>无需</w:t>
-      </w:r>
-      <w:r>
-        <w:rPr>
-          <w:rFonts w:ascii="黑体" w:eastAsia="黑体" w:hAnsi="黑体" w:hint="eastAsia"/>
-          <w:color w:val="000000"/>
-        </w:rPr>
-        <w:t>硬件接口</w:t>
-      </w:r>
-      <w:r>
-        <w:rPr>
-          <w:rFonts w:ascii="黑体" w:eastAsia="黑体" w:hAnsi="黑体" w:hint="eastAsia"/>
-          <w:color w:val="000000"/>
-        </w:rPr>
-        <w:t>支持</w:t>
-      </w:r>
-      <w:r>
-        <w:rPr>
-          <w:rFonts w:ascii="黑体" w:eastAsia="黑体" w:hAnsi="黑体" w:hint="eastAsia"/>
-          <w:color w:val="000000"/>
-        </w:rPr>
-        <w:t>。</w:t>
-      </w:r>
-    </w:p>
-    <w:p>
-      <w:pPr>
-        <w:pStyle w:val="3"/>
-        <w:ind w:left="720" w:hanging="720"/>
+      <w:bookmarkEnd w:id="66"/>
+    </w:p>
+    <w:p>
+      <w:pPr>
+        <w:pStyle w:val="2"/>
         <w:rPr>
           <w:rFonts w:ascii="黑体" w:eastAsia="黑体" w:hAnsi="黑体" w:cs="黑体"/>
         </w:rPr>
       </w:pPr>
-      <w:bookmarkStart w:id="66" w:name="_Toc498836248"/>
-      <w:bookmarkStart w:id="67" w:name="_Toc13215395"/>
+      <w:bookmarkStart w:id="67" w:name="_Toc498836252"/>
+      <w:bookmarkStart w:id="68" w:name="_Toc13670954"/>
       <w:r>
         <w:rPr>
           <w:rFonts w:ascii="黑体" w:eastAsia="黑体" w:hAnsi="黑体" w:cs="黑体" w:hint="eastAsia"/>
         </w:rPr>
-        <w:t>软件接口</w:t>
-      </w:r>
-      <w:bookmarkEnd w:id="66"/>
+        <w:t>适用的标准</w:t>
+      </w:r>
       <w:bookmarkEnd w:id="67"/>
-    </w:p>
-    <w:p>
-      <w:pPr>
-        <w:pStyle w:val="a5"/>
-        <w:rPr>
-          <w:rFonts w:ascii="黑体" w:eastAsia="黑体" w:hAnsi="黑体"/>
-          <w:color w:val="000000"/>
-        </w:rPr>
-      </w:pPr>
-      <w:r>
-        <w:rPr>
-          <w:rFonts w:ascii="黑体" w:eastAsia="黑体" w:hAnsi="黑体" w:hint="eastAsia"/>
-          <w:color w:val="000000"/>
-        </w:rPr>
-        <w:t>与</w:t>
-      </w:r>
-      <w:proofErr w:type="spellStart"/>
-      <w:r>
-        <w:rPr>
-          <w:rFonts w:ascii="黑体" w:eastAsia="黑体" w:hAnsi="黑体" w:hint="eastAsia"/>
-          <w:color w:val="000000"/>
-        </w:rPr>
-        <w:t>J</w:t>
-      </w:r>
-      <w:r>
-        <w:rPr>
-          <w:rFonts w:ascii="黑体" w:eastAsia="黑体" w:hAnsi="黑体"/>
-          <w:color w:val="000000"/>
-        </w:rPr>
-        <w:t>account</w:t>
-      </w:r>
-      <w:proofErr w:type="spellEnd"/>
-      <w:r>
-        <w:rPr>
-          <w:rFonts w:ascii="黑体" w:eastAsia="黑体" w:hAnsi="黑体" w:hint="eastAsia"/>
-          <w:color w:val="000000"/>
-        </w:rPr>
-        <w:t>系统</w:t>
-      </w:r>
-      <w:r>
-        <w:rPr>
-          <w:rFonts w:ascii="黑体" w:eastAsia="黑体" w:hAnsi="黑体" w:hint="eastAsia"/>
-          <w:color w:val="000000"/>
-        </w:rPr>
-        <w:t>：</w:t>
-      </w:r>
-      <w:r>
-        <w:rPr>
-          <w:rFonts w:ascii="黑体" w:eastAsia="黑体" w:hAnsi="黑体" w:hint="eastAsia"/>
-          <w:color w:val="000000"/>
-        </w:rPr>
-        <w:t>调用其认证接口</w:t>
-      </w:r>
-      <w:r>
-        <w:rPr>
-          <w:rFonts w:ascii="黑体" w:eastAsia="黑体" w:hAnsi="黑体" w:hint="eastAsia"/>
-          <w:color w:val="000000"/>
-        </w:rPr>
-        <w:t>。</w:t>
-      </w:r>
-    </w:p>
-    <w:p>
-      <w:pPr>
-        <w:pStyle w:val="a5"/>
-        <w:rPr>
-          <w:rFonts w:ascii="黑体" w:eastAsia="黑体" w:hAnsi="黑体"/>
-          <w:color w:val="000000"/>
-        </w:rPr>
-      </w:pPr>
-      <w:r>
-        <w:rPr>
-          <w:rFonts w:ascii="黑体" w:eastAsia="黑体" w:hAnsi="黑体" w:hint="eastAsia"/>
-          <w:color w:val="000000"/>
-        </w:rPr>
-        <w:t>与G</w:t>
-      </w:r>
-      <w:r>
-        <w:rPr>
-          <w:rFonts w:ascii="黑体" w:eastAsia="黑体" w:hAnsi="黑体"/>
-          <w:color w:val="000000"/>
-        </w:rPr>
-        <w:t>PS</w:t>
-      </w:r>
-      <w:r>
-        <w:rPr>
-          <w:rFonts w:ascii="黑体" w:eastAsia="黑体" w:hAnsi="黑体" w:hint="eastAsia"/>
-          <w:color w:val="000000"/>
-        </w:rPr>
-        <w:t>系统：通过A</w:t>
-      </w:r>
-      <w:r>
-        <w:rPr>
-          <w:rFonts w:ascii="黑体" w:eastAsia="黑体" w:hAnsi="黑体"/>
-          <w:color w:val="000000"/>
-        </w:rPr>
-        <w:t>ndro</w:t>
-      </w:r>
-      <w:r>
-        <w:rPr>
-          <w:rFonts w:ascii="黑体" w:eastAsia="黑体" w:hAnsi="黑体" w:hint="eastAsia"/>
-          <w:color w:val="000000"/>
-        </w:rPr>
-        <w:t>id调用</w:t>
-      </w:r>
-      <w:r>
-        <w:rPr>
-          <w:rFonts w:ascii="黑体" w:eastAsia="黑体" w:hAnsi="黑体" w:hint="eastAsia"/>
-          <w:color w:val="000000"/>
-        </w:rPr>
-        <w:t>其定位服务接口。</w:t>
-      </w:r>
-    </w:p>
-    <w:p>
-      <w:pPr>
-        <w:pStyle w:val="3"/>
-        <w:ind w:left="720" w:hanging="720"/>
+      <w:bookmarkEnd w:id="68"/>
+    </w:p>
+    <w:p>
+      <w:pPr>
+        <w:pStyle w:val="InfoBlue"/>
         <w:rPr>
           <w:rFonts w:ascii="黑体" w:eastAsia="黑体" w:hAnsi="黑体" w:cs="黑体"/>
         </w:rPr>
       </w:pPr>
-      <w:bookmarkStart w:id="68" w:name="_Toc498836249"/>
-      <w:bookmarkStart w:id="69" w:name="_Toc13215396"/>
-      <w:r>
-        <w:rPr>
-          <w:rFonts w:ascii="黑体" w:eastAsia="黑体" w:hAnsi="黑体" w:cs="黑体" w:hint="eastAsia"/>
-        </w:rPr>
-        <w:t>通信接口</w:t>
-      </w:r>
-      <w:bookmarkEnd w:id="68"/>
-      <w:bookmarkEnd w:id="69"/>
-    </w:p>
-    <w:p>
-      <w:pPr>
-        <w:pStyle w:val="2"/>
-        <w:rPr>
-          <w:rFonts w:ascii="黑体" w:eastAsia="黑体" w:hAnsi="黑体" w:cs="黑体"/>
-        </w:rPr>
-      </w:pPr>
-      <w:bookmarkStart w:id="70" w:name="_Toc498836252"/>
-      <w:bookmarkStart w:id="71" w:name="_Toc13215397"/>
-      <w:r>
-        <w:rPr>
-          <w:rFonts w:ascii="黑体" w:eastAsia="黑体" w:hAnsi="黑体" w:cs="黑体" w:hint="eastAsia"/>
-        </w:rPr>
-        <w:t>适用的标准</w:t>
-      </w:r>
-      <w:bookmarkEnd w:id="70"/>
-      <w:bookmarkEnd w:id="71"/>
-    </w:p>
-    <w:p>
-      <w:pPr>
-        <w:pStyle w:val="InfoBlue"/>
-        <w:rPr>
-          <w:rFonts w:ascii="黑体" w:eastAsia="黑体" w:hAnsi="黑体" w:cs="黑体"/>
-        </w:rPr>
-      </w:pPr>
     </w:p>
     <w:sectPr>
-      <w:headerReference w:type="default" r:id="rId14"/>
-      <w:footerReference w:type="default" r:id="rId15"/>
+      <w:headerReference w:type="default" r:id="rId11"/>
+      <w:footerReference w:type="default" r:id="rId12"/>
       <w:pgSz w:w="12240" w:h="15840"/>
       <w:pgMar w:top="1440" w:right="1440" w:bottom="1440" w:left="1440" w:header="720" w:footer="720" w:gutter="0"/>
       <w:cols w:space="720"/>
     </w:sectPr>
   </w:body>
 </w:document>
-</file>
-
-<file path=word/comments.xml><?xml version="1.0" encoding="utf-8"?>
-<w:comments xmlns:wpc="http://schemas.microsoft.com/office/word/2010/wordprocessingCanvas" xmlns:cx="http://schemas.microsoft.com/office/drawing/2014/chartex" xmlns:cx1="http://schemas.microsoft.com/office/drawing/2015/9/8/chartex" xmlns:cx2="http://schemas.microsoft.com/office/drawing/2015/10/21/chartex" xmlns:cx3="http://schemas.microsoft.com/office/drawing/2016/5/9/chartex" xmlns:cx4="http://schemas.microsoft.com/office/drawing/2016/5/10/chartex" xmlns:cx5="http://schemas.microsoft.com/office/drawing/2016/5/11/chartex" xmlns:cx6="http://schemas.microsoft.com/office/drawing/2016/5/12/chartex" xmlns:cx7="http://schemas.microsoft.com/office/drawing/2016/5/13/chartex" xmlns:cx8="http://schemas.microsoft.com/office/drawing/2016/5/14/chartex" xmlns:mc="http://schemas.openxmlformats.org/markup-compatibility/2006" xmlns:aink="http://schemas.microsoft.com/office/drawing/2016/ink" xmlns:am3d="http://schemas.microsoft.com/office/drawing/2017/model3d" xmlns:o="urn:schemas-microsoft-com:office:office" xmlns:r="http://schemas.openxmlformats.org/officeDocument/2006/relationships" xmlns:m="http://schemas.openxmlformats.org/officeDocument/2006/math" xmlns:v="urn:schemas-microsoft-com:vml" xmlns:wp14="http://schemas.microsoft.com/office/word/2010/wordprocessingDrawing" xmlns:wp="http://schemas.openxmlformats.org/drawingml/2006/wordprocessingDrawing" xmlns:w10="urn:schemas-microsoft-com:office:word" xmlns:w="http://schemas.openxmlformats.org/wordprocessingml/2006/main" xmlns:w14="http://schemas.microsoft.com/office/word/2010/wordml" xmlns:w15="http://schemas.microsoft.com/office/word/2012/wordml" xmlns:w16cid="http://schemas.microsoft.com/office/word/2016/wordml/cid" xmlns:w16se="http://schemas.microsoft.com/office/word/2015/wordml/symex" xmlns:wpg="http://schemas.microsoft.com/office/word/2010/wordprocessingGroup" xmlns:wpi="http://schemas.microsoft.com/office/word/2010/wordprocessingInk" xmlns:wne="http://schemas.microsoft.com/office/word/2006/wordml" xmlns:wps="http://schemas.microsoft.com/office/word/2010/wordprocessingShape" mc:Ignorable="w14 w15 w16se w16cid wp14">
-  <w:comment w:id="21" w:author="卓然 魏" w:date="2019-07-05T09:56:00Z" w:initials="卓然">
-    <w:p>
-      <w:pPr>
-        <w:pStyle w:val="af4"/>
-      </w:pPr>
-      <w:r>
-        <w:rPr>
-          <w:rStyle w:val="af3"/>
-        </w:rPr>
-        <w:annotationRef/>
-      </w:r>
-      <w:r>
-        <w:rPr>
-          <w:rFonts w:hint="eastAsia"/>
-        </w:rPr>
-        <w:t>需要将“管理用户信息”</w:t>
-      </w:r>
-      <w:r>
-        <w:rPr>
-          <w:rFonts w:hint="eastAsia"/>
-        </w:rPr>
-        <w:t>改为“查看用户信息”，新增</w:t>
-      </w:r>
-      <w:r>
-        <w:rPr>
-          <w:rFonts w:hint="eastAsia"/>
-        </w:rPr>
-        <w:t>“管理用户”</w:t>
-      </w:r>
-      <w:r>
-        <w:rPr>
-          <w:rFonts w:hint="eastAsia"/>
-        </w:rPr>
-        <w:t>用例并i</w:t>
-      </w:r>
-      <w:r>
-        <w:t>nclude</w:t>
-      </w:r>
-      <w:r>
-        <w:rPr>
-          <w:rFonts w:hint="eastAsia"/>
-        </w:rPr>
-        <w:t>“查看用户信息”</w:t>
-      </w:r>
-      <w:r>
-        <w:rPr>
-          <w:rFonts w:hint="eastAsia"/>
-        </w:rPr>
-        <w:t>。</w:t>
-      </w:r>
-    </w:p>
-    <w:p>
-      <w:pPr>
-        <w:pStyle w:val="af4"/>
-      </w:pPr>
-      <w:r>
-        <w:rPr>
-          <w:rFonts w:hint="eastAsia"/>
-        </w:rPr>
-        <w:t>管理员也需要包含登录用例。</w:t>
-      </w:r>
-    </w:p>
-  </w:comment>
-  <w:comment w:id="35" w:author="卓然 魏" w:date="2019-07-05T10:11:00Z" w:initials="卓然">
-    <w:p>
-      <w:pPr>
-        <w:pStyle w:val="af4"/>
-      </w:pPr>
-      <w:r>
-        <w:rPr>
-          <w:rStyle w:val="af3"/>
-        </w:rPr>
-        <w:annotationRef/>
-      </w:r>
-      <w:r>
-        <w:rPr>
-          <w:rFonts w:hint="eastAsia"/>
-        </w:rPr>
-        <w:t>已修改，待审阅。</w:t>
-      </w:r>
-    </w:p>
-  </w:comment>
-  <w:comment w:id="39" w:author="卓然 魏" w:date="2019-07-05T10:11:00Z" w:initials="卓然">
-    <w:p>
-      <w:pPr>
-        <w:pStyle w:val="af4"/>
-      </w:pPr>
-      <w:r>
-        <w:rPr>
-          <w:rStyle w:val="af3"/>
-        </w:rPr>
-        <w:annotationRef/>
-      </w:r>
-      <w:r>
-        <w:rPr>
-          <w:rFonts w:hint="eastAsia"/>
-        </w:rPr>
-        <w:t>新增项</w:t>
-      </w:r>
-      <w:r>
-        <w:rPr>
-          <w:rFonts w:hint="eastAsia"/>
-        </w:rPr>
-        <w:t>，待审阅。</w:t>
-      </w:r>
-    </w:p>
-  </w:comment>
-</w:comments>
-</file>
-
-<file path=word/commentsExtended.xml><?xml version="1.0" encoding="utf-8"?>
-<w15:commentsEx xmlns:wpc="http://schemas.microsoft.com/office/word/2010/wordprocessingCanvas" xmlns:cx="http://schemas.microsoft.com/office/drawing/2014/chartex" xmlns:cx1="http://schemas.microsoft.com/office/drawing/2015/9/8/chartex" xmlns:cx2="http://schemas.microsoft.com/office/drawing/2015/10/21/chartex" xmlns:cx3="http://schemas.microsoft.com/office/drawing/2016/5/9/chartex" xmlns:cx4="http://schemas.microsoft.com/office/drawing/2016/5/10/chartex" xmlns:cx5="http://schemas.microsoft.com/office/drawing/2016/5/11/chartex" xmlns:cx6="http://schemas.microsoft.com/office/drawing/2016/5/12/chartex" xmlns:cx7="http://schemas.microsoft.com/office/drawing/2016/5/13/chartex" xmlns:cx8="http://schemas.microsoft.com/office/drawing/2016/5/14/chartex" xmlns:mc="http://schemas.openxmlformats.org/markup-compatibility/2006" xmlns:aink="http://schemas.microsoft.com/office/drawing/2016/ink" xmlns:am3d="http://schemas.microsoft.com/office/drawing/2017/model3d" xmlns:o="urn:schemas-microsoft-com:office:office" xmlns:r="http://schemas.openxmlformats.org/officeDocument/2006/relationships" xmlns:m="http://schemas.openxmlformats.org/officeDocument/2006/math" xmlns:v="urn:schemas-microsoft-com:vml" xmlns:wp14="http://schemas.microsoft.com/office/word/2010/wordprocessingDrawing" xmlns:wp="http://schemas.openxmlformats.org/drawingml/2006/wordprocessingDrawing" xmlns:w10="urn:schemas-microsoft-com:office:word" xmlns:w="http://schemas.openxmlformats.org/wordprocessingml/2006/main" xmlns:w14="http://schemas.microsoft.com/office/word/2010/wordml" xmlns:w15="http://schemas.microsoft.com/office/word/2012/wordml" xmlns:w16cid="http://schemas.microsoft.com/office/word/2016/wordml/cid" xmlns:w16se="http://schemas.microsoft.com/office/word/2015/wordml/symex" xmlns:wpg="http://schemas.microsoft.com/office/word/2010/wordprocessingGroup" xmlns:wpi="http://schemas.microsoft.com/office/word/2010/wordprocessingInk" xmlns:wne="http://schemas.microsoft.com/office/word/2006/wordml" xmlns:wps="http://schemas.microsoft.com/office/word/2010/wordprocessingShape" mc:Ignorable="w14 w15 w16se w16cid wp14">
-  <w15:commentEx w15:paraId="06E16547" w15:done="0"/>
-  <w15:commentEx w15:paraId="698740CB" w15:done="0"/>
-  <w15:commentEx w15:paraId="0816F80B" w15:done="0"/>
-</w15:commentsEx>
-</file>
-
-<file path=word/commentsIds.xml><?xml version="1.0" encoding="utf-8"?>
-<w16cid:commentsIds xmlns:wpc="http://schemas.microsoft.com/office/word/2010/wordprocessingCanvas" xmlns:cx="http://schemas.microsoft.com/office/drawing/2014/chartex" xmlns:cx1="http://schemas.microsoft.com/office/drawing/2015/9/8/chartex" xmlns:cx2="http://schemas.microsoft.com/office/drawing/2015/10/21/chartex" xmlns:cx3="http://schemas.microsoft.com/office/drawing/2016/5/9/chartex" xmlns:cx4="http://schemas.microsoft.com/office/drawing/2016/5/10/chartex" xmlns:cx5="http://schemas.microsoft.com/office/drawing/2016/5/11/chartex" xmlns:cx6="http://schemas.microsoft.com/office/drawing/2016/5/12/chartex" xmlns:cx7="http://schemas.microsoft.com/office/drawing/2016/5/13/chartex" xmlns:cx8="http://schemas.microsoft.com/office/drawing/2016/5/14/chartex" xmlns:mc="http://schemas.openxmlformats.org/markup-compatibility/2006" xmlns:aink="http://schemas.microsoft.com/office/drawing/2016/ink" xmlns:am3d="http://schemas.microsoft.com/office/drawing/2017/model3d" xmlns:o="urn:schemas-microsoft-com:office:office" xmlns:r="http://schemas.openxmlformats.org/officeDocument/2006/relationships" xmlns:m="http://schemas.openxmlformats.org/officeDocument/2006/math" xmlns:v="urn:schemas-microsoft-com:vml" xmlns:wp14="http://schemas.microsoft.com/office/word/2010/wordprocessingDrawing" xmlns:wp="http://schemas.openxmlformats.org/drawingml/2006/wordprocessingDrawing" xmlns:w10="urn:schemas-microsoft-com:office:word" xmlns:w="http://schemas.openxmlformats.org/wordprocessingml/2006/main" xmlns:w14="http://schemas.microsoft.com/office/word/2010/wordml" xmlns:w15="http://schemas.microsoft.com/office/word/2012/wordml" xmlns:w16cid="http://schemas.microsoft.com/office/word/2016/wordml/cid" xmlns:w16se="http://schemas.microsoft.com/office/word/2015/wordml/symex" xmlns:wpg="http://schemas.microsoft.com/office/word/2010/wordprocessingGroup" xmlns:wpi="http://schemas.microsoft.com/office/word/2010/wordprocessingInk" xmlns:wne="http://schemas.microsoft.com/office/word/2006/wordml" xmlns:wps="http://schemas.microsoft.com/office/word/2010/wordprocessingShape" mc:Ignorable="w14 w15 w16se w16cid wp14">
-  <w16cid:commentId w16cid:paraId="06E16547" w16cid:durableId="20C99D64"/>
-  <w16cid:commentId w16cid:paraId="698740CB" w16cid:durableId="20C9A0D1"/>
-  <w16cid:commentId w16cid:paraId="0816F80B" w16cid:durableId="20C9A0EC"/>
-</w16cid:commentsIds>
 </file>
 
 <file path=word/endnotes.xml><?xml version="1.0" encoding="utf-8"?>
@@ -15979,6 +15975,119 @@
     </w:lvl>
   </w:abstractNum>
   <w:abstractNum w:abstractNumId="12" w15:restartNumberingAfterBreak="0">
+    <w:nsid w:val="0B1F5AE2"/>
+    <w:multiLevelType w:val="multilevel"/>
+    <w:tmpl w:val="9CD88988"/>
+    <w:lvl w:ilvl="0">
+      <w:start w:val="1"/>
+      <w:numFmt w:val="decimal"/>
+      <w:lvlText w:val="%1"/>
+      <w:lvlJc w:val="left"/>
+      <w:pPr>
+        <w:ind w:left="420" w:hanging="420"/>
+      </w:pPr>
+      <w:rPr>
+        <w:rFonts w:hint="default"/>
+      </w:rPr>
+    </w:lvl>
+    <w:lvl w:ilvl="1">
+      <w:start w:val="1"/>
+      <w:numFmt w:val="decimal"/>
+      <w:lvlText w:val="%1.%2"/>
+      <w:lvlJc w:val="left"/>
+      <w:pPr>
+        <w:ind w:left="820" w:hanging="420"/>
+      </w:pPr>
+      <w:rPr>
+        <w:rFonts w:hint="default"/>
+      </w:rPr>
+    </w:lvl>
+    <w:lvl w:ilvl="2">
+      <w:start w:val="1"/>
+      <w:numFmt w:val="decimal"/>
+      <w:lvlText w:val="%1.%2.%3"/>
+      <w:lvlJc w:val="left"/>
+      <w:pPr>
+        <w:ind w:left="1520" w:hanging="720"/>
+      </w:pPr>
+      <w:rPr>
+        <w:rFonts w:hint="default"/>
+      </w:rPr>
+    </w:lvl>
+    <w:lvl w:ilvl="3">
+      <w:start w:val="1"/>
+      <w:numFmt w:val="decimal"/>
+      <w:lvlText w:val="%1.%2.%3.%4"/>
+      <w:lvlJc w:val="left"/>
+      <w:pPr>
+        <w:ind w:left="2280" w:hanging="1080"/>
+      </w:pPr>
+      <w:rPr>
+        <w:rFonts w:hint="default"/>
+      </w:rPr>
+    </w:lvl>
+    <w:lvl w:ilvl="4">
+      <w:start w:val="1"/>
+      <w:numFmt w:val="decimal"/>
+      <w:lvlText w:val="%1.%2.%3.%4.%5"/>
+      <w:lvlJc w:val="left"/>
+      <w:pPr>
+        <w:ind w:left="2680" w:hanging="1080"/>
+      </w:pPr>
+      <w:rPr>
+        <w:rFonts w:hint="default"/>
+      </w:rPr>
+    </w:lvl>
+    <w:lvl w:ilvl="5">
+      <w:start w:val="1"/>
+      <w:numFmt w:val="decimal"/>
+      <w:lvlText w:val="%1.%2.%3.%4.%5.%6"/>
+      <w:lvlJc w:val="left"/>
+      <w:pPr>
+        <w:ind w:left="3440" w:hanging="1440"/>
+      </w:pPr>
+      <w:rPr>
+        <w:rFonts w:hint="default"/>
+      </w:rPr>
+    </w:lvl>
+    <w:lvl w:ilvl="6">
+      <w:start w:val="1"/>
+      <w:numFmt w:val="decimal"/>
+      <w:lvlText w:val="%1.%2.%3.%4.%5.%6.%7"/>
+      <w:lvlJc w:val="left"/>
+      <w:pPr>
+        <w:ind w:left="3840" w:hanging="1440"/>
+      </w:pPr>
+      <w:rPr>
+        <w:rFonts w:hint="default"/>
+      </w:rPr>
+    </w:lvl>
+    <w:lvl w:ilvl="7">
+      <w:start w:val="1"/>
+      <w:numFmt w:val="decimal"/>
+      <w:lvlText w:val="%1.%2.%3.%4.%5.%6.%7.%8"/>
+      <w:lvlJc w:val="left"/>
+      <w:pPr>
+        <w:ind w:left="4600" w:hanging="1800"/>
+      </w:pPr>
+      <w:rPr>
+        <w:rFonts w:hint="default"/>
+      </w:rPr>
+    </w:lvl>
+    <w:lvl w:ilvl="8">
+      <w:start w:val="1"/>
+      <w:numFmt w:val="decimal"/>
+      <w:lvlText w:val="%1.%2.%3.%4.%5.%6.%7.%8.%9"/>
+      <w:lvlJc w:val="left"/>
+      <w:pPr>
+        <w:ind w:left="5000" w:hanging="1800"/>
+      </w:pPr>
+      <w:rPr>
+        <w:rFonts w:hint="default"/>
+      </w:rPr>
+    </w:lvl>
+  </w:abstractNum>
+  <w:abstractNum w:abstractNumId="13" w15:restartNumberingAfterBreak="0">
     <w:nsid w:val="3682C8CA"/>
     <w:multiLevelType w:val="singleLevel"/>
     <w:tmpl w:val="3682C8CA"/>
@@ -15995,7 +16104,7 @@
       </w:pPr>
     </w:lvl>
   </w:abstractNum>
-  <w:abstractNum w:abstractNumId="13" w15:restartNumberingAfterBreak="0">
+  <w:abstractNum w:abstractNumId="14" w15:restartNumberingAfterBreak="0">
     <w:nsid w:val="45691C5F"/>
     <w:multiLevelType w:val="hybridMultilevel"/>
     <w:tmpl w:val="207EEB7A"/>
@@ -16081,7 +16190,7 @@
       </w:pPr>
     </w:lvl>
   </w:abstractNum>
-  <w:abstractNum w:abstractNumId="14" w15:restartNumberingAfterBreak="0">
+  <w:abstractNum w:abstractNumId="15" w15:restartNumberingAfterBreak="0">
     <w:nsid w:val="47596D64"/>
     <w:multiLevelType w:val="multilevel"/>
     <w:tmpl w:val="F7C023BE"/>
@@ -16202,7 +16311,7 @@
       </w:rPr>
     </w:lvl>
   </w:abstractNum>
-  <w:abstractNum w:abstractNumId="15" w15:restartNumberingAfterBreak="0">
+  <w:abstractNum w:abstractNumId="16" w15:restartNumberingAfterBreak="0">
     <w:nsid w:val="4B6C3333"/>
     <w:multiLevelType w:val="multilevel"/>
     <w:tmpl w:val="F7C023BE"/>
@@ -16323,8 +16432,25 @@
       </w:rPr>
     </w:lvl>
   </w:abstractNum>
-  <w:abstractNum w:abstractNumId="16" w15:restartNumberingAfterBreak="0">
-    <w:nsid w:val="62C912B3"/>
+  <w:abstractNum w:abstractNumId="17" w15:restartNumberingAfterBreak="0">
+    <w:nsid w:val="53302F93"/>
+    <w:multiLevelType w:val="singleLevel"/>
+    <w:tmpl w:val="E477B9FD"/>
+    <w:lvl w:ilvl="0">
+      <w:start w:val="1"/>
+      <w:numFmt w:val="decimal"/>
+      <w:lvlText w:val="%1."/>
+      <w:lvlJc w:val="left"/>
+      <w:pPr>
+        <w:tabs>
+          <w:tab w:val="left" w:pos="312"/>
+        </w:tabs>
+        <w:ind w:left="400" w:firstLine="0"/>
+      </w:pPr>
+    </w:lvl>
+  </w:abstractNum>
+  <w:abstractNum w:abstractNumId="18" w15:restartNumberingAfterBreak="0">
+    <w:nsid w:val="61B34B65"/>
     <w:multiLevelType w:val="multilevel"/>
     <w:tmpl w:val="F7C023BE"/>
     <w:lvl w:ilvl="0">
@@ -16444,7 +16570,128 @@
       </w:rPr>
     </w:lvl>
   </w:abstractNum>
-  <w:abstractNum w:abstractNumId="17" w15:restartNumberingAfterBreak="0">
+  <w:abstractNum w:abstractNumId="19" w15:restartNumberingAfterBreak="0">
+    <w:nsid w:val="62C912B3"/>
+    <w:multiLevelType w:val="multilevel"/>
+    <w:tmpl w:val="F7C023BE"/>
+    <w:lvl w:ilvl="0">
+      <w:start w:val="1"/>
+      <w:numFmt w:val="decimal"/>
+      <w:lvlText w:val="%1."/>
+      <w:lvlJc w:val="left"/>
+      <w:pPr>
+        <w:tabs>
+          <w:tab w:val="left" w:pos="312"/>
+        </w:tabs>
+        <w:ind w:left="400" w:firstLine="0"/>
+      </w:pPr>
+    </w:lvl>
+    <w:lvl w:ilvl="1">
+      <w:start w:val="1"/>
+      <w:numFmt w:val="decimal"/>
+      <w:isLgl/>
+      <w:lvlText w:val="%1.%2"/>
+      <w:lvlJc w:val="left"/>
+      <w:pPr>
+        <w:ind w:left="820" w:hanging="420"/>
+      </w:pPr>
+      <w:rPr>
+        <w:rFonts w:hint="default"/>
+      </w:rPr>
+    </w:lvl>
+    <w:lvl w:ilvl="2">
+      <w:start w:val="1"/>
+      <w:numFmt w:val="decimal"/>
+      <w:isLgl/>
+      <w:lvlText w:val="%1.%2.%3"/>
+      <w:lvlJc w:val="left"/>
+      <w:pPr>
+        <w:ind w:left="1120" w:hanging="720"/>
+      </w:pPr>
+      <w:rPr>
+        <w:rFonts w:hint="default"/>
+      </w:rPr>
+    </w:lvl>
+    <w:lvl w:ilvl="3">
+      <w:start w:val="1"/>
+      <w:numFmt w:val="decimal"/>
+      <w:isLgl/>
+      <w:lvlText w:val="%1.%2.%3.%4"/>
+      <w:lvlJc w:val="left"/>
+      <w:pPr>
+        <w:ind w:left="1480" w:hanging="1080"/>
+      </w:pPr>
+      <w:rPr>
+        <w:rFonts w:hint="default"/>
+      </w:rPr>
+    </w:lvl>
+    <w:lvl w:ilvl="4">
+      <w:start w:val="1"/>
+      <w:numFmt w:val="decimal"/>
+      <w:isLgl/>
+      <w:lvlText w:val="%1.%2.%3.%4.%5"/>
+      <w:lvlJc w:val="left"/>
+      <w:pPr>
+        <w:ind w:left="1480" w:hanging="1080"/>
+      </w:pPr>
+      <w:rPr>
+        <w:rFonts w:hint="default"/>
+      </w:rPr>
+    </w:lvl>
+    <w:lvl w:ilvl="5">
+      <w:start w:val="1"/>
+      <w:numFmt w:val="decimal"/>
+      <w:isLgl/>
+      <w:lvlText w:val="%1.%2.%3.%4.%5.%6"/>
+      <w:lvlJc w:val="left"/>
+      <w:pPr>
+        <w:ind w:left="1840" w:hanging="1440"/>
+      </w:pPr>
+      <w:rPr>
+        <w:rFonts w:hint="default"/>
+      </w:rPr>
+    </w:lvl>
+    <w:lvl w:ilvl="6">
+      <w:start w:val="1"/>
+      <w:numFmt w:val="decimal"/>
+      <w:isLgl/>
+      <w:lvlText w:val="%1.%2.%3.%4.%5.%6.%7"/>
+      <w:lvlJc w:val="left"/>
+      <w:pPr>
+        <w:ind w:left="1840" w:hanging="1440"/>
+      </w:pPr>
+      <w:rPr>
+        <w:rFonts w:hint="default"/>
+      </w:rPr>
+    </w:lvl>
+    <w:lvl w:ilvl="7">
+      <w:start w:val="1"/>
+      <w:numFmt w:val="decimal"/>
+      <w:isLgl/>
+      <w:lvlText w:val="%1.%2.%3.%4.%5.%6.%7.%8"/>
+      <w:lvlJc w:val="left"/>
+      <w:pPr>
+        <w:ind w:left="2200" w:hanging="1800"/>
+      </w:pPr>
+      <w:rPr>
+        <w:rFonts w:hint="default"/>
+      </w:rPr>
+    </w:lvl>
+    <w:lvl w:ilvl="8">
+      <w:start w:val="1"/>
+      <w:numFmt w:val="decimal"/>
+      <w:isLgl/>
+      <w:lvlText w:val="%1.%2.%3.%4.%5.%6.%7.%8.%9"/>
+      <w:lvlJc w:val="left"/>
+      <w:pPr>
+        <w:ind w:left="2200" w:hanging="1800"/>
+      </w:pPr>
+      <w:rPr>
+        <w:rFonts w:hint="default"/>
+      </w:rPr>
+    </w:lvl>
+  </w:abstractNum>
+  <w:abstractNum w:abstractNumId="20" w15:restartNumberingAfterBreak="0">
     <w:nsid w:val="794F3771"/>
     <w:multiLevelType w:val="singleLevel"/>
     <w:tmpl w:val="794F3771"/>
@@ -16489,10 +16736,10 @@
     <w:abstractNumId w:val="3"/>
   </w:num>
   <w:num w:numId="10">
-    <w:abstractNumId w:val="12"/>
+    <w:abstractNumId w:val="13"/>
   </w:num>
   <w:num w:numId="11">
-    <w:abstractNumId w:val="17"/>
+    <w:abstractNumId w:val="20"/>
   </w:num>
   <w:num w:numId="12">
     <w:abstractNumId w:val="8"/>
@@ -16504,29 +16751,42 @@
     <w:abstractNumId w:val="9"/>
   </w:num>
   <w:num w:numId="15">
-    <w:abstractNumId w:val="13"/>
+    <w:abstractNumId w:val="14"/>
   </w:num>
   <w:num w:numId="16">
-    <w:abstractNumId w:val="14"/>
+    <w:abstractNumId w:val="15"/>
   </w:num>
   <w:num w:numId="17">
-    <w:abstractNumId w:val="16"/>
+    <w:abstractNumId w:val="19"/>
   </w:num>
   <w:num w:numId="18">
     <w:abstractNumId w:val="10"/>
   </w:num>
   <w:num w:numId="19">
-    <w:abstractNumId w:val="15"/>
+    <w:abstractNumId w:val="16"/>
+  </w:num>
+  <w:num w:numId="20">
+    <w:abstractNumId w:val="18"/>
+  </w:num>
+  <w:num w:numId="21">
+    <w:abstractNumId w:val="9"/>
+  </w:num>
+  <w:num w:numId="22">
+    <w:abstractNumId w:val="9"/>
+  </w:num>
+  <w:num w:numId="23">
+    <w:abstractNumId w:val="9"/>
+  </w:num>
+  <w:num w:numId="24">
+    <w:abstractNumId w:val="9"/>
+  </w:num>
+  <w:num w:numId="25">
+    <w:abstractNumId w:val="17"/>
+  </w:num>
+  <w:num w:numId="26">
+    <w:abstractNumId w:val="12"/>
   </w:num>
 </w:numbering>
-</file>
-
-<file path=word/people.xml><?xml version="1.0" encoding="utf-8"?>
-<w15:people xmlns:wpc="http://schemas.microsoft.com/office/word/2010/wordprocessingCanvas" xmlns:cx="http://schemas.microsoft.com/office/drawing/2014/chartex" xmlns:cx1="http://schemas.microsoft.com/office/drawing/2015/9/8/chartex" xmlns:cx2="http://schemas.microsoft.com/office/drawing/2015/10/21/chartex" xmlns:cx3="http://schemas.microsoft.com/office/drawing/2016/5/9/chartex" xmlns:cx4="http://schemas.microsoft.com/office/drawing/2016/5/10/chartex" xmlns:cx5="http://schemas.microsoft.com/office/drawing/2016/5/11/chartex" xmlns:cx6="http://schemas.microsoft.com/office/drawing/2016/5/12/chartex" xmlns:cx7="http://schemas.microsoft.com/office/drawing/2016/5/13/chartex" xmlns:cx8="http://schemas.microsoft.com/office/drawing/2016/5/14/chartex" xmlns:mc="http://schemas.openxmlformats.org/markup-compatibility/2006" xmlns:aink="http://schemas.microsoft.com/office/drawing/2016/ink" xmlns:am3d="http://schemas.microsoft.com/office/drawing/2017/model3d" xmlns:o="urn:schemas-microsoft-com:office:office" xmlns:r="http://schemas.openxmlformats.org/officeDocument/2006/relationships" xmlns:m="http://schemas.openxmlformats.org/officeDocument/2006/math" xmlns:v="urn:schemas-microsoft-com:vml" xmlns:wp14="http://schemas.microsoft.com/office/word/2010/wordprocessingDrawing" xmlns:wp="http://schemas.openxmlformats.org/drawingml/2006/wordprocessingDrawing" xmlns:w10="urn:schemas-microsoft-com:office:word" xmlns:w="http://schemas.openxmlformats.org/wordprocessingml/2006/main" xmlns:w14="http://schemas.microsoft.com/office/word/2010/wordml" xmlns:w15="http://schemas.microsoft.com/office/word/2012/wordml" xmlns:w16cid="http://schemas.microsoft.com/office/word/2016/wordml/cid" xmlns:w16se="http://schemas.microsoft.com/office/word/2015/wordml/symex" xmlns:wpg="http://schemas.microsoft.com/office/word/2010/wordprocessingGroup" xmlns:wpi="http://schemas.microsoft.com/office/word/2010/wordprocessingInk" xmlns:wne="http://schemas.microsoft.com/office/word/2006/wordml" xmlns:wps="http://schemas.microsoft.com/office/word/2010/wordprocessingShape" mc:Ignorable="w14 w15 w16se w16cid wp14">
-  <w15:person w15:author="卓然 魏">
-    <w15:presenceInfo w15:providerId="Windows Live" w15:userId="2eae83cbf59d71ee"/>
-  </w15:person>
-</w15:people>
 </file>
 
 <file path=word/styles.xml><?xml version="1.0" encoding="utf-8"?>

</xml_diff>

<commit_message>
Updated pet service & docs
</commit_message>
<xml_diff>
--- a/doc/软件需求规约.docx
+++ b/doc/软件需求规约.docx
@@ -4901,7 +4901,25 @@
           <w:sz w:val="21"/>
           <w:szCs w:val="21"/>
         </w:rPr>
-        <w:t>以AR形式展现精灵形象：到达精灵点位，用摄像头对准点位即可看到虚拟宠物的AR形象，此时可操纵精灵球进行捕捉</w:t>
+        <w:t>以AR形式展现精灵形象：到达精灵点位，用摄像头对</w:t>
+      </w:r>
+      <w:proofErr w:type="gramStart"/>
+      <w:r>
+        <w:rPr>
+          <w:rFonts w:ascii="黑体" w:eastAsia="黑体" w:hAnsi="黑体" w:cs="黑体" w:hint="eastAsia"/>
+          <w:sz w:val="21"/>
+          <w:szCs w:val="21"/>
+        </w:rPr>
+        <w:t>准点位</w:t>
+      </w:r>
+      <w:proofErr w:type="gramEnd"/>
+      <w:r>
+        <w:rPr>
+          <w:rFonts w:ascii="黑体" w:eastAsia="黑体" w:hAnsi="黑体" w:cs="黑体" w:hint="eastAsia"/>
+          <w:sz w:val="21"/>
+          <w:szCs w:val="21"/>
+        </w:rPr>
+        <w:t>即可看到虚拟宠物的AR形象，此时可操纵精灵球进行捕捉</w:t>
       </w:r>
     </w:p>
     <w:p>
@@ -4971,7 +4989,25 @@
           <w:sz w:val="21"/>
           <w:szCs w:val="21"/>
         </w:rPr>
-        <w:t>更改跑步规则：服务器端可对跑步规则进行更改，可规定每次跑步的最大里程数、合法速度、必经点位以及路线范围</w:t>
+        <w:t>更改跑步规则：</w:t>
+      </w:r>
+      <w:proofErr w:type="gramStart"/>
+      <w:r>
+        <w:rPr>
+          <w:rFonts w:ascii="黑体" w:eastAsia="黑体" w:hAnsi="黑体" w:cs="黑体" w:hint="eastAsia"/>
+          <w:sz w:val="21"/>
+          <w:szCs w:val="21"/>
+        </w:rPr>
+        <w:t>服务器端可对</w:t>
+      </w:r>
+      <w:proofErr w:type="gramEnd"/>
+      <w:r>
+        <w:rPr>
+          <w:rFonts w:ascii="黑体" w:eastAsia="黑体" w:hAnsi="黑体" w:cs="黑体" w:hint="eastAsia"/>
+          <w:sz w:val="21"/>
+          <w:szCs w:val="21"/>
+        </w:rPr>
+        <w:t>跑步规则进行更改，可规定每次跑步的最大里程数、合法速度、必经点位以及路线范围</w:t>
       </w:r>
     </w:p>
     <w:p>
@@ -5158,7 +5194,43 @@
           <w:sz w:val="21"/>
           <w:szCs w:val="21"/>
         </w:rPr>
-        <w:t>学校虽然实现了Wifi和4G信号的全面覆盖，但是在某些缺少基站的地方（如湖边）还是可能遇到信号断流的问题，因此系统需要本地处理跑步信息的能力，即使在离线状态下依然能保证一次跑步的正常完成，重新获得网络连接之后再上传跑步信息。</w:t>
+        <w:t>学校虽然实现了</w:t>
+      </w:r>
+      <w:proofErr w:type="spellStart"/>
+      <w:r>
+        <w:rPr>
+          <w:rFonts w:ascii="黑体" w:eastAsia="黑体" w:hAnsi="黑体" w:cs="黑体" w:hint="eastAsia"/>
+          <w:sz w:val="21"/>
+          <w:szCs w:val="21"/>
+        </w:rPr>
+        <w:t>Wifi</w:t>
+      </w:r>
+      <w:proofErr w:type="spellEnd"/>
+      <w:r>
+        <w:rPr>
+          <w:rFonts w:ascii="黑体" w:eastAsia="黑体" w:hAnsi="黑体" w:cs="黑体" w:hint="eastAsia"/>
+          <w:sz w:val="21"/>
+          <w:szCs w:val="21"/>
+        </w:rPr>
+        <w:t>和4G信号的全面覆盖，但是在某些缺少基站的地方（如湖边）还是可能遇到信号断流的问题，因此系统需要</w:t>
+      </w:r>
+      <w:proofErr w:type="gramStart"/>
+      <w:r>
+        <w:rPr>
+          <w:rFonts w:ascii="黑体" w:eastAsia="黑体" w:hAnsi="黑体" w:cs="黑体" w:hint="eastAsia"/>
+          <w:sz w:val="21"/>
+          <w:szCs w:val="21"/>
+        </w:rPr>
+        <w:t>本地处理</w:t>
+      </w:r>
+      <w:proofErr w:type="gramEnd"/>
+      <w:r>
+        <w:rPr>
+          <w:rFonts w:ascii="黑体" w:eastAsia="黑体" w:hAnsi="黑体" w:cs="黑体" w:hint="eastAsia"/>
+          <w:sz w:val="21"/>
+          <w:szCs w:val="21"/>
+        </w:rPr>
+        <w:t>跑步信息的能力，即使在离线状态下依然能保证一次跑步的正常完成，重新获得网络连接之后再上传跑步信息。</w:t>
       </w:r>
     </w:p>
     <w:p>
@@ -5213,7 +5285,25 @@
           <w:sz w:val="21"/>
           <w:szCs w:val="21"/>
         </w:rPr>
-        <w:t>AR技术是此次软件开发的一大亮点也是一大难点，鉴于参与开发的四位同学先前都无AR开发经验，此功能可能无法按时完成。假如AR开发过程遇到阻碍，我们会考虑先放掉这一功能，在日后有余力时再进行二次开发。</w:t>
+        <w:t>AR技术是此次软件开发的一大亮点也是一大难点，鉴于参与开发的四位同学</w:t>
+      </w:r>
+      <w:proofErr w:type="gramStart"/>
+      <w:r>
+        <w:rPr>
+          <w:rFonts w:ascii="黑体" w:eastAsia="黑体" w:hAnsi="黑体" w:cs="黑体" w:hint="eastAsia"/>
+          <w:sz w:val="21"/>
+          <w:szCs w:val="21"/>
+        </w:rPr>
+        <w:t>先前都</w:t>
+      </w:r>
+      <w:proofErr w:type="gramEnd"/>
+      <w:r>
+        <w:rPr>
+          <w:rFonts w:ascii="黑体" w:eastAsia="黑体" w:hAnsi="黑体" w:cs="黑体" w:hint="eastAsia"/>
+          <w:sz w:val="21"/>
+          <w:szCs w:val="21"/>
+        </w:rPr>
+        <w:t>无AR开发经验，此功能可能无法按时完成。假如AR开发过程遇到阻碍，我们会考虑先放掉这一功能，在日后有余力时再进行二次开发。</w:t>
       </w:r>
     </w:p>
     <w:p>
@@ -5320,140 +5410,174 @@
           </wp:inline>
         </w:drawing>
       </w:r>
-      <w:bookmarkStart w:id="21" w:name="_GoBack"/>
+    </w:p>
+    <w:p>
+      <w:pPr>
+        <w:pStyle w:val="a5"/>
+        <w:rPr>
+          <w:rFonts w:ascii="黑体" w:eastAsia="黑体" w:hAnsi="黑体" w:cs="黑体"/>
+          <w:sz w:val="21"/>
+          <w:szCs w:val="21"/>
+        </w:rPr>
+      </w:pPr>
+      <w:r>
+        <w:rPr>
+          <w:rFonts w:ascii="黑体" w:eastAsia="黑体" w:hAnsi="黑体" w:cs="黑体" w:hint="eastAsia"/>
+          <w:sz w:val="21"/>
+          <w:szCs w:val="21"/>
+        </w:rPr>
+        <w:t>·Actor有用户和服务器管理员</w:t>
+      </w:r>
+    </w:p>
+    <w:p>
+      <w:pPr>
+        <w:pStyle w:val="a5"/>
+        <w:rPr>
+          <w:rFonts w:ascii="黑体" w:eastAsia="黑体" w:hAnsi="黑体" w:cs="黑体"/>
+          <w:sz w:val="21"/>
+          <w:szCs w:val="21"/>
+        </w:rPr>
+      </w:pPr>
+      <w:r>
+        <w:rPr>
+          <w:rFonts w:ascii="黑体" w:eastAsia="黑体" w:hAnsi="黑体" w:cs="黑体" w:hint="eastAsia"/>
+          <w:sz w:val="21"/>
+          <w:szCs w:val="21"/>
+        </w:rPr>
+        <w:t>·用户的</w:t>
+      </w:r>
+      <w:proofErr w:type="spellStart"/>
+      <w:r>
+        <w:rPr>
+          <w:rFonts w:ascii="黑体" w:eastAsia="黑体" w:hAnsi="黑体" w:cs="黑体" w:hint="eastAsia"/>
+          <w:sz w:val="21"/>
+          <w:szCs w:val="21"/>
+        </w:rPr>
+        <w:t>usecase</w:t>
+      </w:r>
+      <w:proofErr w:type="spellEnd"/>
+      <w:r>
+        <w:rPr>
+          <w:rFonts w:ascii="黑体" w:eastAsia="黑体" w:hAnsi="黑体" w:cs="黑体" w:hint="eastAsia"/>
+          <w:sz w:val="21"/>
+          <w:szCs w:val="21"/>
+        </w:rPr>
+        <w:t>包括跑步、查看附近用户、宠物对战、查看好友信息，这四个用例都依赖于登录，</w:t>
+      </w:r>
+      <w:proofErr w:type="spellStart"/>
+      <w:r>
+        <w:rPr>
+          <w:rFonts w:ascii="黑体" w:eastAsia="黑体" w:hAnsi="黑体" w:cs="黑体" w:hint="eastAsia"/>
+          <w:sz w:val="21"/>
+          <w:szCs w:val="21"/>
+        </w:rPr>
+        <w:t>usecase</w:t>
+      </w:r>
+      <w:proofErr w:type="spellEnd"/>
+      <w:r>
+        <w:rPr>
+          <w:rFonts w:ascii="黑体" w:eastAsia="黑体" w:hAnsi="黑体" w:cs="黑体" w:hint="eastAsia"/>
+          <w:sz w:val="21"/>
+          <w:szCs w:val="21"/>
+        </w:rPr>
+        <w:t>“跑步”包含了“捕捉精灵”，因为捕捉精灵发生在跑步过程中</w:t>
+      </w:r>
+    </w:p>
+    <w:p>
+      <w:pPr>
+        <w:pStyle w:val="a5"/>
+        <w:rPr>
+          <w:rFonts w:ascii="黑体" w:eastAsia="黑体" w:hAnsi="黑体" w:cs="黑体"/>
+          <w:sz w:val="21"/>
+          <w:szCs w:val="21"/>
+        </w:rPr>
+      </w:pPr>
+      <w:r>
+        <w:rPr>
+          <w:rFonts w:ascii="黑体" w:eastAsia="黑体" w:hAnsi="黑体" w:cs="黑体" w:hint="eastAsia"/>
+          <w:sz w:val="21"/>
+          <w:szCs w:val="21"/>
+        </w:rPr>
+        <w:t>·服务器管理员有</w:t>
+      </w:r>
+      <w:r>
+        <w:rPr>
+          <w:rFonts w:ascii="黑体" w:eastAsia="黑体" w:hAnsi="黑体" w:cs="黑体" w:hint="eastAsia"/>
+          <w:sz w:val="21"/>
+          <w:szCs w:val="21"/>
+        </w:rPr>
+        <w:t>四</w:t>
+      </w:r>
+      <w:r>
+        <w:rPr>
+          <w:rFonts w:ascii="黑体" w:eastAsia="黑体" w:hAnsi="黑体" w:cs="黑体" w:hint="eastAsia"/>
+          <w:sz w:val="21"/>
+          <w:szCs w:val="21"/>
+        </w:rPr>
+        <w:t>个用例：</w:t>
+      </w:r>
+      <w:r>
+        <w:rPr>
+          <w:rFonts w:ascii="黑体" w:eastAsia="黑体" w:hAnsi="黑体" w:cs="黑体" w:hint="eastAsia"/>
+          <w:sz w:val="21"/>
+          <w:szCs w:val="21"/>
+        </w:rPr>
+        <w:t>登录、</w:t>
+      </w:r>
+      <w:r>
+        <w:rPr>
+          <w:rFonts w:ascii="黑体" w:eastAsia="黑体" w:hAnsi="黑体" w:cs="黑体" w:hint="eastAsia"/>
+          <w:sz w:val="21"/>
+          <w:szCs w:val="21"/>
+        </w:rPr>
+        <w:t>管理用户</w:t>
+      </w:r>
+      <w:r>
+        <w:rPr>
+          <w:rFonts w:ascii="黑体" w:eastAsia="黑体" w:hAnsi="黑体" w:cs="黑体" w:hint="eastAsia"/>
+          <w:sz w:val="21"/>
+          <w:szCs w:val="21"/>
+        </w:rPr>
+        <w:t>、查看用户信息</w:t>
+      </w:r>
+      <w:r>
+        <w:rPr>
+          <w:rFonts w:ascii="黑体" w:eastAsia="黑体" w:hAnsi="黑体" w:cs="黑体" w:hint="eastAsia"/>
+          <w:sz w:val="21"/>
+          <w:szCs w:val="21"/>
+        </w:rPr>
+        <w:t>和更改跑步规则</w:t>
+      </w:r>
+    </w:p>
+    <w:p>
+      <w:pPr>
+        <w:pStyle w:val="3"/>
+        <w:rPr>
+          <w:rFonts w:ascii="黑体" w:eastAsia="黑体" w:hAnsi="黑体" w:cs="黑体"/>
+        </w:rPr>
+      </w:pPr>
+      <w:bookmarkStart w:id="21" w:name="_Toc13670923"/>
+      <w:r>
+        <w:rPr>
+          <w:rFonts w:ascii="黑体" w:eastAsia="黑体" w:hAnsi="黑体" w:cs="黑体" w:hint="eastAsia"/>
+        </w:rPr>
+        <w:t xml:space="preserve">&lt;Use case </w:t>
+      </w:r>
+      <w:r>
+        <w:rPr>
+          <w:rFonts w:ascii="黑体" w:eastAsia="黑体" w:hAnsi="黑体" w:cs="黑体" w:hint="eastAsia"/>
+          <w:sz w:val="21"/>
+          <w:szCs w:val="21"/>
+        </w:rPr>
+        <w:t>查看宠物图鉴</w:t>
+      </w:r>
+      <w:r>
+        <w:rPr>
+          <w:rFonts w:ascii="黑体" w:eastAsia="黑体" w:hAnsi="黑体" w:cs="黑体" w:hint="eastAsia"/>
+        </w:rPr>
+        <w:t xml:space="preserve"> 规约&gt;</w:t>
+      </w:r>
       <w:bookmarkEnd w:id="21"/>
-    </w:p>
-    <w:p>
-      <w:pPr>
-        <w:pStyle w:val="a5"/>
-        <w:rPr>
-          <w:rFonts w:ascii="黑体" w:eastAsia="黑体" w:hAnsi="黑体" w:cs="黑体"/>
-          <w:sz w:val="21"/>
-          <w:szCs w:val="21"/>
-        </w:rPr>
-      </w:pPr>
-      <w:r>
-        <w:rPr>
-          <w:rFonts w:ascii="黑体" w:eastAsia="黑体" w:hAnsi="黑体" w:cs="黑体" w:hint="eastAsia"/>
-          <w:sz w:val="21"/>
-          <w:szCs w:val="21"/>
-        </w:rPr>
-        <w:t>·Actor有用户和服务器管理员</w:t>
-      </w:r>
-    </w:p>
-    <w:p>
-      <w:pPr>
-        <w:pStyle w:val="a5"/>
-        <w:rPr>
-          <w:rFonts w:ascii="黑体" w:eastAsia="黑体" w:hAnsi="黑体" w:cs="黑体"/>
-          <w:sz w:val="21"/>
-          <w:szCs w:val="21"/>
-        </w:rPr>
-      </w:pPr>
-      <w:r>
-        <w:rPr>
-          <w:rFonts w:ascii="黑体" w:eastAsia="黑体" w:hAnsi="黑体" w:cs="黑体" w:hint="eastAsia"/>
-          <w:sz w:val="21"/>
-          <w:szCs w:val="21"/>
-        </w:rPr>
-        <w:t>·用户的usecase包括跑步、查看附近用户、宠物对战、查看好友信息，这四个用例都依赖于登录，usecase“跑步”包含了“捕捉精灵”，因为捕捉精灵发生在跑步过程中</w:t>
-      </w:r>
-    </w:p>
-    <w:p>
-      <w:pPr>
-        <w:pStyle w:val="a5"/>
-        <w:rPr>
-          <w:rFonts w:ascii="黑体" w:eastAsia="黑体" w:hAnsi="黑体" w:cs="黑体"/>
-          <w:sz w:val="21"/>
-          <w:szCs w:val="21"/>
-        </w:rPr>
-      </w:pPr>
-      <w:r>
-        <w:rPr>
-          <w:rFonts w:ascii="黑体" w:eastAsia="黑体" w:hAnsi="黑体" w:cs="黑体" w:hint="eastAsia"/>
-          <w:sz w:val="21"/>
-          <w:szCs w:val="21"/>
-        </w:rPr>
-        <w:t>·服务器管理员有</w:t>
-      </w:r>
-      <w:r>
-        <w:rPr>
-          <w:rFonts w:ascii="黑体" w:eastAsia="黑体" w:hAnsi="黑体" w:cs="黑体" w:hint="eastAsia"/>
-          <w:sz w:val="21"/>
-          <w:szCs w:val="21"/>
-        </w:rPr>
-        <w:t>四</w:t>
-      </w:r>
-      <w:r>
-        <w:rPr>
-          <w:rFonts w:ascii="黑体" w:eastAsia="黑体" w:hAnsi="黑体" w:cs="黑体" w:hint="eastAsia"/>
-          <w:sz w:val="21"/>
-          <w:szCs w:val="21"/>
-        </w:rPr>
-        <w:t>个用例：</w:t>
-      </w:r>
-      <w:r>
-        <w:rPr>
-          <w:rFonts w:ascii="黑体" w:eastAsia="黑体" w:hAnsi="黑体" w:cs="黑体" w:hint="eastAsia"/>
-          <w:sz w:val="21"/>
-          <w:szCs w:val="21"/>
-        </w:rPr>
-        <w:t>登录、</w:t>
-      </w:r>
-      <w:r>
-        <w:rPr>
-          <w:rFonts w:ascii="黑体" w:eastAsia="黑体" w:hAnsi="黑体" w:cs="黑体" w:hint="eastAsia"/>
-          <w:sz w:val="21"/>
-          <w:szCs w:val="21"/>
-        </w:rPr>
-        <w:t>管理用户</w:t>
-      </w:r>
-      <w:r>
-        <w:rPr>
-          <w:rFonts w:ascii="黑体" w:eastAsia="黑体" w:hAnsi="黑体" w:cs="黑体" w:hint="eastAsia"/>
-          <w:sz w:val="21"/>
-          <w:szCs w:val="21"/>
-        </w:rPr>
-        <w:t>、查看用户信息</w:t>
-      </w:r>
-      <w:r>
-        <w:rPr>
-          <w:rFonts w:ascii="黑体" w:eastAsia="黑体" w:hAnsi="黑体" w:cs="黑体" w:hint="eastAsia"/>
-          <w:sz w:val="21"/>
-          <w:szCs w:val="21"/>
-        </w:rPr>
-        <w:t>和更改跑步规则</w:t>
-      </w:r>
-    </w:p>
-    <w:p>
-      <w:pPr>
-        <w:pStyle w:val="3"/>
-        <w:rPr>
-          <w:rFonts w:ascii="黑体" w:eastAsia="黑体" w:hAnsi="黑体" w:cs="黑体"/>
-        </w:rPr>
-      </w:pPr>
-      <w:bookmarkStart w:id="22" w:name="_Toc13670923"/>
-      <w:r>
-        <w:rPr>
-          <w:rFonts w:ascii="黑体" w:eastAsia="黑体" w:hAnsi="黑体" w:cs="黑体" w:hint="eastAsia"/>
-        </w:rPr>
-        <w:t xml:space="preserve">&lt;Use case </w:t>
-      </w:r>
-      <w:r>
-        <w:rPr>
-          <w:rFonts w:ascii="黑体" w:eastAsia="黑体" w:hAnsi="黑体" w:cs="黑体" w:hint="eastAsia"/>
-          <w:sz w:val="21"/>
-          <w:szCs w:val="21"/>
-        </w:rPr>
-        <w:t>查看宠物图鉴</w:t>
-      </w:r>
-      <w:r>
-        <w:rPr>
-          <w:rFonts w:ascii="黑体" w:eastAsia="黑体" w:hAnsi="黑体" w:cs="黑体" w:hint="eastAsia"/>
-        </w:rPr>
-        <w:t xml:space="preserve"> 规约&gt;</w:t>
-      </w:r>
-      <w:bookmarkEnd w:id="22"/>
     </w:p>
     <w:tbl>
       <w:tblPr>
@@ -5846,7 +5970,25 @@
                 <w:sz w:val="21"/>
                 <w:szCs w:val="21"/>
               </w:rPr>
-              <w:t>用户点击只看已拥有,隐藏未拥有的宠物</w:t>
+              <w:t>用户</w:t>
+            </w:r>
+            <w:proofErr w:type="gramStart"/>
+            <w:r>
+              <w:rPr>
+                <w:rFonts w:ascii="黑体" w:eastAsia="黑体" w:hAnsi="黑体" w:cs="黑体" w:hint="eastAsia"/>
+                <w:sz w:val="21"/>
+                <w:szCs w:val="21"/>
+              </w:rPr>
+              <w:t>点击只</w:t>
+            </w:r>
+            <w:proofErr w:type="gramEnd"/>
+            <w:r>
+              <w:rPr>
+                <w:rFonts w:ascii="黑体" w:eastAsia="黑体" w:hAnsi="黑体" w:cs="黑体" w:hint="eastAsia"/>
+                <w:sz w:val="21"/>
+                <w:szCs w:val="21"/>
+              </w:rPr>
+              <w:t>看已拥有,隐藏未拥有的宠物</w:t>
             </w:r>
           </w:p>
           <w:p>
@@ -5962,7 +6104,7 @@
           <w:rFonts w:ascii="黑体" w:eastAsia="黑体" w:hAnsi="黑体" w:cs="黑体"/>
         </w:rPr>
       </w:pPr>
-      <w:bookmarkStart w:id="23" w:name="_Toc13670924"/>
+      <w:bookmarkStart w:id="22" w:name="_Toc13670924"/>
       <w:r>
         <w:rPr>
           <w:rFonts w:ascii="黑体" w:eastAsia="黑体" w:hAnsi="黑体" w:cs="黑体" w:hint="eastAsia"/>
@@ -5983,7 +6125,7 @@
         </w:rPr>
         <w:t xml:space="preserve"> 规约&gt;</w:t>
       </w:r>
-      <w:bookmarkEnd w:id="23"/>
+      <w:bookmarkEnd w:id="22"/>
     </w:p>
     <w:tbl>
       <w:tblPr>
@@ -6463,7 +6605,7 @@
           <w:rFonts w:ascii="黑体" w:eastAsia="黑体" w:hAnsi="黑体" w:cs="黑体"/>
         </w:rPr>
       </w:pPr>
-      <w:bookmarkStart w:id="24" w:name="_Toc13670925"/>
+      <w:bookmarkStart w:id="23" w:name="_Toc13670925"/>
       <w:r>
         <w:rPr>
           <w:rFonts w:ascii="黑体" w:eastAsia="黑体" w:hAnsi="黑体" w:cs="黑体" w:hint="eastAsia"/>
@@ -6484,7 +6626,7 @@
         </w:rPr>
         <w:t xml:space="preserve"> 规约&gt;</w:t>
       </w:r>
-      <w:bookmarkEnd w:id="24"/>
+      <w:bookmarkEnd w:id="23"/>
     </w:p>
     <w:tbl>
       <w:tblPr>
@@ -6965,7 +7107,7 @@
           <w:rFonts w:ascii="黑体" w:eastAsia="黑体" w:hAnsi="黑体" w:cs="黑体"/>
         </w:rPr>
       </w:pPr>
-      <w:bookmarkStart w:id="25" w:name="_Toc13670926"/>
+      <w:bookmarkStart w:id="24" w:name="_Toc13670926"/>
       <w:r>
         <w:rPr>
           <w:rFonts w:ascii="黑体" w:eastAsia="黑体" w:hAnsi="黑体" w:cs="黑体" w:hint="eastAsia"/>
@@ -6986,7 +7128,7 @@
         </w:rPr>
         <w:t xml:space="preserve"> 规约&gt;</w:t>
       </w:r>
-      <w:bookmarkEnd w:id="25"/>
+      <w:bookmarkEnd w:id="24"/>
     </w:p>
     <w:tbl>
       <w:tblPr>
@@ -7505,14 +7647,14 @@
           <w:rFonts w:ascii="黑体" w:eastAsia="黑体" w:hAnsi="黑体" w:cs="黑体"/>
         </w:rPr>
       </w:pPr>
-      <w:bookmarkStart w:id="26" w:name="_Toc13670927"/>
+      <w:bookmarkStart w:id="25" w:name="_Toc13670927"/>
       <w:r>
         <w:rPr>
           <w:rFonts w:ascii="黑体" w:eastAsia="黑体" w:hAnsi="黑体" w:cs="黑体" w:hint="eastAsia"/>
         </w:rPr>
         <w:t>&lt;Use case 跑步 规约&gt;</w:t>
       </w:r>
-      <w:bookmarkEnd w:id="26"/>
+      <w:bookmarkEnd w:id="25"/>
     </w:p>
     <w:tbl>
       <w:tblPr>
@@ -8006,7 +8148,7 @@
               <w:pStyle w:val="a5"/>
               <w:ind w:left="0"/>
               <w:rPr>
-                <w:rFonts w:asciiTheme="minorHAnsi" w:eastAsia="黑体" w:hAnsiTheme="minorHAnsi" w:cs="黑体" w:hint="eastAsia"/>
+                <w:rFonts w:asciiTheme="minorHAnsi" w:eastAsia="黑体" w:hAnsiTheme="minorHAnsi" w:cs="黑体"/>
                 <w:sz w:val="21"/>
                 <w:szCs w:val="21"/>
                 <w:lang w:val="ru-RU"/>
@@ -8076,14 +8218,14 @@
           <w:rFonts w:ascii="黑体" w:eastAsia="黑体" w:hAnsi="黑体" w:cs="黑体"/>
         </w:rPr>
       </w:pPr>
-      <w:bookmarkStart w:id="27" w:name="_Toc13670928"/>
+      <w:bookmarkStart w:id="26" w:name="_Toc13670928"/>
       <w:r>
         <w:rPr>
           <w:rFonts w:ascii="黑体" w:eastAsia="黑体" w:hAnsi="黑体" w:cs="黑体" w:hint="eastAsia"/>
         </w:rPr>
         <w:t>&lt;Use case 捕捉精灵 规约&gt;</w:t>
       </w:r>
-      <w:bookmarkEnd w:id="27"/>
+      <w:bookmarkEnd w:id="26"/>
     </w:p>
     <w:tbl>
       <w:tblPr>
@@ -8605,7 +8747,7 @@
           <w:rFonts w:ascii="黑体" w:eastAsia="黑体" w:hAnsi="黑体" w:cs="黑体"/>
         </w:rPr>
       </w:pPr>
-      <w:bookmarkStart w:id="28" w:name="_Toc13670929"/>
+      <w:bookmarkStart w:id="27" w:name="_Toc13670929"/>
       <w:r>
         <w:rPr>
           <w:rFonts w:ascii="黑体" w:eastAsia="黑体" w:hAnsi="黑体" w:cs="黑体" w:hint="eastAsia"/>
@@ -8626,7 +8768,7 @@
         </w:rPr>
         <w:t xml:space="preserve"> 规约&gt;</w:t>
       </w:r>
-      <w:bookmarkEnd w:id="28"/>
+      <w:bookmarkEnd w:id="27"/>
     </w:p>
     <w:tbl>
       <w:tblPr>
@@ -9137,14 +9279,14 @@
           <w:rFonts w:ascii="黑体" w:eastAsia="黑体" w:hAnsi="黑体" w:cs="黑体"/>
         </w:rPr>
       </w:pPr>
-      <w:bookmarkStart w:id="29" w:name="_Toc13670930"/>
+      <w:bookmarkStart w:id="28" w:name="_Toc13670930"/>
       <w:r>
         <w:rPr>
           <w:rFonts w:ascii="黑体" w:eastAsia="黑体" w:hAnsi="黑体" w:cs="黑体" w:hint="eastAsia"/>
         </w:rPr>
         <w:t>&lt;Use case 登录 规约&gt;</w:t>
       </w:r>
-      <w:bookmarkEnd w:id="29"/>
+      <w:bookmarkEnd w:id="28"/>
     </w:p>
     <w:tbl>
       <w:tblPr>
@@ -9658,15 +9800,51 @@
                 <w:sz w:val="21"/>
                 <w:szCs w:val="21"/>
               </w:rPr>
-              <w:t>若用户已经登录且仍然有效，则</w:t>
-            </w:r>
-            <w:r>
-              <w:rPr>
-                <w:rFonts w:ascii="黑体" w:eastAsia="黑体" w:hAnsi="黑体" w:cs="黑体" w:hint="eastAsia"/>
-                <w:sz w:val="21"/>
-                <w:szCs w:val="21"/>
-              </w:rPr>
-              <w:t>结束本用例</w:t>
+              <w:t>若用户已经登录</w:t>
+            </w:r>
+            <w:proofErr w:type="gramStart"/>
+            <w:r>
+              <w:rPr>
+                <w:rFonts w:ascii="黑体" w:eastAsia="黑体" w:hAnsi="黑体" w:cs="黑体" w:hint="eastAsia"/>
+                <w:sz w:val="21"/>
+                <w:szCs w:val="21"/>
+              </w:rPr>
+              <w:t>且仍然</w:t>
+            </w:r>
+            <w:proofErr w:type="gramEnd"/>
+            <w:r>
+              <w:rPr>
+                <w:rFonts w:ascii="黑体" w:eastAsia="黑体" w:hAnsi="黑体" w:cs="黑体" w:hint="eastAsia"/>
+                <w:sz w:val="21"/>
+                <w:szCs w:val="21"/>
+              </w:rPr>
+              <w:t>有效，</w:t>
+            </w:r>
+            <w:proofErr w:type="gramStart"/>
+            <w:r>
+              <w:rPr>
+                <w:rFonts w:ascii="黑体" w:eastAsia="黑体" w:hAnsi="黑体" w:cs="黑体" w:hint="eastAsia"/>
+                <w:sz w:val="21"/>
+                <w:szCs w:val="21"/>
+              </w:rPr>
+              <w:t>则</w:t>
+            </w:r>
+            <w:r>
+              <w:rPr>
+                <w:rFonts w:ascii="黑体" w:eastAsia="黑体" w:hAnsi="黑体" w:cs="黑体" w:hint="eastAsia"/>
+                <w:sz w:val="21"/>
+                <w:szCs w:val="21"/>
+              </w:rPr>
+              <w:t>结束</w:t>
+            </w:r>
+            <w:proofErr w:type="gramEnd"/>
+            <w:r>
+              <w:rPr>
+                <w:rFonts w:ascii="黑体" w:eastAsia="黑体" w:hAnsi="黑体" w:cs="黑体" w:hint="eastAsia"/>
+                <w:sz w:val="21"/>
+                <w:szCs w:val="21"/>
+              </w:rPr>
+              <w:t>本用例</w:t>
             </w:r>
           </w:p>
           <w:p>
@@ -9674,7 +9852,7 @@
               <w:pStyle w:val="a5"/>
               <w:ind w:left="400"/>
               <w:rPr>
-                <w:rFonts w:asciiTheme="minorHAnsi" w:eastAsia="黑体" w:hAnsiTheme="minorHAnsi" w:cs="黑体" w:hint="eastAsia"/>
+                <w:rFonts w:asciiTheme="minorHAnsi" w:eastAsia="黑体" w:hAnsiTheme="minorHAnsi" w:cs="黑体"/>
                 <w:sz w:val="21"/>
                 <w:szCs w:val="21"/>
                 <w:lang w:val="ru-RU"/>
@@ -9851,14 +10029,14 @@
           <w:rFonts w:ascii="黑体" w:eastAsia="黑体" w:hAnsi="黑体" w:cs="黑体"/>
         </w:rPr>
       </w:pPr>
-      <w:bookmarkStart w:id="30" w:name="_Toc13670931"/>
+      <w:bookmarkStart w:id="29" w:name="_Toc13670931"/>
       <w:r>
         <w:rPr>
           <w:rFonts w:ascii="黑体" w:eastAsia="黑体" w:hAnsi="黑体" w:cs="黑体" w:hint="eastAsia"/>
         </w:rPr>
         <w:t>&lt;Use case 查看附近用户 规约&gt;</w:t>
       </w:r>
-      <w:bookmarkEnd w:id="30"/>
+      <w:bookmarkEnd w:id="29"/>
     </w:p>
     <w:tbl>
       <w:tblPr>
@@ -10189,7 +10367,25 @@
                 <w:sz w:val="21"/>
                 <w:szCs w:val="21"/>
               </w:rPr>
-              <w:t>上传用户地址至服务器，服务器回传附近用户信息</w:t>
+              <w:t>上</w:t>
+            </w:r>
+            <w:proofErr w:type="gramStart"/>
+            <w:r>
+              <w:rPr>
+                <w:rFonts w:ascii="黑体" w:eastAsia="黑体" w:hAnsi="黑体" w:cs="黑体" w:hint="eastAsia"/>
+                <w:sz w:val="21"/>
+                <w:szCs w:val="21"/>
+              </w:rPr>
+              <w:t>传用户</w:t>
+            </w:r>
+            <w:proofErr w:type="gramEnd"/>
+            <w:r>
+              <w:rPr>
+                <w:rFonts w:ascii="黑体" w:eastAsia="黑体" w:hAnsi="黑体" w:cs="黑体" w:hint="eastAsia"/>
+                <w:sz w:val="21"/>
+                <w:szCs w:val="21"/>
+              </w:rPr>
+              <w:t>地址至服务器，服务器回传附近用户信息</w:t>
             </w:r>
           </w:p>
           <w:p>
@@ -10321,14 +10517,14 @@
           <w:rFonts w:ascii="黑体" w:eastAsia="黑体" w:hAnsi="黑体" w:cs="黑体"/>
         </w:rPr>
       </w:pPr>
-      <w:bookmarkStart w:id="31" w:name="_Toc13670932"/>
+      <w:bookmarkStart w:id="30" w:name="_Toc13670932"/>
       <w:r>
         <w:rPr>
           <w:rFonts w:ascii="黑体" w:eastAsia="黑体" w:hAnsi="黑体" w:cs="黑体" w:hint="eastAsia"/>
         </w:rPr>
         <w:t>&lt;Use case 宠物对战 规约&gt;</w:t>
       </w:r>
-      <w:bookmarkEnd w:id="31"/>
+      <w:bookmarkEnd w:id="30"/>
     </w:p>
     <w:tbl>
       <w:tblPr>
@@ -10830,14 +11026,14 @@
           <w:rFonts w:ascii="黑体" w:eastAsia="黑体" w:hAnsi="黑体" w:cs="黑体"/>
         </w:rPr>
       </w:pPr>
-      <w:bookmarkStart w:id="32" w:name="_Toc13670933"/>
+      <w:bookmarkStart w:id="31" w:name="_Toc13670933"/>
       <w:r>
         <w:rPr>
           <w:rFonts w:ascii="黑体" w:eastAsia="黑体" w:hAnsi="黑体" w:cs="黑体" w:hint="eastAsia"/>
         </w:rPr>
         <w:t>&lt;Use case 查看好友信息 规约&gt;</w:t>
       </w:r>
-      <w:bookmarkEnd w:id="32"/>
+      <w:bookmarkEnd w:id="31"/>
     </w:p>
     <w:tbl>
       <w:tblPr>
@@ -11286,7 +11482,25 @@
                 <w:sz w:val="21"/>
                 <w:szCs w:val="21"/>
               </w:rPr>
-              <w:t>4.1不点击“退出查看”，系统一直停留在好友信息上</w:t>
+              <w:t>4.1</w:t>
+            </w:r>
+            <w:proofErr w:type="gramStart"/>
+            <w:r>
+              <w:rPr>
+                <w:rFonts w:ascii="黑体" w:eastAsia="黑体" w:hAnsi="黑体" w:cs="黑体" w:hint="eastAsia"/>
+                <w:sz w:val="21"/>
+                <w:szCs w:val="21"/>
+              </w:rPr>
+              <w:t>不</w:t>
+            </w:r>
+            <w:proofErr w:type="gramEnd"/>
+            <w:r>
+              <w:rPr>
+                <w:rFonts w:ascii="黑体" w:eastAsia="黑体" w:hAnsi="黑体" w:cs="黑体" w:hint="eastAsia"/>
+                <w:sz w:val="21"/>
+                <w:szCs w:val="21"/>
+              </w:rPr>
+              <w:t>点击“退出查看”，系统一直停留在好友信息上</w:t>
             </w:r>
           </w:p>
         </w:tc>
@@ -11349,7 +11563,7 @@
           <w:rFonts w:ascii="黑体" w:eastAsia="黑体" w:hAnsi="黑体" w:cs="黑体"/>
         </w:rPr>
       </w:pPr>
-      <w:bookmarkStart w:id="33" w:name="_Toc13670934"/>
+      <w:bookmarkStart w:id="32" w:name="_Toc13670934"/>
       <w:r>
         <w:rPr>
           <w:rFonts w:ascii="黑体" w:eastAsia="黑体" w:hAnsi="黑体" w:cs="黑体" w:hint="eastAsia"/>
@@ -11380,7 +11594,7 @@
         </w:rPr>
         <w:t xml:space="preserve"> 规约&gt;</w:t>
       </w:r>
-      <w:bookmarkEnd w:id="33"/>
+      <w:bookmarkEnd w:id="32"/>
     </w:p>
     <w:tbl>
       <w:tblPr>
@@ -11859,14 +12073,14 @@
           <w:rFonts w:ascii="黑体" w:eastAsia="黑体" w:hAnsi="黑体" w:cs="黑体"/>
         </w:rPr>
       </w:pPr>
-      <w:bookmarkStart w:id="34" w:name="_Toc13670935"/>
+      <w:bookmarkStart w:id="33" w:name="_Toc13670935"/>
       <w:r>
         <w:rPr>
           <w:rFonts w:ascii="黑体" w:eastAsia="黑体" w:hAnsi="黑体" w:cs="黑体" w:hint="eastAsia"/>
         </w:rPr>
         <w:t>&lt;Use case 更改跑步规则 规约&gt;</w:t>
       </w:r>
-      <w:bookmarkEnd w:id="34"/>
+      <w:bookmarkEnd w:id="33"/>
     </w:p>
     <w:tbl>
       <w:tblPr>
@@ -11895,7 +12109,7 @@
                 <w:szCs w:val="21"/>
               </w:rPr>
             </w:pPr>
-            <w:bookmarkStart w:id="35" w:name="_Hlk13213309"/>
+            <w:bookmarkStart w:id="34" w:name="_Hlk13213309"/>
             <w:r>
               <w:rPr>
                 <w:rFonts w:ascii="黑体" w:eastAsia="黑体" w:hAnsi="黑体" w:cs="黑体" w:hint="eastAsia"/>
@@ -12217,13 +12431,23 @@
                 <w:szCs w:val="21"/>
               </w:rPr>
             </w:pPr>
-            <w:r>
-              <w:rPr>
-                <w:rFonts w:ascii="黑体" w:eastAsia="黑体" w:hAnsi="黑体" w:cs="黑体" w:hint="eastAsia"/>
-                <w:sz w:val="21"/>
-                <w:szCs w:val="21"/>
-              </w:rPr>
-              <w:t>更改总里程、合法速度、必经点位、路线范围</w:t>
+            <w:proofErr w:type="gramStart"/>
+            <w:r>
+              <w:rPr>
+                <w:rFonts w:ascii="黑体" w:eastAsia="黑体" w:hAnsi="黑体" w:cs="黑体" w:hint="eastAsia"/>
+                <w:sz w:val="21"/>
+                <w:szCs w:val="21"/>
+              </w:rPr>
+              <w:t>更改总</w:t>
+            </w:r>
+            <w:proofErr w:type="gramEnd"/>
+            <w:r>
+              <w:rPr>
+                <w:rFonts w:ascii="黑体" w:eastAsia="黑体" w:hAnsi="黑体" w:cs="黑体" w:hint="eastAsia"/>
+                <w:sz w:val="21"/>
+                <w:szCs w:val="21"/>
+              </w:rPr>
+              <w:t>里程、合法速度、必经点位、路线范围</w:t>
             </w:r>
           </w:p>
           <w:p>
@@ -12376,15 +12600,15 @@
           <w:rFonts w:ascii="黑体" w:eastAsia="黑体" w:hAnsi="黑体" w:cs="黑体"/>
         </w:rPr>
       </w:pPr>
-      <w:bookmarkStart w:id="36" w:name="_Toc13670936"/>
+      <w:bookmarkStart w:id="35" w:name="_Toc13670936"/>
+      <w:bookmarkEnd w:id="34"/>
+      <w:r>
+        <w:rPr>
+          <w:rFonts w:ascii="黑体" w:eastAsia="黑体" w:hAnsi="黑体" w:cs="黑体" w:hint="eastAsia"/>
+        </w:rPr>
+        <w:t>&lt;Use case 管理用户 规约&gt;</w:t>
+      </w:r>
       <w:bookmarkEnd w:id="35"/>
-      <w:r>
-        <w:rPr>
-          <w:rFonts w:ascii="黑体" w:eastAsia="黑体" w:hAnsi="黑体" w:cs="黑体" w:hint="eastAsia"/>
-        </w:rPr>
-        <w:t>&lt;Use case 管理用户 规约&gt;</w:t>
-      </w:r>
-      <w:bookmarkEnd w:id="36"/>
     </w:p>
     <w:tbl>
       <w:tblPr>
@@ -12931,16 +13155,16 @@
           <w:rFonts w:ascii="黑体" w:eastAsia="黑体" w:hAnsi="黑体" w:cs="黑体"/>
         </w:rPr>
       </w:pPr>
-      <w:bookmarkStart w:id="37" w:name="_Toc498836233"/>
-      <w:bookmarkStart w:id="38" w:name="_Toc13670937"/>
+      <w:bookmarkStart w:id="36" w:name="_Toc498836233"/>
+      <w:bookmarkStart w:id="37" w:name="_Toc13670937"/>
       <w:r>
         <w:rPr>
           <w:rFonts w:ascii="黑体" w:eastAsia="黑体" w:hAnsi="黑体" w:cs="黑体" w:hint="eastAsia"/>
         </w:rPr>
         <w:t>易用性</w:t>
       </w:r>
+      <w:bookmarkEnd w:id="36"/>
       <w:bookmarkEnd w:id="37"/>
-      <w:bookmarkEnd w:id="38"/>
     </w:p>
     <w:p>
       <w:pPr>
@@ -12950,7 +13174,7 @@
           <w:szCs w:val="21"/>
         </w:rPr>
       </w:pPr>
-      <w:bookmarkStart w:id="39" w:name="_Toc498836235"/>
+      <w:bookmarkStart w:id="38" w:name="_Toc498836235"/>
       <w:r>
         <w:rPr>
           <w:rFonts w:ascii="黑体" w:eastAsia="黑体" w:hAnsi="黑体" w:hint="eastAsia"/>
@@ -12991,15 +13215,15 @@
           <w:rFonts w:ascii="黑体" w:eastAsia="黑体" w:hAnsi="黑体" w:cs="黑体"/>
         </w:rPr>
       </w:pPr>
-      <w:bookmarkStart w:id="40" w:name="_Toc13670938"/>
+      <w:bookmarkStart w:id="39" w:name="_Toc13670938"/>
       <w:r>
         <w:rPr>
           <w:rFonts w:ascii="黑体" w:eastAsia="黑体" w:hAnsi="黑体" w:cs="黑体" w:hint="eastAsia"/>
         </w:rPr>
         <w:t>可靠性</w:t>
       </w:r>
+      <w:bookmarkEnd w:id="38"/>
       <w:bookmarkEnd w:id="39"/>
-      <w:bookmarkEnd w:id="40"/>
     </w:p>
     <w:p>
       <w:pPr>
@@ -13008,7 +13232,7 @@
           <w:rFonts w:ascii="黑体" w:eastAsia="黑体" w:hAnsi="黑体"/>
         </w:rPr>
       </w:pPr>
-      <w:bookmarkStart w:id="41" w:name="_Toc498836237"/>
+      <w:bookmarkStart w:id="40" w:name="_Toc498836237"/>
       <w:r>
         <w:rPr>
           <w:rFonts w:ascii="黑体" w:eastAsia="黑体" w:hAnsi="黑体" w:hint="eastAsia"/>
@@ -13057,7 +13281,23 @@
           <w:rFonts w:ascii="黑体" w:eastAsia="黑体" w:hAnsi="黑体" w:hint="eastAsia"/>
           <w:szCs w:val="21"/>
         </w:rPr>
-        <w:t>在服务器端提供数据备份功</w:t>
+        <w:t>在服务器</w:t>
+      </w:r>
+      <w:proofErr w:type="gramStart"/>
+      <w:r>
+        <w:rPr>
+          <w:rFonts w:ascii="黑体" w:eastAsia="黑体" w:hAnsi="黑体" w:hint="eastAsia"/>
+          <w:szCs w:val="21"/>
+        </w:rPr>
+        <w:t>端提供</w:t>
+      </w:r>
+      <w:proofErr w:type="gramEnd"/>
+      <w:r>
+        <w:rPr>
+          <w:rFonts w:ascii="黑体" w:eastAsia="黑体" w:hAnsi="黑体" w:hint="eastAsia"/>
+          <w:szCs w:val="21"/>
+        </w:rPr>
+        <w:t>数据备份功</w:t>
       </w:r>
     </w:p>
     <w:p>
@@ -13159,15 +13399,15 @@
           <w:rFonts w:ascii="黑体" w:eastAsia="黑体" w:hAnsi="黑体" w:cs="黑体"/>
         </w:rPr>
       </w:pPr>
-      <w:bookmarkStart w:id="42" w:name="_Toc13670939"/>
+      <w:bookmarkStart w:id="41" w:name="_Toc13670939"/>
       <w:r>
         <w:rPr>
           <w:rFonts w:ascii="黑体" w:eastAsia="黑体" w:hAnsi="黑体" w:cs="黑体" w:hint="eastAsia"/>
         </w:rPr>
         <w:t>性能</w:t>
       </w:r>
+      <w:bookmarkEnd w:id="40"/>
       <w:bookmarkEnd w:id="41"/>
-      <w:bookmarkEnd w:id="42"/>
     </w:p>
     <w:p>
       <w:pPr>
@@ -13177,7 +13417,7 @@
           <w:szCs w:val="21"/>
         </w:rPr>
       </w:pPr>
-      <w:bookmarkStart w:id="43" w:name="_Toc498836239"/>
+      <w:bookmarkStart w:id="42" w:name="_Toc498836239"/>
       <w:r>
         <w:rPr>
           <w:rFonts w:ascii="黑体" w:eastAsia="黑体" w:hAnsi="黑体" w:hint="eastAsia"/>
@@ -13218,7 +13458,7 @@
           <w:rFonts w:ascii="黑体" w:eastAsia="黑体" w:hAnsi="黑体"/>
         </w:rPr>
       </w:pPr>
-      <w:bookmarkStart w:id="44" w:name="_Hlk10059741"/>
+      <w:bookmarkStart w:id="43" w:name="_Hlk10059741"/>
       <w:r>
         <w:rPr>
           <w:rFonts w:ascii="黑体" w:eastAsia="黑体" w:hAnsi="黑体" w:hint="eastAsia"/>
@@ -13403,7 +13643,7 @@
         </w:rPr>
         <w:t>对战界面加载:平均2秒 最长5</w:t>
       </w:r>
-      <w:bookmarkEnd w:id="44"/>
+      <w:bookmarkEnd w:id="43"/>
       <w:r>
         <w:rPr>
           <w:rFonts w:ascii="黑体" w:eastAsia="黑体" w:hAnsi="黑体" w:hint="eastAsia"/>
@@ -13536,15 +13776,15 @@
           <w:rFonts w:ascii="黑体" w:eastAsia="黑体" w:hAnsi="黑体" w:cs="黑体"/>
         </w:rPr>
       </w:pPr>
-      <w:bookmarkStart w:id="45" w:name="_Toc13670940"/>
+      <w:bookmarkStart w:id="44" w:name="_Toc13670940"/>
       <w:r>
         <w:rPr>
           <w:rFonts w:ascii="黑体" w:eastAsia="黑体" w:hAnsi="黑体" w:cs="黑体" w:hint="eastAsia"/>
         </w:rPr>
         <w:t>可支持性</w:t>
       </w:r>
-      <w:bookmarkEnd w:id="43"/>
-      <w:bookmarkEnd w:id="45"/>
+      <w:bookmarkEnd w:id="42"/>
+      <w:bookmarkEnd w:id="44"/>
     </w:p>
     <w:p>
       <w:pPr>
@@ -13554,7 +13794,7 @@
           <w:szCs w:val="21"/>
         </w:rPr>
       </w:pPr>
-      <w:bookmarkStart w:id="46" w:name="_Toc498836241"/>
+      <w:bookmarkStart w:id="45" w:name="_Toc498836241"/>
       <w:r>
         <w:rPr>
           <w:rFonts w:eastAsia="黑体" w:hint="eastAsia"/>
@@ -13645,40 +13885,40 @@
           <w:rFonts w:ascii="黑体" w:eastAsia="黑体" w:hAnsi="黑体" w:cs="黑体"/>
         </w:rPr>
       </w:pPr>
-      <w:bookmarkStart w:id="47" w:name="_Toc13670941"/>
+      <w:bookmarkStart w:id="46" w:name="_Toc13670941"/>
       <w:r>
         <w:rPr>
           <w:rFonts w:ascii="黑体" w:eastAsia="黑体" w:hAnsi="黑体" w:cs="黑体" w:hint="eastAsia"/>
         </w:rPr>
         <w:t>设计约束</w:t>
       </w:r>
+      <w:bookmarkEnd w:id="45"/>
       <w:bookmarkEnd w:id="46"/>
+    </w:p>
+    <w:p>
+      <w:pPr>
+        <w:pStyle w:val="3"/>
+      </w:pPr>
+      <w:bookmarkStart w:id="47" w:name="_Toc13670942"/>
+      <w:r>
+        <w:rPr>
+          <w:rFonts w:hint="eastAsia"/>
+        </w:rPr>
+        <w:t>数据库</w:t>
+      </w:r>
+      <w:r>
+        <w:rPr>
+          <w:rFonts w:hint="eastAsia"/>
+        </w:rPr>
+        <w:t>设计</w:t>
+      </w:r>
+      <w:r>
+        <w:rPr>
+          <w:rFonts w:hint="eastAsia"/>
+        </w:rPr>
+        <w:t>及详细设计工具</w:t>
+      </w:r>
       <w:bookmarkEnd w:id="47"/>
-    </w:p>
-    <w:p>
-      <w:pPr>
-        <w:pStyle w:val="3"/>
-      </w:pPr>
-      <w:bookmarkStart w:id="48" w:name="_Toc13670942"/>
-      <w:r>
-        <w:rPr>
-          <w:rFonts w:hint="eastAsia"/>
-        </w:rPr>
-        <w:t>数据库</w:t>
-      </w:r>
-      <w:r>
-        <w:rPr>
-          <w:rFonts w:hint="eastAsia"/>
-        </w:rPr>
-        <w:t>设计</w:t>
-      </w:r>
-      <w:r>
-        <w:rPr>
-          <w:rFonts w:hint="eastAsia"/>
-        </w:rPr>
-        <w:t>及详细设计工具</w:t>
-      </w:r>
-      <w:bookmarkEnd w:id="48"/>
     </w:p>
     <w:p>
       <w:pPr>
@@ -13712,15 +13952,15 @@
       <w:pPr>
         <w:pStyle w:val="3"/>
       </w:pPr>
-      <w:bookmarkStart w:id="49" w:name="_Toc13670943"/>
+      <w:bookmarkStart w:id="48" w:name="_Toc13670943"/>
       <w:r>
         <w:rPr>
           <w:rFonts w:hint="eastAsia"/>
         </w:rPr>
         <w:t>编程语言</w:t>
       </w:r>
-      <w:bookmarkStart w:id="50" w:name="_Hlk10030066"/>
-      <w:bookmarkEnd w:id="49"/>
+      <w:bookmarkStart w:id="49" w:name="_Hlk10030066"/>
+      <w:bookmarkEnd w:id="48"/>
     </w:p>
     <w:p>
       <w:pPr>
@@ -13788,20 +14028,20 @@
         </w:rPr>
         <w:t>ava</w:t>
       </w:r>
+      <w:bookmarkEnd w:id="49"/>
+    </w:p>
+    <w:p>
+      <w:pPr>
+        <w:pStyle w:val="3"/>
+      </w:pPr>
+      <w:bookmarkStart w:id="50" w:name="_Toc13670944"/>
+      <w:r>
+        <w:rPr>
+          <w:rFonts w:hint="eastAsia"/>
+        </w:rPr>
+        <w:t>编程工具</w:t>
+      </w:r>
       <w:bookmarkEnd w:id="50"/>
-    </w:p>
-    <w:p>
-      <w:pPr>
-        <w:pStyle w:val="3"/>
-      </w:pPr>
-      <w:bookmarkStart w:id="51" w:name="_Toc13670944"/>
-      <w:r>
-        <w:rPr>
-          <w:rFonts w:hint="eastAsia"/>
-        </w:rPr>
-        <w:t>编程工具</w:t>
-      </w:r>
-      <w:bookmarkEnd w:id="51"/>
     </w:p>
     <w:p>
       <w:pPr>
@@ -13856,14 +14096,14 @@
       <w:pPr>
         <w:pStyle w:val="3"/>
       </w:pPr>
-      <w:bookmarkStart w:id="52" w:name="_Toc13670945"/>
+      <w:bookmarkStart w:id="51" w:name="_Toc13670945"/>
       <w:r>
         <w:rPr>
           <w:rFonts w:hint="eastAsia"/>
         </w:rPr>
         <w:t>框架</w:t>
       </w:r>
-      <w:bookmarkEnd w:id="52"/>
+      <w:bookmarkEnd w:id="51"/>
     </w:p>
     <w:p>
       <w:pPr>
@@ -14019,12 +14259,21 @@
         </w:rPr>
         <w:t>：</w:t>
       </w:r>
+      <w:proofErr w:type="spellStart"/>
       <w:r>
         <w:rPr>
           <w:rFonts w:ascii="黑体" w:eastAsia="黑体" w:hAnsi="黑体" w:hint="eastAsia"/>
           <w:color w:val="000000"/>
         </w:rPr>
-        <w:t>Mybatis/hibernate</w:t>
+        <w:t>Mybatis</w:t>
+      </w:r>
+      <w:proofErr w:type="spellEnd"/>
+      <w:r>
+        <w:rPr>
+          <w:rFonts w:ascii="黑体" w:eastAsia="黑体" w:hAnsi="黑体" w:hint="eastAsia"/>
+          <w:color w:val="000000"/>
+        </w:rPr>
+        <w:t>/hibernate</w:t>
       </w:r>
     </w:p>
     <w:p>
@@ -14054,8 +14303,17 @@
           <w:rFonts w:ascii="黑体" w:eastAsia="黑体" w:hAnsi="黑体" w:hint="eastAsia"/>
           <w:color w:val="000000"/>
         </w:rPr>
-        <w:t>Eureka/Zuul</w:t>
-      </w:r>
+        <w:t>Eureka/</w:t>
+      </w:r>
+      <w:proofErr w:type="spellStart"/>
+      <w:r>
+        <w:rPr>
+          <w:rFonts w:ascii="黑体" w:eastAsia="黑体" w:hAnsi="黑体" w:hint="eastAsia"/>
+          <w:color w:val="000000"/>
+        </w:rPr>
+        <w:t>Zuul</w:t>
+      </w:r>
+      <w:proofErr w:type="spellEnd"/>
     </w:p>
     <w:p>
       <w:pPr>
@@ -14139,7 +14397,23 @@
           <w:rFonts w:ascii="黑体" w:eastAsia="黑体" w:hAnsi="黑体" w:hint="eastAsia"/>
           <w:color w:val="000000"/>
         </w:rPr>
-        <w:t>后端微服务框架：Eureka/Kong</w:t>
+        <w:t>后端</w:t>
+      </w:r>
+      <w:proofErr w:type="gramStart"/>
+      <w:r>
+        <w:rPr>
+          <w:rFonts w:ascii="黑体" w:eastAsia="黑体" w:hAnsi="黑体" w:hint="eastAsia"/>
+          <w:color w:val="000000"/>
+        </w:rPr>
+        <w:t>微服务</w:t>
+      </w:r>
+      <w:proofErr w:type="gramEnd"/>
+      <w:r>
+        <w:rPr>
+          <w:rFonts w:ascii="黑体" w:eastAsia="黑体" w:hAnsi="黑体" w:hint="eastAsia"/>
+          <w:color w:val="000000"/>
+        </w:rPr>
+        <w:t>框架：Eureka/Kong</w:t>
       </w:r>
     </w:p>
     <w:p>
@@ -14171,6 +14445,7 @@
         </w:rPr>
         <w:t>/</w:t>
       </w:r>
+      <w:proofErr w:type="spellStart"/>
       <w:r>
         <w:rPr>
           <w:rFonts w:ascii="黑体" w:eastAsia="黑体" w:hAnsi="黑体"/>
@@ -14178,19 +14453,20 @@
         </w:rPr>
         <w:t>circleci</w:t>
       </w:r>
+      <w:proofErr w:type="spellEnd"/>
     </w:p>
     <w:p>
       <w:pPr>
         <w:pStyle w:val="3"/>
       </w:pPr>
-      <w:bookmarkStart w:id="53" w:name="_Toc13670946"/>
+      <w:bookmarkStart w:id="52" w:name="_Toc13670946"/>
       <w:r>
         <w:rPr>
           <w:rFonts w:hint="eastAsia"/>
         </w:rPr>
         <w:t>数据库</w:t>
       </w:r>
-      <w:bookmarkEnd w:id="53"/>
+      <w:bookmarkEnd w:id="52"/>
     </w:p>
     <w:p>
       <w:pPr>
@@ -14200,6 +14476,7 @@
           <w:color w:val="000000"/>
         </w:rPr>
       </w:pPr>
+      <w:proofErr w:type="spellStart"/>
       <w:r>
         <w:rPr>
           <w:rFonts w:ascii="黑体" w:eastAsia="黑体" w:hAnsi="黑体" w:hint="eastAsia"/>
@@ -14207,6 +14484,7 @@
         </w:rPr>
         <w:t>Mysql</w:t>
       </w:r>
+      <w:proofErr w:type="spellEnd"/>
     </w:p>
     <w:p>
       <w:pPr>
@@ -14216,6 +14494,7 @@
           <w:color w:val="000000"/>
         </w:rPr>
       </w:pPr>
+      <w:proofErr w:type="spellStart"/>
       <w:r>
         <w:rPr>
           <w:rFonts w:ascii="黑体" w:eastAsia="黑体" w:hAnsi="黑体" w:hint="eastAsia"/>
@@ -14223,19 +14502,20 @@
         </w:rPr>
         <w:t>Mongodb</w:t>
       </w:r>
+      <w:proofErr w:type="spellEnd"/>
     </w:p>
     <w:p>
       <w:pPr>
         <w:pStyle w:val="3"/>
       </w:pPr>
-      <w:bookmarkStart w:id="54" w:name="_Toc13670947"/>
+      <w:bookmarkStart w:id="53" w:name="_Toc13670947"/>
       <w:r>
         <w:rPr>
           <w:rFonts w:hint="eastAsia"/>
         </w:rPr>
         <w:t>编程语言规范</w:t>
       </w:r>
-      <w:bookmarkEnd w:id="54"/>
+      <w:bookmarkEnd w:id="53"/>
     </w:p>
     <w:p>
       <w:pPr>
@@ -14260,16 +14540,16 @@
           <w:rFonts w:ascii="黑体" w:eastAsia="黑体" w:hAnsi="黑体" w:cs="黑体"/>
         </w:rPr>
       </w:pPr>
-      <w:bookmarkStart w:id="55" w:name="_Toc498836243"/>
-      <w:bookmarkStart w:id="56" w:name="_Toc13670948"/>
+      <w:bookmarkStart w:id="54" w:name="_Toc498836243"/>
+      <w:bookmarkStart w:id="55" w:name="_Toc13670948"/>
       <w:r>
         <w:rPr>
           <w:rFonts w:ascii="黑体" w:eastAsia="黑体" w:hAnsi="黑体" w:cs="黑体" w:hint="eastAsia"/>
         </w:rPr>
         <w:t>联机用户文档和帮助系统需求</w:t>
       </w:r>
+      <w:bookmarkEnd w:id="54"/>
       <w:bookmarkEnd w:id="55"/>
-      <w:bookmarkEnd w:id="56"/>
     </w:p>
     <w:p>
       <w:pPr>
@@ -14284,7 +14564,15 @@
           <w:rFonts w:ascii="黑体" w:eastAsia="黑体" w:hAnsi="黑体" w:hint="eastAsia"/>
           <w:color w:val="000000"/>
         </w:rPr>
-        <w:t>用户可以在线或离线阅读帮助文档，离线帮助文档在W</w:t>
+        <w:t>用户可以在线或离线阅读帮助文档，离线帮助文档在</w:t>
+      </w:r>
+      <w:proofErr w:type="spellStart"/>
+      <w:r>
+        <w:rPr>
+          <w:rFonts w:ascii="黑体" w:eastAsia="黑体" w:hAnsi="黑体" w:hint="eastAsia"/>
+          <w:color w:val="000000"/>
+        </w:rPr>
+        <w:t>W</w:t>
       </w:r>
       <w:r>
         <w:rPr>
@@ -14293,6 +14581,7 @@
         </w:rPr>
         <w:t>ifi</w:t>
       </w:r>
+      <w:proofErr w:type="spellEnd"/>
       <w:r>
         <w:rPr>
           <w:rFonts w:ascii="黑体" w:eastAsia="黑体" w:hAnsi="黑体" w:hint="eastAsia"/>
@@ -14380,16 +14669,18 @@
           <w:rFonts w:ascii="黑体" w:eastAsia="黑体" w:hAnsi="黑体" w:cs="黑体"/>
         </w:rPr>
       </w:pPr>
-      <w:bookmarkStart w:id="57" w:name="_Toc498836245"/>
-      <w:bookmarkStart w:id="58" w:name="_Toc13670949"/>
+      <w:bookmarkStart w:id="56" w:name="_Toc498836245"/>
+      <w:bookmarkStart w:id="57" w:name="_Toc13670949"/>
+      <w:bookmarkStart w:id="58" w:name="_GoBack"/>
+      <w:bookmarkEnd w:id="58"/>
       <w:r>
         <w:rPr>
           <w:rFonts w:ascii="黑体" w:eastAsia="黑体" w:hAnsi="黑体" w:cs="黑体" w:hint="eastAsia"/>
         </w:rPr>
         <w:t>接口</w:t>
       </w:r>
+      <w:bookmarkEnd w:id="56"/>
       <w:bookmarkEnd w:id="57"/>
-      <w:bookmarkEnd w:id="58"/>
     </w:p>
     <w:p>
       <w:pPr>
@@ -14859,7 +15150,15 @@
           <w:rFonts w:ascii="黑体" w:eastAsia="黑体" w:hAnsi="黑体" w:hint="eastAsia"/>
           <w:color w:val="000000"/>
         </w:rPr>
-        <w:t>与J</w:t>
+        <w:t>与</w:t>
+      </w:r>
+      <w:proofErr w:type="spellStart"/>
+      <w:r>
+        <w:rPr>
+          <w:rFonts w:ascii="黑体" w:eastAsia="黑体" w:hAnsi="黑体" w:hint="eastAsia"/>
+          <w:color w:val="000000"/>
+        </w:rPr>
+        <w:t>J</w:t>
       </w:r>
       <w:r>
         <w:rPr>
@@ -14868,6 +15167,7 @@
         </w:rPr>
         <w:t>account</w:t>
       </w:r>
+      <w:proofErr w:type="spellEnd"/>
       <w:r>
         <w:rPr>
           <w:rFonts w:ascii="黑体" w:eastAsia="黑体" w:hAnsi="黑体" w:hint="eastAsia"/>

</xml_diff>